<commit_message>
feat: implements column DB
</commit_message>
<xml_diff>
--- a/PesquisaNoSQL-Grupo-BFG.docx
+++ b/PesquisaNoSQL-Grupo-BFG.docx
@@ -1,6 +1,6 @@
 
 <file path=word/document.xml><?xml version="1.0" encoding="utf-8"?>
-<w:document xmlns:wpc="http://schemas.microsoft.com/office/word/2010/wordprocessingCanvas" xmlns:cx="http://schemas.microsoft.com/office/drawing/2014/chartex" xmlns:cx1="http://schemas.microsoft.com/office/drawing/2015/9/8/chartex" xmlns:cx2="http://schemas.microsoft.com/office/drawing/2015/10/21/chartex" xmlns:cx3="http://schemas.microsoft.com/office/drawing/2016/5/9/chartex" xmlns:cx4="http://schemas.microsoft.com/office/drawing/2016/5/10/chartex" xmlns:cx5="http://schemas.microsoft.com/office/drawing/2016/5/11/chartex" xmlns:cx6="http://schemas.microsoft.com/office/drawing/2016/5/12/chartex" xmlns:cx7="http://schemas.microsoft.com/office/drawing/2016/5/13/chartex" xmlns:cx8="http://schemas.microsoft.com/office/drawing/2016/5/14/chartex" xmlns:mc="http://schemas.openxmlformats.org/markup-compatibility/2006" xmlns:aink="http://schemas.microsoft.com/office/drawing/2016/ink" xmlns:am3d="http://schemas.microsoft.com/office/drawing/2017/model3d" xmlns:o="urn:schemas-microsoft-com:office:office" xmlns:oel="http://schemas.microsoft.com/office/2019/extlst" xmlns:r="http://schemas.openxmlformats.org/officeDocument/2006/relationships" xmlns:m="http://schemas.openxmlformats.org/officeDocument/2006/math" xmlns:v="urn:schemas-microsoft-com:vml" xmlns:wp14="http://schemas.microsoft.com/office/word/2010/wordprocessingDrawing" xmlns:wp="http://schemas.openxmlformats.org/drawingml/2006/wordprocessingDrawing" xmlns:w10="urn:schemas-microsoft-com:office:word" xmlns:w="http://schemas.openxmlformats.org/wordprocessingml/2006/main" xmlns:w14="http://schemas.microsoft.com/office/word/2010/wordml" xmlns:w15="http://schemas.microsoft.com/office/word/2012/wordml" xmlns:w16cex="http://schemas.microsoft.com/office/word/2018/wordml/cex" xmlns:w16cid="http://schemas.microsoft.com/office/word/2016/wordml/cid" xmlns:w16="http://schemas.microsoft.com/office/word/2018/wordml" xmlns:w16du="http://schemas.microsoft.com/office/word/2023/wordml/word16du" xmlns:w16sdtdh="http://schemas.microsoft.com/office/word/2020/wordml/sdtdatahash" xmlns:w16se="http://schemas.microsoft.com/office/word/2015/wordml/symex" xmlns:wpg="http://schemas.microsoft.com/office/word/2010/wordprocessingGroup" xmlns:wpi="http://schemas.microsoft.com/office/word/2010/wordprocessingInk" xmlns:wne="http://schemas.microsoft.com/office/word/2006/wordml" xmlns:wps="http://schemas.microsoft.com/office/word/2010/wordprocessingShape" mc:Ignorable="w14 w15 w16se w16cid w16 w16cex w16sdtdh w16du wp14">
+<w:document xmlns:wpc="http://schemas.microsoft.com/office/word/2010/wordprocessingCanvas" xmlns:cx="http://schemas.microsoft.com/office/drawing/2014/chartex" xmlns:cx1="http://schemas.microsoft.com/office/drawing/2015/9/8/chartex" xmlns:cx2="http://schemas.microsoft.com/office/drawing/2015/10/21/chartex" xmlns:cx3="http://schemas.microsoft.com/office/drawing/2016/5/9/chartex" xmlns:cx4="http://schemas.microsoft.com/office/drawing/2016/5/10/chartex" xmlns:cx5="http://schemas.microsoft.com/office/drawing/2016/5/11/chartex" xmlns:cx6="http://schemas.microsoft.com/office/drawing/2016/5/12/chartex" xmlns:cx7="http://schemas.microsoft.com/office/drawing/2016/5/13/chartex" xmlns:cx8="http://schemas.microsoft.com/office/drawing/2016/5/14/chartex" xmlns:mc="http://schemas.openxmlformats.org/markup-compatibility/2006" xmlns:aink="http://schemas.microsoft.com/office/drawing/2016/ink" xmlns:am3d="http://schemas.microsoft.com/office/drawing/2017/model3d" xmlns:o="urn:schemas-microsoft-com:office:office" xmlns:oel="http://schemas.microsoft.com/office/2019/extlst" xmlns:r="http://schemas.openxmlformats.org/officeDocument/2006/relationships" xmlns:m="http://schemas.openxmlformats.org/officeDocument/2006/math" xmlns:v="urn:schemas-microsoft-com:vml" xmlns:wp14="http://schemas.microsoft.com/office/word/2010/wordprocessingDrawing" xmlns:wp="http://schemas.openxmlformats.org/drawingml/2006/wordprocessingDrawing" xmlns:w10="urn:schemas-microsoft-com:office:word" xmlns:w="http://schemas.openxmlformats.org/wordprocessingml/2006/main" xmlns:w14="http://schemas.microsoft.com/office/word/2010/wordml" xmlns:w15="http://schemas.microsoft.com/office/word/2012/wordml" xmlns:w16cex="http://schemas.microsoft.com/office/word/2018/wordml/cex" xmlns:w16cid="http://schemas.microsoft.com/office/word/2016/wordml/cid" xmlns:w16="http://schemas.microsoft.com/office/word/2018/wordml" xmlns:w16sdtdh="http://schemas.microsoft.com/office/word/2020/wordml/sdtdatahash" xmlns:w16se="http://schemas.microsoft.com/office/word/2015/wordml/symex" xmlns:wpg="http://schemas.microsoft.com/office/word/2010/wordprocessingGroup" xmlns:wpi="http://schemas.microsoft.com/office/word/2010/wordprocessingInk" xmlns:wne="http://schemas.microsoft.com/office/word/2006/wordml" xmlns:wps="http://schemas.microsoft.com/office/word/2010/wordprocessingShape" mc:Ignorable="w14 w15 w16se w16cid w16 w16cex w16sdtdh wp14">
   <w:body>
     <w:p>
       <w:pPr>
@@ -404,10 +404,28 @@
         <w:t xml:space="preserve">, </w:t>
       </w:r>
       <w:r>
+        <w:t>a</w:t>
+      </w:r>
+      <w:r>
+        <w:t>bril</w:t>
+      </w:r>
+      <w:r>
         <w:rPr>
           <w:rFonts w:cs="Arial"/>
         </w:rPr>
-        <w:t>Abril e Maio de 2024</w:t>
+        <w:t xml:space="preserve"> e </w:t>
+      </w:r>
+      <w:r>
+        <w:rPr>
+          <w:rFonts w:cs="Arial"/>
+        </w:rPr>
+        <w:t>m</w:t>
+      </w:r>
+      <w:r>
+        <w:rPr>
+          <w:rFonts w:cs="Arial"/>
+        </w:rPr>
+        <w:t>aio de 2024</w:t>
       </w:r>
       <w:r>
         <w:rPr>
@@ -463,7 +481,21 @@
         <w:rPr>
           <w:rFonts w:cs="Arial"/>
         </w:rPr>
-        <w:t xml:space="preserve">O presente ensaio acadêmico tem como objetivo apresentar e analisar o que são Bancos de Dados NoSQL e seus variados tipos, além de suas vantagens e desvantagens. Os Bancos de Dados NoSQL (Not Only SQL) são bancos não-relacionais, ou seja, diferem dos tradicionais bancos de dados relacionais com suporte à linguagem SQL, de modo que não utilizam um esquema de tabela fixo. Sendo assim, os bancos NoSQL são capazes de armazenar e processar dados </w:t>
+        <w:t>O presente ensaio acadêmico tem como objetivo apresentar e analisar o que são Bancos de Dados NoSQL e seus variados tipos, além de suas vantagens e desvantagens. Os Bancos de Dados NoSQL (</w:t>
+      </w:r>
+      <w:proofErr w:type="spellStart"/>
+      <w:r>
+        <w:rPr>
+          <w:rFonts w:cs="Arial"/>
+        </w:rPr>
+        <w:t>Not</w:t>
+      </w:r>
+      <w:proofErr w:type="spellEnd"/>
+      <w:r>
+        <w:rPr>
+          <w:rFonts w:cs="Arial"/>
+        </w:rPr>
+        <w:t xml:space="preserve"> Only SQL) são bancos não-relacionais, ou seja, diferem dos tradicionais bancos de dados relacionais com suporte à linguagem SQL, de modo que não utilizam um esquema de tabela fixo. Sendo assim, os bancos NoSQL são capazes de armazenar e processar dados </w:t>
       </w:r>
       <w:r>
         <w:rPr>
@@ -582,7 +614,31 @@
         <w:rPr>
           <w:rFonts w:cs="Arial"/>
         </w:rPr>
-        <w:t>Nesse capítulo, a abordagem do desenvolvimento será voltada às categorias principais de bancos de dados NoSQL existentes e suas características, além das vantagens e desvantagens que cada uma delas possui. Por fim, será exposta uma comparação técnica entre _____ (BD NoSQL) e um SGBDR existente no mercado, a fim de observar detalhes arquiteturais, facilidades, limitações e o custo/benefício de cada uma das estruturas escolhidas.</w:t>
+        <w:t xml:space="preserve">Nesse capítulo, a abordagem do desenvolvimento será voltada às categorias principais de bancos de dados NoSQL existentes e suas características, além das vantagens e desvantagens que cada uma delas possui. Por fim, será exposta uma comparação técnica entre </w:t>
+      </w:r>
+      <w:r>
+        <w:rPr>
+          <w:rFonts w:cs="Arial"/>
+        </w:rPr>
+        <w:t xml:space="preserve">MongoDB </w:t>
+      </w:r>
+      <w:r>
+        <w:rPr>
+          <w:rFonts w:cs="Arial"/>
+        </w:rPr>
+        <w:t xml:space="preserve">e </w:t>
+      </w:r>
+      <w:r>
+        <w:rPr>
+          <w:rFonts w:cs="Arial"/>
+        </w:rPr>
+        <w:t>OracleDB</w:t>
+      </w:r>
+      <w:r>
+        <w:rPr>
+          <w:rFonts w:cs="Arial"/>
+        </w:rPr>
+        <w:t>, a fim de observar detalhes arquiteturais, facilidades, limitações e o custo/benefício de cada uma das estruturas escolhidas.</w:t>
       </w:r>
     </w:p>
     <w:p>
@@ -610,13 +666,25 @@
         <w:rPr>
           <w:rFonts w:cs="Arial"/>
         </w:rPr>
-        <w:t xml:space="preserve">Os Bancos de Dados NoSQL têm sido cada vez mais difundidos no mercado, sendo soluções que oferecem liberdade, flexibilidade e eficiência para os desenvolvedores à frente da criação de projetos ao redor do mundo. No entanto, existem quatro categorias principais de BD NoSQL : </w:t>
+        <w:t xml:space="preserve">Os Bancos de Dados NoSQL têm sido cada vez mais difundidos no mercado, sendo soluções que oferecem liberdade, flexibilidade e eficiência para os desenvolvedores à frente da criação de projetos ao redor do mundo. No entanto, existem quatro categorias principais de BD NoSQL: </w:t>
       </w:r>
       <w:r>
         <w:rPr>
           <w:rFonts w:cs="Arial"/>
         </w:rPr>
-        <w:t>os bancos de dados de Documentos, os bancos de dados de chave e valor, os bancos de dados colunares e os bancos de dados orientados à grafos. Todas essas categorias serão descritas a seguir.</w:t>
+        <w:t xml:space="preserve">os bancos de dados de </w:t>
+      </w:r>
+      <w:r>
+        <w:rPr>
+          <w:rFonts w:cs="Arial"/>
+        </w:rPr>
+        <w:t>d</w:t>
+      </w:r>
+      <w:r>
+        <w:rPr>
+          <w:rFonts w:cs="Arial"/>
+        </w:rPr>
+        <w:t>ocumentos, os bancos de dados de chave e valor, os bancos de dados colunares e os bancos de dados orientados à grafos. Todas essas categorias serão descritas a seguir.</w:t>
       </w:r>
       <w:r>
         <w:rPr>
@@ -662,30 +730,12 @@
         <w:pStyle w:val="Ttulo3"/>
       </w:pPr>
       <w:r>
-        <w:t xml:space="preserve">Banco de Dados de </w:t>
-      </w:r>
-      <w:r>
-        <w:t>Chave/Valor</w:t>
+        <w:t>Banco de Dados de Chave/Valor</w:t>
       </w:r>
     </w:p>
     <w:p>
       <w:r>
-        <w:t>Nesse tipo de banco, o armazenamento de dados consiste em vários conjuntos de pares de chave-valor, em que a chave funciona como um identificador exclusivo para o valor associado com ela. Tanto a chave como o valor podem ser de diversos tipos</w:t>
-      </w:r>
-      <w:r>
-        <w:t>.</w:t>
-      </w:r>
-      <w:r>
-        <w:t xml:space="preserve"> </w:t>
-      </w:r>
-      <w:r>
-        <w:t>Essa categoria se</w:t>
-      </w:r>
-      <w:r>
-        <w:t xml:space="preserve"> caracteriza principalmente pela alta velocidade nos acessos a esses dados</w:t>
-      </w:r>
-      <w:r>
-        <w:t>, também pela altíssima escalabilidade horizontal</w:t>
+        <w:t>Nesse tipo de banco, o armazenamento de dados consiste em vários conjuntos de pares de chave-valor, em que a chave funciona como um identificador exclusivo para o valor associado com ela. Tanto a chave como o valor podem ser de diversos tipos. Essa categoria se caracteriza principalmente pela alta velocidade nos acessos a esses dados, também pela altíssima escalabilidade horizontal</w:t>
       </w:r>
       <w:r>
         <w:t>.</w:t>
@@ -704,10 +754,7 @@
         <w:pStyle w:val="Ttulo3"/>
       </w:pPr>
       <w:r>
-        <w:t xml:space="preserve">Banco de Dados </w:t>
-      </w:r>
-      <w:r>
-        <w:t>orientado à Grafos</w:t>
+        <w:t>Banco de Dados orientado à Grafos</w:t>
       </w:r>
     </w:p>
     <w:p>
@@ -730,10 +777,13 @@
         <w:pStyle w:val="Ttulo3"/>
       </w:pPr>
       <w:r>
-        <w:t xml:space="preserve">Banco de Dados de </w:t>
+        <w:t xml:space="preserve">Banco de Dados </w:t>
       </w:r>
       <w:r>
-        <w:t>Colunas</w:t>
+        <w:t>orientado a</w:t>
+      </w:r>
+      <w:r>
+        <w:t xml:space="preserve"> Colunas</w:t>
       </w:r>
     </w:p>
     <w:p>
@@ -746,22 +796,34 @@
         <w:rPr>
           <w:rFonts w:cs="Arial"/>
         </w:rPr>
-        <w:t>O texto pode apresentar subseções até o tercei</w:t>
+        <w:t>O BD orientado a colunas (ou colunar) tem como um de seus principais aspectos a iteração por blocos. Isso quer dizer que o banco de dados em questão não trabalha percorrendo linha por linha</w:t>
+      </w:r>
+      <w:r>
+        <w:rPr>
+          <w:rFonts w:cs="Arial"/>
+        </w:rPr>
+        <w:t xml:space="preserve"> para retornar uma resposta, ao invés disso, ele faz uso apenas dos elementos da coluna desejada com uma única instrução de CPU.</w:t>
       </w:r>
     </w:p>
     <w:p>
       <w:pPr>
-        <w:ind w:firstLine="0"/>
         <w:rPr>
           <w:rFonts w:cs="Arial"/>
         </w:rPr>
       </w:pPr>
+      <w:r>
+        <w:rPr>
+          <w:rFonts w:cs="Arial"/>
+        </w:rPr>
+        <w:t>De maneira geral, os bancos de dados orientados a colunas são otimizados para a leitura de dados pelo fato de a iteração feita nos dados ser por blocos e não por linhas.</w:t>
+      </w:r>
     </w:p>
     <w:p>
       <w:pPr>
         <w:pStyle w:val="Ttulo2"/>
       </w:pPr>
       <w:r>
+        <w:lastRenderedPageBreak/>
         <w:t>Vantagens e Desvantagens de cada categoria de BD NoSQL</w:t>
       </w:r>
     </w:p>
@@ -786,49 +848,45 @@
         <w:pStyle w:val="Ttulo3"/>
       </w:pPr>
       <w:r>
-        <w:lastRenderedPageBreak/>
-        <w:t xml:space="preserve">Banco de Dados de </w:t>
-      </w:r>
-      <w:r>
-        <w:t>Documentos</w:t>
+        <w:t>Banco de Dados de Documentos</w:t>
       </w:r>
     </w:p>
     <w:p>
+      <w:proofErr w:type="spellStart"/>
       <w:r>
         <w:t>Aaaaaaaa</w:t>
       </w:r>
+      <w:proofErr w:type="spellEnd"/>
     </w:p>
     <w:p>
       <w:pPr>
         <w:pStyle w:val="Ttulo3"/>
       </w:pPr>
       <w:r>
-        <w:t>Banco de Dados de C</w:t>
-      </w:r>
-      <w:r>
-        <w:t>have e Valor</w:t>
+        <w:t>Banco de Dados de Chave e Valor</w:t>
       </w:r>
     </w:p>
     <w:p>
+      <w:proofErr w:type="spellStart"/>
       <w:r>
         <w:t>Aaaaaaaaaaaa</w:t>
       </w:r>
+      <w:proofErr w:type="spellEnd"/>
     </w:p>
     <w:p>
       <w:pPr>
         <w:pStyle w:val="Ttulo3"/>
       </w:pPr>
       <w:r>
-        <w:t xml:space="preserve">Banco de Dados de </w:t>
-      </w:r>
-      <w:r>
-        <w:t>Grafos</w:t>
+        <w:t>Banco de Dados de Grafos</w:t>
       </w:r>
     </w:p>
     <w:p>
+      <w:proofErr w:type="spellStart"/>
       <w:r>
         <w:t>Aaaaaa</w:t>
       </w:r>
+      <w:proofErr w:type="spellEnd"/>
     </w:p>
     <w:p>
       <w:pPr>
@@ -839,9 +897,11 @@
       </w:r>
     </w:p>
     <w:p>
+      <w:proofErr w:type="spellStart"/>
       <w:r>
         <w:t>aaaaaaa</w:t>
       </w:r>
+      <w:proofErr w:type="spellEnd"/>
     </w:p>
     <w:p>
       <w:pPr>
@@ -855,7 +915,16 @@
         <w:pStyle w:val="Ttulo2"/>
       </w:pPr>
       <w:r>
-        <w:t>Comparativo: _____ (BD NoSQL) e ______ (SGBDR)</w:t>
+        <w:t xml:space="preserve">Comparativo: </w:t>
+      </w:r>
+      <w:r>
+        <w:t>MongoDB</w:t>
+      </w:r>
+      <w:r>
+        <w:t xml:space="preserve"> e </w:t>
+      </w:r>
+      <w:r>
+        <w:t>OracleDB</w:t>
       </w:r>
     </w:p>
     <w:p>
@@ -903,9 +972,11 @@
       </w:r>
     </w:p>
     <w:p>
+      <w:proofErr w:type="spellStart"/>
       <w:r>
         <w:t>aaaaaaaaaaa</w:t>
       </w:r>
+      <w:proofErr w:type="spellEnd"/>
     </w:p>
     <w:p>
       <w:pPr>
@@ -1052,7 +1123,7 @@
 </file>
 
 <file path=word/endnotes.xml><?xml version="1.0" encoding="utf-8"?>
-<w:endnotes xmlns:wpc="http://schemas.microsoft.com/office/word/2010/wordprocessingCanvas" xmlns:cx="http://schemas.microsoft.com/office/drawing/2014/chartex" xmlns:cx1="http://schemas.microsoft.com/office/drawing/2015/9/8/chartex" xmlns:cx2="http://schemas.microsoft.com/office/drawing/2015/10/21/chartex" xmlns:cx3="http://schemas.microsoft.com/office/drawing/2016/5/9/chartex" xmlns:cx4="http://schemas.microsoft.com/office/drawing/2016/5/10/chartex" xmlns:cx5="http://schemas.microsoft.com/office/drawing/2016/5/11/chartex" xmlns:cx6="http://schemas.microsoft.com/office/drawing/2016/5/12/chartex" xmlns:cx7="http://schemas.microsoft.com/office/drawing/2016/5/13/chartex" xmlns:cx8="http://schemas.microsoft.com/office/drawing/2016/5/14/chartex" xmlns:mc="http://schemas.openxmlformats.org/markup-compatibility/2006" xmlns:aink="http://schemas.microsoft.com/office/drawing/2016/ink" xmlns:am3d="http://schemas.microsoft.com/office/drawing/2017/model3d" xmlns:o="urn:schemas-microsoft-com:office:office" xmlns:oel="http://schemas.microsoft.com/office/2019/extlst" xmlns:r="http://schemas.openxmlformats.org/officeDocument/2006/relationships" xmlns:m="http://schemas.openxmlformats.org/officeDocument/2006/math" xmlns:v="urn:schemas-microsoft-com:vml" xmlns:wp14="http://schemas.microsoft.com/office/word/2010/wordprocessingDrawing" xmlns:wp="http://schemas.openxmlformats.org/drawingml/2006/wordprocessingDrawing" xmlns:w10="urn:schemas-microsoft-com:office:word" xmlns:w="http://schemas.openxmlformats.org/wordprocessingml/2006/main" xmlns:w14="http://schemas.microsoft.com/office/word/2010/wordml" xmlns:w15="http://schemas.microsoft.com/office/word/2012/wordml" xmlns:w16cex="http://schemas.microsoft.com/office/word/2018/wordml/cex" xmlns:w16cid="http://schemas.microsoft.com/office/word/2016/wordml/cid" xmlns:w16="http://schemas.microsoft.com/office/word/2018/wordml" xmlns:w16du="http://schemas.microsoft.com/office/word/2023/wordml/word16du" xmlns:w16sdtdh="http://schemas.microsoft.com/office/word/2020/wordml/sdtdatahash" xmlns:w16se="http://schemas.microsoft.com/office/word/2015/wordml/symex" xmlns:wpg="http://schemas.microsoft.com/office/word/2010/wordprocessingGroup" xmlns:wpi="http://schemas.microsoft.com/office/word/2010/wordprocessingInk" xmlns:wne="http://schemas.microsoft.com/office/word/2006/wordml" xmlns:wps="http://schemas.microsoft.com/office/word/2010/wordprocessingShape" mc:Ignorable="w14 w15 w16se w16cid w16 w16cex w16sdtdh w16du wp14">
+<w:endnotes xmlns:wpc="http://schemas.microsoft.com/office/word/2010/wordprocessingCanvas" xmlns:cx="http://schemas.microsoft.com/office/drawing/2014/chartex" xmlns:cx1="http://schemas.microsoft.com/office/drawing/2015/9/8/chartex" xmlns:cx2="http://schemas.microsoft.com/office/drawing/2015/10/21/chartex" xmlns:cx3="http://schemas.microsoft.com/office/drawing/2016/5/9/chartex" xmlns:cx4="http://schemas.microsoft.com/office/drawing/2016/5/10/chartex" xmlns:cx5="http://schemas.microsoft.com/office/drawing/2016/5/11/chartex" xmlns:cx6="http://schemas.microsoft.com/office/drawing/2016/5/12/chartex" xmlns:cx7="http://schemas.microsoft.com/office/drawing/2016/5/13/chartex" xmlns:cx8="http://schemas.microsoft.com/office/drawing/2016/5/14/chartex" xmlns:mc="http://schemas.openxmlformats.org/markup-compatibility/2006" xmlns:aink="http://schemas.microsoft.com/office/drawing/2016/ink" xmlns:am3d="http://schemas.microsoft.com/office/drawing/2017/model3d" xmlns:o="urn:schemas-microsoft-com:office:office" xmlns:oel="http://schemas.microsoft.com/office/2019/extlst" xmlns:r="http://schemas.openxmlformats.org/officeDocument/2006/relationships" xmlns:m="http://schemas.openxmlformats.org/officeDocument/2006/math" xmlns:v="urn:schemas-microsoft-com:vml" xmlns:wp14="http://schemas.microsoft.com/office/word/2010/wordprocessingDrawing" xmlns:wp="http://schemas.openxmlformats.org/drawingml/2006/wordprocessingDrawing" xmlns:w10="urn:schemas-microsoft-com:office:word" xmlns:w="http://schemas.openxmlformats.org/wordprocessingml/2006/main" xmlns:w14="http://schemas.microsoft.com/office/word/2010/wordml" xmlns:w15="http://schemas.microsoft.com/office/word/2012/wordml" xmlns:w16cex="http://schemas.microsoft.com/office/word/2018/wordml/cex" xmlns:w16cid="http://schemas.microsoft.com/office/word/2016/wordml/cid" xmlns:w16="http://schemas.microsoft.com/office/word/2018/wordml" xmlns:w16sdtdh="http://schemas.microsoft.com/office/word/2020/wordml/sdtdatahash" xmlns:w16se="http://schemas.microsoft.com/office/word/2015/wordml/symex" xmlns:wpg="http://schemas.microsoft.com/office/word/2010/wordprocessingGroup" xmlns:wpi="http://schemas.microsoft.com/office/word/2010/wordprocessingInk" xmlns:wne="http://schemas.microsoft.com/office/word/2006/wordml" xmlns:wps="http://schemas.microsoft.com/office/word/2010/wordprocessingShape" mc:Ignorable="w14 w15 w16se w16cid w16 w16cex w16sdtdh wp14">
   <w:endnote w:type="separator" w:id="-1">
     <w:p>
       <w:r>
@@ -1075,7 +1146,7 @@
 </file>
 
 <file path=word/footer1.xml><?xml version="1.0" encoding="utf-8"?>
-<w:ftr xmlns:wpc="http://schemas.microsoft.com/office/word/2010/wordprocessingCanvas" xmlns:cx="http://schemas.microsoft.com/office/drawing/2014/chartex" xmlns:cx1="http://schemas.microsoft.com/office/drawing/2015/9/8/chartex" xmlns:cx2="http://schemas.microsoft.com/office/drawing/2015/10/21/chartex" xmlns:cx3="http://schemas.microsoft.com/office/drawing/2016/5/9/chartex" xmlns:cx4="http://schemas.microsoft.com/office/drawing/2016/5/10/chartex" xmlns:cx5="http://schemas.microsoft.com/office/drawing/2016/5/11/chartex" xmlns:cx6="http://schemas.microsoft.com/office/drawing/2016/5/12/chartex" xmlns:cx7="http://schemas.microsoft.com/office/drawing/2016/5/13/chartex" xmlns:cx8="http://schemas.microsoft.com/office/drawing/2016/5/14/chartex" xmlns:mc="http://schemas.openxmlformats.org/markup-compatibility/2006" xmlns:aink="http://schemas.microsoft.com/office/drawing/2016/ink" xmlns:am3d="http://schemas.microsoft.com/office/drawing/2017/model3d" xmlns:o="urn:schemas-microsoft-com:office:office" xmlns:oel="http://schemas.microsoft.com/office/2019/extlst" xmlns:r="http://schemas.openxmlformats.org/officeDocument/2006/relationships" xmlns:m="http://schemas.openxmlformats.org/officeDocument/2006/math" xmlns:v="urn:schemas-microsoft-com:vml" xmlns:wp14="http://schemas.microsoft.com/office/word/2010/wordprocessingDrawing" xmlns:wp="http://schemas.openxmlformats.org/drawingml/2006/wordprocessingDrawing" xmlns:w10="urn:schemas-microsoft-com:office:word" xmlns:w="http://schemas.openxmlformats.org/wordprocessingml/2006/main" xmlns:w14="http://schemas.microsoft.com/office/word/2010/wordml" xmlns:w15="http://schemas.microsoft.com/office/word/2012/wordml" xmlns:w16cex="http://schemas.microsoft.com/office/word/2018/wordml/cex" xmlns:w16cid="http://schemas.microsoft.com/office/word/2016/wordml/cid" xmlns:w16="http://schemas.microsoft.com/office/word/2018/wordml" xmlns:w16du="http://schemas.microsoft.com/office/word/2023/wordml/word16du" xmlns:w16sdtdh="http://schemas.microsoft.com/office/word/2020/wordml/sdtdatahash" xmlns:w16se="http://schemas.microsoft.com/office/word/2015/wordml/symex" xmlns:wpg="http://schemas.microsoft.com/office/word/2010/wordprocessingGroup" xmlns:wpi="http://schemas.microsoft.com/office/word/2010/wordprocessingInk" xmlns:wne="http://schemas.microsoft.com/office/word/2006/wordml" xmlns:wps="http://schemas.microsoft.com/office/word/2010/wordprocessingShape" mc:Ignorable="w14 w15 w16se w16cid w16 w16cex w16sdtdh w16du wp14">
+<w:ftr xmlns:wpc="http://schemas.microsoft.com/office/word/2010/wordprocessingCanvas" xmlns:cx="http://schemas.microsoft.com/office/drawing/2014/chartex" xmlns:cx1="http://schemas.microsoft.com/office/drawing/2015/9/8/chartex" xmlns:cx2="http://schemas.microsoft.com/office/drawing/2015/10/21/chartex" xmlns:cx3="http://schemas.microsoft.com/office/drawing/2016/5/9/chartex" xmlns:cx4="http://schemas.microsoft.com/office/drawing/2016/5/10/chartex" xmlns:cx5="http://schemas.microsoft.com/office/drawing/2016/5/11/chartex" xmlns:cx6="http://schemas.microsoft.com/office/drawing/2016/5/12/chartex" xmlns:cx7="http://schemas.microsoft.com/office/drawing/2016/5/13/chartex" xmlns:cx8="http://schemas.microsoft.com/office/drawing/2016/5/14/chartex" xmlns:mc="http://schemas.openxmlformats.org/markup-compatibility/2006" xmlns:aink="http://schemas.microsoft.com/office/drawing/2016/ink" xmlns:am3d="http://schemas.microsoft.com/office/drawing/2017/model3d" xmlns:o="urn:schemas-microsoft-com:office:office" xmlns:oel="http://schemas.microsoft.com/office/2019/extlst" xmlns:r="http://schemas.openxmlformats.org/officeDocument/2006/relationships" xmlns:m="http://schemas.openxmlformats.org/officeDocument/2006/math" xmlns:v="urn:schemas-microsoft-com:vml" xmlns:wp14="http://schemas.microsoft.com/office/word/2010/wordprocessingDrawing" xmlns:wp="http://schemas.openxmlformats.org/drawingml/2006/wordprocessingDrawing" xmlns:w10="urn:schemas-microsoft-com:office:word" xmlns:w="http://schemas.openxmlformats.org/wordprocessingml/2006/main" xmlns:w14="http://schemas.microsoft.com/office/word/2010/wordml" xmlns:w15="http://schemas.microsoft.com/office/word/2012/wordml" xmlns:w16cex="http://schemas.microsoft.com/office/word/2018/wordml/cex" xmlns:w16cid="http://schemas.microsoft.com/office/word/2016/wordml/cid" xmlns:w16="http://schemas.microsoft.com/office/word/2018/wordml" xmlns:w16sdtdh="http://schemas.microsoft.com/office/word/2020/wordml/sdtdatahash" xmlns:w16se="http://schemas.microsoft.com/office/word/2015/wordml/symex" xmlns:wpg="http://schemas.microsoft.com/office/word/2010/wordprocessingGroup" xmlns:wpi="http://schemas.microsoft.com/office/word/2010/wordprocessingInk" xmlns:wne="http://schemas.microsoft.com/office/word/2006/wordml" xmlns:wps="http://schemas.microsoft.com/office/word/2010/wordprocessingShape" mc:Ignorable="w14 w15 w16se w16cid w16 w16cex w16sdtdh wp14">
   <w:p>
     <w:pPr>
       <w:pStyle w:val="Rodap"/>
@@ -1090,7 +1161,7 @@
 </file>
 
 <file path=word/footer2.xml><?xml version="1.0" encoding="utf-8"?>
-<w:ftr xmlns:wpc="http://schemas.microsoft.com/office/word/2010/wordprocessingCanvas" xmlns:cx="http://schemas.microsoft.com/office/drawing/2014/chartex" xmlns:cx1="http://schemas.microsoft.com/office/drawing/2015/9/8/chartex" xmlns:cx2="http://schemas.microsoft.com/office/drawing/2015/10/21/chartex" xmlns:cx3="http://schemas.microsoft.com/office/drawing/2016/5/9/chartex" xmlns:cx4="http://schemas.microsoft.com/office/drawing/2016/5/10/chartex" xmlns:cx5="http://schemas.microsoft.com/office/drawing/2016/5/11/chartex" xmlns:cx6="http://schemas.microsoft.com/office/drawing/2016/5/12/chartex" xmlns:cx7="http://schemas.microsoft.com/office/drawing/2016/5/13/chartex" xmlns:cx8="http://schemas.microsoft.com/office/drawing/2016/5/14/chartex" xmlns:mc="http://schemas.openxmlformats.org/markup-compatibility/2006" xmlns:aink="http://schemas.microsoft.com/office/drawing/2016/ink" xmlns:am3d="http://schemas.microsoft.com/office/drawing/2017/model3d" xmlns:o="urn:schemas-microsoft-com:office:office" xmlns:oel="http://schemas.microsoft.com/office/2019/extlst" xmlns:r="http://schemas.openxmlformats.org/officeDocument/2006/relationships" xmlns:m="http://schemas.openxmlformats.org/officeDocument/2006/math" xmlns:v="urn:schemas-microsoft-com:vml" xmlns:wp14="http://schemas.microsoft.com/office/word/2010/wordprocessingDrawing" xmlns:wp="http://schemas.openxmlformats.org/drawingml/2006/wordprocessingDrawing" xmlns:w10="urn:schemas-microsoft-com:office:word" xmlns:w="http://schemas.openxmlformats.org/wordprocessingml/2006/main" xmlns:w14="http://schemas.microsoft.com/office/word/2010/wordml" xmlns:w15="http://schemas.microsoft.com/office/word/2012/wordml" xmlns:w16cex="http://schemas.microsoft.com/office/word/2018/wordml/cex" xmlns:w16cid="http://schemas.microsoft.com/office/word/2016/wordml/cid" xmlns:w16="http://schemas.microsoft.com/office/word/2018/wordml" xmlns:w16du="http://schemas.microsoft.com/office/word/2023/wordml/word16du" xmlns:w16sdtdh="http://schemas.microsoft.com/office/word/2020/wordml/sdtdatahash" xmlns:w16se="http://schemas.microsoft.com/office/word/2015/wordml/symex" xmlns:wpg="http://schemas.microsoft.com/office/word/2010/wordprocessingGroup" xmlns:wpi="http://schemas.microsoft.com/office/word/2010/wordprocessingInk" xmlns:wne="http://schemas.microsoft.com/office/word/2006/wordml" xmlns:wps="http://schemas.microsoft.com/office/word/2010/wordprocessingShape" mc:Ignorable="w14 w15 w16se w16cid w16 w16cex w16sdtdh w16du wp14">
+<w:ftr xmlns:wpc="http://schemas.microsoft.com/office/word/2010/wordprocessingCanvas" xmlns:cx="http://schemas.microsoft.com/office/drawing/2014/chartex" xmlns:cx1="http://schemas.microsoft.com/office/drawing/2015/9/8/chartex" xmlns:cx2="http://schemas.microsoft.com/office/drawing/2015/10/21/chartex" xmlns:cx3="http://schemas.microsoft.com/office/drawing/2016/5/9/chartex" xmlns:cx4="http://schemas.microsoft.com/office/drawing/2016/5/10/chartex" xmlns:cx5="http://schemas.microsoft.com/office/drawing/2016/5/11/chartex" xmlns:cx6="http://schemas.microsoft.com/office/drawing/2016/5/12/chartex" xmlns:cx7="http://schemas.microsoft.com/office/drawing/2016/5/13/chartex" xmlns:cx8="http://schemas.microsoft.com/office/drawing/2016/5/14/chartex" xmlns:mc="http://schemas.openxmlformats.org/markup-compatibility/2006" xmlns:aink="http://schemas.microsoft.com/office/drawing/2016/ink" xmlns:am3d="http://schemas.microsoft.com/office/drawing/2017/model3d" xmlns:o="urn:schemas-microsoft-com:office:office" xmlns:oel="http://schemas.microsoft.com/office/2019/extlst" xmlns:r="http://schemas.openxmlformats.org/officeDocument/2006/relationships" xmlns:m="http://schemas.openxmlformats.org/officeDocument/2006/math" xmlns:v="urn:schemas-microsoft-com:vml" xmlns:wp14="http://schemas.microsoft.com/office/word/2010/wordprocessingDrawing" xmlns:wp="http://schemas.openxmlformats.org/drawingml/2006/wordprocessingDrawing" xmlns:w10="urn:schemas-microsoft-com:office:word" xmlns:w="http://schemas.openxmlformats.org/wordprocessingml/2006/main" xmlns:w14="http://schemas.microsoft.com/office/word/2010/wordml" xmlns:w15="http://schemas.microsoft.com/office/word/2012/wordml" xmlns:w16cex="http://schemas.microsoft.com/office/word/2018/wordml/cex" xmlns:w16cid="http://schemas.microsoft.com/office/word/2016/wordml/cid" xmlns:w16="http://schemas.microsoft.com/office/word/2018/wordml" xmlns:w16sdtdh="http://schemas.microsoft.com/office/word/2020/wordml/sdtdatahash" xmlns:w16se="http://schemas.microsoft.com/office/word/2015/wordml/symex" xmlns:wpg="http://schemas.microsoft.com/office/word/2010/wordprocessingGroup" xmlns:wpi="http://schemas.microsoft.com/office/word/2010/wordprocessingInk" xmlns:wne="http://schemas.microsoft.com/office/word/2006/wordml" xmlns:wps="http://schemas.microsoft.com/office/word/2010/wordprocessingShape" mc:Ignorable="w14 w15 w16se w16cid w16 w16cex w16sdtdh wp14">
   <w:p>
     <w:pPr>
       <w:pBdr>
@@ -1103,7 +1174,7 @@
 </file>
 
 <file path=word/footer3.xml><?xml version="1.0" encoding="utf-8"?>
-<w:ftr xmlns:wpc="http://schemas.microsoft.com/office/word/2010/wordprocessingCanvas" xmlns:cx="http://schemas.microsoft.com/office/drawing/2014/chartex" xmlns:cx1="http://schemas.microsoft.com/office/drawing/2015/9/8/chartex" xmlns:cx2="http://schemas.microsoft.com/office/drawing/2015/10/21/chartex" xmlns:cx3="http://schemas.microsoft.com/office/drawing/2016/5/9/chartex" xmlns:cx4="http://schemas.microsoft.com/office/drawing/2016/5/10/chartex" xmlns:cx5="http://schemas.microsoft.com/office/drawing/2016/5/11/chartex" xmlns:cx6="http://schemas.microsoft.com/office/drawing/2016/5/12/chartex" xmlns:cx7="http://schemas.microsoft.com/office/drawing/2016/5/13/chartex" xmlns:cx8="http://schemas.microsoft.com/office/drawing/2016/5/14/chartex" xmlns:mc="http://schemas.openxmlformats.org/markup-compatibility/2006" xmlns:aink="http://schemas.microsoft.com/office/drawing/2016/ink" xmlns:am3d="http://schemas.microsoft.com/office/drawing/2017/model3d" xmlns:o="urn:schemas-microsoft-com:office:office" xmlns:oel="http://schemas.microsoft.com/office/2019/extlst" xmlns:r="http://schemas.openxmlformats.org/officeDocument/2006/relationships" xmlns:m="http://schemas.openxmlformats.org/officeDocument/2006/math" xmlns:v="urn:schemas-microsoft-com:vml" xmlns:wp14="http://schemas.microsoft.com/office/word/2010/wordprocessingDrawing" xmlns:wp="http://schemas.openxmlformats.org/drawingml/2006/wordprocessingDrawing" xmlns:w10="urn:schemas-microsoft-com:office:word" xmlns:w="http://schemas.openxmlformats.org/wordprocessingml/2006/main" xmlns:w14="http://schemas.microsoft.com/office/word/2010/wordml" xmlns:w15="http://schemas.microsoft.com/office/word/2012/wordml" xmlns:w16cex="http://schemas.microsoft.com/office/word/2018/wordml/cex" xmlns:w16cid="http://schemas.microsoft.com/office/word/2016/wordml/cid" xmlns:w16="http://schemas.microsoft.com/office/word/2018/wordml" xmlns:w16du="http://schemas.microsoft.com/office/word/2023/wordml/word16du" xmlns:w16sdtdh="http://schemas.microsoft.com/office/word/2020/wordml/sdtdatahash" xmlns:w16se="http://schemas.microsoft.com/office/word/2015/wordml/symex" xmlns:wpg="http://schemas.microsoft.com/office/word/2010/wordprocessingGroup" xmlns:wpi="http://schemas.microsoft.com/office/word/2010/wordprocessingInk" xmlns:wne="http://schemas.microsoft.com/office/word/2006/wordml" xmlns:wps="http://schemas.microsoft.com/office/word/2010/wordprocessingShape" mc:Ignorable="w14 w15 w16se w16cid w16 w16cex w16sdtdh w16du wp14">
+<w:ftr xmlns:wpc="http://schemas.microsoft.com/office/word/2010/wordprocessingCanvas" xmlns:cx="http://schemas.microsoft.com/office/drawing/2014/chartex" xmlns:cx1="http://schemas.microsoft.com/office/drawing/2015/9/8/chartex" xmlns:cx2="http://schemas.microsoft.com/office/drawing/2015/10/21/chartex" xmlns:cx3="http://schemas.microsoft.com/office/drawing/2016/5/9/chartex" xmlns:cx4="http://schemas.microsoft.com/office/drawing/2016/5/10/chartex" xmlns:cx5="http://schemas.microsoft.com/office/drawing/2016/5/11/chartex" xmlns:cx6="http://schemas.microsoft.com/office/drawing/2016/5/12/chartex" xmlns:cx7="http://schemas.microsoft.com/office/drawing/2016/5/13/chartex" xmlns:cx8="http://schemas.microsoft.com/office/drawing/2016/5/14/chartex" xmlns:mc="http://schemas.openxmlformats.org/markup-compatibility/2006" xmlns:aink="http://schemas.microsoft.com/office/drawing/2016/ink" xmlns:am3d="http://schemas.microsoft.com/office/drawing/2017/model3d" xmlns:o="urn:schemas-microsoft-com:office:office" xmlns:oel="http://schemas.microsoft.com/office/2019/extlst" xmlns:r="http://schemas.openxmlformats.org/officeDocument/2006/relationships" xmlns:m="http://schemas.openxmlformats.org/officeDocument/2006/math" xmlns:v="urn:schemas-microsoft-com:vml" xmlns:wp14="http://schemas.microsoft.com/office/word/2010/wordprocessingDrawing" xmlns:wp="http://schemas.openxmlformats.org/drawingml/2006/wordprocessingDrawing" xmlns:w10="urn:schemas-microsoft-com:office:word" xmlns:w="http://schemas.openxmlformats.org/wordprocessingml/2006/main" xmlns:w14="http://schemas.microsoft.com/office/word/2010/wordml" xmlns:w15="http://schemas.microsoft.com/office/word/2012/wordml" xmlns:w16cex="http://schemas.microsoft.com/office/word/2018/wordml/cex" xmlns:w16cid="http://schemas.microsoft.com/office/word/2016/wordml/cid" xmlns:w16="http://schemas.microsoft.com/office/word/2018/wordml" xmlns:w16sdtdh="http://schemas.microsoft.com/office/word/2020/wordml/sdtdatahash" xmlns:w16se="http://schemas.microsoft.com/office/word/2015/wordml/symex" xmlns:wpg="http://schemas.microsoft.com/office/word/2010/wordprocessingGroup" xmlns:wpi="http://schemas.microsoft.com/office/word/2010/wordprocessingInk" xmlns:wne="http://schemas.microsoft.com/office/word/2006/wordml" xmlns:wps="http://schemas.microsoft.com/office/word/2010/wordprocessingShape" mc:Ignorable="w14 w15 w16se w16cid w16 w16cex w16sdtdh wp14">
   <w:p>
     <w:pPr>
       <w:pStyle w:val="Rodap"/>
@@ -1118,7 +1189,7 @@
 </file>
 
 <file path=word/footer4.xml><?xml version="1.0" encoding="utf-8"?>
-<w:ftr xmlns:wpc="http://schemas.microsoft.com/office/word/2010/wordprocessingCanvas" xmlns:cx="http://schemas.microsoft.com/office/drawing/2014/chartex" xmlns:cx1="http://schemas.microsoft.com/office/drawing/2015/9/8/chartex" xmlns:cx2="http://schemas.microsoft.com/office/drawing/2015/10/21/chartex" xmlns:cx3="http://schemas.microsoft.com/office/drawing/2016/5/9/chartex" xmlns:cx4="http://schemas.microsoft.com/office/drawing/2016/5/10/chartex" xmlns:cx5="http://schemas.microsoft.com/office/drawing/2016/5/11/chartex" xmlns:cx6="http://schemas.microsoft.com/office/drawing/2016/5/12/chartex" xmlns:cx7="http://schemas.microsoft.com/office/drawing/2016/5/13/chartex" xmlns:cx8="http://schemas.microsoft.com/office/drawing/2016/5/14/chartex" xmlns:mc="http://schemas.openxmlformats.org/markup-compatibility/2006" xmlns:aink="http://schemas.microsoft.com/office/drawing/2016/ink" xmlns:am3d="http://schemas.microsoft.com/office/drawing/2017/model3d" xmlns:o="urn:schemas-microsoft-com:office:office" xmlns:oel="http://schemas.microsoft.com/office/2019/extlst" xmlns:r="http://schemas.openxmlformats.org/officeDocument/2006/relationships" xmlns:m="http://schemas.openxmlformats.org/officeDocument/2006/math" xmlns:v="urn:schemas-microsoft-com:vml" xmlns:wp14="http://schemas.microsoft.com/office/word/2010/wordprocessingDrawing" xmlns:wp="http://schemas.openxmlformats.org/drawingml/2006/wordprocessingDrawing" xmlns:w10="urn:schemas-microsoft-com:office:word" xmlns:w="http://schemas.openxmlformats.org/wordprocessingml/2006/main" xmlns:w14="http://schemas.microsoft.com/office/word/2010/wordml" xmlns:w15="http://schemas.microsoft.com/office/word/2012/wordml" xmlns:w16cex="http://schemas.microsoft.com/office/word/2018/wordml/cex" xmlns:w16cid="http://schemas.microsoft.com/office/word/2016/wordml/cid" xmlns:w16="http://schemas.microsoft.com/office/word/2018/wordml" xmlns:w16du="http://schemas.microsoft.com/office/word/2023/wordml/word16du" xmlns:w16sdtdh="http://schemas.microsoft.com/office/word/2020/wordml/sdtdatahash" xmlns:w16se="http://schemas.microsoft.com/office/word/2015/wordml/symex" xmlns:wpg="http://schemas.microsoft.com/office/word/2010/wordprocessingGroup" xmlns:wpi="http://schemas.microsoft.com/office/word/2010/wordprocessingInk" xmlns:wne="http://schemas.microsoft.com/office/word/2006/wordml" xmlns:wps="http://schemas.microsoft.com/office/word/2010/wordprocessingShape" mc:Ignorable="w14 w15 w16se w16cid w16 w16cex w16sdtdh w16du wp14">
+<w:ftr xmlns:wpc="http://schemas.microsoft.com/office/word/2010/wordprocessingCanvas" xmlns:cx="http://schemas.microsoft.com/office/drawing/2014/chartex" xmlns:cx1="http://schemas.microsoft.com/office/drawing/2015/9/8/chartex" xmlns:cx2="http://schemas.microsoft.com/office/drawing/2015/10/21/chartex" xmlns:cx3="http://schemas.microsoft.com/office/drawing/2016/5/9/chartex" xmlns:cx4="http://schemas.microsoft.com/office/drawing/2016/5/10/chartex" xmlns:cx5="http://schemas.microsoft.com/office/drawing/2016/5/11/chartex" xmlns:cx6="http://schemas.microsoft.com/office/drawing/2016/5/12/chartex" xmlns:cx7="http://schemas.microsoft.com/office/drawing/2016/5/13/chartex" xmlns:cx8="http://schemas.microsoft.com/office/drawing/2016/5/14/chartex" xmlns:mc="http://schemas.openxmlformats.org/markup-compatibility/2006" xmlns:aink="http://schemas.microsoft.com/office/drawing/2016/ink" xmlns:am3d="http://schemas.microsoft.com/office/drawing/2017/model3d" xmlns:o="urn:schemas-microsoft-com:office:office" xmlns:oel="http://schemas.microsoft.com/office/2019/extlst" xmlns:r="http://schemas.openxmlformats.org/officeDocument/2006/relationships" xmlns:m="http://schemas.openxmlformats.org/officeDocument/2006/math" xmlns:v="urn:schemas-microsoft-com:vml" xmlns:wp14="http://schemas.microsoft.com/office/word/2010/wordprocessingDrawing" xmlns:wp="http://schemas.openxmlformats.org/drawingml/2006/wordprocessingDrawing" xmlns:w10="urn:schemas-microsoft-com:office:word" xmlns:w="http://schemas.openxmlformats.org/wordprocessingml/2006/main" xmlns:w14="http://schemas.microsoft.com/office/word/2010/wordml" xmlns:w15="http://schemas.microsoft.com/office/word/2012/wordml" xmlns:w16cex="http://schemas.microsoft.com/office/word/2018/wordml/cex" xmlns:w16cid="http://schemas.microsoft.com/office/word/2016/wordml/cid" xmlns:w16="http://schemas.microsoft.com/office/word/2018/wordml" xmlns:w16sdtdh="http://schemas.microsoft.com/office/word/2020/wordml/sdtdatahash" xmlns:w16se="http://schemas.microsoft.com/office/word/2015/wordml/symex" xmlns:wpg="http://schemas.microsoft.com/office/word/2010/wordprocessingGroup" xmlns:wpi="http://schemas.microsoft.com/office/word/2010/wordprocessingInk" xmlns:wne="http://schemas.microsoft.com/office/word/2006/wordml" xmlns:wps="http://schemas.microsoft.com/office/word/2010/wordprocessingShape" mc:Ignorable="w14 w15 w16se w16cid w16 w16cex w16sdtdh wp14">
   <w:p>
     <w:pPr>
       <w:pBdr>
@@ -1131,7 +1202,7 @@
 </file>
 
 <file path=word/footer5.xml><?xml version="1.0" encoding="utf-8"?>
-<w:ftr xmlns:wpc="http://schemas.microsoft.com/office/word/2010/wordprocessingCanvas" xmlns:cx="http://schemas.microsoft.com/office/drawing/2014/chartex" xmlns:cx1="http://schemas.microsoft.com/office/drawing/2015/9/8/chartex" xmlns:cx2="http://schemas.microsoft.com/office/drawing/2015/10/21/chartex" xmlns:cx3="http://schemas.microsoft.com/office/drawing/2016/5/9/chartex" xmlns:cx4="http://schemas.microsoft.com/office/drawing/2016/5/10/chartex" xmlns:cx5="http://schemas.microsoft.com/office/drawing/2016/5/11/chartex" xmlns:cx6="http://schemas.microsoft.com/office/drawing/2016/5/12/chartex" xmlns:cx7="http://schemas.microsoft.com/office/drawing/2016/5/13/chartex" xmlns:cx8="http://schemas.microsoft.com/office/drawing/2016/5/14/chartex" xmlns:mc="http://schemas.openxmlformats.org/markup-compatibility/2006" xmlns:aink="http://schemas.microsoft.com/office/drawing/2016/ink" xmlns:am3d="http://schemas.microsoft.com/office/drawing/2017/model3d" xmlns:o="urn:schemas-microsoft-com:office:office" xmlns:oel="http://schemas.microsoft.com/office/2019/extlst" xmlns:r="http://schemas.openxmlformats.org/officeDocument/2006/relationships" xmlns:m="http://schemas.openxmlformats.org/officeDocument/2006/math" xmlns:v="urn:schemas-microsoft-com:vml" xmlns:wp14="http://schemas.microsoft.com/office/word/2010/wordprocessingDrawing" xmlns:wp="http://schemas.openxmlformats.org/drawingml/2006/wordprocessingDrawing" xmlns:w10="urn:schemas-microsoft-com:office:word" xmlns:w="http://schemas.openxmlformats.org/wordprocessingml/2006/main" xmlns:w14="http://schemas.microsoft.com/office/word/2010/wordml" xmlns:w15="http://schemas.microsoft.com/office/word/2012/wordml" xmlns:w16cex="http://schemas.microsoft.com/office/word/2018/wordml/cex" xmlns:w16cid="http://schemas.microsoft.com/office/word/2016/wordml/cid" xmlns:w16="http://schemas.microsoft.com/office/word/2018/wordml" xmlns:w16du="http://schemas.microsoft.com/office/word/2023/wordml/word16du" xmlns:w16sdtdh="http://schemas.microsoft.com/office/word/2020/wordml/sdtdatahash" xmlns:w16se="http://schemas.microsoft.com/office/word/2015/wordml/symex" xmlns:wpg="http://schemas.microsoft.com/office/word/2010/wordprocessingGroup" xmlns:wpi="http://schemas.microsoft.com/office/word/2010/wordprocessingInk" xmlns:wne="http://schemas.microsoft.com/office/word/2006/wordml" xmlns:wps="http://schemas.microsoft.com/office/word/2010/wordprocessingShape" mc:Ignorable="w14 w15 w16se w16cid w16 w16cex w16sdtdh w16du wp14">
+<w:ftr xmlns:wpc="http://schemas.microsoft.com/office/word/2010/wordprocessingCanvas" xmlns:cx="http://schemas.microsoft.com/office/drawing/2014/chartex" xmlns:cx1="http://schemas.microsoft.com/office/drawing/2015/9/8/chartex" xmlns:cx2="http://schemas.microsoft.com/office/drawing/2015/10/21/chartex" xmlns:cx3="http://schemas.microsoft.com/office/drawing/2016/5/9/chartex" xmlns:cx4="http://schemas.microsoft.com/office/drawing/2016/5/10/chartex" xmlns:cx5="http://schemas.microsoft.com/office/drawing/2016/5/11/chartex" xmlns:cx6="http://schemas.microsoft.com/office/drawing/2016/5/12/chartex" xmlns:cx7="http://schemas.microsoft.com/office/drawing/2016/5/13/chartex" xmlns:cx8="http://schemas.microsoft.com/office/drawing/2016/5/14/chartex" xmlns:mc="http://schemas.openxmlformats.org/markup-compatibility/2006" xmlns:aink="http://schemas.microsoft.com/office/drawing/2016/ink" xmlns:am3d="http://schemas.microsoft.com/office/drawing/2017/model3d" xmlns:o="urn:schemas-microsoft-com:office:office" xmlns:oel="http://schemas.microsoft.com/office/2019/extlst" xmlns:r="http://schemas.openxmlformats.org/officeDocument/2006/relationships" xmlns:m="http://schemas.openxmlformats.org/officeDocument/2006/math" xmlns:v="urn:schemas-microsoft-com:vml" xmlns:wp14="http://schemas.microsoft.com/office/word/2010/wordprocessingDrawing" xmlns:wp="http://schemas.openxmlformats.org/drawingml/2006/wordprocessingDrawing" xmlns:w10="urn:schemas-microsoft-com:office:word" xmlns:w="http://schemas.openxmlformats.org/wordprocessingml/2006/main" xmlns:w14="http://schemas.microsoft.com/office/word/2010/wordml" xmlns:w15="http://schemas.microsoft.com/office/word/2012/wordml" xmlns:w16cex="http://schemas.microsoft.com/office/word/2018/wordml/cex" xmlns:w16cid="http://schemas.microsoft.com/office/word/2016/wordml/cid" xmlns:w16="http://schemas.microsoft.com/office/word/2018/wordml" xmlns:w16sdtdh="http://schemas.microsoft.com/office/word/2020/wordml/sdtdatahash" xmlns:w16se="http://schemas.microsoft.com/office/word/2015/wordml/symex" xmlns:wpg="http://schemas.microsoft.com/office/word/2010/wordprocessingGroup" xmlns:wpi="http://schemas.microsoft.com/office/word/2010/wordprocessingInk" xmlns:wne="http://schemas.microsoft.com/office/word/2006/wordml" xmlns:wps="http://schemas.microsoft.com/office/word/2010/wordprocessingShape" mc:Ignorable="w14 w15 w16se w16cid w16 w16cex w16sdtdh wp14">
   <w:p>
     <w:pPr>
       <w:pBdr>
@@ -1144,7 +1215,7 @@
 </file>
 
 <file path=word/footer6.xml><?xml version="1.0" encoding="utf-8"?>
-<w:ftr xmlns:wpc="http://schemas.microsoft.com/office/word/2010/wordprocessingCanvas" xmlns:cx="http://schemas.microsoft.com/office/drawing/2014/chartex" xmlns:cx1="http://schemas.microsoft.com/office/drawing/2015/9/8/chartex" xmlns:cx2="http://schemas.microsoft.com/office/drawing/2015/10/21/chartex" xmlns:cx3="http://schemas.microsoft.com/office/drawing/2016/5/9/chartex" xmlns:cx4="http://schemas.microsoft.com/office/drawing/2016/5/10/chartex" xmlns:cx5="http://schemas.microsoft.com/office/drawing/2016/5/11/chartex" xmlns:cx6="http://schemas.microsoft.com/office/drawing/2016/5/12/chartex" xmlns:cx7="http://schemas.microsoft.com/office/drawing/2016/5/13/chartex" xmlns:cx8="http://schemas.microsoft.com/office/drawing/2016/5/14/chartex" xmlns:mc="http://schemas.openxmlformats.org/markup-compatibility/2006" xmlns:aink="http://schemas.microsoft.com/office/drawing/2016/ink" xmlns:am3d="http://schemas.microsoft.com/office/drawing/2017/model3d" xmlns:o="urn:schemas-microsoft-com:office:office" xmlns:oel="http://schemas.microsoft.com/office/2019/extlst" xmlns:r="http://schemas.openxmlformats.org/officeDocument/2006/relationships" xmlns:m="http://schemas.openxmlformats.org/officeDocument/2006/math" xmlns:v="urn:schemas-microsoft-com:vml" xmlns:wp14="http://schemas.microsoft.com/office/word/2010/wordprocessingDrawing" xmlns:wp="http://schemas.openxmlformats.org/drawingml/2006/wordprocessingDrawing" xmlns:w10="urn:schemas-microsoft-com:office:word" xmlns:w="http://schemas.openxmlformats.org/wordprocessingml/2006/main" xmlns:w14="http://schemas.microsoft.com/office/word/2010/wordml" xmlns:w15="http://schemas.microsoft.com/office/word/2012/wordml" xmlns:w16cex="http://schemas.microsoft.com/office/word/2018/wordml/cex" xmlns:w16cid="http://schemas.microsoft.com/office/word/2016/wordml/cid" xmlns:w16="http://schemas.microsoft.com/office/word/2018/wordml" xmlns:w16du="http://schemas.microsoft.com/office/word/2023/wordml/word16du" xmlns:w16sdtdh="http://schemas.microsoft.com/office/word/2020/wordml/sdtdatahash" xmlns:w16se="http://schemas.microsoft.com/office/word/2015/wordml/symex" xmlns:wpg="http://schemas.microsoft.com/office/word/2010/wordprocessingGroup" xmlns:wpi="http://schemas.microsoft.com/office/word/2010/wordprocessingInk" xmlns:wne="http://schemas.microsoft.com/office/word/2006/wordml" xmlns:wps="http://schemas.microsoft.com/office/word/2010/wordprocessingShape" mc:Ignorable="w14 w15 w16se w16cid w16 w16cex w16sdtdh w16du wp14">
+<w:ftr xmlns:wpc="http://schemas.microsoft.com/office/word/2010/wordprocessingCanvas" xmlns:cx="http://schemas.microsoft.com/office/drawing/2014/chartex" xmlns:cx1="http://schemas.microsoft.com/office/drawing/2015/9/8/chartex" xmlns:cx2="http://schemas.microsoft.com/office/drawing/2015/10/21/chartex" xmlns:cx3="http://schemas.microsoft.com/office/drawing/2016/5/9/chartex" xmlns:cx4="http://schemas.microsoft.com/office/drawing/2016/5/10/chartex" xmlns:cx5="http://schemas.microsoft.com/office/drawing/2016/5/11/chartex" xmlns:cx6="http://schemas.microsoft.com/office/drawing/2016/5/12/chartex" xmlns:cx7="http://schemas.microsoft.com/office/drawing/2016/5/13/chartex" xmlns:cx8="http://schemas.microsoft.com/office/drawing/2016/5/14/chartex" xmlns:mc="http://schemas.openxmlformats.org/markup-compatibility/2006" xmlns:aink="http://schemas.microsoft.com/office/drawing/2016/ink" xmlns:am3d="http://schemas.microsoft.com/office/drawing/2017/model3d" xmlns:o="urn:schemas-microsoft-com:office:office" xmlns:oel="http://schemas.microsoft.com/office/2019/extlst" xmlns:r="http://schemas.openxmlformats.org/officeDocument/2006/relationships" xmlns:m="http://schemas.openxmlformats.org/officeDocument/2006/math" xmlns:v="urn:schemas-microsoft-com:vml" xmlns:wp14="http://schemas.microsoft.com/office/word/2010/wordprocessingDrawing" xmlns:wp="http://schemas.openxmlformats.org/drawingml/2006/wordprocessingDrawing" xmlns:w10="urn:schemas-microsoft-com:office:word" xmlns:w="http://schemas.openxmlformats.org/wordprocessingml/2006/main" xmlns:w14="http://schemas.microsoft.com/office/word/2010/wordml" xmlns:w15="http://schemas.microsoft.com/office/word/2012/wordml" xmlns:w16cex="http://schemas.microsoft.com/office/word/2018/wordml/cex" xmlns:w16cid="http://schemas.microsoft.com/office/word/2016/wordml/cid" xmlns:w16="http://schemas.microsoft.com/office/word/2018/wordml" xmlns:w16sdtdh="http://schemas.microsoft.com/office/word/2020/wordml/sdtdatahash" xmlns:w16se="http://schemas.microsoft.com/office/word/2015/wordml/symex" xmlns:wpg="http://schemas.microsoft.com/office/word/2010/wordprocessingGroup" xmlns:wpi="http://schemas.microsoft.com/office/word/2010/wordprocessingInk" xmlns:wne="http://schemas.microsoft.com/office/word/2006/wordml" xmlns:wps="http://schemas.microsoft.com/office/word/2010/wordprocessingShape" mc:Ignorable="w14 w15 w16se w16cid w16 w16cex w16sdtdh wp14">
   <w:p>
     <w:pPr>
       <w:pStyle w:val="Rodap"/>
@@ -1161,7 +1232,7 @@
 </file>
 
 <file path=word/footnotes.xml><?xml version="1.0" encoding="utf-8"?>
-<w:footnotes xmlns:wpc="http://schemas.microsoft.com/office/word/2010/wordprocessingCanvas" xmlns:cx="http://schemas.microsoft.com/office/drawing/2014/chartex" xmlns:cx1="http://schemas.microsoft.com/office/drawing/2015/9/8/chartex" xmlns:cx2="http://schemas.microsoft.com/office/drawing/2015/10/21/chartex" xmlns:cx3="http://schemas.microsoft.com/office/drawing/2016/5/9/chartex" xmlns:cx4="http://schemas.microsoft.com/office/drawing/2016/5/10/chartex" xmlns:cx5="http://schemas.microsoft.com/office/drawing/2016/5/11/chartex" xmlns:cx6="http://schemas.microsoft.com/office/drawing/2016/5/12/chartex" xmlns:cx7="http://schemas.microsoft.com/office/drawing/2016/5/13/chartex" xmlns:cx8="http://schemas.microsoft.com/office/drawing/2016/5/14/chartex" xmlns:mc="http://schemas.openxmlformats.org/markup-compatibility/2006" xmlns:aink="http://schemas.microsoft.com/office/drawing/2016/ink" xmlns:am3d="http://schemas.microsoft.com/office/drawing/2017/model3d" xmlns:o="urn:schemas-microsoft-com:office:office" xmlns:oel="http://schemas.microsoft.com/office/2019/extlst" xmlns:r="http://schemas.openxmlformats.org/officeDocument/2006/relationships" xmlns:m="http://schemas.openxmlformats.org/officeDocument/2006/math" xmlns:v="urn:schemas-microsoft-com:vml" xmlns:wp14="http://schemas.microsoft.com/office/word/2010/wordprocessingDrawing" xmlns:wp="http://schemas.openxmlformats.org/drawingml/2006/wordprocessingDrawing" xmlns:w10="urn:schemas-microsoft-com:office:word" xmlns:w="http://schemas.openxmlformats.org/wordprocessingml/2006/main" xmlns:w14="http://schemas.microsoft.com/office/word/2010/wordml" xmlns:w15="http://schemas.microsoft.com/office/word/2012/wordml" xmlns:w16cex="http://schemas.microsoft.com/office/word/2018/wordml/cex" xmlns:w16cid="http://schemas.microsoft.com/office/word/2016/wordml/cid" xmlns:w16="http://schemas.microsoft.com/office/word/2018/wordml" xmlns:w16du="http://schemas.microsoft.com/office/word/2023/wordml/word16du" xmlns:w16sdtdh="http://schemas.microsoft.com/office/word/2020/wordml/sdtdatahash" xmlns:w16se="http://schemas.microsoft.com/office/word/2015/wordml/symex" xmlns:wpg="http://schemas.microsoft.com/office/word/2010/wordprocessingGroup" xmlns:wpi="http://schemas.microsoft.com/office/word/2010/wordprocessingInk" xmlns:wne="http://schemas.microsoft.com/office/word/2006/wordml" xmlns:wps="http://schemas.microsoft.com/office/word/2010/wordprocessingShape" mc:Ignorable="w14 w15 w16se w16cid w16 w16cex w16sdtdh w16du wp14">
+<w:footnotes xmlns:wpc="http://schemas.microsoft.com/office/word/2010/wordprocessingCanvas" xmlns:cx="http://schemas.microsoft.com/office/drawing/2014/chartex" xmlns:cx1="http://schemas.microsoft.com/office/drawing/2015/9/8/chartex" xmlns:cx2="http://schemas.microsoft.com/office/drawing/2015/10/21/chartex" xmlns:cx3="http://schemas.microsoft.com/office/drawing/2016/5/9/chartex" xmlns:cx4="http://schemas.microsoft.com/office/drawing/2016/5/10/chartex" xmlns:cx5="http://schemas.microsoft.com/office/drawing/2016/5/11/chartex" xmlns:cx6="http://schemas.microsoft.com/office/drawing/2016/5/12/chartex" xmlns:cx7="http://schemas.microsoft.com/office/drawing/2016/5/13/chartex" xmlns:cx8="http://schemas.microsoft.com/office/drawing/2016/5/14/chartex" xmlns:mc="http://schemas.openxmlformats.org/markup-compatibility/2006" xmlns:aink="http://schemas.microsoft.com/office/drawing/2016/ink" xmlns:am3d="http://schemas.microsoft.com/office/drawing/2017/model3d" xmlns:o="urn:schemas-microsoft-com:office:office" xmlns:oel="http://schemas.microsoft.com/office/2019/extlst" xmlns:r="http://schemas.openxmlformats.org/officeDocument/2006/relationships" xmlns:m="http://schemas.openxmlformats.org/officeDocument/2006/math" xmlns:v="urn:schemas-microsoft-com:vml" xmlns:wp14="http://schemas.microsoft.com/office/word/2010/wordprocessingDrawing" xmlns:wp="http://schemas.openxmlformats.org/drawingml/2006/wordprocessingDrawing" xmlns:w10="urn:schemas-microsoft-com:office:word" xmlns:w="http://schemas.openxmlformats.org/wordprocessingml/2006/main" xmlns:w14="http://schemas.microsoft.com/office/word/2010/wordml" xmlns:w15="http://schemas.microsoft.com/office/word/2012/wordml" xmlns:w16cex="http://schemas.microsoft.com/office/word/2018/wordml/cex" xmlns:w16cid="http://schemas.microsoft.com/office/word/2016/wordml/cid" xmlns:w16="http://schemas.microsoft.com/office/word/2018/wordml" xmlns:w16sdtdh="http://schemas.microsoft.com/office/word/2020/wordml/sdtdatahash" xmlns:w16se="http://schemas.microsoft.com/office/word/2015/wordml/symex" xmlns:wpg="http://schemas.microsoft.com/office/word/2010/wordprocessingGroup" xmlns:wpi="http://schemas.microsoft.com/office/word/2010/wordprocessingInk" xmlns:wne="http://schemas.microsoft.com/office/word/2006/wordml" xmlns:wps="http://schemas.microsoft.com/office/word/2010/wordprocessingShape" mc:Ignorable="w14 w15 w16se w16cid w16 w16cex w16sdtdh wp14">
   <w:footnote w:type="separator" w:id="-1">
     <w:p>
       <w:r>
@@ -1184,7 +1255,7 @@
 </file>
 
 <file path=word/header1.xml><?xml version="1.0" encoding="utf-8"?>
-<w:hdr xmlns:wpc="http://schemas.microsoft.com/office/word/2010/wordprocessingCanvas" xmlns:cx="http://schemas.microsoft.com/office/drawing/2014/chartex" xmlns:cx1="http://schemas.microsoft.com/office/drawing/2015/9/8/chartex" xmlns:cx2="http://schemas.microsoft.com/office/drawing/2015/10/21/chartex" xmlns:cx3="http://schemas.microsoft.com/office/drawing/2016/5/9/chartex" xmlns:cx4="http://schemas.microsoft.com/office/drawing/2016/5/10/chartex" xmlns:cx5="http://schemas.microsoft.com/office/drawing/2016/5/11/chartex" xmlns:cx6="http://schemas.microsoft.com/office/drawing/2016/5/12/chartex" xmlns:cx7="http://schemas.microsoft.com/office/drawing/2016/5/13/chartex" xmlns:cx8="http://schemas.microsoft.com/office/drawing/2016/5/14/chartex" xmlns:mc="http://schemas.openxmlformats.org/markup-compatibility/2006" xmlns:aink="http://schemas.microsoft.com/office/drawing/2016/ink" xmlns:am3d="http://schemas.microsoft.com/office/drawing/2017/model3d" xmlns:o="urn:schemas-microsoft-com:office:office" xmlns:oel="http://schemas.microsoft.com/office/2019/extlst" xmlns:r="http://schemas.openxmlformats.org/officeDocument/2006/relationships" xmlns:m="http://schemas.openxmlformats.org/officeDocument/2006/math" xmlns:v="urn:schemas-microsoft-com:vml" xmlns:wp14="http://schemas.microsoft.com/office/word/2010/wordprocessingDrawing" xmlns:wp="http://schemas.openxmlformats.org/drawingml/2006/wordprocessingDrawing" xmlns:w10="urn:schemas-microsoft-com:office:word" xmlns:w="http://schemas.openxmlformats.org/wordprocessingml/2006/main" xmlns:w14="http://schemas.microsoft.com/office/word/2010/wordml" xmlns:w15="http://schemas.microsoft.com/office/word/2012/wordml" xmlns:w16cex="http://schemas.microsoft.com/office/word/2018/wordml/cex" xmlns:w16cid="http://schemas.microsoft.com/office/word/2016/wordml/cid" xmlns:w16="http://schemas.microsoft.com/office/word/2018/wordml" xmlns:w16du="http://schemas.microsoft.com/office/word/2023/wordml/word16du" xmlns:w16sdtdh="http://schemas.microsoft.com/office/word/2020/wordml/sdtdatahash" xmlns:w16se="http://schemas.microsoft.com/office/word/2015/wordml/symex" xmlns:wpg="http://schemas.microsoft.com/office/word/2010/wordprocessingGroup" xmlns:wpi="http://schemas.microsoft.com/office/word/2010/wordprocessingInk" xmlns:wne="http://schemas.microsoft.com/office/word/2006/wordml" xmlns:wps="http://schemas.microsoft.com/office/word/2010/wordprocessingShape" mc:Ignorable="w14 w15 w16se w16cid w16 w16cex w16sdtdh w16du wp14">
+<w:hdr xmlns:wpc="http://schemas.microsoft.com/office/word/2010/wordprocessingCanvas" xmlns:cx="http://schemas.microsoft.com/office/drawing/2014/chartex" xmlns:cx1="http://schemas.microsoft.com/office/drawing/2015/9/8/chartex" xmlns:cx2="http://schemas.microsoft.com/office/drawing/2015/10/21/chartex" xmlns:cx3="http://schemas.microsoft.com/office/drawing/2016/5/9/chartex" xmlns:cx4="http://schemas.microsoft.com/office/drawing/2016/5/10/chartex" xmlns:cx5="http://schemas.microsoft.com/office/drawing/2016/5/11/chartex" xmlns:cx6="http://schemas.microsoft.com/office/drawing/2016/5/12/chartex" xmlns:cx7="http://schemas.microsoft.com/office/drawing/2016/5/13/chartex" xmlns:cx8="http://schemas.microsoft.com/office/drawing/2016/5/14/chartex" xmlns:mc="http://schemas.openxmlformats.org/markup-compatibility/2006" xmlns:aink="http://schemas.microsoft.com/office/drawing/2016/ink" xmlns:am3d="http://schemas.microsoft.com/office/drawing/2017/model3d" xmlns:o="urn:schemas-microsoft-com:office:office" xmlns:oel="http://schemas.microsoft.com/office/2019/extlst" xmlns:r="http://schemas.openxmlformats.org/officeDocument/2006/relationships" xmlns:m="http://schemas.openxmlformats.org/officeDocument/2006/math" xmlns:v="urn:schemas-microsoft-com:vml" xmlns:wp14="http://schemas.microsoft.com/office/word/2010/wordprocessingDrawing" xmlns:wp="http://schemas.openxmlformats.org/drawingml/2006/wordprocessingDrawing" xmlns:w10="urn:schemas-microsoft-com:office:word" xmlns:w="http://schemas.openxmlformats.org/wordprocessingml/2006/main" xmlns:w14="http://schemas.microsoft.com/office/word/2010/wordml" xmlns:w15="http://schemas.microsoft.com/office/word/2012/wordml" xmlns:w16cex="http://schemas.microsoft.com/office/word/2018/wordml/cex" xmlns:w16cid="http://schemas.microsoft.com/office/word/2016/wordml/cid" xmlns:w16="http://schemas.microsoft.com/office/word/2018/wordml" xmlns:w16sdtdh="http://schemas.microsoft.com/office/word/2020/wordml/sdtdatahash" xmlns:w16se="http://schemas.microsoft.com/office/word/2015/wordml/symex" xmlns:wpg="http://schemas.microsoft.com/office/word/2010/wordprocessingGroup" xmlns:wpi="http://schemas.microsoft.com/office/word/2010/wordprocessingInk" xmlns:wne="http://schemas.microsoft.com/office/word/2006/wordml" xmlns:wps="http://schemas.microsoft.com/office/word/2010/wordprocessingShape" mc:Ignorable="w14 w15 w16se w16cid w16 w16cex w16sdtdh wp14">
   <w:p>
     <w:pPr>
       <w:pBdr>
@@ -1215,7 +1286,7 @@
 </file>
 
 <file path=word/header2.xml><?xml version="1.0" encoding="utf-8"?>
-<w:hdr xmlns:wpc="http://schemas.microsoft.com/office/word/2010/wordprocessingCanvas" xmlns:cx="http://schemas.microsoft.com/office/drawing/2014/chartex" xmlns:cx1="http://schemas.microsoft.com/office/drawing/2015/9/8/chartex" xmlns:cx2="http://schemas.microsoft.com/office/drawing/2015/10/21/chartex" xmlns:cx3="http://schemas.microsoft.com/office/drawing/2016/5/9/chartex" xmlns:cx4="http://schemas.microsoft.com/office/drawing/2016/5/10/chartex" xmlns:cx5="http://schemas.microsoft.com/office/drawing/2016/5/11/chartex" xmlns:cx6="http://schemas.microsoft.com/office/drawing/2016/5/12/chartex" xmlns:cx7="http://schemas.microsoft.com/office/drawing/2016/5/13/chartex" xmlns:cx8="http://schemas.microsoft.com/office/drawing/2016/5/14/chartex" xmlns:mc="http://schemas.openxmlformats.org/markup-compatibility/2006" xmlns:aink="http://schemas.microsoft.com/office/drawing/2016/ink" xmlns:am3d="http://schemas.microsoft.com/office/drawing/2017/model3d" xmlns:o="urn:schemas-microsoft-com:office:office" xmlns:oel="http://schemas.microsoft.com/office/2019/extlst" xmlns:r="http://schemas.openxmlformats.org/officeDocument/2006/relationships" xmlns:m="http://schemas.openxmlformats.org/officeDocument/2006/math" xmlns:v="urn:schemas-microsoft-com:vml" xmlns:wp14="http://schemas.microsoft.com/office/word/2010/wordprocessingDrawing" xmlns:wp="http://schemas.openxmlformats.org/drawingml/2006/wordprocessingDrawing" xmlns:w10="urn:schemas-microsoft-com:office:word" xmlns:w="http://schemas.openxmlformats.org/wordprocessingml/2006/main" xmlns:w14="http://schemas.microsoft.com/office/word/2010/wordml" xmlns:w15="http://schemas.microsoft.com/office/word/2012/wordml" xmlns:w16cex="http://schemas.microsoft.com/office/word/2018/wordml/cex" xmlns:w16cid="http://schemas.microsoft.com/office/word/2016/wordml/cid" xmlns:w16="http://schemas.microsoft.com/office/word/2018/wordml" xmlns:w16du="http://schemas.microsoft.com/office/word/2023/wordml/word16du" xmlns:w16sdtdh="http://schemas.microsoft.com/office/word/2020/wordml/sdtdatahash" xmlns:w16se="http://schemas.microsoft.com/office/word/2015/wordml/symex" xmlns:wpg="http://schemas.microsoft.com/office/word/2010/wordprocessingGroup" xmlns:wpi="http://schemas.microsoft.com/office/word/2010/wordprocessingInk" xmlns:wne="http://schemas.microsoft.com/office/word/2006/wordml" xmlns:wps="http://schemas.microsoft.com/office/word/2010/wordprocessingShape" mc:Ignorable="w14 w15 w16se w16cid w16 w16cex w16sdtdh w16du wp14">
+<w:hdr xmlns:wpc="http://schemas.microsoft.com/office/word/2010/wordprocessingCanvas" xmlns:cx="http://schemas.microsoft.com/office/drawing/2014/chartex" xmlns:cx1="http://schemas.microsoft.com/office/drawing/2015/9/8/chartex" xmlns:cx2="http://schemas.microsoft.com/office/drawing/2015/10/21/chartex" xmlns:cx3="http://schemas.microsoft.com/office/drawing/2016/5/9/chartex" xmlns:cx4="http://schemas.microsoft.com/office/drawing/2016/5/10/chartex" xmlns:cx5="http://schemas.microsoft.com/office/drawing/2016/5/11/chartex" xmlns:cx6="http://schemas.microsoft.com/office/drawing/2016/5/12/chartex" xmlns:cx7="http://schemas.microsoft.com/office/drawing/2016/5/13/chartex" xmlns:cx8="http://schemas.microsoft.com/office/drawing/2016/5/14/chartex" xmlns:mc="http://schemas.openxmlformats.org/markup-compatibility/2006" xmlns:aink="http://schemas.microsoft.com/office/drawing/2016/ink" xmlns:am3d="http://schemas.microsoft.com/office/drawing/2017/model3d" xmlns:o="urn:schemas-microsoft-com:office:office" xmlns:oel="http://schemas.microsoft.com/office/2019/extlst" xmlns:r="http://schemas.openxmlformats.org/officeDocument/2006/relationships" xmlns:m="http://schemas.openxmlformats.org/officeDocument/2006/math" xmlns:v="urn:schemas-microsoft-com:vml" xmlns:wp14="http://schemas.microsoft.com/office/word/2010/wordprocessingDrawing" xmlns:wp="http://schemas.openxmlformats.org/drawingml/2006/wordprocessingDrawing" xmlns:w10="urn:schemas-microsoft-com:office:word" xmlns:w="http://schemas.openxmlformats.org/wordprocessingml/2006/main" xmlns:w14="http://schemas.microsoft.com/office/word/2010/wordml" xmlns:w15="http://schemas.microsoft.com/office/word/2012/wordml" xmlns:w16cex="http://schemas.microsoft.com/office/word/2018/wordml/cex" xmlns:w16cid="http://schemas.microsoft.com/office/word/2016/wordml/cid" xmlns:w16="http://schemas.microsoft.com/office/word/2018/wordml" xmlns:w16sdtdh="http://schemas.microsoft.com/office/word/2020/wordml/sdtdatahash" xmlns:w16se="http://schemas.microsoft.com/office/word/2015/wordml/symex" xmlns:wpg="http://schemas.microsoft.com/office/word/2010/wordprocessingGroup" xmlns:wpi="http://schemas.microsoft.com/office/word/2010/wordprocessingInk" xmlns:wne="http://schemas.microsoft.com/office/word/2006/wordml" xmlns:wps="http://schemas.microsoft.com/office/word/2010/wordprocessingShape" mc:Ignorable="w14 w15 w16se w16cid w16 w16cex w16sdtdh wp14">
   <w:p>
     <w:pPr>
       <w:pBdr>
@@ -1262,7 +1333,7 @@
 </file>
 
 <file path=word/header3.xml><?xml version="1.0" encoding="utf-8"?>
-<w:hdr xmlns:wpc="http://schemas.microsoft.com/office/word/2010/wordprocessingCanvas" xmlns:cx="http://schemas.microsoft.com/office/drawing/2014/chartex" xmlns:cx1="http://schemas.microsoft.com/office/drawing/2015/9/8/chartex" xmlns:cx2="http://schemas.microsoft.com/office/drawing/2015/10/21/chartex" xmlns:cx3="http://schemas.microsoft.com/office/drawing/2016/5/9/chartex" xmlns:cx4="http://schemas.microsoft.com/office/drawing/2016/5/10/chartex" xmlns:cx5="http://schemas.microsoft.com/office/drawing/2016/5/11/chartex" xmlns:cx6="http://schemas.microsoft.com/office/drawing/2016/5/12/chartex" xmlns:cx7="http://schemas.microsoft.com/office/drawing/2016/5/13/chartex" xmlns:cx8="http://schemas.microsoft.com/office/drawing/2016/5/14/chartex" xmlns:mc="http://schemas.openxmlformats.org/markup-compatibility/2006" xmlns:aink="http://schemas.microsoft.com/office/drawing/2016/ink" xmlns:am3d="http://schemas.microsoft.com/office/drawing/2017/model3d" xmlns:o="urn:schemas-microsoft-com:office:office" xmlns:oel="http://schemas.microsoft.com/office/2019/extlst" xmlns:r="http://schemas.openxmlformats.org/officeDocument/2006/relationships" xmlns:m="http://schemas.openxmlformats.org/officeDocument/2006/math" xmlns:v="urn:schemas-microsoft-com:vml" xmlns:wp14="http://schemas.microsoft.com/office/word/2010/wordprocessingDrawing" xmlns:wp="http://schemas.openxmlformats.org/drawingml/2006/wordprocessingDrawing" xmlns:w10="urn:schemas-microsoft-com:office:word" xmlns:w="http://schemas.openxmlformats.org/wordprocessingml/2006/main" xmlns:w14="http://schemas.microsoft.com/office/word/2010/wordml" xmlns:w15="http://schemas.microsoft.com/office/word/2012/wordml" xmlns:w16cex="http://schemas.microsoft.com/office/word/2018/wordml/cex" xmlns:w16cid="http://schemas.microsoft.com/office/word/2016/wordml/cid" xmlns:w16="http://schemas.microsoft.com/office/word/2018/wordml" xmlns:w16du="http://schemas.microsoft.com/office/word/2023/wordml/word16du" xmlns:w16sdtdh="http://schemas.microsoft.com/office/word/2020/wordml/sdtdatahash" xmlns:w16se="http://schemas.microsoft.com/office/word/2015/wordml/symex" xmlns:wpg="http://schemas.microsoft.com/office/word/2010/wordprocessingGroup" xmlns:wpi="http://schemas.microsoft.com/office/word/2010/wordprocessingInk" xmlns:wne="http://schemas.microsoft.com/office/word/2006/wordml" xmlns:wps="http://schemas.microsoft.com/office/word/2010/wordprocessingShape" mc:Ignorable="w14 w15 w16se w16cid w16 w16cex w16sdtdh w16du wp14">
+<w:hdr xmlns:wpc="http://schemas.microsoft.com/office/word/2010/wordprocessingCanvas" xmlns:cx="http://schemas.microsoft.com/office/drawing/2014/chartex" xmlns:cx1="http://schemas.microsoft.com/office/drawing/2015/9/8/chartex" xmlns:cx2="http://schemas.microsoft.com/office/drawing/2015/10/21/chartex" xmlns:cx3="http://schemas.microsoft.com/office/drawing/2016/5/9/chartex" xmlns:cx4="http://schemas.microsoft.com/office/drawing/2016/5/10/chartex" xmlns:cx5="http://schemas.microsoft.com/office/drawing/2016/5/11/chartex" xmlns:cx6="http://schemas.microsoft.com/office/drawing/2016/5/12/chartex" xmlns:cx7="http://schemas.microsoft.com/office/drawing/2016/5/13/chartex" xmlns:cx8="http://schemas.microsoft.com/office/drawing/2016/5/14/chartex" xmlns:mc="http://schemas.openxmlformats.org/markup-compatibility/2006" xmlns:aink="http://schemas.microsoft.com/office/drawing/2016/ink" xmlns:am3d="http://schemas.microsoft.com/office/drawing/2017/model3d" xmlns:o="urn:schemas-microsoft-com:office:office" xmlns:oel="http://schemas.microsoft.com/office/2019/extlst" xmlns:r="http://schemas.openxmlformats.org/officeDocument/2006/relationships" xmlns:m="http://schemas.openxmlformats.org/officeDocument/2006/math" xmlns:v="urn:schemas-microsoft-com:vml" xmlns:wp14="http://schemas.microsoft.com/office/word/2010/wordprocessingDrawing" xmlns:wp="http://schemas.openxmlformats.org/drawingml/2006/wordprocessingDrawing" xmlns:w10="urn:schemas-microsoft-com:office:word" xmlns:w="http://schemas.openxmlformats.org/wordprocessingml/2006/main" xmlns:w14="http://schemas.microsoft.com/office/word/2010/wordml" xmlns:w15="http://schemas.microsoft.com/office/word/2012/wordml" xmlns:w16cex="http://schemas.microsoft.com/office/word/2018/wordml/cex" xmlns:w16cid="http://schemas.microsoft.com/office/word/2016/wordml/cid" xmlns:w16="http://schemas.microsoft.com/office/word/2018/wordml" xmlns:w16sdtdh="http://schemas.microsoft.com/office/word/2020/wordml/sdtdatahash" xmlns:w16se="http://schemas.microsoft.com/office/word/2015/wordml/symex" xmlns:wpg="http://schemas.microsoft.com/office/word/2010/wordprocessingGroup" xmlns:wpi="http://schemas.microsoft.com/office/word/2010/wordprocessingInk" xmlns:wne="http://schemas.microsoft.com/office/word/2006/wordml" xmlns:wps="http://schemas.microsoft.com/office/word/2010/wordprocessingShape" mc:Ignorable="w14 w15 w16se w16cid w16 w16cex w16sdtdh wp14">
   <w:p>
     <w:pPr>
       <w:pBdr>
@@ -1293,7 +1364,7 @@
 </file>
 
 <file path=word/header4.xml><?xml version="1.0" encoding="utf-8"?>
-<w:hdr xmlns:wpc="http://schemas.microsoft.com/office/word/2010/wordprocessingCanvas" xmlns:cx="http://schemas.microsoft.com/office/drawing/2014/chartex" xmlns:cx1="http://schemas.microsoft.com/office/drawing/2015/9/8/chartex" xmlns:cx2="http://schemas.microsoft.com/office/drawing/2015/10/21/chartex" xmlns:cx3="http://schemas.microsoft.com/office/drawing/2016/5/9/chartex" xmlns:cx4="http://schemas.microsoft.com/office/drawing/2016/5/10/chartex" xmlns:cx5="http://schemas.microsoft.com/office/drawing/2016/5/11/chartex" xmlns:cx6="http://schemas.microsoft.com/office/drawing/2016/5/12/chartex" xmlns:cx7="http://schemas.microsoft.com/office/drawing/2016/5/13/chartex" xmlns:cx8="http://schemas.microsoft.com/office/drawing/2016/5/14/chartex" xmlns:mc="http://schemas.openxmlformats.org/markup-compatibility/2006" xmlns:aink="http://schemas.microsoft.com/office/drawing/2016/ink" xmlns:am3d="http://schemas.microsoft.com/office/drawing/2017/model3d" xmlns:o="urn:schemas-microsoft-com:office:office" xmlns:oel="http://schemas.microsoft.com/office/2019/extlst" xmlns:r="http://schemas.openxmlformats.org/officeDocument/2006/relationships" xmlns:m="http://schemas.openxmlformats.org/officeDocument/2006/math" xmlns:v="urn:schemas-microsoft-com:vml" xmlns:wp14="http://schemas.microsoft.com/office/word/2010/wordprocessingDrawing" xmlns:wp="http://schemas.openxmlformats.org/drawingml/2006/wordprocessingDrawing" xmlns:w10="urn:schemas-microsoft-com:office:word" xmlns:w="http://schemas.openxmlformats.org/wordprocessingml/2006/main" xmlns:w14="http://schemas.microsoft.com/office/word/2010/wordml" xmlns:w15="http://schemas.microsoft.com/office/word/2012/wordml" xmlns:w16cex="http://schemas.microsoft.com/office/word/2018/wordml/cex" xmlns:w16cid="http://schemas.microsoft.com/office/word/2016/wordml/cid" xmlns:w16="http://schemas.microsoft.com/office/word/2018/wordml" xmlns:w16du="http://schemas.microsoft.com/office/word/2023/wordml/word16du" xmlns:w16sdtdh="http://schemas.microsoft.com/office/word/2020/wordml/sdtdatahash" xmlns:w16se="http://schemas.microsoft.com/office/word/2015/wordml/symex" xmlns:wpg="http://schemas.microsoft.com/office/word/2010/wordprocessingGroup" xmlns:wpi="http://schemas.microsoft.com/office/word/2010/wordprocessingInk" xmlns:wne="http://schemas.microsoft.com/office/word/2006/wordml" xmlns:wps="http://schemas.microsoft.com/office/word/2010/wordprocessingShape" mc:Ignorable="w14 w15 w16se w16cid w16 w16cex w16sdtdh w16du wp14">
+<w:hdr xmlns:wpc="http://schemas.microsoft.com/office/word/2010/wordprocessingCanvas" xmlns:cx="http://schemas.microsoft.com/office/drawing/2014/chartex" xmlns:cx1="http://schemas.microsoft.com/office/drawing/2015/9/8/chartex" xmlns:cx2="http://schemas.microsoft.com/office/drawing/2015/10/21/chartex" xmlns:cx3="http://schemas.microsoft.com/office/drawing/2016/5/9/chartex" xmlns:cx4="http://schemas.microsoft.com/office/drawing/2016/5/10/chartex" xmlns:cx5="http://schemas.microsoft.com/office/drawing/2016/5/11/chartex" xmlns:cx6="http://schemas.microsoft.com/office/drawing/2016/5/12/chartex" xmlns:cx7="http://schemas.microsoft.com/office/drawing/2016/5/13/chartex" xmlns:cx8="http://schemas.microsoft.com/office/drawing/2016/5/14/chartex" xmlns:mc="http://schemas.openxmlformats.org/markup-compatibility/2006" xmlns:aink="http://schemas.microsoft.com/office/drawing/2016/ink" xmlns:am3d="http://schemas.microsoft.com/office/drawing/2017/model3d" xmlns:o="urn:schemas-microsoft-com:office:office" xmlns:oel="http://schemas.microsoft.com/office/2019/extlst" xmlns:r="http://schemas.openxmlformats.org/officeDocument/2006/relationships" xmlns:m="http://schemas.openxmlformats.org/officeDocument/2006/math" xmlns:v="urn:schemas-microsoft-com:vml" xmlns:wp14="http://schemas.microsoft.com/office/word/2010/wordprocessingDrawing" xmlns:wp="http://schemas.openxmlformats.org/drawingml/2006/wordprocessingDrawing" xmlns:w10="urn:schemas-microsoft-com:office:word" xmlns:w="http://schemas.openxmlformats.org/wordprocessingml/2006/main" xmlns:w14="http://schemas.microsoft.com/office/word/2010/wordml" xmlns:w15="http://schemas.microsoft.com/office/word/2012/wordml" xmlns:w16cex="http://schemas.microsoft.com/office/word/2018/wordml/cex" xmlns:w16cid="http://schemas.microsoft.com/office/word/2016/wordml/cid" xmlns:w16="http://schemas.microsoft.com/office/word/2018/wordml" xmlns:w16sdtdh="http://schemas.microsoft.com/office/word/2020/wordml/sdtdatahash" xmlns:w16se="http://schemas.microsoft.com/office/word/2015/wordml/symex" xmlns:wpg="http://schemas.microsoft.com/office/word/2010/wordprocessingGroup" xmlns:wpi="http://schemas.microsoft.com/office/word/2010/wordprocessingInk" xmlns:wne="http://schemas.microsoft.com/office/word/2006/wordml" xmlns:wps="http://schemas.microsoft.com/office/word/2010/wordprocessingShape" mc:Ignorable="w14 w15 w16se w16cid w16 w16cex w16sdtdh wp14">
   <w:p>
     <w:pPr>
       <w:pBdr>
@@ -1323,7 +1394,7 @@
 </file>
 
 <file path=word/header5.xml><?xml version="1.0" encoding="utf-8"?>
-<w:hdr xmlns:wpc="http://schemas.microsoft.com/office/word/2010/wordprocessingCanvas" xmlns:cx="http://schemas.microsoft.com/office/drawing/2014/chartex" xmlns:cx1="http://schemas.microsoft.com/office/drawing/2015/9/8/chartex" xmlns:cx2="http://schemas.microsoft.com/office/drawing/2015/10/21/chartex" xmlns:cx3="http://schemas.microsoft.com/office/drawing/2016/5/9/chartex" xmlns:cx4="http://schemas.microsoft.com/office/drawing/2016/5/10/chartex" xmlns:cx5="http://schemas.microsoft.com/office/drawing/2016/5/11/chartex" xmlns:cx6="http://schemas.microsoft.com/office/drawing/2016/5/12/chartex" xmlns:cx7="http://schemas.microsoft.com/office/drawing/2016/5/13/chartex" xmlns:cx8="http://schemas.microsoft.com/office/drawing/2016/5/14/chartex" xmlns:mc="http://schemas.openxmlformats.org/markup-compatibility/2006" xmlns:aink="http://schemas.microsoft.com/office/drawing/2016/ink" xmlns:am3d="http://schemas.microsoft.com/office/drawing/2017/model3d" xmlns:o="urn:schemas-microsoft-com:office:office" xmlns:oel="http://schemas.microsoft.com/office/2019/extlst" xmlns:r="http://schemas.openxmlformats.org/officeDocument/2006/relationships" xmlns:m="http://schemas.openxmlformats.org/officeDocument/2006/math" xmlns:v="urn:schemas-microsoft-com:vml" xmlns:wp14="http://schemas.microsoft.com/office/word/2010/wordprocessingDrawing" xmlns:wp="http://schemas.openxmlformats.org/drawingml/2006/wordprocessingDrawing" xmlns:w10="urn:schemas-microsoft-com:office:word" xmlns:w="http://schemas.openxmlformats.org/wordprocessingml/2006/main" xmlns:w14="http://schemas.microsoft.com/office/word/2010/wordml" xmlns:w15="http://schemas.microsoft.com/office/word/2012/wordml" xmlns:w16cex="http://schemas.microsoft.com/office/word/2018/wordml/cex" xmlns:w16cid="http://schemas.microsoft.com/office/word/2016/wordml/cid" xmlns:w16="http://schemas.microsoft.com/office/word/2018/wordml" xmlns:w16du="http://schemas.microsoft.com/office/word/2023/wordml/word16du" xmlns:w16sdtdh="http://schemas.microsoft.com/office/word/2020/wordml/sdtdatahash" xmlns:w16se="http://schemas.microsoft.com/office/word/2015/wordml/symex" xmlns:wpg="http://schemas.microsoft.com/office/word/2010/wordprocessingGroup" xmlns:wpi="http://schemas.microsoft.com/office/word/2010/wordprocessingInk" xmlns:wne="http://schemas.microsoft.com/office/word/2006/wordml" xmlns:wps="http://schemas.microsoft.com/office/word/2010/wordprocessingShape" mc:Ignorable="w14 w15 w16se w16cid w16 w16cex w16sdtdh w16du wp14">
+<w:hdr xmlns:wpc="http://schemas.microsoft.com/office/word/2010/wordprocessingCanvas" xmlns:cx="http://schemas.microsoft.com/office/drawing/2014/chartex" xmlns:cx1="http://schemas.microsoft.com/office/drawing/2015/9/8/chartex" xmlns:cx2="http://schemas.microsoft.com/office/drawing/2015/10/21/chartex" xmlns:cx3="http://schemas.microsoft.com/office/drawing/2016/5/9/chartex" xmlns:cx4="http://schemas.microsoft.com/office/drawing/2016/5/10/chartex" xmlns:cx5="http://schemas.microsoft.com/office/drawing/2016/5/11/chartex" xmlns:cx6="http://schemas.microsoft.com/office/drawing/2016/5/12/chartex" xmlns:cx7="http://schemas.microsoft.com/office/drawing/2016/5/13/chartex" xmlns:cx8="http://schemas.microsoft.com/office/drawing/2016/5/14/chartex" xmlns:mc="http://schemas.openxmlformats.org/markup-compatibility/2006" xmlns:aink="http://schemas.microsoft.com/office/drawing/2016/ink" xmlns:am3d="http://schemas.microsoft.com/office/drawing/2017/model3d" xmlns:o="urn:schemas-microsoft-com:office:office" xmlns:oel="http://schemas.microsoft.com/office/2019/extlst" xmlns:r="http://schemas.openxmlformats.org/officeDocument/2006/relationships" xmlns:m="http://schemas.openxmlformats.org/officeDocument/2006/math" xmlns:v="urn:schemas-microsoft-com:vml" xmlns:wp14="http://schemas.microsoft.com/office/word/2010/wordprocessingDrawing" xmlns:wp="http://schemas.openxmlformats.org/drawingml/2006/wordprocessingDrawing" xmlns:w10="urn:schemas-microsoft-com:office:word" xmlns:w="http://schemas.openxmlformats.org/wordprocessingml/2006/main" xmlns:w14="http://schemas.microsoft.com/office/word/2010/wordml" xmlns:w15="http://schemas.microsoft.com/office/word/2012/wordml" xmlns:w16cex="http://schemas.microsoft.com/office/word/2018/wordml/cex" xmlns:w16cid="http://schemas.microsoft.com/office/word/2016/wordml/cid" xmlns:w16="http://schemas.microsoft.com/office/word/2018/wordml" xmlns:w16sdtdh="http://schemas.microsoft.com/office/word/2020/wordml/sdtdatahash" xmlns:w16se="http://schemas.microsoft.com/office/word/2015/wordml/symex" xmlns:wpg="http://schemas.microsoft.com/office/word/2010/wordprocessingGroup" xmlns:wpi="http://schemas.microsoft.com/office/word/2010/wordprocessingInk" xmlns:wne="http://schemas.microsoft.com/office/word/2006/wordml" xmlns:wps="http://schemas.microsoft.com/office/word/2010/wordprocessingShape" mc:Ignorable="w14 w15 w16se w16cid w16 w16cex w16sdtdh wp14">
   <w:p>
     <w:pPr>
       <w:pBdr>
@@ -1347,13 +1418,13 @@
 </file>
 
 <file path=word/header6.xml><?xml version="1.0" encoding="utf-8"?>
-<w:hdr xmlns:wpc="http://schemas.microsoft.com/office/word/2010/wordprocessingCanvas" xmlns:cx="http://schemas.microsoft.com/office/drawing/2014/chartex" xmlns:cx1="http://schemas.microsoft.com/office/drawing/2015/9/8/chartex" xmlns:cx2="http://schemas.microsoft.com/office/drawing/2015/10/21/chartex" xmlns:cx3="http://schemas.microsoft.com/office/drawing/2016/5/9/chartex" xmlns:cx4="http://schemas.microsoft.com/office/drawing/2016/5/10/chartex" xmlns:cx5="http://schemas.microsoft.com/office/drawing/2016/5/11/chartex" xmlns:cx6="http://schemas.microsoft.com/office/drawing/2016/5/12/chartex" xmlns:cx7="http://schemas.microsoft.com/office/drawing/2016/5/13/chartex" xmlns:cx8="http://schemas.microsoft.com/office/drawing/2016/5/14/chartex" xmlns:mc="http://schemas.openxmlformats.org/markup-compatibility/2006" xmlns:aink="http://schemas.microsoft.com/office/drawing/2016/ink" xmlns:am3d="http://schemas.microsoft.com/office/drawing/2017/model3d" xmlns:o="urn:schemas-microsoft-com:office:office" xmlns:oel="http://schemas.microsoft.com/office/2019/extlst" xmlns:r="http://schemas.openxmlformats.org/officeDocument/2006/relationships" xmlns:m="http://schemas.openxmlformats.org/officeDocument/2006/math" xmlns:v="urn:schemas-microsoft-com:vml" xmlns:wp14="http://schemas.microsoft.com/office/word/2010/wordprocessingDrawing" xmlns:wp="http://schemas.openxmlformats.org/drawingml/2006/wordprocessingDrawing" xmlns:w10="urn:schemas-microsoft-com:office:word" xmlns:w="http://schemas.openxmlformats.org/wordprocessingml/2006/main" xmlns:w14="http://schemas.microsoft.com/office/word/2010/wordml" xmlns:w15="http://schemas.microsoft.com/office/word/2012/wordml" xmlns:w16cex="http://schemas.microsoft.com/office/word/2018/wordml/cex" xmlns:w16cid="http://schemas.microsoft.com/office/word/2016/wordml/cid" xmlns:w16="http://schemas.microsoft.com/office/word/2018/wordml" xmlns:w16du="http://schemas.microsoft.com/office/word/2023/wordml/word16du" xmlns:w16sdtdh="http://schemas.microsoft.com/office/word/2020/wordml/sdtdatahash" xmlns:w16se="http://schemas.microsoft.com/office/word/2015/wordml/symex" xmlns:wpg="http://schemas.microsoft.com/office/word/2010/wordprocessingGroup" xmlns:wpi="http://schemas.microsoft.com/office/word/2010/wordprocessingInk" xmlns:wne="http://schemas.microsoft.com/office/word/2006/wordml" xmlns:wps="http://schemas.microsoft.com/office/word/2010/wordprocessingShape" mc:Ignorable="w14 w15 w16se w16cid w16 w16cex w16sdtdh w16du wp14">
+<w:hdr xmlns:wpc="http://schemas.microsoft.com/office/word/2010/wordprocessingCanvas" xmlns:cx="http://schemas.microsoft.com/office/drawing/2014/chartex" xmlns:cx1="http://schemas.microsoft.com/office/drawing/2015/9/8/chartex" xmlns:cx2="http://schemas.microsoft.com/office/drawing/2015/10/21/chartex" xmlns:cx3="http://schemas.microsoft.com/office/drawing/2016/5/9/chartex" xmlns:cx4="http://schemas.microsoft.com/office/drawing/2016/5/10/chartex" xmlns:cx5="http://schemas.microsoft.com/office/drawing/2016/5/11/chartex" xmlns:cx6="http://schemas.microsoft.com/office/drawing/2016/5/12/chartex" xmlns:cx7="http://schemas.microsoft.com/office/drawing/2016/5/13/chartex" xmlns:cx8="http://schemas.microsoft.com/office/drawing/2016/5/14/chartex" xmlns:mc="http://schemas.openxmlformats.org/markup-compatibility/2006" xmlns:aink="http://schemas.microsoft.com/office/drawing/2016/ink" xmlns:am3d="http://schemas.microsoft.com/office/drawing/2017/model3d" xmlns:o="urn:schemas-microsoft-com:office:office" xmlns:oel="http://schemas.microsoft.com/office/2019/extlst" xmlns:r="http://schemas.openxmlformats.org/officeDocument/2006/relationships" xmlns:m="http://schemas.openxmlformats.org/officeDocument/2006/math" xmlns:v="urn:schemas-microsoft-com:vml" xmlns:wp14="http://schemas.microsoft.com/office/word/2010/wordprocessingDrawing" xmlns:wp="http://schemas.openxmlformats.org/drawingml/2006/wordprocessingDrawing" xmlns:w10="urn:schemas-microsoft-com:office:word" xmlns:w="http://schemas.openxmlformats.org/wordprocessingml/2006/main" xmlns:w14="http://schemas.microsoft.com/office/word/2010/wordml" xmlns:w15="http://schemas.microsoft.com/office/word/2012/wordml" xmlns:w16cex="http://schemas.microsoft.com/office/word/2018/wordml/cex" xmlns:w16cid="http://schemas.microsoft.com/office/word/2016/wordml/cid" xmlns:w16="http://schemas.microsoft.com/office/word/2018/wordml" xmlns:w16sdtdh="http://schemas.microsoft.com/office/word/2020/wordml/sdtdatahash" xmlns:w16se="http://schemas.microsoft.com/office/word/2015/wordml/symex" xmlns:wpg="http://schemas.microsoft.com/office/word/2010/wordprocessingGroup" xmlns:wpi="http://schemas.microsoft.com/office/word/2010/wordprocessingInk" xmlns:wne="http://schemas.microsoft.com/office/word/2006/wordml" xmlns:wps="http://schemas.microsoft.com/office/word/2010/wordprocessingShape" mc:Ignorable="w14 w15 w16se w16cid w16 w16cex w16sdtdh wp14">
   <w:p/>
 </w:hdr>
 </file>
 
 <file path=word/header7.xml><?xml version="1.0" encoding="utf-8"?>
-<w:hdr xmlns:wpc="http://schemas.microsoft.com/office/word/2010/wordprocessingCanvas" xmlns:cx="http://schemas.microsoft.com/office/drawing/2014/chartex" xmlns:cx1="http://schemas.microsoft.com/office/drawing/2015/9/8/chartex" xmlns:cx2="http://schemas.microsoft.com/office/drawing/2015/10/21/chartex" xmlns:cx3="http://schemas.microsoft.com/office/drawing/2016/5/9/chartex" xmlns:cx4="http://schemas.microsoft.com/office/drawing/2016/5/10/chartex" xmlns:cx5="http://schemas.microsoft.com/office/drawing/2016/5/11/chartex" xmlns:cx6="http://schemas.microsoft.com/office/drawing/2016/5/12/chartex" xmlns:cx7="http://schemas.microsoft.com/office/drawing/2016/5/13/chartex" xmlns:cx8="http://schemas.microsoft.com/office/drawing/2016/5/14/chartex" xmlns:mc="http://schemas.openxmlformats.org/markup-compatibility/2006" xmlns:aink="http://schemas.microsoft.com/office/drawing/2016/ink" xmlns:am3d="http://schemas.microsoft.com/office/drawing/2017/model3d" xmlns:o="urn:schemas-microsoft-com:office:office" xmlns:oel="http://schemas.microsoft.com/office/2019/extlst" xmlns:r="http://schemas.openxmlformats.org/officeDocument/2006/relationships" xmlns:m="http://schemas.openxmlformats.org/officeDocument/2006/math" xmlns:v="urn:schemas-microsoft-com:vml" xmlns:wp14="http://schemas.microsoft.com/office/word/2010/wordprocessingDrawing" xmlns:wp="http://schemas.openxmlformats.org/drawingml/2006/wordprocessingDrawing" xmlns:w10="urn:schemas-microsoft-com:office:word" xmlns:w="http://schemas.openxmlformats.org/wordprocessingml/2006/main" xmlns:w14="http://schemas.microsoft.com/office/word/2010/wordml" xmlns:w15="http://schemas.microsoft.com/office/word/2012/wordml" xmlns:w16cex="http://schemas.microsoft.com/office/word/2018/wordml/cex" xmlns:w16cid="http://schemas.microsoft.com/office/word/2016/wordml/cid" xmlns:w16="http://schemas.microsoft.com/office/word/2018/wordml" xmlns:w16du="http://schemas.microsoft.com/office/word/2023/wordml/word16du" xmlns:w16sdtdh="http://schemas.microsoft.com/office/word/2020/wordml/sdtdatahash" xmlns:w16se="http://schemas.microsoft.com/office/word/2015/wordml/symex" xmlns:wpg="http://schemas.microsoft.com/office/word/2010/wordprocessingGroup" xmlns:wpi="http://schemas.microsoft.com/office/word/2010/wordprocessingInk" xmlns:wne="http://schemas.microsoft.com/office/word/2006/wordml" xmlns:wps="http://schemas.microsoft.com/office/word/2010/wordprocessingShape" mc:Ignorable="w14 w15 w16se w16cid w16 w16cex w16sdtdh w16du wp14">
+<w:hdr xmlns:wpc="http://schemas.microsoft.com/office/word/2010/wordprocessingCanvas" xmlns:cx="http://schemas.microsoft.com/office/drawing/2014/chartex" xmlns:cx1="http://schemas.microsoft.com/office/drawing/2015/9/8/chartex" xmlns:cx2="http://schemas.microsoft.com/office/drawing/2015/10/21/chartex" xmlns:cx3="http://schemas.microsoft.com/office/drawing/2016/5/9/chartex" xmlns:cx4="http://schemas.microsoft.com/office/drawing/2016/5/10/chartex" xmlns:cx5="http://schemas.microsoft.com/office/drawing/2016/5/11/chartex" xmlns:cx6="http://schemas.microsoft.com/office/drawing/2016/5/12/chartex" xmlns:cx7="http://schemas.microsoft.com/office/drawing/2016/5/13/chartex" xmlns:cx8="http://schemas.microsoft.com/office/drawing/2016/5/14/chartex" xmlns:mc="http://schemas.openxmlformats.org/markup-compatibility/2006" xmlns:aink="http://schemas.microsoft.com/office/drawing/2016/ink" xmlns:am3d="http://schemas.microsoft.com/office/drawing/2017/model3d" xmlns:o="urn:schemas-microsoft-com:office:office" xmlns:oel="http://schemas.microsoft.com/office/2019/extlst" xmlns:r="http://schemas.openxmlformats.org/officeDocument/2006/relationships" xmlns:m="http://schemas.openxmlformats.org/officeDocument/2006/math" xmlns:v="urn:schemas-microsoft-com:vml" xmlns:wp14="http://schemas.microsoft.com/office/word/2010/wordprocessingDrawing" xmlns:wp="http://schemas.openxmlformats.org/drawingml/2006/wordprocessingDrawing" xmlns:w10="urn:schemas-microsoft-com:office:word" xmlns:w="http://schemas.openxmlformats.org/wordprocessingml/2006/main" xmlns:w14="http://schemas.microsoft.com/office/word/2010/wordml" xmlns:w15="http://schemas.microsoft.com/office/word/2012/wordml" xmlns:w16cex="http://schemas.microsoft.com/office/word/2018/wordml/cex" xmlns:w16cid="http://schemas.microsoft.com/office/word/2016/wordml/cid" xmlns:w16="http://schemas.microsoft.com/office/word/2018/wordml" xmlns:w16sdtdh="http://schemas.microsoft.com/office/word/2020/wordml/sdtdatahash" xmlns:w16se="http://schemas.microsoft.com/office/word/2015/wordml/symex" xmlns:wpg="http://schemas.microsoft.com/office/word/2010/wordprocessingGroup" xmlns:wpi="http://schemas.microsoft.com/office/word/2010/wordprocessingInk" xmlns:wne="http://schemas.microsoft.com/office/word/2006/wordml" xmlns:wps="http://schemas.microsoft.com/office/word/2010/wordprocessingShape" mc:Ignorable="w14 w15 w16se w16cid w16 w16cex w16sdtdh wp14">
   <w:p>
     <w:pPr>
       <w:pBdr>
@@ -1406,7 +1477,7 @@
 </file>
 
 <file path=word/numbering.xml><?xml version="1.0" encoding="utf-8"?>
-<w:numbering xmlns:wpc="http://schemas.microsoft.com/office/word/2010/wordprocessingCanvas" xmlns:cx="http://schemas.microsoft.com/office/drawing/2014/chartex" xmlns:cx1="http://schemas.microsoft.com/office/drawing/2015/9/8/chartex" xmlns:cx2="http://schemas.microsoft.com/office/drawing/2015/10/21/chartex" xmlns:cx3="http://schemas.microsoft.com/office/drawing/2016/5/9/chartex" xmlns:cx4="http://schemas.microsoft.com/office/drawing/2016/5/10/chartex" xmlns:cx5="http://schemas.microsoft.com/office/drawing/2016/5/11/chartex" xmlns:cx6="http://schemas.microsoft.com/office/drawing/2016/5/12/chartex" xmlns:cx7="http://schemas.microsoft.com/office/drawing/2016/5/13/chartex" xmlns:cx8="http://schemas.microsoft.com/office/drawing/2016/5/14/chartex" xmlns:mc="http://schemas.openxmlformats.org/markup-compatibility/2006" xmlns:aink="http://schemas.microsoft.com/office/drawing/2016/ink" xmlns:am3d="http://schemas.microsoft.com/office/drawing/2017/model3d" xmlns:o="urn:schemas-microsoft-com:office:office" xmlns:oel="http://schemas.microsoft.com/office/2019/extlst" xmlns:r="http://schemas.openxmlformats.org/officeDocument/2006/relationships" xmlns:m="http://schemas.openxmlformats.org/officeDocument/2006/math" xmlns:v="urn:schemas-microsoft-com:vml" xmlns:wp14="http://schemas.microsoft.com/office/word/2010/wordprocessingDrawing" xmlns:wp="http://schemas.openxmlformats.org/drawingml/2006/wordprocessingDrawing" xmlns:w10="urn:schemas-microsoft-com:office:word" xmlns:w="http://schemas.openxmlformats.org/wordprocessingml/2006/main" xmlns:w14="http://schemas.microsoft.com/office/word/2010/wordml" xmlns:w15="http://schemas.microsoft.com/office/word/2012/wordml" xmlns:w16cex="http://schemas.microsoft.com/office/word/2018/wordml/cex" xmlns:w16cid="http://schemas.microsoft.com/office/word/2016/wordml/cid" xmlns:w16="http://schemas.microsoft.com/office/word/2018/wordml" xmlns:w16du="http://schemas.microsoft.com/office/word/2023/wordml/word16du" xmlns:w16sdtdh="http://schemas.microsoft.com/office/word/2020/wordml/sdtdatahash" xmlns:w16se="http://schemas.microsoft.com/office/word/2015/wordml/symex" xmlns:wpg="http://schemas.microsoft.com/office/word/2010/wordprocessingGroup" xmlns:wpi="http://schemas.microsoft.com/office/word/2010/wordprocessingInk" xmlns:wne="http://schemas.microsoft.com/office/word/2006/wordml" xmlns:wps="http://schemas.microsoft.com/office/word/2010/wordprocessingShape" mc:Ignorable="w14 w15 w16se w16cid w16 w16cex w16sdtdh w16du wp14">
+<w:numbering xmlns:wpc="http://schemas.microsoft.com/office/word/2010/wordprocessingCanvas" xmlns:cx="http://schemas.microsoft.com/office/drawing/2014/chartex" xmlns:cx1="http://schemas.microsoft.com/office/drawing/2015/9/8/chartex" xmlns:cx2="http://schemas.microsoft.com/office/drawing/2015/10/21/chartex" xmlns:cx3="http://schemas.microsoft.com/office/drawing/2016/5/9/chartex" xmlns:cx4="http://schemas.microsoft.com/office/drawing/2016/5/10/chartex" xmlns:cx5="http://schemas.microsoft.com/office/drawing/2016/5/11/chartex" xmlns:cx6="http://schemas.microsoft.com/office/drawing/2016/5/12/chartex" xmlns:cx7="http://schemas.microsoft.com/office/drawing/2016/5/13/chartex" xmlns:cx8="http://schemas.microsoft.com/office/drawing/2016/5/14/chartex" xmlns:mc="http://schemas.openxmlformats.org/markup-compatibility/2006" xmlns:aink="http://schemas.microsoft.com/office/drawing/2016/ink" xmlns:am3d="http://schemas.microsoft.com/office/drawing/2017/model3d" xmlns:o="urn:schemas-microsoft-com:office:office" xmlns:oel="http://schemas.microsoft.com/office/2019/extlst" xmlns:r="http://schemas.openxmlformats.org/officeDocument/2006/relationships" xmlns:m="http://schemas.openxmlformats.org/officeDocument/2006/math" xmlns:v="urn:schemas-microsoft-com:vml" xmlns:wp14="http://schemas.microsoft.com/office/word/2010/wordprocessingDrawing" xmlns:wp="http://schemas.openxmlformats.org/drawingml/2006/wordprocessingDrawing" xmlns:w10="urn:schemas-microsoft-com:office:word" xmlns:w="http://schemas.openxmlformats.org/wordprocessingml/2006/main" xmlns:w14="http://schemas.microsoft.com/office/word/2010/wordml" xmlns:w15="http://schemas.microsoft.com/office/word/2012/wordml" xmlns:w16cex="http://schemas.microsoft.com/office/word/2018/wordml/cex" xmlns:w16cid="http://schemas.microsoft.com/office/word/2016/wordml/cid" xmlns:w16="http://schemas.microsoft.com/office/word/2018/wordml" xmlns:w16sdtdh="http://schemas.microsoft.com/office/word/2020/wordml/sdtdatahash" xmlns:w16se="http://schemas.microsoft.com/office/word/2015/wordml/symex" xmlns:wpg="http://schemas.microsoft.com/office/word/2010/wordprocessingGroup" xmlns:wpi="http://schemas.microsoft.com/office/word/2010/wordprocessingInk" xmlns:wne="http://schemas.microsoft.com/office/word/2006/wordml" xmlns:wps="http://schemas.microsoft.com/office/word/2010/wordprocessingShape" mc:Ignorable="w14 w15 w16se w16cid w16 w16cex w16sdtdh wp14">
   <w:abstractNum w:abstractNumId="0" w15:restartNumberingAfterBreak="0">
     <w:nsid w:val="01123244"/>
     <w:multiLevelType w:val="hybridMultilevel"/>
@@ -7378,7 +7449,7 @@
 </file>
 
 <file path=word/styles.xml><?xml version="1.0" encoding="utf-8"?>
-<w:styles xmlns:mc="http://schemas.openxmlformats.org/markup-compatibility/2006" xmlns:r="http://schemas.openxmlformats.org/officeDocument/2006/relationships" xmlns:w="http://schemas.openxmlformats.org/wordprocessingml/2006/main" xmlns:w14="http://schemas.microsoft.com/office/word/2010/wordml" xmlns:w15="http://schemas.microsoft.com/office/word/2012/wordml" xmlns:w16cex="http://schemas.microsoft.com/office/word/2018/wordml/cex" xmlns:w16cid="http://schemas.microsoft.com/office/word/2016/wordml/cid" xmlns:w16="http://schemas.microsoft.com/office/word/2018/wordml" xmlns:w16du="http://schemas.microsoft.com/office/word/2023/wordml/word16du" xmlns:w16sdtdh="http://schemas.microsoft.com/office/word/2020/wordml/sdtdatahash" xmlns:w16se="http://schemas.microsoft.com/office/word/2015/wordml/symex" mc:Ignorable="w14 w15 w16se w16cid w16 w16cex w16sdtdh w16du">
+<w:styles xmlns:mc="http://schemas.openxmlformats.org/markup-compatibility/2006" xmlns:r="http://schemas.openxmlformats.org/officeDocument/2006/relationships" xmlns:w="http://schemas.openxmlformats.org/wordprocessingml/2006/main" xmlns:w14="http://schemas.microsoft.com/office/word/2010/wordml" xmlns:w15="http://schemas.microsoft.com/office/word/2012/wordml" xmlns:w16cex="http://schemas.microsoft.com/office/word/2018/wordml/cex" xmlns:w16cid="http://schemas.microsoft.com/office/word/2016/wordml/cid" xmlns:w16="http://schemas.microsoft.com/office/word/2018/wordml" xmlns:w16sdtdh="http://schemas.microsoft.com/office/word/2020/wordml/sdtdatahash" xmlns:w16se="http://schemas.microsoft.com/office/word/2015/wordml/symex" mc:Ignorable="w14 w15 w16se w16cid w16 w16cex w16sdtdh">
   <w:docDefaults>
     <w:rPrDefault>
       <w:rPr>
@@ -7881,7 +7952,6 @@
   <w:style w:type="character" w:default="1" w:styleId="Fontepargpadro">
     <w:name w:val="Default Paragraph Font"/>
     <w:uiPriority w:val="1"/>
-    <w:semiHidden/>
     <w:unhideWhenUsed/>
   </w:style>
   <w:style w:type="table" w:default="1" w:styleId="Tabelanormal">
@@ -8897,1037 +8967,7 @@
 </file>
 
 <file path=customXml/item2.xml><?xml version="1.0" encoding="utf-8"?>
-<ct:contentTypeSchema xmlns:ct="http://schemas.microsoft.com/office/2006/metadata/contentType" xmlns:ma="http://schemas.microsoft.com/office/2006/metadata/properties/metaAttributes" ct:_="" ma:_="" ma:contentTypeName="TemplateFile" ma:contentTypeID="0x01010062057737089D604C8995D725789FFFFD0400C05BDBFCDB0BE84BA6AEC1D1A4F5E4CE" ma:contentTypeVersion="56" ma:contentTypeDescription="Create a new document." ma:contentTypeScope="" ma:versionID="c5c786f17e9890b7d2875e0bb647f603">
-  <xsd:schema xmlns:xsd="http://www.w3.org/2001/XMLSchema" xmlns:xs="http://www.w3.org/2001/XMLSchema" xmlns:p="http://schemas.microsoft.com/office/2006/metadata/properties" xmlns:ns2="e5d022ff-4ce9-4922-b5a4-f245e35e2aac" targetNamespace="http://schemas.microsoft.com/office/2006/metadata/properties" ma:root="true" ma:fieldsID="3dddc4782ba87b44f6678511fd2b89e9" ns2:_="">
-    <xsd:import namespace="e5d022ff-4ce9-4922-b5a4-f245e35e2aac"/>
-    <xsd:element name="properties">
-      <xsd:complexType>
-        <xsd:sequence>
-          <xsd:element name="documentManagement">
-            <xsd:complexType>
-              <xsd:all>
-                <xsd:element ref="ns2:AcquiredFrom" minOccurs="0"/>
-                <xsd:element ref="ns2:UACurrentWords" minOccurs="0"/>
-                <xsd:element ref="ns2:TPApplication" minOccurs="0"/>
-                <xsd:element ref="ns2:ApprovalLog" minOccurs="0"/>
-                <xsd:element ref="ns2:ApprovalStatus" minOccurs="0"/>
-                <xsd:element ref="ns2:AssetStart" minOccurs="0"/>
-                <xsd:element ref="ns2:AssetExpire" minOccurs="0"/>
-                <xsd:element ref="ns2:AssetId" minOccurs="0"/>
-                <xsd:element ref="ns2:IsSearchable" minOccurs="0"/>
-                <xsd:element ref="ns2:AssetType" minOccurs="0"/>
-                <xsd:element ref="ns2:APAuthor" minOccurs="0"/>
-                <xsd:element ref="ns2:BlockPublish" minOccurs="0"/>
-                <xsd:element ref="ns2:BugNumber" minOccurs="0"/>
-                <xsd:element ref="ns2:CampaignTagsTaxHTField0" minOccurs="0"/>
-                <xsd:element ref="ns2:TPClientViewer" minOccurs="0"/>
-                <xsd:element ref="ns2:ClipArtFilename" minOccurs="0"/>
-                <xsd:element ref="ns2:TPCommandLine" minOccurs="0"/>
-                <xsd:element ref="ns2:TPComponent" minOccurs="0"/>
-                <xsd:element ref="ns2:ContentItem" minOccurs="0"/>
-                <xsd:element ref="ns2:CrawlForDependencies" minOccurs="0"/>
-                <xsd:element ref="ns2:CSXHash" minOccurs="0"/>
-                <xsd:element ref="ns2:CSXSubmissionMarket" minOccurs="0"/>
-                <xsd:element ref="ns2:CSXUpdate" minOccurs="0"/>
-                <xsd:element ref="ns2:IntlLangReviewDate" minOccurs="0"/>
-                <xsd:element ref="ns2:IsDeleted" minOccurs="0"/>
-                <xsd:element ref="ns2:APDescription" minOccurs="0"/>
-                <xsd:element ref="ns2:DirectSourceMarket" minOccurs="0"/>
-                <xsd:element ref="ns2:Downloads" minOccurs="0"/>
-                <xsd:element ref="ns2:DSATActionTaken" minOccurs="0"/>
-                <xsd:element ref="ns2:APEditor" minOccurs="0"/>
-                <xsd:element ref="ns2:EditorialStatus" minOccurs="0"/>
-                <xsd:element ref="ns2:EditorialTags" minOccurs="0"/>
-                <xsd:element ref="ns2:TPExecutable" minOccurs="0"/>
-                <xsd:element ref="ns2:FeatureTagsTaxHTField0" minOccurs="0"/>
-                <xsd:element ref="ns2:TPFriendlyName" minOccurs="0"/>
-                <xsd:element ref="ns2:FriendlyTitle" minOccurs="0"/>
-                <xsd:element ref="ns2:PrimaryImageGen" minOccurs="0"/>
-                <xsd:element ref="ns2:HandoffToMSDN" minOccurs="0"/>
-                <xsd:element ref="ns2:InProjectListLookup" minOccurs="0"/>
-                <xsd:element ref="ns2:TPInstallLocation" minOccurs="0"/>
-                <xsd:element ref="ns2:InternalTagsTaxHTField0" minOccurs="0"/>
-                <xsd:element ref="ns2:IntlLangReview" minOccurs="0"/>
-                <xsd:element ref="ns2:IntlLangReviewer" minOccurs="0"/>
-                <xsd:element ref="ns2:MarketSpecific" minOccurs="0"/>
-                <xsd:element ref="ns2:LastCompleteVersionLookup" minOccurs="0"/>
-                <xsd:element ref="ns2:LastHandOff" minOccurs="0"/>
-                <xsd:element ref="ns2:LastModifiedDateTime" minOccurs="0"/>
-                <xsd:element ref="ns2:LastPreviewErrorLookup" minOccurs="0"/>
-                <xsd:element ref="ns2:LastPreviewResultLookup" minOccurs="0"/>
-                <xsd:element ref="ns2:LastPreviewAttemptDateLookup" minOccurs="0"/>
-                <xsd:element ref="ns2:LastPreviewedByLookup" minOccurs="0"/>
-                <xsd:element ref="ns2:LastPreviewTimeLookup" minOccurs="0"/>
-                <xsd:element ref="ns2:LastPreviewVersionLookup" minOccurs="0"/>
-                <xsd:element ref="ns2:LastPublishErrorLookup" minOccurs="0"/>
-                <xsd:element ref="ns2:LastPublishResultLookup" minOccurs="0"/>
-                <xsd:element ref="ns2:LastPublishAttemptDateLookup" minOccurs="0"/>
-                <xsd:element ref="ns2:LastPublishedByLookup" minOccurs="0"/>
-                <xsd:element ref="ns2:LastPublishTimeLookup" minOccurs="0"/>
-                <xsd:element ref="ns2:LastPublishVersionLookup" minOccurs="0"/>
-                <xsd:element ref="ns2:TPLaunchHelpLinkType" minOccurs="0"/>
-                <xsd:element ref="ns2:LegacyData" minOccurs="0"/>
-                <xsd:element ref="ns2:TPLaunchHelpLink" minOccurs="0"/>
-                <xsd:element ref="ns2:LocComments" minOccurs="0"/>
-                <xsd:element ref="ns2:LocLastLocAttemptVersionLookup" minOccurs="0"/>
-                <xsd:element ref="ns2:LocLastLocAttemptVersionTypeLookup" minOccurs="0"/>
-                <xsd:element ref="ns2:LocManualTestRequired" minOccurs="0"/>
-                <xsd:element ref="ns2:LocMarketGroupTiers2" minOccurs="0"/>
-                <xsd:element ref="ns2:LocNewPublishedVersionLookup" minOccurs="0"/>
-                <xsd:element ref="ns2:LocOverallHandbackStatusLookup" minOccurs="0"/>
-                <xsd:element ref="ns2:LocOverallLocStatusLookup" minOccurs="0"/>
-                <xsd:element ref="ns2:LocOverallPreviewStatusLookup" minOccurs="0"/>
-                <xsd:element ref="ns2:LocOverallPublishStatusLookup" minOccurs="0"/>
-                <xsd:element ref="ns2:IntlLocPriority" minOccurs="0"/>
-                <xsd:element ref="ns2:LocProcessedForHandoffsLookup" minOccurs="0"/>
-                <xsd:element ref="ns2:LocProcessedForMarketsLookup" minOccurs="0"/>
-                <xsd:element ref="ns2:LocPublishedDependentAssetsLookup" minOccurs="0"/>
-                <xsd:element ref="ns2:LocPublishedLinkedAssetsLookup" minOccurs="0"/>
-                <xsd:element ref="ns2:LocRecommendedHandoff" minOccurs="0"/>
-                <xsd:element ref="ns2:LocalizationTagsTaxHTField0" minOccurs="0"/>
-                <xsd:element ref="ns2:MachineTranslated" minOccurs="0"/>
-                <xsd:element ref="ns2:Manager" minOccurs="0"/>
-                <xsd:element ref="ns2:Markets" minOccurs="0"/>
-                <xsd:element ref="ns2:Milestone" minOccurs="0"/>
-                <xsd:element ref="ns2:TPNamespace" minOccurs="0"/>
-                <xsd:element ref="ns2:NumericId" minOccurs="0"/>
-                <xsd:element ref="ns2:NumOfRatingsLookup" minOccurs="0"/>
-                <xsd:element ref="ns2:OOCacheId" minOccurs="0"/>
-                <xsd:element ref="ns2:OpenTemplate" minOccurs="0"/>
-                <xsd:element ref="ns2:OriginAsset" minOccurs="0"/>
-                <xsd:element ref="ns2:OriginalRelease" minOccurs="0"/>
-                <xsd:element ref="ns2:OriginalSourceMarket" minOccurs="0"/>
-                <xsd:element ref="ns2:OutputCachingOn" minOccurs="0"/>
-                <xsd:element ref="ns2:ParentAssetId" minOccurs="0"/>
-                <xsd:element ref="ns2:PlannedPubDate" minOccurs="0"/>
-                <xsd:element ref="ns2:PolicheckWords" minOccurs="0"/>
-                <xsd:element ref="ns2:BusinessGroup" minOccurs="0"/>
-                <xsd:element ref="ns2:UAProjectedTotalWords" minOccurs="0"/>
-                <xsd:element ref="ns2:Provider" minOccurs="0"/>
-                <xsd:element ref="ns2:Providers" minOccurs="0"/>
-                <xsd:element ref="ns2:PublishStatusLookup" minOccurs="0"/>
-                <xsd:element ref="ns2:PublishTargets" minOccurs="0"/>
-                <xsd:element ref="ns2:RecommendationsModifier" minOccurs="0"/>
-                <xsd:element ref="ns2:ArtSampleDocs" minOccurs="0"/>
-                <xsd:element ref="ns2:ScenarioTagsTaxHTField0" minOccurs="0"/>
-                <xsd:element ref="ns2:ShowIn" minOccurs="0"/>
-                <xsd:element ref="ns2:SourceTitle" minOccurs="0"/>
-                <xsd:element ref="ns2:CSXSubmissionDate" minOccurs="0"/>
-                <xsd:element ref="ns2:SubmitterId" minOccurs="0"/>
-                <xsd:element ref="ns2:TaxCatchAll" minOccurs="0"/>
-                <xsd:element ref="ns2:TaxCatchAllLabel" minOccurs="0"/>
-                <xsd:element ref="ns2:TemplateStatus" minOccurs="0"/>
-                <xsd:element ref="ns2:TemplateTemplateType" minOccurs="0"/>
-                <xsd:element ref="ns2:ThumbnailAssetId" minOccurs="0"/>
-                <xsd:element ref="ns2:TimesCloned" minOccurs="0"/>
-                <xsd:element ref="ns2:TrustLevel" minOccurs="0"/>
-                <xsd:element ref="ns2:UALocComments" minOccurs="0"/>
-                <xsd:element ref="ns2:UALocRecommendation" minOccurs="0"/>
-                <xsd:element ref="ns2:UANotes" minOccurs="0"/>
-                <xsd:element ref="ns2:TPAppVersion" minOccurs="0"/>
-                <xsd:element ref="ns2:VoteCount" minOccurs="0"/>
-              </xsd:all>
-            </xsd:complexType>
-          </xsd:element>
-        </xsd:sequence>
-      </xsd:complexType>
-    </xsd:element>
-  </xsd:schema>
-  <xsd:schema xmlns:xsd="http://www.w3.org/2001/XMLSchema" xmlns:xs="http://www.w3.org/2001/XMLSchema" xmlns:dms="http://schemas.microsoft.com/office/2006/documentManagement/types" xmlns:pc="http://schemas.microsoft.com/office/infopath/2007/PartnerControls" targetNamespace="e5d022ff-4ce9-4922-b5a4-f245e35e2aac" elementFormDefault="qualified">
-    <xsd:import namespace="http://schemas.microsoft.com/office/2006/documentManagement/types"/>
-    <xsd:import namespace="http://schemas.microsoft.com/office/infopath/2007/PartnerControls"/>
-    <xsd:element name="AcquiredFrom" ma:index="1" nillable="true" ma:displayName="Acquired From" ma:default="Internal MS" ma:internalName="AcquiredFrom" ma:readOnly="false">
-      <xsd:simpleType>
-        <xsd:restriction base="dms:Choice">
-          <xsd:enumeration value="Internal MS"/>
-          <xsd:enumeration value="Community"/>
-          <xsd:enumeration value="MVP"/>
-          <xsd:enumeration value="Publisher"/>
-          <xsd:enumeration value="Partner"/>
-          <xsd:enumeration value="None"/>
-        </xsd:restriction>
-      </xsd:simpleType>
-    </xsd:element>
-    <xsd:element name="UACurrentWords" ma:index="2" nillable="true" ma:displayName="Actual Word Count" ma:default="" ma:internalName="UACurrentWords" ma:readOnly="false">
-      <xsd:simpleType>
-        <xsd:restriction base="dms:Unknown"/>
-      </xsd:simpleType>
-    </xsd:element>
-    <xsd:element name="TPApplication" ma:index="3" nillable="true" ma:displayName="Application to Open Template With" ma:default="" ma:internalName="TPApplication">
-      <xsd:simpleType>
-        <xsd:restriction base="dms:Text"/>
-      </xsd:simpleType>
-    </xsd:element>
-    <xsd:element name="ApprovalLog" ma:index="4" nillable="true" ma:displayName="Approval Log" ma:default="" ma:hidden="true" ma:internalName="ApprovalLog" ma:readOnly="false">
-      <xsd:simpleType>
-        <xsd:restriction base="dms:Note"/>
-      </xsd:simpleType>
-    </xsd:element>
-    <xsd:element name="ApprovalStatus" ma:index="5" nillable="true" ma:displayName="Approval Status" ma:default="InProgress" ma:internalName="ApprovalStatus" ma:readOnly="false">
-      <xsd:simpleType>
-        <xsd:restriction base="dms:Choice">
-          <xsd:enumeration value="InProgress"/>
-          <xsd:enumeration value="Rejected"/>
-          <xsd:enumeration value="Questionable"/>
-          <xsd:enumeration value="ApprovedAutomatic"/>
-          <xsd:enumeration value="ApprovedManual"/>
-          <xsd:enumeration value="On Hold"/>
-          <xsd:enumeration value="Needs Review"/>
-          <xsd:enumeration value="A Violation"/>
-          <xsd:enumeration value="Unpublished Violation"/>
-        </xsd:restriction>
-      </xsd:simpleType>
-    </xsd:element>
-    <xsd:element name="AssetStart" ma:index="6" nillable="true" ma:displayName="Asset Begin Date" ma:default="[Today]" ma:internalName="AssetStart" ma:readOnly="false">
-      <xsd:simpleType>
-        <xsd:restriction base="dms:DateTime"/>
-      </xsd:simpleType>
-    </xsd:element>
-    <xsd:element name="AssetExpire" ma:index="7" nillable="true" ma:displayName="Asset End Date" ma:default="2029-01-01T00:00:00Z" ma:internalName="AssetExpire" ma:readOnly="false">
-      <xsd:simpleType>
-        <xsd:restriction base="dms:DateTime"/>
-      </xsd:simpleType>
-    </xsd:element>
-    <xsd:element name="AssetId" ma:index="8" nillable="true" ma:displayName="Asset ID" ma:default="" ma:indexed="true" ma:internalName="AssetId" ma:readOnly="false">
-      <xsd:simpleType>
-        <xsd:restriction base="dms:Text">
-          <xsd:maxLength value="255"/>
-        </xsd:restriction>
-      </xsd:simpleType>
-    </xsd:element>
-    <xsd:element name="IsSearchable" ma:index="9" nillable="true" ma:displayName="Asset Searchable?" ma:default="true" ma:internalName="IsSearchable" ma:readOnly="false">
-      <xsd:simpleType>
-        <xsd:restriction base="dms:Boolean"/>
-      </xsd:simpleType>
-    </xsd:element>
-    <xsd:element name="AssetType" ma:index="10" nillable="true" ma:displayName="Asset Type" ma:default="" ma:internalName="AssetType" ma:readOnly="false">
-      <xsd:simpleType>
-        <xsd:restriction base="dms:Unknown"/>
-      </xsd:simpleType>
-    </xsd:element>
-    <xsd:element name="APAuthor" ma:index="11" nillable="true" ma:displayName="Author" ma:default="" ma:list="UserInfo" ma:internalName="APAuthor" ma:readOnly="false">
-      <xsd:complexType>
-        <xsd:complexContent>
-          <xsd:extension base="dms:User">
-            <xsd:sequence>
-              <xsd:element name="UserInfo" minOccurs="0" maxOccurs="unbounded">
-                <xsd:complexType>
-                  <xsd:sequence>
-                    <xsd:element name="DisplayName" type="xsd:string" minOccurs="0"/>
-                    <xsd:element name="AccountId" type="dms:UserId" minOccurs="0" nillable="true"/>
-                    <xsd:element name="AccountType" type="xsd:string" minOccurs="0"/>
-                  </xsd:sequence>
-                </xsd:complexType>
-              </xsd:element>
-            </xsd:sequence>
-          </xsd:extension>
-        </xsd:complexContent>
-      </xsd:complexType>
-    </xsd:element>
-    <xsd:element name="BlockPublish" ma:index="12" nillable="true" ma:displayName="Block from Publishing?" ma:default="" ma:internalName="BlockPublish" ma:readOnly="false">
-      <xsd:simpleType>
-        <xsd:restriction base="dms:Boolean"/>
-      </xsd:simpleType>
-    </xsd:element>
-    <xsd:element name="BugNumber" ma:index="13" nillable="true" ma:displayName="Bug Number" ma:default="" ma:internalName="BugNumber" ma:readOnly="false">
-      <xsd:simpleType>
-        <xsd:restriction base="dms:Text"/>
-      </xsd:simpleType>
-    </xsd:element>
-    <xsd:element name="CampaignTagsTaxHTField0" ma:index="15" nillable="true" ma:taxonomy="true" ma:internalName="CampaignTagsTaxHTField0" ma:taxonomyFieldName="CampaignTags" ma:displayName="Campaigns" ma:readOnly="false" ma:default="" ma:fieldId="{ae2f8e70-a23c-4d77-9ad6-ea38e2352880}" ma:taxonomyMulti="true" ma:sspId="8f79753a-75d3-41f5-8ca3-40b843941b4f" ma:termSetId="ca0e50d4-faa1-44ce-961e-bb1441c60e66" ma:anchorId="00000000-0000-0000-0000-000000000000" ma:open="false" ma:isKeyword="false">
-      <xsd:complexType>
-        <xsd:sequence>
-          <xsd:element ref="pc:Terms" minOccurs="0" maxOccurs="1"/>
-        </xsd:sequence>
-      </xsd:complexType>
-    </xsd:element>
-    <xsd:element name="TPClientViewer" ma:index="16" nillable="true" ma:displayName="Client Viewer" ma:default="" ma:internalName="TPClientViewer">
-      <xsd:simpleType>
-        <xsd:restriction base="dms:Text"/>
-      </xsd:simpleType>
-    </xsd:element>
-    <xsd:element name="ClipArtFilename" ma:index="17" nillable="true" ma:displayName="Clip Art Name" ma:default="" ma:internalName="ClipArtFilename" ma:readOnly="false">
-      <xsd:simpleType>
-        <xsd:restriction base="dms:Text"/>
-      </xsd:simpleType>
-    </xsd:element>
-    <xsd:element name="TPCommandLine" ma:index="18" nillable="true" ma:displayName="Command Line" ma:default="" ma:internalName="TPCommandLine">
-      <xsd:simpleType>
-        <xsd:restriction base="dms:Text"/>
-      </xsd:simpleType>
-    </xsd:element>
-    <xsd:element name="TPComponent" ma:index="19" nillable="true" ma:displayName="Component" ma:default="" ma:internalName="TPComponent">
-      <xsd:simpleType>
-        <xsd:restriction base="dms:Text"/>
-      </xsd:simpleType>
-    </xsd:element>
-    <xsd:element name="ContentItem" ma:index="20" nillable="true" ma:displayName="Content Item" ma:default="" ma:hidden="true" ma:internalName="ContentItem" ma:readOnly="false">
-      <xsd:simpleType>
-        <xsd:restriction base="dms:Unknown"/>
-      </xsd:simpleType>
-    </xsd:element>
-    <xsd:element name="CrawlForDependencies" ma:index="22" nillable="true" ma:displayName="Crawl for Dependencies?" ma:default="true" ma:internalName="CrawlForDependencies" ma:readOnly="false">
-      <xsd:simpleType>
-        <xsd:restriction base="dms:Boolean"/>
-      </xsd:simpleType>
-    </xsd:element>
-    <xsd:element name="CSXHash" ma:index="25" nillable="true" ma:displayName="CSX Hash" ma:default="" ma:indexed="true" ma:internalName="CSXHash" ma:readOnly="false">
-      <xsd:simpleType>
-        <xsd:restriction base="dms:Text"/>
-      </xsd:simpleType>
-    </xsd:element>
-    <xsd:element name="CSXSubmissionMarket" ma:index="26" nillable="true" ma:displayName="CSX Submission Market" ma:default="" ma:list="{5E053CDA-25E6-45C3-8DB3-AEDB8C2D0B9A}" ma:internalName="CSXSubmissionMarket" ma:readOnly="false" ma:showField="MarketName" ma:web="e5d022ff-4ce9-4922-b5a4-f245e35e2aac">
-      <xsd:simpleType>
-        <xsd:restriction base="dms:Lookup"/>
-      </xsd:simpleType>
-    </xsd:element>
-    <xsd:element name="CSXUpdate" ma:index="27" nillable="true" ma:displayName="CSX Updated?" ma:default="false" ma:internalName="CSXUpdate" ma:readOnly="false">
-      <xsd:simpleType>
-        <xsd:restriction base="dms:Boolean"/>
-      </xsd:simpleType>
-    </xsd:element>
-    <xsd:element name="IntlLangReviewDate" ma:index="28" nillable="true" ma:displayName="Date to Complete Intl QA" ma:default="" ma:internalName="IntlLangReviewDate" ma:readOnly="false">
-      <xsd:simpleType>
-        <xsd:restriction base="dms:DateTime"/>
-      </xsd:simpleType>
-    </xsd:element>
-    <xsd:element name="IsDeleted" ma:index="29" nillable="true" ma:displayName="Deleted?" ma:default="" ma:internalName="IsDeleted" ma:readOnly="false">
-      <xsd:simpleType>
-        <xsd:restriction base="dms:Boolean"/>
-      </xsd:simpleType>
-    </xsd:element>
-    <xsd:element name="APDescription" ma:index="30" nillable="true" ma:displayName="Description" ma:default="" ma:internalName="APDescription" ma:readOnly="false">
-      <xsd:simpleType>
-        <xsd:restriction base="dms:Note"/>
-      </xsd:simpleType>
-    </xsd:element>
-    <xsd:element name="DirectSourceMarket" ma:index="31" nillable="true" ma:displayName="Direct Source Market Group" ma:default="" ma:internalName="DirectSourceMarket" ma:readOnly="false">
-      <xsd:simpleType>
-        <xsd:restriction base="dms:Text"/>
-      </xsd:simpleType>
-    </xsd:element>
-    <xsd:element name="Downloads" ma:index="32" nillable="true" ma:displayName="Downloads" ma:default="0" ma:hidden="true" ma:internalName="Downloads" ma:readOnly="false">
-      <xsd:simpleType>
-        <xsd:restriction base="dms:Unknown"/>
-      </xsd:simpleType>
-    </xsd:element>
-    <xsd:element name="DSATActionTaken" ma:index="33" nillable="true" ma:displayName="DSAT Action Taken" ma:default="" ma:internalName="DSATActionTaken" ma:readOnly="false">
-      <xsd:simpleType>
-        <xsd:restriction base="dms:Choice">
-          <xsd:enumeration value="Best Bets"/>
-          <xsd:enumeration value="Expire"/>
-          <xsd:enumeration value="Hide"/>
-          <xsd:enumeration value="None"/>
-        </xsd:restriction>
-      </xsd:simpleType>
-    </xsd:element>
-    <xsd:element name="APEditor" ma:index="34" nillable="true" ma:displayName="Editor" ma:default="" ma:list="UserInfo" ma:internalName="APEditor" ma:readOnly="false">
-      <xsd:complexType>
-        <xsd:complexContent>
-          <xsd:extension base="dms:User">
-            <xsd:sequence>
-              <xsd:element name="UserInfo" minOccurs="0" maxOccurs="unbounded">
-                <xsd:complexType>
-                  <xsd:sequence>
-                    <xsd:element name="DisplayName" type="xsd:string" minOccurs="0"/>
-                    <xsd:element name="AccountId" type="dms:UserId" minOccurs="0" nillable="true"/>
-                    <xsd:element name="AccountType" type="xsd:string" minOccurs="0"/>
-                  </xsd:sequence>
-                </xsd:complexType>
-              </xsd:element>
-            </xsd:sequence>
-          </xsd:extension>
-        </xsd:complexContent>
-      </xsd:complexType>
-    </xsd:element>
-    <xsd:element name="EditorialStatus" ma:index="35" nillable="true" ma:displayName="Editorial Status" ma:default="" ma:internalName="EditorialStatus" ma:readOnly="false">
-      <xsd:simpleType>
-        <xsd:restriction base="dms:Unknown"/>
-      </xsd:simpleType>
-    </xsd:element>
-    <xsd:element name="EditorialTags" ma:index="36" nillable="true" ma:displayName="Editorial Tags" ma:default="" ma:internalName="EditorialTags">
-      <xsd:simpleType>
-        <xsd:restriction base="dms:Unknown"/>
-      </xsd:simpleType>
-    </xsd:element>
-    <xsd:element name="TPExecutable" ma:index="37" nillable="true" ma:displayName="Executable" ma:default="" ma:internalName="TPExecutable">
-      <xsd:simpleType>
-        <xsd:restriction base="dms:Text"/>
-      </xsd:simpleType>
-    </xsd:element>
-    <xsd:element name="FeatureTagsTaxHTField0" ma:index="39" nillable="true" ma:taxonomy="true" ma:internalName="FeatureTagsTaxHTField0" ma:taxonomyFieldName="FeatureTags" ma:displayName="Features" ma:readOnly="false" ma:default="" ma:fieldId="{0e79027b-5c14-42ce-a448-02002c169e4a}" ma:taxonomyMulti="true" ma:sspId="8f79753a-75d3-41f5-8ca3-40b843941b4f" ma:termSetId="f1ab6845-967d-4854-a0ba-4ec07f0f8113" ma:anchorId="00000000-0000-0000-0000-000000000000" ma:open="false" ma:isKeyword="false">
-      <xsd:complexType>
-        <xsd:sequence>
-          <xsd:element ref="pc:Terms" minOccurs="0" maxOccurs="1"/>
-        </xsd:sequence>
-      </xsd:complexType>
-    </xsd:element>
-    <xsd:element name="TPFriendlyName" ma:index="40" nillable="true" ma:displayName="Friendly Name" ma:default="" ma:internalName="TPFriendlyName">
-      <xsd:simpleType>
-        <xsd:restriction base="dms:Text"/>
-      </xsd:simpleType>
-    </xsd:element>
-    <xsd:element name="FriendlyTitle" ma:index="41" nillable="true" ma:displayName="Friendly Title" ma:default="" ma:description="Shorter title to be used when displaying search results" ma:internalName="FriendlyTitle" ma:readOnly="false">
-      <xsd:simpleType>
-        <xsd:restriction base="dms:Text"/>
-      </xsd:simpleType>
-    </xsd:element>
-    <xsd:element name="PrimaryImageGen" ma:index="42" nillable="true" ma:displayName="Generate Images?" ma:default="true" ma:internalName="PrimaryImageGen">
-      <xsd:simpleType>
-        <xsd:restriction base="dms:Boolean"/>
-      </xsd:simpleType>
-    </xsd:element>
-    <xsd:element name="HandoffToMSDN" ma:index="43" nillable="true" ma:displayName="Handoff To MSDN Date" ma:default="" ma:internalName="HandoffToMSDN" ma:readOnly="false">
-      <xsd:simpleType>
-        <xsd:restriction base="dms:DateTime"/>
-      </xsd:simpleType>
-    </xsd:element>
-    <xsd:element name="InProjectListLookup" ma:index="44" nillable="true" ma:displayName="InProjectListLookup" ma:list="{E1DF242F-2A85-4892-885C-E072ACF78A23}" ma:internalName="InProjectListLookup" ma:readOnly="true" ma:showField="InProjectList" ma:web="e5d022ff-4ce9-4922-b5a4-f245e35e2aac">
-      <xsd:complexType>
-        <xsd:complexContent>
-          <xsd:extension base="dms:MultiChoiceLookup">
-            <xsd:sequence>
-              <xsd:element name="Value" type="dms:Lookup" maxOccurs="unbounded" minOccurs="0" nillable="true"/>
-            </xsd:sequence>
-          </xsd:extension>
-        </xsd:complexContent>
-      </xsd:complexType>
-    </xsd:element>
-    <xsd:element name="TPInstallLocation" ma:index="45" nillable="true" ma:displayName="Install Location" ma:default="" ma:internalName="TPInstallLocation">
-      <xsd:simpleType>
-        <xsd:restriction base="dms:Text"/>
-      </xsd:simpleType>
-    </xsd:element>
-    <xsd:element name="InternalTagsTaxHTField0" ma:index="47" nillable="true" ma:taxonomy="true" ma:internalName="InternalTagsTaxHTField0" ma:taxonomyFieldName="InternalTags" ma:displayName="Internal Tags" ma:readOnly="false" ma:default="" ma:fieldId="{e822bdd4-da07-482e-8962-d405657c171a}" ma:taxonomyMulti="true" ma:sspId="8f79753a-75d3-41f5-8ca3-40b843941b4f" ma:termSetId="82b6639e-f7fc-4c18-ad2d-003a6e707765" ma:anchorId="00000000-0000-0000-0000-000000000000" ma:open="false" ma:isKeyword="false">
-      <xsd:complexType>
-        <xsd:sequence>
-          <xsd:element ref="pc:Terms" minOccurs="0" maxOccurs="1"/>
-        </xsd:sequence>
-      </xsd:complexType>
-    </xsd:element>
-    <xsd:element name="IntlLangReview" ma:index="48" nillable="true" ma:displayName="Intl Lang QA Review Required?" ma:default="" ma:internalName="IntlLangReview" ma:readOnly="false">
-      <xsd:simpleType>
-        <xsd:restriction base="dms:Boolean"/>
-      </xsd:simpleType>
-    </xsd:element>
-    <xsd:element name="IntlLangReviewer" ma:index="49" nillable="true" ma:displayName="Intl Lang QA Reviewer" ma:default="" ma:internalName="IntlLangReviewer" ma:readOnly="false">
-      <xsd:simpleType>
-        <xsd:restriction base="dms:Text"/>
-      </xsd:simpleType>
-    </xsd:element>
-    <xsd:element name="MarketSpecific" ma:index="50" nillable="true" ma:displayName="Is Market Specific?" ma:default="" ma:internalName="MarketSpecific" ma:readOnly="false">
-      <xsd:simpleType>
-        <xsd:restriction base="dms:Boolean"/>
-      </xsd:simpleType>
-    </xsd:element>
-    <xsd:element name="LastCompleteVersionLookup" ma:index="51" nillable="true" ma:displayName="Last Complete Version Lookup" ma:default="" ma:list="{E1DF242F-2A85-4892-885C-E072ACF78A23}" ma:internalName="LastCompleteVersionLookup" ma:readOnly="true" ma:showField="LastCompleteVersion" ma:web="e5d022ff-4ce9-4922-b5a4-f245e35e2aac">
-      <xsd:complexType>
-        <xsd:complexContent>
-          <xsd:extension base="dms:MultiChoiceLookup">
-            <xsd:sequence>
-              <xsd:element name="Value" type="dms:Lookup" maxOccurs="unbounded" minOccurs="0" nillable="true"/>
-            </xsd:sequence>
-          </xsd:extension>
-        </xsd:complexContent>
-      </xsd:complexType>
-    </xsd:element>
-    <xsd:element name="LastHandOff" ma:index="52" nillable="true" ma:displayName="Last Hand-off" ma:default="" ma:internalName="LastHandOff" ma:readOnly="false">
-      <xsd:simpleType>
-        <xsd:restriction base="dms:DateTime"/>
-      </xsd:simpleType>
-    </xsd:element>
-    <xsd:element name="LastModifiedDateTime" ma:index="53" nillable="true" ma:displayName="Last Modified Date" ma:default="" ma:internalName="LastModifiedDateTime" ma:readOnly="false">
-      <xsd:simpleType>
-        <xsd:restriction base="dms:DateTime"/>
-      </xsd:simpleType>
-    </xsd:element>
-    <xsd:element name="LastPreviewErrorLookup" ma:index="54" nillable="true" ma:displayName="Last Preview Attempt Error" ma:default="" ma:list="{E1DF242F-2A85-4892-885C-E072ACF78A23}" ma:internalName="LastPreviewErrorLookup" ma:readOnly="true" ma:showField="LastPreviewError" ma:web="e5d022ff-4ce9-4922-b5a4-f245e35e2aac">
-      <xsd:complexType>
-        <xsd:complexContent>
-          <xsd:extension base="dms:MultiChoiceLookup">
-            <xsd:sequence>
-              <xsd:element name="Value" type="dms:Lookup" maxOccurs="unbounded" minOccurs="0" nillable="true"/>
-            </xsd:sequence>
-          </xsd:extension>
-        </xsd:complexContent>
-      </xsd:complexType>
-    </xsd:element>
-    <xsd:element name="LastPreviewResultLookup" ma:index="55" nillable="true" ma:displayName="Last Preview Attempt Result" ma:default="" ma:list="{E1DF242F-2A85-4892-885C-E072ACF78A23}" ma:internalName="LastPreviewResultLookup" ma:readOnly="true" ma:showField="LastPreviewResult" ma:web="e5d022ff-4ce9-4922-b5a4-f245e35e2aac">
-      <xsd:complexType>
-        <xsd:complexContent>
-          <xsd:extension base="dms:MultiChoiceLookup">
-            <xsd:sequence>
-              <xsd:element name="Value" type="dms:Lookup" maxOccurs="unbounded" minOccurs="0" nillable="true"/>
-            </xsd:sequence>
-          </xsd:extension>
-        </xsd:complexContent>
-      </xsd:complexType>
-    </xsd:element>
-    <xsd:element name="LastPreviewAttemptDateLookup" ma:index="56" nillable="true" ma:displayName="Last Preview Attempted On" ma:default="" ma:list="{E1DF242F-2A85-4892-885C-E072ACF78A23}" ma:internalName="LastPreviewAttemptDateLookup" ma:readOnly="true" ma:showField="LastPreviewAttemptDate" ma:web="e5d022ff-4ce9-4922-b5a4-f245e35e2aac">
-      <xsd:complexType>
-        <xsd:complexContent>
-          <xsd:extension base="dms:MultiChoiceLookup">
-            <xsd:sequence>
-              <xsd:element name="Value" type="dms:Lookup" maxOccurs="unbounded" minOccurs="0" nillable="true"/>
-            </xsd:sequence>
-          </xsd:extension>
-        </xsd:complexContent>
-      </xsd:complexType>
-    </xsd:element>
-    <xsd:element name="LastPreviewedByLookup" ma:index="57" nillable="true" ma:displayName="Last Previewed By" ma:default="" ma:list="{E1DF242F-2A85-4892-885C-E072ACF78A23}" ma:internalName="LastPreviewedByLookup" ma:readOnly="true" ma:showField="LastPreviewedBy" ma:web="e5d022ff-4ce9-4922-b5a4-f245e35e2aac">
-      <xsd:complexType>
-        <xsd:complexContent>
-          <xsd:extension base="dms:MultiChoiceLookup">
-            <xsd:sequence>
-              <xsd:element name="Value" type="dms:Lookup" maxOccurs="unbounded" minOccurs="0" nillable="true"/>
-            </xsd:sequence>
-          </xsd:extension>
-        </xsd:complexContent>
-      </xsd:complexType>
-    </xsd:element>
-    <xsd:element name="LastPreviewTimeLookup" ma:index="58" nillable="true" ma:displayName="Last Previewed Date" ma:default="" ma:list="{E1DF242F-2A85-4892-885C-E072ACF78A23}" ma:internalName="LastPreviewTimeLookup" ma:readOnly="true" ma:showField="LastPreviewTime" ma:web="e5d022ff-4ce9-4922-b5a4-f245e35e2aac">
-      <xsd:complexType>
-        <xsd:complexContent>
-          <xsd:extension base="dms:MultiChoiceLookup">
-            <xsd:sequence>
-              <xsd:element name="Value" type="dms:Lookup" maxOccurs="unbounded" minOccurs="0" nillable="true"/>
-            </xsd:sequence>
-          </xsd:extension>
-        </xsd:complexContent>
-      </xsd:complexType>
-    </xsd:element>
-    <xsd:element name="LastPreviewVersionLookup" ma:index="59" nillable="true" ma:displayName="Last Previewed Version" ma:default="" ma:list="{E1DF242F-2A85-4892-885C-E072ACF78A23}" ma:internalName="LastPreviewVersionLookup" ma:readOnly="true" ma:showField="LastPreviewVersion" ma:web="e5d022ff-4ce9-4922-b5a4-f245e35e2aac">
-      <xsd:complexType>
-        <xsd:complexContent>
-          <xsd:extension base="dms:MultiChoiceLookup">
-            <xsd:sequence>
-              <xsd:element name="Value" type="dms:Lookup" maxOccurs="unbounded" minOccurs="0" nillable="true"/>
-            </xsd:sequence>
-          </xsd:extension>
-        </xsd:complexContent>
-      </xsd:complexType>
-    </xsd:element>
-    <xsd:element name="LastPublishErrorLookup" ma:index="60" nillable="true" ma:displayName="Last Publish Attempt Error" ma:default="" ma:list="{E1DF242F-2A85-4892-885C-E072ACF78A23}" ma:internalName="LastPublishErrorLookup" ma:readOnly="true" ma:showField="LastPublishError" ma:web="e5d022ff-4ce9-4922-b5a4-f245e35e2aac">
-      <xsd:complexType>
-        <xsd:complexContent>
-          <xsd:extension base="dms:MultiChoiceLookup">
-            <xsd:sequence>
-              <xsd:element name="Value" type="dms:Lookup" maxOccurs="unbounded" minOccurs="0" nillable="true"/>
-            </xsd:sequence>
-          </xsd:extension>
-        </xsd:complexContent>
-      </xsd:complexType>
-    </xsd:element>
-    <xsd:element name="LastPublishResultLookup" ma:index="61" nillable="true" ma:displayName="Last Publish Attempt Result" ma:default="" ma:list="{E1DF242F-2A85-4892-885C-E072ACF78A23}" ma:internalName="LastPublishResultLookup" ma:readOnly="true" ma:showField="LastPublishResult" ma:web="e5d022ff-4ce9-4922-b5a4-f245e35e2aac">
-      <xsd:complexType>
-        <xsd:complexContent>
-          <xsd:extension base="dms:MultiChoiceLookup">
-            <xsd:sequence>
-              <xsd:element name="Value" type="dms:Lookup" maxOccurs="unbounded" minOccurs="0" nillable="true"/>
-            </xsd:sequence>
-          </xsd:extension>
-        </xsd:complexContent>
-      </xsd:complexType>
-    </xsd:element>
-    <xsd:element name="LastPublishAttemptDateLookup" ma:index="62" nillable="true" ma:displayName="Last Publish Attempted On" ma:default="" ma:list="{E1DF242F-2A85-4892-885C-E072ACF78A23}" ma:internalName="LastPublishAttemptDateLookup" ma:readOnly="true" ma:showField="LastPublishAttemptDate" ma:web="e5d022ff-4ce9-4922-b5a4-f245e35e2aac">
-      <xsd:complexType>
-        <xsd:complexContent>
-          <xsd:extension base="dms:MultiChoiceLookup">
-            <xsd:sequence>
-              <xsd:element name="Value" type="dms:Lookup" maxOccurs="unbounded" minOccurs="0" nillable="true"/>
-            </xsd:sequence>
-          </xsd:extension>
-        </xsd:complexContent>
-      </xsd:complexType>
-    </xsd:element>
-    <xsd:element name="LastPublishedByLookup" ma:index="63" nillable="true" ma:displayName="Last Published By" ma:default="" ma:list="{E1DF242F-2A85-4892-885C-E072ACF78A23}" ma:internalName="LastPublishedByLookup" ma:readOnly="true" ma:showField="LastPublishedBy" ma:web="e5d022ff-4ce9-4922-b5a4-f245e35e2aac">
-      <xsd:complexType>
-        <xsd:complexContent>
-          <xsd:extension base="dms:MultiChoiceLookup">
-            <xsd:sequence>
-              <xsd:element name="Value" type="dms:Lookup" maxOccurs="unbounded" minOccurs="0" nillable="true"/>
-            </xsd:sequence>
-          </xsd:extension>
-        </xsd:complexContent>
-      </xsd:complexType>
-    </xsd:element>
-    <xsd:element name="LastPublishTimeLookup" ma:index="64" nillable="true" ma:displayName="Last Published Date" ma:default="" ma:list="{E1DF242F-2A85-4892-885C-E072ACF78A23}" ma:internalName="LastPublishTimeLookup" ma:readOnly="true" ma:showField="LastPublishTime" ma:web="e5d022ff-4ce9-4922-b5a4-f245e35e2aac">
-      <xsd:complexType>
-        <xsd:complexContent>
-          <xsd:extension base="dms:MultiChoiceLookup">
-            <xsd:sequence>
-              <xsd:element name="Value" type="dms:Lookup" maxOccurs="unbounded" minOccurs="0" nillable="true"/>
-            </xsd:sequence>
-          </xsd:extension>
-        </xsd:complexContent>
-      </xsd:complexType>
-    </xsd:element>
-    <xsd:element name="LastPublishVersionLookup" ma:index="65" nillable="true" ma:displayName="Last Published Version" ma:default="" ma:list="{E1DF242F-2A85-4892-885C-E072ACF78A23}" ma:internalName="LastPublishVersionLookup" ma:readOnly="true" ma:showField="LastPublishVersion" ma:web="e5d022ff-4ce9-4922-b5a4-f245e35e2aac">
-      <xsd:complexType>
-        <xsd:complexContent>
-          <xsd:extension base="dms:MultiChoiceLookup">
-            <xsd:sequence>
-              <xsd:element name="Value" type="dms:Lookup" maxOccurs="unbounded" minOccurs="0" nillable="true"/>
-            </xsd:sequence>
-          </xsd:extension>
-        </xsd:complexContent>
-      </xsd:complexType>
-    </xsd:element>
-    <xsd:element name="TPLaunchHelpLinkType" ma:index="66" nillable="true" ma:displayName="Launch Help Link Type" ma:default="Template" ma:internalName="TPLaunchHelpLinkType">
-      <xsd:simpleType>
-        <xsd:restriction base="dms:Choice">
-          <xsd:enumeration value="Template"/>
-          <xsd:enumeration value="Training"/>
-          <xsd:enumeration value="URL"/>
-          <xsd:enumeration value="None"/>
-        </xsd:restriction>
-      </xsd:simpleType>
-    </xsd:element>
-    <xsd:element name="LegacyData" ma:index="67" nillable="true" ma:displayName="Legacy Data" ma:default="" ma:internalName="LegacyData" ma:readOnly="false">
-      <xsd:simpleType>
-        <xsd:restriction base="dms:Note"/>
-      </xsd:simpleType>
-    </xsd:element>
-    <xsd:element name="TPLaunchHelpLink" ma:index="68" nillable="true" ma:displayName="Link to Launch Help Topic" ma:default="" ma:internalName="TPLaunchHelpLink">
-      <xsd:simpleType>
-        <xsd:restriction base="dms:Text"/>
-      </xsd:simpleType>
-    </xsd:element>
-    <xsd:element name="LocComments" ma:index="69" nillable="true" ma:displayName="Loc Approval Comments" ma:default="" ma:internalName="LocComments" ma:readOnly="false">
-      <xsd:simpleType>
-        <xsd:restriction base="dms:Note"/>
-      </xsd:simpleType>
-    </xsd:element>
-    <xsd:element name="LocLastLocAttemptVersionLookup" ma:index="70" nillable="true" ma:displayName="Loc Last Loc Attempt Version" ma:default="" ma:list="{D8789D1B-66E7-4538-930C-3B8C6A9D68AA}" ma:internalName="LocLastLocAttemptVersionLookup" ma:readOnly="false" ma:showField="LastLocAttemptVersion" ma:web="e5d022ff-4ce9-4922-b5a4-f245e35e2aac">
-      <xsd:simpleType>
-        <xsd:restriction base="dms:Lookup"/>
-      </xsd:simpleType>
-    </xsd:element>
-    <xsd:element name="LocLastLocAttemptVersionTypeLookup" ma:index="71" nillable="true" ma:displayName="Loc Last Loc Attempt Version Type" ma:default="" ma:list="{D8789D1B-66E7-4538-930C-3B8C6A9D68AA}" ma:internalName="LocLastLocAttemptVersionTypeLookup" ma:readOnly="true" ma:showField="LastLocAttemptVersionType" ma:web="e5d022ff-4ce9-4922-b5a4-f245e35e2aac">
-      <xsd:simpleType>
-        <xsd:restriction base="dms:Lookup"/>
-      </xsd:simpleType>
-    </xsd:element>
-    <xsd:element name="LocManualTestRequired" ma:index="72" nillable="true" ma:displayName="Loc Manual Test Required" ma:default="" ma:internalName="LocManualTestRequired" ma:readOnly="false">
-      <xsd:simpleType>
-        <xsd:restriction base="dms:Boolean"/>
-      </xsd:simpleType>
-    </xsd:element>
-    <xsd:element name="LocMarketGroupTiers2" ma:index="73" nillable="true" ma:displayName="Loc Market Group Tiers" ma:internalName="LocMarketGroupTiers2" ma:readOnly="false">
-      <xsd:simpleType>
-        <xsd:restriction base="dms:Unknown"/>
-      </xsd:simpleType>
-    </xsd:element>
-    <xsd:element name="LocNewPublishedVersionLookup" ma:index="74" nillable="true" ma:displayName="Loc New Published Version Lookup" ma:default="" ma:list="{D8789D1B-66E7-4538-930C-3B8C6A9D68AA}" ma:internalName="LocNewPublishedVersionLookup" ma:readOnly="true" ma:showField="NewPublishedVersion" ma:web="e5d022ff-4ce9-4922-b5a4-f245e35e2aac">
-      <xsd:simpleType>
-        <xsd:restriction base="dms:Lookup"/>
-      </xsd:simpleType>
-    </xsd:element>
-    <xsd:element name="LocOverallHandbackStatusLookup" ma:index="75" nillable="true" ma:displayName="Loc Overall Handback Status" ma:default="" ma:list="{D8789D1B-66E7-4538-930C-3B8C6A9D68AA}" ma:internalName="LocOverallHandbackStatusLookup" ma:readOnly="true" ma:showField="OverallHandbackStatus" ma:web="e5d022ff-4ce9-4922-b5a4-f245e35e2aac">
-      <xsd:simpleType>
-        <xsd:restriction base="dms:Lookup"/>
-      </xsd:simpleType>
-    </xsd:element>
-    <xsd:element name="LocOverallLocStatusLookup" ma:index="76" nillable="true" ma:displayName="Loc Overall Localize Status" ma:default="" ma:list="{D8789D1B-66E7-4538-930C-3B8C6A9D68AA}" ma:internalName="LocOverallLocStatusLookup" ma:readOnly="true" ma:showField="OverallLocStatus" ma:web="e5d022ff-4ce9-4922-b5a4-f245e35e2aac">
-      <xsd:simpleType>
-        <xsd:restriction base="dms:Lookup"/>
-      </xsd:simpleType>
-    </xsd:element>
-    <xsd:element name="LocOverallPreviewStatusLookup" ma:index="77" nillable="true" ma:displayName="Loc Overall Preview Status" ma:default="" ma:list="{D8789D1B-66E7-4538-930C-3B8C6A9D68AA}" ma:internalName="LocOverallPreviewStatusLookup" ma:readOnly="true" ma:showField="OverallPreviewStatus" ma:web="e5d022ff-4ce9-4922-b5a4-f245e35e2aac">
-      <xsd:simpleType>
-        <xsd:restriction base="dms:Lookup"/>
-      </xsd:simpleType>
-    </xsd:element>
-    <xsd:element name="LocOverallPublishStatusLookup" ma:index="78" nillable="true" ma:displayName="Loc Overall Publish Status" ma:default="" ma:list="{D8789D1B-66E7-4538-930C-3B8C6A9D68AA}" ma:internalName="LocOverallPublishStatusLookup" ma:readOnly="true" ma:showField="OverallPublishStatus" ma:web="e5d022ff-4ce9-4922-b5a4-f245e35e2aac">
-      <xsd:simpleType>
-        <xsd:restriction base="dms:Lookup"/>
-      </xsd:simpleType>
-    </xsd:element>
-    <xsd:element name="IntlLocPriority" ma:index="79" nillable="true" ma:displayName="Loc Priority" ma:default="" ma:internalName="IntlLocPriority" ma:readOnly="false">
-      <xsd:simpleType>
-        <xsd:restriction base="dms:Unknown"/>
-      </xsd:simpleType>
-    </xsd:element>
-    <xsd:element name="LocProcessedForHandoffsLookup" ma:index="80" nillable="true" ma:displayName="Loc Processed For Handoffs" ma:default="" ma:list="{D8789D1B-66E7-4538-930C-3B8C6A9D68AA}" ma:internalName="LocProcessedForHandoffsLookup" ma:readOnly="true" ma:showField="ProcessedForHandoffs" ma:web="e5d022ff-4ce9-4922-b5a4-f245e35e2aac">
-      <xsd:simpleType>
-        <xsd:restriction base="dms:Lookup"/>
-      </xsd:simpleType>
-    </xsd:element>
-    <xsd:element name="LocProcessedForMarketsLookup" ma:index="81" nillable="true" ma:displayName="Loc Processed For Markets" ma:default="" ma:list="{D8789D1B-66E7-4538-930C-3B8C6A9D68AA}" ma:internalName="LocProcessedForMarketsLookup" ma:readOnly="true" ma:showField="ProcessedForMarkets" ma:web="e5d022ff-4ce9-4922-b5a4-f245e35e2aac">
-      <xsd:simpleType>
-        <xsd:restriction base="dms:Lookup"/>
-      </xsd:simpleType>
-    </xsd:element>
-    <xsd:element name="LocPublishedDependentAssetsLookup" ma:index="82" nillable="true" ma:displayName="Loc Published Dependent Assets" ma:default="" ma:list="{D8789D1B-66E7-4538-930C-3B8C6A9D68AA}" ma:internalName="LocPublishedDependentAssetsLookup" ma:readOnly="true" ma:showField="PublishedDependentAssets" ma:web="e5d022ff-4ce9-4922-b5a4-f245e35e2aac">
-      <xsd:simpleType>
-        <xsd:restriction base="dms:Lookup"/>
-      </xsd:simpleType>
-    </xsd:element>
-    <xsd:element name="LocPublishedLinkedAssetsLookup" ma:index="83" nillable="true" ma:displayName="Loc Published Linked Assets" ma:default="" ma:list="{D8789D1B-66E7-4538-930C-3B8C6A9D68AA}" ma:internalName="LocPublishedLinkedAssetsLookup" ma:readOnly="true" ma:showField="PublishedLinkedAssets" ma:web="e5d022ff-4ce9-4922-b5a4-f245e35e2aac">
-      <xsd:simpleType>
-        <xsd:restriction base="dms:Lookup"/>
-      </xsd:simpleType>
-    </xsd:element>
-    <xsd:element name="LocRecommendedHandoff" ma:index="84" nillable="true" ma:displayName="Loc Recommended Handoff" ma:default="" ma:indexed="true" ma:internalName="LocRecommendedHandoff" ma:readOnly="false">
-      <xsd:simpleType>
-        <xsd:restriction base="dms:Text"/>
-      </xsd:simpleType>
-    </xsd:element>
-    <xsd:element name="LocalizationTagsTaxHTField0" ma:index="86" nillable="true" ma:taxonomy="true" ma:internalName="LocalizationTagsTaxHTField0" ma:taxonomyFieldName="LocalizationTags" ma:displayName="Localization Tags" ma:readOnly="false" ma:default="" ma:fieldId="{63236a87-6c6d-4a5b-9fe1-c805ecae0bb8}" ma:taxonomyMulti="true" ma:sspId="8f79753a-75d3-41f5-8ca3-40b843941b4f" ma:termSetId="5b7703a5-8e8b-4b58-8b31-1cea35331da3" ma:anchorId="00000000-0000-0000-0000-000000000000" ma:open="false" ma:isKeyword="false">
-      <xsd:complexType>
-        <xsd:sequence>
-          <xsd:element ref="pc:Terms" minOccurs="0" maxOccurs="1"/>
-        </xsd:sequence>
-      </xsd:complexType>
-    </xsd:element>
-    <xsd:element name="MachineTranslated" ma:index="87" nillable="true" ma:displayName="Machine Translated" ma:default="" ma:internalName="MachineTranslated" ma:readOnly="false">
-      <xsd:simpleType>
-        <xsd:restriction base="dms:Boolean"/>
-      </xsd:simpleType>
-    </xsd:element>
-    <xsd:element name="Manager" ma:index="88" nillable="true" ma:displayName="Manager" ma:hidden="true" ma:internalName="Manager" ma:readOnly="false">
-      <xsd:simpleType>
-        <xsd:restriction base="dms:Text"/>
-      </xsd:simpleType>
-    </xsd:element>
-    <xsd:element name="Markets" ma:index="89" nillable="true" ma:displayName="Markets" ma:default="" ma:description="Leave blank to show in all markets" ma:list="{5E053CDA-25E6-45C3-8DB3-AEDB8C2D0B9A}" ma:internalName="Markets" ma:readOnly="false" ma:showField="MarketName" ma:web="e5d022ff-4ce9-4922-b5a4-f245e35e2aac">
-      <xsd:complexType>
-        <xsd:complexContent>
-          <xsd:extension base="dms:MultiChoiceLookup">
-            <xsd:sequence>
-              <xsd:element name="Value" type="dms:Lookup" maxOccurs="unbounded" minOccurs="0" nillable="true"/>
-            </xsd:sequence>
-          </xsd:extension>
-        </xsd:complexContent>
-      </xsd:complexType>
-    </xsd:element>
-    <xsd:element name="Milestone" ma:index="90" nillable="true" ma:displayName="Milestone" ma:default="" ma:internalName="Milestone" ma:readOnly="false">
-      <xsd:simpleType>
-        <xsd:restriction base="dms:Unknown"/>
-      </xsd:simpleType>
-    </xsd:element>
-    <xsd:element name="TPNamespace" ma:index="93" nillable="true" ma:displayName="Namespace" ma:default="" ma:internalName="TPNamespace">
-      <xsd:simpleType>
-        <xsd:restriction base="dms:Text"/>
-      </xsd:simpleType>
-    </xsd:element>
-    <xsd:element name="NumericId" ma:index="94" nillable="true" ma:displayName="Numeric ID" ma:default="" ma:indexed="true" ma:internalName="NumericId" ma:readOnly="false">
-      <xsd:simpleType>
-        <xsd:restriction base="dms:Number"/>
-      </xsd:simpleType>
-    </xsd:element>
-    <xsd:element name="NumOfRatingsLookup" ma:index="95" nillable="true" ma:displayName="NumOfRatings" ma:default="" ma:list="{E1DF242F-2A85-4892-885C-E072ACF78A23}" ma:internalName="NumOfRatingsLookup" ma:readOnly="true" ma:showField="NumOfRatings" ma:web="e5d022ff-4ce9-4922-b5a4-f245e35e2aac">
-      <xsd:complexType>
-        <xsd:complexContent>
-          <xsd:extension base="dms:MultiChoiceLookup">
-            <xsd:sequence>
-              <xsd:element name="Value" type="dms:Lookup" maxOccurs="unbounded" minOccurs="0" nillable="true"/>
-            </xsd:sequence>
-          </xsd:extension>
-        </xsd:complexContent>
-      </xsd:complexType>
-    </xsd:element>
-    <xsd:element name="OOCacheId" ma:index="96" nillable="true" ma:displayName="OOCacheId" ma:internalName="OOCacheId" ma:readOnly="false">
-      <xsd:simpleType>
-        <xsd:restriction base="dms:Text"/>
-      </xsd:simpleType>
-    </xsd:element>
-    <xsd:element name="OpenTemplate" ma:index="97" nillable="true" ma:displayName="Open Template" ma:default="true" ma:internalName="OpenTemplate">
-      <xsd:simpleType>
-        <xsd:restriction base="dms:Boolean"/>
-      </xsd:simpleType>
-    </xsd:element>
-    <xsd:element name="OriginAsset" ma:index="98" nillable="true" ma:displayName="Origin Asset" ma:default="" ma:internalName="OriginAsset" ma:readOnly="false">
-      <xsd:simpleType>
-        <xsd:restriction base="dms:Text"/>
-      </xsd:simpleType>
-    </xsd:element>
-    <xsd:element name="OriginalRelease" ma:index="99" nillable="true" ma:displayName="Original Release" ma:default="15" ma:internalName="OriginalRelease" ma:readOnly="false">
-      <xsd:simpleType>
-        <xsd:restriction base="dms:Choice">
-          <xsd:enumeration value="14"/>
-          <xsd:enumeration value="15"/>
-          <xsd:enumeration value="16"/>
-        </xsd:restriction>
-      </xsd:simpleType>
-    </xsd:element>
-    <xsd:element name="OriginalSourceMarket" ma:index="100" nillable="true" ma:displayName="Original Source Market Group" ma:default="" ma:internalName="OriginalSourceMarket" ma:readOnly="false">
-      <xsd:simpleType>
-        <xsd:restriction base="dms:Text"/>
-      </xsd:simpleType>
-    </xsd:element>
-    <xsd:element name="OutputCachingOn" ma:index="101" nillable="true" ma:displayName="Output Caching" ma:default="true" ma:hidden="true" ma:internalName="OutputCachingOn" ma:readOnly="false">
-      <xsd:simpleType>
-        <xsd:restriction base="dms:Boolean"/>
-      </xsd:simpleType>
-    </xsd:element>
-    <xsd:element name="ParentAssetId" ma:index="102" nillable="true" ma:displayName="Parent Asset Id" ma:default="" ma:internalName="ParentAssetId" ma:readOnly="false">
-      <xsd:simpleType>
-        <xsd:restriction base="dms:Text"/>
-      </xsd:simpleType>
-    </xsd:element>
-    <xsd:element name="PlannedPubDate" ma:index="103" nillable="true" ma:displayName="Planned Publish Date" ma:default="" ma:indexed="true" ma:internalName="PlannedPubDate" ma:readOnly="false">
-      <xsd:simpleType>
-        <xsd:restriction base="dms:DateTime"/>
-      </xsd:simpleType>
-    </xsd:element>
-    <xsd:element name="PolicheckWords" ma:index="104" nillable="true" ma:displayName="Policheck Words" ma:default="" ma:internalName="PolicheckWords" ma:readOnly="false">
-      <xsd:simpleType>
-        <xsd:restriction base="dms:Text"/>
-      </xsd:simpleType>
-    </xsd:element>
-    <xsd:element name="BusinessGroup" ma:index="105" nillable="true" ma:displayName="Product Division Owner" ma:default="" ma:internalName="BusinessGroup" ma:readOnly="false">
-      <xsd:simpleType>
-        <xsd:restriction base="dms:Unknown"/>
-      </xsd:simpleType>
-    </xsd:element>
-    <xsd:element name="UAProjectedTotalWords" ma:index="106" nillable="true" ma:displayName="Projected Word Count" ma:default="" ma:internalName="UAProjectedTotalWords" ma:readOnly="false">
-      <xsd:simpleType>
-        <xsd:restriction base="dms:Unknown"/>
-      </xsd:simpleType>
-    </xsd:element>
-    <xsd:element name="Provider" ma:index="107" nillable="true" ma:displayName="Provider" ma:default="" ma:internalName="Provider" ma:readOnly="false">
-      <xsd:simpleType>
-        <xsd:restriction base="dms:Unknown"/>
-      </xsd:simpleType>
-    </xsd:element>
-    <xsd:element name="Providers" ma:index="108" nillable="true" ma:displayName="Providers" ma:default="" ma:internalName="Providers">
-      <xsd:simpleType>
-        <xsd:restriction base="dms:Unknown"/>
-      </xsd:simpleType>
-    </xsd:element>
-    <xsd:element name="PublishStatusLookup" ma:index="109" nillable="true" ma:displayName="Publish Status" ma:default="" ma:list="{E1DF242F-2A85-4892-885C-E072ACF78A23}" ma:internalName="PublishStatusLookup" ma:readOnly="false" ma:showField="PublishStatus" ma:web="e5d022ff-4ce9-4922-b5a4-f245e35e2aac">
-      <xsd:complexType>
-        <xsd:complexContent>
-          <xsd:extension base="dms:MultiChoiceLookup">
-            <xsd:sequence>
-              <xsd:element name="Value" type="dms:Lookup" maxOccurs="unbounded" minOccurs="0" nillable="true"/>
-            </xsd:sequence>
-          </xsd:extension>
-        </xsd:complexContent>
-      </xsd:complexType>
-    </xsd:element>
-    <xsd:element name="PublishTargets" ma:index="110" nillable="true" ma:displayName="Publish Target" ma:default="OfficeOnlineVNext" ma:internalName="PublishTargets" ma:readOnly="false">
-      <xsd:simpleType>
-        <xsd:restriction base="dms:Unknown"/>
-      </xsd:simpleType>
-    </xsd:element>
-    <xsd:element name="RecommendationsModifier" ma:index="111" nillable="true" ma:displayName="Recommendations Modifier" ma:default="" ma:internalName="RecommendationsModifier" ma:readOnly="false">
-      <xsd:simpleType>
-        <xsd:restriction base="dms:Number"/>
-      </xsd:simpleType>
-    </xsd:element>
-    <xsd:element name="ArtSampleDocs" ma:index="112" nillable="true" ma:displayName="Sample Docs" ma:default="" ma:hidden="true" ma:internalName="ArtSampleDocs" ma:readOnly="false">
-      <xsd:simpleType>
-        <xsd:restriction base="dms:Text"/>
-      </xsd:simpleType>
-    </xsd:element>
-    <xsd:element name="ScenarioTagsTaxHTField0" ma:index="114" nillable="true" ma:taxonomy="true" ma:internalName="ScenarioTagsTaxHTField0" ma:taxonomyFieldName="ScenarioTags" ma:displayName="Scenarios" ma:readOnly="false" ma:default="" ma:fieldId="{67a15031-dfad-40a3-960d-7cc941d4a986}" ma:taxonomyMulti="true" ma:sspId="8f79753a-75d3-41f5-8ca3-40b843941b4f" ma:termSetId="4b7d5f16-e2f2-4fc0-bab3-6e8b931e57d6" ma:anchorId="00000000-0000-0000-0000-000000000000" ma:open="false" ma:isKeyword="false">
-      <xsd:complexType>
-        <xsd:sequence>
-          <xsd:element ref="pc:Terms" minOccurs="0" maxOccurs="1"/>
-        </xsd:sequence>
-      </xsd:complexType>
-    </xsd:element>
-    <xsd:element name="ShowIn" ma:index="116" nillable="true" ma:displayName="Show In" ma:default="Show everywhere" ma:internalName="ShowIn" ma:readOnly="false">
-      <xsd:simpleType>
-        <xsd:restriction base="dms:Choice">
-          <xsd:enumeration value="Hide on web"/>
-          <xsd:enumeration value="On Web no search"/>
-          <xsd:enumeration value="Show everywhere"/>
-          <xsd:enumeration value="Special use only"/>
-        </xsd:restriction>
-      </xsd:simpleType>
-    </xsd:element>
-    <xsd:element name="SourceTitle" ma:index="117" nillable="true" ma:displayName="Source Title" ma:default="" ma:indexed="true" ma:internalName="SourceTitle" ma:readOnly="false">
-      <xsd:simpleType>
-        <xsd:restriction base="dms:Text"/>
-      </xsd:simpleType>
-    </xsd:element>
-    <xsd:element name="CSXSubmissionDate" ma:index="118" nillable="true" ma:displayName="Submission Date" ma:default="" ma:internalName="CSXSubmissionDate" ma:readOnly="false">
-      <xsd:simpleType>
-        <xsd:restriction base="dms:DateTime"/>
-      </xsd:simpleType>
-    </xsd:element>
-    <xsd:element name="SubmitterId" ma:index="119" nillable="true" ma:displayName="Submitter ID" ma:default="" ma:internalName="SubmitterId" ma:readOnly="false">
-      <xsd:simpleType>
-        <xsd:restriction base="dms:Text"/>
-      </xsd:simpleType>
-    </xsd:element>
-    <xsd:element name="TaxCatchAll" ma:index="120" nillable="true" ma:displayName="Taxonomy Catch All Column" ma:hidden="true" ma:list="{2f397b98-bdf6-47da-a1ac-484548f5e091}" ma:internalName="TaxCatchAll" ma:showField="CatchAllData" ma:web="e5d022ff-4ce9-4922-b5a4-f245e35e2aac">
-      <xsd:complexType>
-        <xsd:complexContent>
-          <xsd:extension base="dms:MultiChoiceLookup">
-            <xsd:sequence>
-              <xsd:element name="Value" type="dms:Lookup" maxOccurs="unbounded" minOccurs="0" nillable="true"/>
-            </xsd:sequence>
-          </xsd:extension>
-        </xsd:complexContent>
-      </xsd:complexType>
-    </xsd:element>
-    <xsd:element name="TaxCatchAllLabel" ma:index="121" nillable="true" ma:displayName="Taxonomy Catch All Column1" ma:hidden="true" ma:list="{2f397b98-bdf6-47da-a1ac-484548f5e091}" ma:internalName="TaxCatchAllLabel" ma:readOnly="true" ma:showField="CatchAllDataLabel" ma:web="e5d022ff-4ce9-4922-b5a4-f245e35e2aac">
-      <xsd:complexType>
-        <xsd:complexContent>
-          <xsd:extension base="dms:MultiChoiceLookup">
-            <xsd:sequence>
-              <xsd:element name="Value" type="dms:Lookup" maxOccurs="unbounded" minOccurs="0" nillable="true"/>
-            </xsd:sequence>
-          </xsd:extension>
-        </xsd:complexContent>
-      </xsd:complexType>
-    </xsd:element>
-    <xsd:element name="TemplateStatus" ma:index="122" nillable="true" ma:displayName="Template Status" ma:default="" ma:internalName="TemplateStatus">
-      <xsd:simpleType>
-        <xsd:restriction base="dms:Unknown"/>
-      </xsd:simpleType>
-    </xsd:element>
-    <xsd:element name="TemplateTemplateType" ma:index="123" nillable="true" ma:displayName="Template Type" ma:default="" ma:internalName="TemplateTemplateType">
-      <xsd:simpleType>
-        <xsd:restriction base="dms:Unknown"/>
-      </xsd:simpleType>
-    </xsd:element>
-    <xsd:element name="ThumbnailAssetId" ma:index="124" nillable="true" ma:displayName="Thumbnail Image Asset" ma:default="" ma:internalName="ThumbnailAssetId" ma:readOnly="false">
-      <xsd:simpleType>
-        <xsd:restriction base="dms:Text"/>
-      </xsd:simpleType>
-    </xsd:element>
-    <xsd:element name="TimesCloned" ma:index="125" nillable="true" ma:displayName="Times Cloned" ma:default="" ma:internalName="TimesCloned" ma:readOnly="false">
-      <xsd:simpleType>
-        <xsd:restriction base="dms:Number"/>
-      </xsd:simpleType>
-    </xsd:element>
-    <xsd:element name="TrustLevel" ma:index="127" nillable="true" ma:displayName="Trust Level" ma:default="1 Microsoft Managed Content" ma:internalName="TrustLevel" ma:readOnly="false">
-      <xsd:simpleType>
-        <xsd:restriction base="dms:Unknown"/>
-      </xsd:simpleType>
-    </xsd:element>
-    <xsd:element name="UALocComments" ma:index="128" nillable="true" ma:displayName="UA Loc Comments" ma:default="" ma:internalName="UALocComments" ma:readOnly="false">
-      <xsd:simpleType>
-        <xsd:restriction base="dms:Note"/>
-      </xsd:simpleType>
-    </xsd:element>
-    <xsd:element name="UALocRecommendation" ma:index="129" nillable="true" ma:displayName="UA Loc Recommendation" ma:default="Localize" ma:internalName="UALocRecommendation" ma:readOnly="false">
-      <xsd:simpleType>
-        <xsd:restriction base="dms:Choice">
-          <xsd:enumeration value="Localize"/>
-          <xsd:enumeration value="Never Localize"/>
-          <xsd:enumeration value="Priority Localize"/>
-        </xsd:restriction>
-      </xsd:simpleType>
-    </xsd:element>
-    <xsd:element name="UANotes" ma:index="130" nillable="true" ma:displayName="UA Notes" ma:default="" ma:internalName="UANotes" ma:readOnly="false">
-      <xsd:simpleType>
-        <xsd:restriction base="dms:Note"/>
-      </xsd:simpleType>
-    </xsd:element>
-    <xsd:element name="TPAppVersion" ma:index="131" nillable="true" ma:displayName="Version" ma:default="" ma:internalName="TPAppVersion">
-      <xsd:simpleType>
-        <xsd:restriction base="dms:Text"/>
-      </xsd:simpleType>
-    </xsd:element>
-    <xsd:element name="VoteCount" ma:index="132" nillable="true" ma:displayName="Vote Count" ma:default="" ma:internalName="VoteCount" ma:readOnly="false">
-      <xsd:simpleType>
-        <xsd:restriction base="dms:Unknown"/>
-      </xsd:simpleType>
-    </xsd:element>
-  </xsd:schema>
-  <xsd:schema xmlns="http://schemas.openxmlformats.org/package/2006/metadata/core-properties" xmlns:xsd="http://www.w3.org/2001/XMLSchema" xmlns:xsi="http://www.w3.org/2001/XMLSchema-instance" xmlns:dc="http://purl.org/dc/elements/1.1/" xmlns:dcterms="http://purl.org/dc/terms/" xmlns:odoc="http://schemas.microsoft.com/internal/obd" targetNamespace="http://schemas.openxmlformats.org/package/2006/metadata/core-properties" elementFormDefault="qualified" attributeFormDefault="unqualified" blockDefault="#all">
-    <xsd:import namespace="http://purl.org/dc/elements/1.1/" schemaLocation="http://dublincore.org/schemas/xmls/qdc/2003/04/02/dc.xsd"/>
-    <xsd:import namespace="http://purl.org/dc/terms/" schemaLocation="http://dublincore.org/schemas/xmls/qdc/2003/04/02/dcterms.xsd"/>
-    <xsd:element name="coreProperties" type="CT_coreProperties"/>
-    <xsd:complexType name="CT_coreProperties">
-      <xsd:all>
-        <xsd:element ref="dc:creator" minOccurs="0" maxOccurs="1"/>
-        <xsd:element ref="dcterms:created" minOccurs="0" maxOccurs="1"/>
-        <xsd:element ref="dc:identifier" minOccurs="0" maxOccurs="1"/>
-        <xsd:element name="contentType" minOccurs="0" maxOccurs="1" type="xsd:string" ma:index="21" ma:displayName="Content Type"/>
-        <xsd:element ref="dc:title" minOccurs="0" maxOccurs="1" ma:index="126" ma:displayName="Title"/>
-        <xsd:element ref="dc:subject" minOccurs="0" maxOccurs="1"/>
-        <xsd:element ref="dc:description" minOccurs="0" maxOccurs="1"/>
-        <xsd:element name="keywords" minOccurs="0" maxOccurs="1" type="xsd:string"/>
-        <xsd:element ref="dc:language" minOccurs="0" maxOccurs="1"/>
-        <xsd:element name="category" minOccurs="0" maxOccurs="1" type="xsd:string"/>
-        <xsd:element name="version" minOccurs="0" maxOccurs="1" type="xsd:string"/>
-        <xsd:element name="revision" minOccurs="0" maxOccurs="1" type="xsd:string">
-          <xsd:annotation>
-            <xsd:documentation>
-                        This value indicates the number of saves or revisions. The application is responsible for updating this value after each revision.
-                    </xsd:documentation>
-          </xsd:annotation>
-        </xsd:element>
-        <xsd:element name="lastModifiedBy" minOccurs="0" maxOccurs="1" type="xsd:string"/>
-        <xsd:element ref="dcterms:modified" minOccurs="0" maxOccurs="1"/>
-        <xsd:element name="contentStatus" minOccurs="0" maxOccurs="1" type="xsd:string"/>
-      </xsd:all>
-    </xsd:complexType>
-  </xsd:schema>
-  <xs:schema xmlns:pc="http://schemas.microsoft.com/office/infopath/2007/PartnerControls" xmlns:xs="http://www.w3.org/2001/XMLSchema" targetNamespace="http://schemas.microsoft.com/office/infopath/2007/PartnerControls" elementFormDefault="qualified" attributeFormDefault="unqualified">
-    <xs:element name="Person">
-      <xs:complexType>
-        <xs:sequence>
-          <xs:element ref="pc:DisplayName" minOccurs="0"/>
-          <xs:element ref="pc:AccountId" minOccurs="0"/>
-          <xs:element ref="pc:AccountType" minOccurs="0"/>
-        </xs:sequence>
-      </xs:complexType>
-    </xs:element>
-    <xs:element name="DisplayName" type="xs:string"/>
-    <xs:element name="AccountId" type="xs:string"/>
-    <xs:element name="AccountType" type="xs:string"/>
-    <xs:element name="BDCAssociatedEntity">
-      <xs:complexType>
-        <xs:sequence>
-          <xs:element ref="pc:BDCEntity" minOccurs="0" maxOccurs="unbounded"/>
-        </xs:sequence>
-        <xs:attribute ref="pc:EntityNamespace"/>
-        <xs:attribute ref="pc:EntityName"/>
-        <xs:attribute ref="pc:SystemInstanceName"/>
-        <xs:attribute ref="pc:AssociationName"/>
-      </xs:complexType>
-    </xs:element>
-    <xs:attribute name="EntityNamespace" type="xs:string"/>
-    <xs:attribute name="EntityName" type="xs:string"/>
-    <xs:attribute name="SystemInstanceName" type="xs:string"/>
-    <xs:attribute name="AssociationName" type="xs:string"/>
-    <xs:element name="BDCEntity">
-      <xs:complexType>
-        <xs:sequence>
-          <xs:element ref="pc:EntityDisplayName" minOccurs="0"/>
-          <xs:element ref="pc:EntityInstanceReference" minOccurs="0"/>
-          <xs:element ref="pc:EntityId1" minOccurs="0"/>
-          <xs:element ref="pc:EntityId2" minOccurs="0"/>
-          <xs:element ref="pc:EntityId3" minOccurs="0"/>
-          <xs:element ref="pc:EntityId4" minOccurs="0"/>
-          <xs:element ref="pc:EntityId5" minOccurs="0"/>
-        </xs:sequence>
-      </xs:complexType>
-    </xs:element>
-    <xs:element name="EntityDisplayName" type="xs:string"/>
-    <xs:element name="EntityInstanceReference" type="xs:string"/>
-    <xs:element name="EntityId1" type="xs:string"/>
-    <xs:element name="EntityId2" type="xs:string"/>
-    <xs:element name="EntityId3" type="xs:string"/>
-    <xs:element name="EntityId4" type="xs:string"/>
-    <xs:element name="EntityId5" type="xs:string"/>
-    <xs:element name="Terms">
-      <xs:complexType>
-        <xs:sequence>
-          <xs:element ref="pc:TermInfo" minOccurs="0" maxOccurs="unbounded"/>
-        </xs:sequence>
-      </xs:complexType>
-    </xs:element>
-    <xs:element name="TermInfo">
-      <xs:complexType>
-        <xs:sequence>
-          <xs:element ref="pc:TermName" minOccurs="0"/>
-          <xs:element ref="pc:TermId" minOccurs="0"/>
-        </xs:sequence>
-      </xs:complexType>
-    </xs:element>
-    <xs:element name="TermName" type="xs:string"/>
-    <xs:element name="TermId" type="xs:string"/>
-  </xs:schema>
-</ct:contentTypeSchema>
+<b:Sources xmlns:b="http://schemas.openxmlformats.org/officeDocument/2006/bibliography" xmlns="http://schemas.openxmlformats.org/officeDocument/2006/bibliography" SelectedStyle="\APASixthEditionOfficeOnline.xsl" StyleName="APA" Version="6"/>
 </file>
 
 <file path=customXml/item3.xml><?xml version="1.0" encoding="utf-8"?>
@@ -10070,7 +9110,1037 @@
 </file>
 
 <file path=customXml/item4.xml><?xml version="1.0" encoding="utf-8"?>
-<b:Sources xmlns:b="http://schemas.openxmlformats.org/officeDocument/2006/bibliography" xmlns="http://schemas.openxmlformats.org/officeDocument/2006/bibliography" SelectedStyle="\APASixthEditionOfficeOnline.xsl" StyleName="APA" Version="6"/>
+<ct:contentTypeSchema xmlns:ct="http://schemas.microsoft.com/office/2006/metadata/contentType" xmlns:ma="http://schemas.microsoft.com/office/2006/metadata/properties/metaAttributes" ct:_="" ma:_="" ma:contentTypeName="TemplateFile" ma:contentTypeID="0x01010062057737089D604C8995D725789FFFFD0400C05BDBFCDB0BE84BA6AEC1D1A4F5E4CE" ma:contentTypeVersion="56" ma:contentTypeDescription="Create a new document." ma:contentTypeScope="" ma:versionID="c5c786f17e9890b7d2875e0bb647f603">
+  <xsd:schema xmlns:xsd="http://www.w3.org/2001/XMLSchema" xmlns:xs="http://www.w3.org/2001/XMLSchema" xmlns:p="http://schemas.microsoft.com/office/2006/metadata/properties" xmlns:ns2="e5d022ff-4ce9-4922-b5a4-f245e35e2aac" targetNamespace="http://schemas.microsoft.com/office/2006/metadata/properties" ma:root="true" ma:fieldsID="3dddc4782ba87b44f6678511fd2b89e9" ns2:_="">
+    <xsd:import namespace="e5d022ff-4ce9-4922-b5a4-f245e35e2aac"/>
+    <xsd:element name="properties">
+      <xsd:complexType>
+        <xsd:sequence>
+          <xsd:element name="documentManagement">
+            <xsd:complexType>
+              <xsd:all>
+                <xsd:element ref="ns2:AcquiredFrom" minOccurs="0"/>
+                <xsd:element ref="ns2:UACurrentWords" minOccurs="0"/>
+                <xsd:element ref="ns2:TPApplication" minOccurs="0"/>
+                <xsd:element ref="ns2:ApprovalLog" minOccurs="0"/>
+                <xsd:element ref="ns2:ApprovalStatus" minOccurs="0"/>
+                <xsd:element ref="ns2:AssetStart" minOccurs="0"/>
+                <xsd:element ref="ns2:AssetExpire" minOccurs="0"/>
+                <xsd:element ref="ns2:AssetId" minOccurs="0"/>
+                <xsd:element ref="ns2:IsSearchable" minOccurs="0"/>
+                <xsd:element ref="ns2:AssetType" minOccurs="0"/>
+                <xsd:element ref="ns2:APAuthor" minOccurs="0"/>
+                <xsd:element ref="ns2:BlockPublish" minOccurs="0"/>
+                <xsd:element ref="ns2:BugNumber" minOccurs="0"/>
+                <xsd:element ref="ns2:CampaignTagsTaxHTField0" minOccurs="0"/>
+                <xsd:element ref="ns2:TPClientViewer" minOccurs="0"/>
+                <xsd:element ref="ns2:ClipArtFilename" minOccurs="0"/>
+                <xsd:element ref="ns2:TPCommandLine" minOccurs="0"/>
+                <xsd:element ref="ns2:TPComponent" minOccurs="0"/>
+                <xsd:element ref="ns2:ContentItem" minOccurs="0"/>
+                <xsd:element ref="ns2:CrawlForDependencies" minOccurs="0"/>
+                <xsd:element ref="ns2:CSXHash" minOccurs="0"/>
+                <xsd:element ref="ns2:CSXSubmissionMarket" minOccurs="0"/>
+                <xsd:element ref="ns2:CSXUpdate" minOccurs="0"/>
+                <xsd:element ref="ns2:IntlLangReviewDate" minOccurs="0"/>
+                <xsd:element ref="ns2:IsDeleted" minOccurs="0"/>
+                <xsd:element ref="ns2:APDescription" minOccurs="0"/>
+                <xsd:element ref="ns2:DirectSourceMarket" minOccurs="0"/>
+                <xsd:element ref="ns2:Downloads" minOccurs="0"/>
+                <xsd:element ref="ns2:DSATActionTaken" minOccurs="0"/>
+                <xsd:element ref="ns2:APEditor" minOccurs="0"/>
+                <xsd:element ref="ns2:EditorialStatus" minOccurs="0"/>
+                <xsd:element ref="ns2:EditorialTags" minOccurs="0"/>
+                <xsd:element ref="ns2:TPExecutable" minOccurs="0"/>
+                <xsd:element ref="ns2:FeatureTagsTaxHTField0" minOccurs="0"/>
+                <xsd:element ref="ns2:TPFriendlyName" minOccurs="0"/>
+                <xsd:element ref="ns2:FriendlyTitle" minOccurs="0"/>
+                <xsd:element ref="ns2:PrimaryImageGen" minOccurs="0"/>
+                <xsd:element ref="ns2:HandoffToMSDN" minOccurs="0"/>
+                <xsd:element ref="ns2:InProjectListLookup" minOccurs="0"/>
+                <xsd:element ref="ns2:TPInstallLocation" minOccurs="0"/>
+                <xsd:element ref="ns2:InternalTagsTaxHTField0" minOccurs="0"/>
+                <xsd:element ref="ns2:IntlLangReview" minOccurs="0"/>
+                <xsd:element ref="ns2:IntlLangReviewer" minOccurs="0"/>
+                <xsd:element ref="ns2:MarketSpecific" minOccurs="0"/>
+                <xsd:element ref="ns2:LastCompleteVersionLookup" minOccurs="0"/>
+                <xsd:element ref="ns2:LastHandOff" minOccurs="0"/>
+                <xsd:element ref="ns2:LastModifiedDateTime" minOccurs="0"/>
+                <xsd:element ref="ns2:LastPreviewErrorLookup" minOccurs="0"/>
+                <xsd:element ref="ns2:LastPreviewResultLookup" minOccurs="0"/>
+                <xsd:element ref="ns2:LastPreviewAttemptDateLookup" minOccurs="0"/>
+                <xsd:element ref="ns2:LastPreviewedByLookup" minOccurs="0"/>
+                <xsd:element ref="ns2:LastPreviewTimeLookup" minOccurs="0"/>
+                <xsd:element ref="ns2:LastPreviewVersionLookup" minOccurs="0"/>
+                <xsd:element ref="ns2:LastPublishErrorLookup" minOccurs="0"/>
+                <xsd:element ref="ns2:LastPublishResultLookup" minOccurs="0"/>
+                <xsd:element ref="ns2:LastPublishAttemptDateLookup" minOccurs="0"/>
+                <xsd:element ref="ns2:LastPublishedByLookup" minOccurs="0"/>
+                <xsd:element ref="ns2:LastPublishTimeLookup" minOccurs="0"/>
+                <xsd:element ref="ns2:LastPublishVersionLookup" minOccurs="0"/>
+                <xsd:element ref="ns2:TPLaunchHelpLinkType" minOccurs="0"/>
+                <xsd:element ref="ns2:LegacyData" minOccurs="0"/>
+                <xsd:element ref="ns2:TPLaunchHelpLink" minOccurs="0"/>
+                <xsd:element ref="ns2:LocComments" minOccurs="0"/>
+                <xsd:element ref="ns2:LocLastLocAttemptVersionLookup" minOccurs="0"/>
+                <xsd:element ref="ns2:LocLastLocAttemptVersionTypeLookup" minOccurs="0"/>
+                <xsd:element ref="ns2:LocManualTestRequired" minOccurs="0"/>
+                <xsd:element ref="ns2:LocMarketGroupTiers2" minOccurs="0"/>
+                <xsd:element ref="ns2:LocNewPublishedVersionLookup" minOccurs="0"/>
+                <xsd:element ref="ns2:LocOverallHandbackStatusLookup" minOccurs="0"/>
+                <xsd:element ref="ns2:LocOverallLocStatusLookup" minOccurs="0"/>
+                <xsd:element ref="ns2:LocOverallPreviewStatusLookup" minOccurs="0"/>
+                <xsd:element ref="ns2:LocOverallPublishStatusLookup" minOccurs="0"/>
+                <xsd:element ref="ns2:IntlLocPriority" minOccurs="0"/>
+                <xsd:element ref="ns2:LocProcessedForHandoffsLookup" minOccurs="0"/>
+                <xsd:element ref="ns2:LocProcessedForMarketsLookup" minOccurs="0"/>
+                <xsd:element ref="ns2:LocPublishedDependentAssetsLookup" minOccurs="0"/>
+                <xsd:element ref="ns2:LocPublishedLinkedAssetsLookup" minOccurs="0"/>
+                <xsd:element ref="ns2:LocRecommendedHandoff" minOccurs="0"/>
+                <xsd:element ref="ns2:LocalizationTagsTaxHTField0" minOccurs="0"/>
+                <xsd:element ref="ns2:MachineTranslated" minOccurs="0"/>
+                <xsd:element ref="ns2:Manager" minOccurs="0"/>
+                <xsd:element ref="ns2:Markets" minOccurs="0"/>
+                <xsd:element ref="ns2:Milestone" minOccurs="0"/>
+                <xsd:element ref="ns2:TPNamespace" minOccurs="0"/>
+                <xsd:element ref="ns2:NumericId" minOccurs="0"/>
+                <xsd:element ref="ns2:NumOfRatingsLookup" minOccurs="0"/>
+                <xsd:element ref="ns2:OOCacheId" minOccurs="0"/>
+                <xsd:element ref="ns2:OpenTemplate" minOccurs="0"/>
+                <xsd:element ref="ns2:OriginAsset" minOccurs="0"/>
+                <xsd:element ref="ns2:OriginalRelease" minOccurs="0"/>
+                <xsd:element ref="ns2:OriginalSourceMarket" minOccurs="0"/>
+                <xsd:element ref="ns2:OutputCachingOn" minOccurs="0"/>
+                <xsd:element ref="ns2:ParentAssetId" minOccurs="0"/>
+                <xsd:element ref="ns2:PlannedPubDate" minOccurs="0"/>
+                <xsd:element ref="ns2:PolicheckWords" minOccurs="0"/>
+                <xsd:element ref="ns2:BusinessGroup" minOccurs="0"/>
+                <xsd:element ref="ns2:UAProjectedTotalWords" minOccurs="0"/>
+                <xsd:element ref="ns2:Provider" minOccurs="0"/>
+                <xsd:element ref="ns2:Providers" minOccurs="0"/>
+                <xsd:element ref="ns2:PublishStatusLookup" minOccurs="0"/>
+                <xsd:element ref="ns2:PublishTargets" minOccurs="0"/>
+                <xsd:element ref="ns2:RecommendationsModifier" minOccurs="0"/>
+                <xsd:element ref="ns2:ArtSampleDocs" minOccurs="0"/>
+                <xsd:element ref="ns2:ScenarioTagsTaxHTField0" minOccurs="0"/>
+                <xsd:element ref="ns2:ShowIn" minOccurs="0"/>
+                <xsd:element ref="ns2:SourceTitle" minOccurs="0"/>
+                <xsd:element ref="ns2:CSXSubmissionDate" minOccurs="0"/>
+                <xsd:element ref="ns2:SubmitterId" minOccurs="0"/>
+                <xsd:element ref="ns2:TaxCatchAll" minOccurs="0"/>
+                <xsd:element ref="ns2:TaxCatchAllLabel" minOccurs="0"/>
+                <xsd:element ref="ns2:TemplateStatus" minOccurs="0"/>
+                <xsd:element ref="ns2:TemplateTemplateType" minOccurs="0"/>
+                <xsd:element ref="ns2:ThumbnailAssetId" minOccurs="0"/>
+                <xsd:element ref="ns2:TimesCloned" minOccurs="0"/>
+                <xsd:element ref="ns2:TrustLevel" minOccurs="0"/>
+                <xsd:element ref="ns2:UALocComments" minOccurs="0"/>
+                <xsd:element ref="ns2:UALocRecommendation" minOccurs="0"/>
+                <xsd:element ref="ns2:UANotes" minOccurs="0"/>
+                <xsd:element ref="ns2:TPAppVersion" minOccurs="0"/>
+                <xsd:element ref="ns2:VoteCount" minOccurs="0"/>
+              </xsd:all>
+            </xsd:complexType>
+          </xsd:element>
+        </xsd:sequence>
+      </xsd:complexType>
+    </xsd:element>
+  </xsd:schema>
+  <xsd:schema xmlns:xsd="http://www.w3.org/2001/XMLSchema" xmlns:xs="http://www.w3.org/2001/XMLSchema" xmlns:dms="http://schemas.microsoft.com/office/2006/documentManagement/types" xmlns:pc="http://schemas.microsoft.com/office/infopath/2007/PartnerControls" targetNamespace="e5d022ff-4ce9-4922-b5a4-f245e35e2aac" elementFormDefault="qualified">
+    <xsd:import namespace="http://schemas.microsoft.com/office/2006/documentManagement/types"/>
+    <xsd:import namespace="http://schemas.microsoft.com/office/infopath/2007/PartnerControls"/>
+    <xsd:element name="AcquiredFrom" ma:index="1" nillable="true" ma:displayName="Acquired From" ma:default="Internal MS" ma:internalName="AcquiredFrom" ma:readOnly="false">
+      <xsd:simpleType>
+        <xsd:restriction base="dms:Choice">
+          <xsd:enumeration value="Internal MS"/>
+          <xsd:enumeration value="Community"/>
+          <xsd:enumeration value="MVP"/>
+          <xsd:enumeration value="Publisher"/>
+          <xsd:enumeration value="Partner"/>
+          <xsd:enumeration value="None"/>
+        </xsd:restriction>
+      </xsd:simpleType>
+    </xsd:element>
+    <xsd:element name="UACurrentWords" ma:index="2" nillable="true" ma:displayName="Actual Word Count" ma:default="" ma:internalName="UACurrentWords" ma:readOnly="false">
+      <xsd:simpleType>
+        <xsd:restriction base="dms:Unknown"/>
+      </xsd:simpleType>
+    </xsd:element>
+    <xsd:element name="TPApplication" ma:index="3" nillable="true" ma:displayName="Application to Open Template With" ma:default="" ma:internalName="TPApplication">
+      <xsd:simpleType>
+        <xsd:restriction base="dms:Text"/>
+      </xsd:simpleType>
+    </xsd:element>
+    <xsd:element name="ApprovalLog" ma:index="4" nillable="true" ma:displayName="Approval Log" ma:default="" ma:hidden="true" ma:internalName="ApprovalLog" ma:readOnly="false">
+      <xsd:simpleType>
+        <xsd:restriction base="dms:Note"/>
+      </xsd:simpleType>
+    </xsd:element>
+    <xsd:element name="ApprovalStatus" ma:index="5" nillable="true" ma:displayName="Approval Status" ma:default="InProgress" ma:internalName="ApprovalStatus" ma:readOnly="false">
+      <xsd:simpleType>
+        <xsd:restriction base="dms:Choice">
+          <xsd:enumeration value="InProgress"/>
+          <xsd:enumeration value="Rejected"/>
+          <xsd:enumeration value="Questionable"/>
+          <xsd:enumeration value="ApprovedAutomatic"/>
+          <xsd:enumeration value="ApprovedManual"/>
+          <xsd:enumeration value="On Hold"/>
+          <xsd:enumeration value="Needs Review"/>
+          <xsd:enumeration value="A Violation"/>
+          <xsd:enumeration value="Unpublished Violation"/>
+        </xsd:restriction>
+      </xsd:simpleType>
+    </xsd:element>
+    <xsd:element name="AssetStart" ma:index="6" nillable="true" ma:displayName="Asset Begin Date" ma:default="[Today]" ma:internalName="AssetStart" ma:readOnly="false">
+      <xsd:simpleType>
+        <xsd:restriction base="dms:DateTime"/>
+      </xsd:simpleType>
+    </xsd:element>
+    <xsd:element name="AssetExpire" ma:index="7" nillable="true" ma:displayName="Asset End Date" ma:default="2029-01-01T00:00:00Z" ma:internalName="AssetExpire" ma:readOnly="false">
+      <xsd:simpleType>
+        <xsd:restriction base="dms:DateTime"/>
+      </xsd:simpleType>
+    </xsd:element>
+    <xsd:element name="AssetId" ma:index="8" nillable="true" ma:displayName="Asset ID" ma:default="" ma:indexed="true" ma:internalName="AssetId" ma:readOnly="false">
+      <xsd:simpleType>
+        <xsd:restriction base="dms:Text">
+          <xsd:maxLength value="255"/>
+        </xsd:restriction>
+      </xsd:simpleType>
+    </xsd:element>
+    <xsd:element name="IsSearchable" ma:index="9" nillable="true" ma:displayName="Asset Searchable?" ma:default="true" ma:internalName="IsSearchable" ma:readOnly="false">
+      <xsd:simpleType>
+        <xsd:restriction base="dms:Boolean"/>
+      </xsd:simpleType>
+    </xsd:element>
+    <xsd:element name="AssetType" ma:index="10" nillable="true" ma:displayName="Asset Type" ma:default="" ma:internalName="AssetType" ma:readOnly="false">
+      <xsd:simpleType>
+        <xsd:restriction base="dms:Unknown"/>
+      </xsd:simpleType>
+    </xsd:element>
+    <xsd:element name="APAuthor" ma:index="11" nillable="true" ma:displayName="Author" ma:default="" ma:list="UserInfo" ma:internalName="APAuthor" ma:readOnly="false">
+      <xsd:complexType>
+        <xsd:complexContent>
+          <xsd:extension base="dms:User">
+            <xsd:sequence>
+              <xsd:element name="UserInfo" minOccurs="0" maxOccurs="unbounded">
+                <xsd:complexType>
+                  <xsd:sequence>
+                    <xsd:element name="DisplayName" type="xsd:string" minOccurs="0"/>
+                    <xsd:element name="AccountId" type="dms:UserId" minOccurs="0" nillable="true"/>
+                    <xsd:element name="AccountType" type="xsd:string" minOccurs="0"/>
+                  </xsd:sequence>
+                </xsd:complexType>
+              </xsd:element>
+            </xsd:sequence>
+          </xsd:extension>
+        </xsd:complexContent>
+      </xsd:complexType>
+    </xsd:element>
+    <xsd:element name="BlockPublish" ma:index="12" nillable="true" ma:displayName="Block from Publishing?" ma:default="" ma:internalName="BlockPublish" ma:readOnly="false">
+      <xsd:simpleType>
+        <xsd:restriction base="dms:Boolean"/>
+      </xsd:simpleType>
+    </xsd:element>
+    <xsd:element name="BugNumber" ma:index="13" nillable="true" ma:displayName="Bug Number" ma:default="" ma:internalName="BugNumber" ma:readOnly="false">
+      <xsd:simpleType>
+        <xsd:restriction base="dms:Text"/>
+      </xsd:simpleType>
+    </xsd:element>
+    <xsd:element name="CampaignTagsTaxHTField0" ma:index="15" nillable="true" ma:taxonomy="true" ma:internalName="CampaignTagsTaxHTField0" ma:taxonomyFieldName="CampaignTags" ma:displayName="Campaigns" ma:readOnly="false" ma:default="" ma:fieldId="{ae2f8e70-a23c-4d77-9ad6-ea38e2352880}" ma:taxonomyMulti="true" ma:sspId="8f79753a-75d3-41f5-8ca3-40b843941b4f" ma:termSetId="ca0e50d4-faa1-44ce-961e-bb1441c60e66" ma:anchorId="00000000-0000-0000-0000-000000000000" ma:open="false" ma:isKeyword="false">
+      <xsd:complexType>
+        <xsd:sequence>
+          <xsd:element ref="pc:Terms" minOccurs="0" maxOccurs="1"/>
+        </xsd:sequence>
+      </xsd:complexType>
+    </xsd:element>
+    <xsd:element name="TPClientViewer" ma:index="16" nillable="true" ma:displayName="Client Viewer" ma:default="" ma:internalName="TPClientViewer">
+      <xsd:simpleType>
+        <xsd:restriction base="dms:Text"/>
+      </xsd:simpleType>
+    </xsd:element>
+    <xsd:element name="ClipArtFilename" ma:index="17" nillable="true" ma:displayName="Clip Art Name" ma:default="" ma:internalName="ClipArtFilename" ma:readOnly="false">
+      <xsd:simpleType>
+        <xsd:restriction base="dms:Text"/>
+      </xsd:simpleType>
+    </xsd:element>
+    <xsd:element name="TPCommandLine" ma:index="18" nillable="true" ma:displayName="Command Line" ma:default="" ma:internalName="TPCommandLine">
+      <xsd:simpleType>
+        <xsd:restriction base="dms:Text"/>
+      </xsd:simpleType>
+    </xsd:element>
+    <xsd:element name="TPComponent" ma:index="19" nillable="true" ma:displayName="Component" ma:default="" ma:internalName="TPComponent">
+      <xsd:simpleType>
+        <xsd:restriction base="dms:Text"/>
+      </xsd:simpleType>
+    </xsd:element>
+    <xsd:element name="ContentItem" ma:index="20" nillable="true" ma:displayName="Content Item" ma:default="" ma:hidden="true" ma:internalName="ContentItem" ma:readOnly="false">
+      <xsd:simpleType>
+        <xsd:restriction base="dms:Unknown"/>
+      </xsd:simpleType>
+    </xsd:element>
+    <xsd:element name="CrawlForDependencies" ma:index="22" nillable="true" ma:displayName="Crawl for Dependencies?" ma:default="true" ma:internalName="CrawlForDependencies" ma:readOnly="false">
+      <xsd:simpleType>
+        <xsd:restriction base="dms:Boolean"/>
+      </xsd:simpleType>
+    </xsd:element>
+    <xsd:element name="CSXHash" ma:index="25" nillable="true" ma:displayName="CSX Hash" ma:default="" ma:indexed="true" ma:internalName="CSXHash" ma:readOnly="false">
+      <xsd:simpleType>
+        <xsd:restriction base="dms:Text"/>
+      </xsd:simpleType>
+    </xsd:element>
+    <xsd:element name="CSXSubmissionMarket" ma:index="26" nillable="true" ma:displayName="CSX Submission Market" ma:default="" ma:list="{5E053CDA-25E6-45C3-8DB3-AEDB8C2D0B9A}" ma:internalName="CSXSubmissionMarket" ma:readOnly="false" ma:showField="MarketName" ma:web="e5d022ff-4ce9-4922-b5a4-f245e35e2aac">
+      <xsd:simpleType>
+        <xsd:restriction base="dms:Lookup"/>
+      </xsd:simpleType>
+    </xsd:element>
+    <xsd:element name="CSXUpdate" ma:index="27" nillable="true" ma:displayName="CSX Updated?" ma:default="false" ma:internalName="CSXUpdate" ma:readOnly="false">
+      <xsd:simpleType>
+        <xsd:restriction base="dms:Boolean"/>
+      </xsd:simpleType>
+    </xsd:element>
+    <xsd:element name="IntlLangReviewDate" ma:index="28" nillable="true" ma:displayName="Date to Complete Intl QA" ma:default="" ma:internalName="IntlLangReviewDate" ma:readOnly="false">
+      <xsd:simpleType>
+        <xsd:restriction base="dms:DateTime"/>
+      </xsd:simpleType>
+    </xsd:element>
+    <xsd:element name="IsDeleted" ma:index="29" nillable="true" ma:displayName="Deleted?" ma:default="" ma:internalName="IsDeleted" ma:readOnly="false">
+      <xsd:simpleType>
+        <xsd:restriction base="dms:Boolean"/>
+      </xsd:simpleType>
+    </xsd:element>
+    <xsd:element name="APDescription" ma:index="30" nillable="true" ma:displayName="Description" ma:default="" ma:internalName="APDescription" ma:readOnly="false">
+      <xsd:simpleType>
+        <xsd:restriction base="dms:Note"/>
+      </xsd:simpleType>
+    </xsd:element>
+    <xsd:element name="DirectSourceMarket" ma:index="31" nillable="true" ma:displayName="Direct Source Market Group" ma:default="" ma:internalName="DirectSourceMarket" ma:readOnly="false">
+      <xsd:simpleType>
+        <xsd:restriction base="dms:Text"/>
+      </xsd:simpleType>
+    </xsd:element>
+    <xsd:element name="Downloads" ma:index="32" nillable="true" ma:displayName="Downloads" ma:default="0" ma:hidden="true" ma:internalName="Downloads" ma:readOnly="false">
+      <xsd:simpleType>
+        <xsd:restriction base="dms:Unknown"/>
+      </xsd:simpleType>
+    </xsd:element>
+    <xsd:element name="DSATActionTaken" ma:index="33" nillable="true" ma:displayName="DSAT Action Taken" ma:default="" ma:internalName="DSATActionTaken" ma:readOnly="false">
+      <xsd:simpleType>
+        <xsd:restriction base="dms:Choice">
+          <xsd:enumeration value="Best Bets"/>
+          <xsd:enumeration value="Expire"/>
+          <xsd:enumeration value="Hide"/>
+          <xsd:enumeration value="None"/>
+        </xsd:restriction>
+      </xsd:simpleType>
+    </xsd:element>
+    <xsd:element name="APEditor" ma:index="34" nillable="true" ma:displayName="Editor" ma:default="" ma:list="UserInfo" ma:internalName="APEditor" ma:readOnly="false">
+      <xsd:complexType>
+        <xsd:complexContent>
+          <xsd:extension base="dms:User">
+            <xsd:sequence>
+              <xsd:element name="UserInfo" minOccurs="0" maxOccurs="unbounded">
+                <xsd:complexType>
+                  <xsd:sequence>
+                    <xsd:element name="DisplayName" type="xsd:string" minOccurs="0"/>
+                    <xsd:element name="AccountId" type="dms:UserId" minOccurs="0" nillable="true"/>
+                    <xsd:element name="AccountType" type="xsd:string" minOccurs="0"/>
+                  </xsd:sequence>
+                </xsd:complexType>
+              </xsd:element>
+            </xsd:sequence>
+          </xsd:extension>
+        </xsd:complexContent>
+      </xsd:complexType>
+    </xsd:element>
+    <xsd:element name="EditorialStatus" ma:index="35" nillable="true" ma:displayName="Editorial Status" ma:default="" ma:internalName="EditorialStatus" ma:readOnly="false">
+      <xsd:simpleType>
+        <xsd:restriction base="dms:Unknown"/>
+      </xsd:simpleType>
+    </xsd:element>
+    <xsd:element name="EditorialTags" ma:index="36" nillable="true" ma:displayName="Editorial Tags" ma:default="" ma:internalName="EditorialTags">
+      <xsd:simpleType>
+        <xsd:restriction base="dms:Unknown"/>
+      </xsd:simpleType>
+    </xsd:element>
+    <xsd:element name="TPExecutable" ma:index="37" nillable="true" ma:displayName="Executable" ma:default="" ma:internalName="TPExecutable">
+      <xsd:simpleType>
+        <xsd:restriction base="dms:Text"/>
+      </xsd:simpleType>
+    </xsd:element>
+    <xsd:element name="FeatureTagsTaxHTField0" ma:index="39" nillable="true" ma:taxonomy="true" ma:internalName="FeatureTagsTaxHTField0" ma:taxonomyFieldName="FeatureTags" ma:displayName="Features" ma:readOnly="false" ma:default="" ma:fieldId="{0e79027b-5c14-42ce-a448-02002c169e4a}" ma:taxonomyMulti="true" ma:sspId="8f79753a-75d3-41f5-8ca3-40b843941b4f" ma:termSetId="f1ab6845-967d-4854-a0ba-4ec07f0f8113" ma:anchorId="00000000-0000-0000-0000-000000000000" ma:open="false" ma:isKeyword="false">
+      <xsd:complexType>
+        <xsd:sequence>
+          <xsd:element ref="pc:Terms" minOccurs="0" maxOccurs="1"/>
+        </xsd:sequence>
+      </xsd:complexType>
+    </xsd:element>
+    <xsd:element name="TPFriendlyName" ma:index="40" nillable="true" ma:displayName="Friendly Name" ma:default="" ma:internalName="TPFriendlyName">
+      <xsd:simpleType>
+        <xsd:restriction base="dms:Text"/>
+      </xsd:simpleType>
+    </xsd:element>
+    <xsd:element name="FriendlyTitle" ma:index="41" nillable="true" ma:displayName="Friendly Title" ma:default="" ma:description="Shorter title to be used when displaying search results" ma:internalName="FriendlyTitle" ma:readOnly="false">
+      <xsd:simpleType>
+        <xsd:restriction base="dms:Text"/>
+      </xsd:simpleType>
+    </xsd:element>
+    <xsd:element name="PrimaryImageGen" ma:index="42" nillable="true" ma:displayName="Generate Images?" ma:default="true" ma:internalName="PrimaryImageGen">
+      <xsd:simpleType>
+        <xsd:restriction base="dms:Boolean"/>
+      </xsd:simpleType>
+    </xsd:element>
+    <xsd:element name="HandoffToMSDN" ma:index="43" nillable="true" ma:displayName="Handoff To MSDN Date" ma:default="" ma:internalName="HandoffToMSDN" ma:readOnly="false">
+      <xsd:simpleType>
+        <xsd:restriction base="dms:DateTime"/>
+      </xsd:simpleType>
+    </xsd:element>
+    <xsd:element name="InProjectListLookup" ma:index="44" nillable="true" ma:displayName="InProjectListLookup" ma:list="{E1DF242F-2A85-4892-885C-E072ACF78A23}" ma:internalName="InProjectListLookup" ma:readOnly="true" ma:showField="InProjectList" ma:web="e5d022ff-4ce9-4922-b5a4-f245e35e2aac">
+      <xsd:complexType>
+        <xsd:complexContent>
+          <xsd:extension base="dms:MultiChoiceLookup">
+            <xsd:sequence>
+              <xsd:element name="Value" type="dms:Lookup" maxOccurs="unbounded" minOccurs="0" nillable="true"/>
+            </xsd:sequence>
+          </xsd:extension>
+        </xsd:complexContent>
+      </xsd:complexType>
+    </xsd:element>
+    <xsd:element name="TPInstallLocation" ma:index="45" nillable="true" ma:displayName="Install Location" ma:default="" ma:internalName="TPInstallLocation">
+      <xsd:simpleType>
+        <xsd:restriction base="dms:Text"/>
+      </xsd:simpleType>
+    </xsd:element>
+    <xsd:element name="InternalTagsTaxHTField0" ma:index="47" nillable="true" ma:taxonomy="true" ma:internalName="InternalTagsTaxHTField0" ma:taxonomyFieldName="InternalTags" ma:displayName="Internal Tags" ma:readOnly="false" ma:default="" ma:fieldId="{e822bdd4-da07-482e-8962-d405657c171a}" ma:taxonomyMulti="true" ma:sspId="8f79753a-75d3-41f5-8ca3-40b843941b4f" ma:termSetId="82b6639e-f7fc-4c18-ad2d-003a6e707765" ma:anchorId="00000000-0000-0000-0000-000000000000" ma:open="false" ma:isKeyword="false">
+      <xsd:complexType>
+        <xsd:sequence>
+          <xsd:element ref="pc:Terms" minOccurs="0" maxOccurs="1"/>
+        </xsd:sequence>
+      </xsd:complexType>
+    </xsd:element>
+    <xsd:element name="IntlLangReview" ma:index="48" nillable="true" ma:displayName="Intl Lang QA Review Required?" ma:default="" ma:internalName="IntlLangReview" ma:readOnly="false">
+      <xsd:simpleType>
+        <xsd:restriction base="dms:Boolean"/>
+      </xsd:simpleType>
+    </xsd:element>
+    <xsd:element name="IntlLangReviewer" ma:index="49" nillable="true" ma:displayName="Intl Lang QA Reviewer" ma:default="" ma:internalName="IntlLangReviewer" ma:readOnly="false">
+      <xsd:simpleType>
+        <xsd:restriction base="dms:Text"/>
+      </xsd:simpleType>
+    </xsd:element>
+    <xsd:element name="MarketSpecific" ma:index="50" nillable="true" ma:displayName="Is Market Specific?" ma:default="" ma:internalName="MarketSpecific" ma:readOnly="false">
+      <xsd:simpleType>
+        <xsd:restriction base="dms:Boolean"/>
+      </xsd:simpleType>
+    </xsd:element>
+    <xsd:element name="LastCompleteVersionLookup" ma:index="51" nillable="true" ma:displayName="Last Complete Version Lookup" ma:default="" ma:list="{E1DF242F-2A85-4892-885C-E072ACF78A23}" ma:internalName="LastCompleteVersionLookup" ma:readOnly="true" ma:showField="LastCompleteVersion" ma:web="e5d022ff-4ce9-4922-b5a4-f245e35e2aac">
+      <xsd:complexType>
+        <xsd:complexContent>
+          <xsd:extension base="dms:MultiChoiceLookup">
+            <xsd:sequence>
+              <xsd:element name="Value" type="dms:Lookup" maxOccurs="unbounded" minOccurs="0" nillable="true"/>
+            </xsd:sequence>
+          </xsd:extension>
+        </xsd:complexContent>
+      </xsd:complexType>
+    </xsd:element>
+    <xsd:element name="LastHandOff" ma:index="52" nillable="true" ma:displayName="Last Hand-off" ma:default="" ma:internalName="LastHandOff" ma:readOnly="false">
+      <xsd:simpleType>
+        <xsd:restriction base="dms:DateTime"/>
+      </xsd:simpleType>
+    </xsd:element>
+    <xsd:element name="LastModifiedDateTime" ma:index="53" nillable="true" ma:displayName="Last Modified Date" ma:default="" ma:internalName="LastModifiedDateTime" ma:readOnly="false">
+      <xsd:simpleType>
+        <xsd:restriction base="dms:DateTime"/>
+      </xsd:simpleType>
+    </xsd:element>
+    <xsd:element name="LastPreviewErrorLookup" ma:index="54" nillable="true" ma:displayName="Last Preview Attempt Error" ma:default="" ma:list="{E1DF242F-2A85-4892-885C-E072ACF78A23}" ma:internalName="LastPreviewErrorLookup" ma:readOnly="true" ma:showField="LastPreviewError" ma:web="e5d022ff-4ce9-4922-b5a4-f245e35e2aac">
+      <xsd:complexType>
+        <xsd:complexContent>
+          <xsd:extension base="dms:MultiChoiceLookup">
+            <xsd:sequence>
+              <xsd:element name="Value" type="dms:Lookup" maxOccurs="unbounded" minOccurs="0" nillable="true"/>
+            </xsd:sequence>
+          </xsd:extension>
+        </xsd:complexContent>
+      </xsd:complexType>
+    </xsd:element>
+    <xsd:element name="LastPreviewResultLookup" ma:index="55" nillable="true" ma:displayName="Last Preview Attempt Result" ma:default="" ma:list="{E1DF242F-2A85-4892-885C-E072ACF78A23}" ma:internalName="LastPreviewResultLookup" ma:readOnly="true" ma:showField="LastPreviewResult" ma:web="e5d022ff-4ce9-4922-b5a4-f245e35e2aac">
+      <xsd:complexType>
+        <xsd:complexContent>
+          <xsd:extension base="dms:MultiChoiceLookup">
+            <xsd:sequence>
+              <xsd:element name="Value" type="dms:Lookup" maxOccurs="unbounded" minOccurs="0" nillable="true"/>
+            </xsd:sequence>
+          </xsd:extension>
+        </xsd:complexContent>
+      </xsd:complexType>
+    </xsd:element>
+    <xsd:element name="LastPreviewAttemptDateLookup" ma:index="56" nillable="true" ma:displayName="Last Preview Attempted On" ma:default="" ma:list="{E1DF242F-2A85-4892-885C-E072ACF78A23}" ma:internalName="LastPreviewAttemptDateLookup" ma:readOnly="true" ma:showField="LastPreviewAttemptDate" ma:web="e5d022ff-4ce9-4922-b5a4-f245e35e2aac">
+      <xsd:complexType>
+        <xsd:complexContent>
+          <xsd:extension base="dms:MultiChoiceLookup">
+            <xsd:sequence>
+              <xsd:element name="Value" type="dms:Lookup" maxOccurs="unbounded" minOccurs="0" nillable="true"/>
+            </xsd:sequence>
+          </xsd:extension>
+        </xsd:complexContent>
+      </xsd:complexType>
+    </xsd:element>
+    <xsd:element name="LastPreviewedByLookup" ma:index="57" nillable="true" ma:displayName="Last Previewed By" ma:default="" ma:list="{E1DF242F-2A85-4892-885C-E072ACF78A23}" ma:internalName="LastPreviewedByLookup" ma:readOnly="true" ma:showField="LastPreviewedBy" ma:web="e5d022ff-4ce9-4922-b5a4-f245e35e2aac">
+      <xsd:complexType>
+        <xsd:complexContent>
+          <xsd:extension base="dms:MultiChoiceLookup">
+            <xsd:sequence>
+              <xsd:element name="Value" type="dms:Lookup" maxOccurs="unbounded" minOccurs="0" nillable="true"/>
+            </xsd:sequence>
+          </xsd:extension>
+        </xsd:complexContent>
+      </xsd:complexType>
+    </xsd:element>
+    <xsd:element name="LastPreviewTimeLookup" ma:index="58" nillable="true" ma:displayName="Last Previewed Date" ma:default="" ma:list="{E1DF242F-2A85-4892-885C-E072ACF78A23}" ma:internalName="LastPreviewTimeLookup" ma:readOnly="true" ma:showField="LastPreviewTime" ma:web="e5d022ff-4ce9-4922-b5a4-f245e35e2aac">
+      <xsd:complexType>
+        <xsd:complexContent>
+          <xsd:extension base="dms:MultiChoiceLookup">
+            <xsd:sequence>
+              <xsd:element name="Value" type="dms:Lookup" maxOccurs="unbounded" minOccurs="0" nillable="true"/>
+            </xsd:sequence>
+          </xsd:extension>
+        </xsd:complexContent>
+      </xsd:complexType>
+    </xsd:element>
+    <xsd:element name="LastPreviewVersionLookup" ma:index="59" nillable="true" ma:displayName="Last Previewed Version" ma:default="" ma:list="{E1DF242F-2A85-4892-885C-E072ACF78A23}" ma:internalName="LastPreviewVersionLookup" ma:readOnly="true" ma:showField="LastPreviewVersion" ma:web="e5d022ff-4ce9-4922-b5a4-f245e35e2aac">
+      <xsd:complexType>
+        <xsd:complexContent>
+          <xsd:extension base="dms:MultiChoiceLookup">
+            <xsd:sequence>
+              <xsd:element name="Value" type="dms:Lookup" maxOccurs="unbounded" minOccurs="0" nillable="true"/>
+            </xsd:sequence>
+          </xsd:extension>
+        </xsd:complexContent>
+      </xsd:complexType>
+    </xsd:element>
+    <xsd:element name="LastPublishErrorLookup" ma:index="60" nillable="true" ma:displayName="Last Publish Attempt Error" ma:default="" ma:list="{E1DF242F-2A85-4892-885C-E072ACF78A23}" ma:internalName="LastPublishErrorLookup" ma:readOnly="true" ma:showField="LastPublishError" ma:web="e5d022ff-4ce9-4922-b5a4-f245e35e2aac">
+      <xsd:complexType>
+        <xsd:complexContent>
+          <xsd:extension base="dms:MultiChoiceLookup">
+            <xsd:sequence>
+              <xsd:element name="Value" type="dms:Lookup" maxOccurs="unbounded" minOccurs="0" nillable="true"/>
+            </xsd:sequence>
+          </xsd:extension>
+        </xsd:complexContent>
+      </xsd:complexType>
+    </xsd:element>
+    <xsd:element name="LastPublishResultLookup" ma:index="61" nillable="true" ma:displayName="Last Publish Attempt Result" ma:default="" ma:list="{E1DF242F-2A85-4892-885C-E072ACF78A23}" ma:internalName="LastPublishResultLookup" ma:readOnly="true" ma:showField="LastPublishResult" ma:web="e5d022ff-4ce9-4922-b5a4-f245e35e2aac">
+      <xsd:complexType>
+        <xsd:complexContent>
+          <xsd:extension base="dms:MultiChoiceLookup">
+            <xsd:sequence>
+              <xsd:element name="Value" type="dms:Lookup" maxOccurs="unbounded" minOccurs="0" nillable="true"/>
+            </xsd:sequence>
+          </xsd:extension>
+        </xsd:complexContent>
+      </xsd:complexType>
+    </xsd:element>
+    <xsd:element name="LastPublishAttemptDateLookup" ma:index="62" nillable="true" ma:displayName="Last Publish Attempted On" ma:default="" ma:list="{E1DF242F-2A85-4892-885C-E072ACF78A23}" ma:internalName="LastPublishAttemptDateLookup" ma:readOnly="true" ma:showField="LastPublishAttemptDate" ma:web="e5d022ff-4ce9-4922-b5a4-f245e35e2aac">
+      <xsd:complexType>
+        <xsd:complexContent>
+          <xsd:extension base="dms:MultiChoiceLookup">
+            <xsd:sequence>
+              <xsd:element name="Value" type="dms:Lookup" maxOccurs="unbounded" minOccurs="0" nillable="true"/>
+            </xsd:sequence>
+          </xsd:extension>
+        </xsd:complexContent>
+      </xsd:complexType>
+    </xsd:element>
+    <xsd:element name="LastPublishedByLookup" ma:index="63" nillable="true" ma:displayName="Last Published By" ma:default="" ma:list="{E1DF242F-2A85-4892-885C-E072ACF78A23}" ma:internalName="LastPublishedByLookup" ma:readOnly="true" ma:showField="LastPublishedBy" ma:web="e5d022ff-4ce9-4922-b5a4-f245e35e2aac">
+      <xsd:complexType>
+        <xsd:complexContent>
+          <xsd:extension base="dms:MultiChoiceLookup">
+            <xsd:sequence>
+              <xsd:element name="Value" type="dms:Lookup" maxOccurs="unbounded" minOccurs="0" nillable="true"/>
+            </xsd:sequence>
+          </xsd:extension>
+        </xsd:complexContent>
+      </xsd:complexType>
+    </xsd:element>
+    <xsd:element name="LastPublishTimeLookup" ma:index="64" nillable="true" ma:displayName="Last Published Date" ma:default="" ma:list="{E1DF242F-2A85-4892-885C-E072ACF78A23}" ma:internalName="LastPublishTimeLookup" ma:readOnly="true" ma:showField="LastPublishTime" ma:web="e5d022ff-4ce9-4922-b5a4-f245e35e2aac">
+      <xsd:complexType>
+        <xsd:complexContent>
+          <xsd:extension base="dms:MultiChoiceLookup">
+            <xsd:sequence>
+              <xsd:element name="Value" type="dms:Lookup" maxOccurs="unbounded" minOccurs="0" nillable="true"/>
+            </xsd:sequence>
+          </xsd:extension>
+        </xsd:complexContent>
+      </xsd:complexType>
+    </xsd:element>
+    <xsd:element name="LastPublishVersionLookup" ma:index="65" nillable="true" ma:displayName="Last Published Version" ma:default="" ma:list="{E1DF242F-2A85-4892-885C-E072ACF78A23}" ma:internalName="LastPublishVersionLookup" ma:readOnly="true" ma:showField="LastPublishVersion" ma:web="e5d022ff-4ce9-4922-b5a4-f245e35e2aac">
+      <xsd:complexType>
+        <xsd:complexContent>
+          <xsd:extension base="dms:MultiChoiceLookup">
+            <xsd:sequence>
+              <xsd:element name="Value" type="dms:Lookup" maxOccurs="unbounded" minOccurs="0" nillable="true"/>
+            </xsd:sequence>
+          </xsd:extension>
+        </xsd:complexContent>
+      </xsd:complexType>
+    </xsd:element>
+    <xsd:element name="TPLaunchHelpLinkType" ma:index="66" nillable="true" ma:displayName="Launch Help Link Type" ma:default="Template" ma:internalName="TPLaunchHelpLinkType">
+      <xsd:simpleType>
+        <xsd:restriction base="dms:Choice">
+          <xsd:enumeration value="Template"/>
+          <xsd:enumeration value="Training"/>
+          <xsd:enumeration value="URL"/>
+          <xsd:enumeration value="None"/>
+        </xsd:restriction>
+      </xsd:simpleType>
+    </xsd:element>
+    <xsd:element name="LegacyData" ma:index="67" nillable="true" ma:displayName="Legacy Data" ma:default="" ma:internalName="LegacyData" ma:readOnly="false">
+      <xsd:simpleType>
+        <xsd:restriction base="dms:Note"/>
+      </xsd:simpleType>
+    </xsd:element>
+    <xsd:element name="TPLaunchHelpLink" ma:index="68" nillable="true" ma:displayName="Link to Launch Help Topic" ma:default="" ma:internalName="TPLaunchHelpLink">
+      <xsd:simpleType>
+        <xsd:restriction base="dms:Text"/>
+      </xsd:simpleType>
+    </xsd:element>
+    <xsd:element name="LocComments" ma:index="69" nillable="true" ma:displayName="Loc Approval Comments" ma:default="" ma:internalName="LocComments" ma:readOnly="false">
+      <xsd:simpleType>
+        <xsd:restriction base="dms:Note"/>
+      </xsd:simpleType>
+    </xsd:element>
+    <xsd:element name="LocLastLocAttemptVersionLookup" ma:index="70" nillable="true" ma:displayName="Loc Last Loc Attempt Version" ma:default="" ma:list="{D8789D1B-66E7-4538-930C-3B8C6A9D68AA}" ma:internalName="LocLastLocAttemptVersionLookup" ma:readOnly="false" ma:showField="LastLocAttemptVersion" ma:web="e5d022ff-4ce9-4922-b5a4-f245e35e2aac">
+      <xsd:simpleType>
+        <xsd:restriction base="dms:Lookup"/>
+      </xsd:simpleType>
+    </xsd:element>
+    <xsd:element name="LocLastLocAttemptVersionTypeLookup" ma:index="71" nillable="true" ma:displayName="Loc Last Loc Attempt Version Type" ma:default="" ma:list="{D8789D1B-66E7-4538-930C-3B8C6A9D68AA}" ma:internalName="LocLastLocAttemptVersionTypeLookup" ma:readOnly="true" ma:showField="LastLocAttemptVersionType" ma:web="e5d022ff-4ce9-4922-b5a4-f245e35e2aac">
+      <xsd:simpleType>
+        <xsd:restriction base="dms:Lookup"/>
+      </xsd:simpleType>
+    </xsd:element>
+    <xsd:element name="LocManualTestRequired" ma:index="72" nillable="true" ma:displayName="Loc Manual Test Required" ma:default="" ma:internalName="LocManualTestRequired" ma:readOnly="false">
+      <xsd:simpleType>
+        <xsd:restriction base="dms:Boolean"/>
+      </xsd:simpleType>
+    </xsd:element>
+    <xsd:element name="LocMarketGroupTiers2" ma:index="73" nillable="true" ma:displayName="Loc Market Group Tiers" ma:internalName="LocMarketGroupTiers2" ma:readOnly="false">
+      <xsd:simpleType>
+        <xsd:restriction base="dms:Unknown"/>
+      </xsd:simpleType>
+    </xsd:element>
+    <xsd:element name="LocNewPublishedVersionLookup" ma:index="74" nillable="true" ma:displayName="Loc New Published Version Lookup" ma:default="" ma:list="{D8789D1B-66E7-4538-930C-3B8C6A9D68AA}" ma:internalName="LocNewPublishedVersionLookup" ma:readOnly="true" ma:showField="NewPublishedVersion" ma:web="e5d022ff-4ce9-4922-b5a4-f245e35e2aac">
+      <xsd:simpleType>
+        <xsd:restriction base="dms:Lookup"/>
+      </xsd:simpleType>
+    </xsd:element>
+    <xsd:element name="LocOverallHandbackStatusLookup" ma:index="75" nillable="true" ma:displayName="Loc Overall Handback Status" ma:default="" ma:list="{D8789D1B-66E7-4538-930C-3B8C6A9D68AA}" ma:internalName="LocOverallHandbackStatusLookup" ma:readOnly="true" ma:showField="OverallHandbackStatus" ma:web="e5d022ff-4ce9-4922-b5a4-f245e35e2aac">
+      <xsd:simpleType>
+        <xsd:restriction base="dms:Lookup"/>
+      </xsd:simpleType>
+    </xsd:element>
+    <xsd:element name="LocOverallLocStatusLookup" ma:index="76" nillable="true" ma:displayName="Loc Overall Localize Status" ma:default="" ma:list="{D8789D1B-66E7-4538-930C-3B8C6A9D68AA}" ma:internalName="LocOverallLocStatusLookup" ma:readOnly="true" ma:showField="OverallLocStatus" ma:web="e5d022ff-4ce9-4922-b5a4-f245e35e2aac">
+      <xsd:simpleType>
+        <xsd:restriction base="dms:Lookup"/>
+      </xsd:simpleType>
+    </xsd:element>
+    <xsd:element name="LocOverallPreviewStatusLookup" ma:index="77" nillable="true" ma:displayName="Loc Overall Preview Status" ma:default="" ma:list="{D8789D1B-66E7-4538-930C-3B8C6A9D68AA}" ma:internalName="LocOverallPreviewStatusLookup" ma:readOnly="true" ma:showField="OverallPreviewStatus" ma:web="e5d022ff-4ce9-4922-b5a4-f245e35e2aac">
+      <xsd:simpleType>
+        <xsd:restriction base="dms:Lookup"/>
+      </xsd:simpleType>
+    </xsd:element>
+    <xsd:element name="LocOverallPublishStatusLookup" ma:index="78" nillable="true" ma:displayName="Loc Overall Publish Status" ma:default="" ma:list="{D8789D1B-66E7-4538-930C-3B8C6A9D68AA}" ma:internalName="LocOverallPublishStatusLookup" ma:readOnly="true" ma:showField="OverallPublishStatus" ma:web="e5d022ff-4ce9-4922-b5a4-f245e35e2aac">
+      <xsd:simpleType>
+        <xsd:restriction base="dms:Lookup"/>
+      </xsd:simpleType>
+    </xsd:element>
+    <xsd:element name="IntlLocPriority" ma:index="79" nillable="true" ma:displayName="Loc Priority" ma:default="" ma:internalName="IntlLocPriority" ma:readOnly="false">
+      <xsd:simpleType>
+        <xsd:restriction base="dms:Unknown"/>
+      </xsd:simpleType>
+    </xsd:element>
+    <xsd:element name="LocProcessedForHandoffsLookup" ma:index="80" nillable="true" ma:displayName="Loc Processed For Handoffs" ma:default="" ma:list="{D8789D1B-66E7-4538-930C-3B8C6A9D68AA}" ma:internalName="LocProcessedForHandoffsLookup" ma:readOnly="true" ma:showField="ProcessedForHandoffs" ma:web="e5d022ff-4ce9-4922-b5a4-f245e35e2aac">
+      <xsd:simpleType>
+        <xsd:restriction base="dms:Lookup"/>
+      </xsd:simpleType>
+    </xsd:element>
+    <xsd:element name="LocProcessedForMarketsLookup" ma:index="81" nillable="true" ma:displayName="Loc Processed For Markets" ma:default="" ma:list="{D8789D1B-66E7-4538-930C-3B8C6A9D68AA}" ma:internalName="LocProcessedForMarketsLookup" ma:readOnly="true" ma:showField="ProcessedForMarkets" ma:web="e5d022ff-4ce9-4922-b5a4-f245e35e2aac">
+      <xsd:simpleType>
+        <xsd:restriction base="dms:Lookup"/>
+      </xsd:simpleType>
+    </xsd:element>
+    <xsd:element name="LocPublishedDependentAssetsLookup" ma:index="82" nillable="true" ma:displayName="Loc Published Dependent Assets" ma:default="" ma:list="{D8789D1B-66E7-4538-930C-3B8C6A9D68AA}" ma:internalName="LocPublishedDependentAssetsLookup" ma:readOnly="true" ma:showField="PublishedDependentAssets" ma:web="e5d022ff-4ce9-4922-b5a4-f245e35e2aac">
+      <xsd:simpleType>
+        <xsd:restriction base="dms:Lookup"/>
+      </xsd:simpleType>
+    </xsd:element>
+    <xsd:element name="LocPublishedLinkedAssetsLookup" ma:index="83" nillable="true" ma:displayName="Loc Published Linked Assets" ma:default="" ma:list="{D8789D1B-66E7-4538-930C-3B8C6A9D68AA}" ma:internalName="LocPublishedLinkedAssetsLookup" ma:readOnly="true" ma:showField="PublishedLinkedAssets" ma:web="e5d022ff-4ce9-4922-b5a4-f245e35e2aac">
+      <xsd:simpleType>
+        <xsd:restriction base="dms:Lookup"/>
+      </xsd:simpleType>
+    </xsd:element>
+    <xsd:element name="LocRecommendedHandoff" ma:index="84" nillable="true" ma:displayName="Loc Recommended Handoff" ma:default="" ma:indexed="true" ma:internalName="LocRecommendedHandoff" ma:readOnly="false">
+      <xsd:simpleType>
+        <xsd:restriction base="dms:Text"/>
+      </xsd:simpleType>
+    </xsd:element>
+    <xsd:element name="LocalizationTagsTaxHTField0" ma:index="86" nillable="true" ma:taxonomy="true" ma:internalName="LocalizationTagsTaxHTField0" ma:taxonomyFieldName="LocalizationTags" ma:displayName="Localization Tags" ma:readOnly="false" ma:default="" ma:fieldId="{63236a87-6c6d-4a5b-9fe1-c805ecae0bb8}" ma:taxonomyMulti="true" ma:sspId="8f79753a-75d3-41f5-8ca3-40b843941b4f" ma:termSetId="5b7703a5-8e8b-4b58-8b31-1cea35331da3" ma:anchorId="00000000-0000-0000-0000-000000000000" ma:open="false" ma:isKeyword="false">
+      <xsd:complexType>
+        <xsd:sequence>
+          <xsd:element ref="pc:Terms" minOccurs="0" maxOccurs="1"/>
+        </xsd:sequence>
+      </xsd:complexType>
+    </xsd:element>
+    <xsd:element name="MachineTranslated" ma:index="87" nillable="true" ma:displayName="Machine Translated" ma:default="" ma:internalName="MachineTranslated" ma:readOnly="false">
+      <xsd:simpleType>
+        <xsd:restriction base="dms:Boolean"/>
+      </xsd:simpleType>
+    </xsd:element>
+    <xsd:element name="Manager" ma:index="88" nillable="true" ma:displayName="Manager" ma:hidden="true" ma:internalName="Manager" ma:readOnly="false">
+      <xsd:simpleType>
+        <xsd:restriction base="dms:Text"/>
+      </xsd:simpleType>
+    </xsd:element>
+    <xsd:element name="Markets" ma:index="89" nillable="true" ma:displayName="Markets" ma:default="" ma:description="Leave blank to show in all markets" ma:list="{5E053CDA-25E6-45C3-8DB3-AEDB8C2D0B9A}" ma:internalName="Markets" ma:readOnly="false" ma:showField="MarketName" ma:web="e5d022ff-4ce9-4922-b5a4-f245e35e2aac">
+      <xsd:complexType>
+        <xsd:complexContent>
+          <xsd:extension base="dms:MultiChoiceLookup">
+            <xsd:sequence>
+              <xsd:element name="Value" type="dms:Lookup" maxOccurs="unbounded" minOccurs="0" nillable="true"/>
+            </xsd:sequence>
+          </xsd:extension>
+        </xsd:complexContent>
+      </xsd:complexType>
+    </xsd:element>
+    <xsd:element name="Milestone" ma:index="90" nillable="true" ma:displayName="Milestone" ma:default="" ma:internalName="Milestone" ma:readOnly="false">
+      <xsd:simpleType>
+        <xsd:restriction base="dms:Unknown"/>
+      </xsd:simpleType>
+    </xsd:element>
+    <xsd:element name="TPNamespace" ma:index="93" nillable="true" ma:displayName="Namespace" ma:default="" ma:internalName="TPNamespace">
+      <xsd:simpleType>
+        <xsd:restriction base="dms:Text"/>
+      </xsd:simpleType>
+    </xsd:element>
+    <xsd:element name="NumericId" ma:index="94" nillable="true" ma:displayName="Numeric ID" ma:default="" ma:indexed="true" ma:internalName="NumericId" ma:readOnly="false">
+      <xsd:simpleType>
+        <xsd:restriction base="dms:Number"/>
+      </xsd:simpleType>
+    </xsd:element>
+    <xsd:element name="NumOfRatingsLookup" ma:index="95" nillable="true" ma:displayName="NumOfRatings" ma:default="" ma:list="{E1DF242F-2A85-4892-885C-E072ACF78A23}" ma:internalName="NumOfRatingsLookup" ma:readOnly="true" ma:showField="NumOfRatings" ma:web="e5d022ff-4ce9-4922-b5a4-f245e35e2aac">
+      <xsd:complexType>
+        <xsd:complexContent>
+          <xsd:extension base="dms:MultiChoiceLookup">
+            <xsd:sequence>
+              <xsd:element name="Value" type="dms:Lookup" maxOccurs="unbounded" minOccurs="0" nillable="true"/>
+            </xsd:sequence>
+          </xsd:extension>
+        </xsd:complexContent>
+      </xsd:complexType>
+    </xsd:element>
+    <xsd:element name="OOCacheId" ma:index="96" nillable="true" ma:displayName="OOCacheId" ma:internalName="OOCacheId" ma:readOnly="false">
+      <xsd:simpleType>
+        <xsd:restriction base="dms:Text"/>
+      </xsd:simpleType>
+    </xsd:element>
+    <xsd:element name="OpenTemplate" ma:index="97" nillable="true" ma:displayName="Open Template" ma:default="true" ma:internalName="OpenTemplate">
+      <xsd:simpleType>
+        <xsd:restriction base="dms:Boolean"/>
+      </xsd:simpleType>
+    </xsd:element>
+    <xsd:element name="OriginAsset" ma:index="98" nillable="true" ma:displayName="Origin Asset" ma:default="" ma:internalName="OriginAsset" ma:readOnly="false">
+      <xsd:simpleType>
+        <xsd:restriction base="dms:Text"/>
+      </xsd:simpleType>
+    </xsd:element>
+    <xsd:element name="OriginalRelease" ma:index="99" nillable="true" ma:displayName="Original Release" ma:default="15" ma:internalName="OriginalRelease" ma:readOnly="false">
+      <xsd:simpleType>
+        <xsd:restriction base="dms:Choice">
+          <xsd:enumeration value="14"/>
+          <xsd:enumeration value="15"/>
+          <xsd:enumeration value="16"/>
+        </xsd:restriction>
+      </xsd:simpleType>
+    </xsd:element>
+    <xsd:element name="OriginalSourceMarket" ma:index="100" nillable="true" ma:displayName="Original Source Market Group" ma:default="" ma:internalName="OriginalSourceMarket" ma:readOnly="false">
+      <xsd:simpleType>
+        <xsd:restriction base="dms:Text"/>
+      </xsd:simpleType>
+    </xsd:element>
+    <xsd:element name="OutputCachingOn" ma:index="101" nillable="true" ma:displayName="Output Caching" ma:default="true" ma:hidden="true" ma:internalName="OutputCachingOn" ma:readOnly="false">
+      <xsd:simpleType>
+        <xsd:restriction base="dms:Boolean"/>
+      </xsd:simpleType>
+    </xsd:element>
+    <xsd:element name="ParentAssetId" ma:index="102" nillable="true" ma:displayName="Parent Asset Id" ma:default="" ma:internalName="ParentAssetId" ma:readOnly="false">
+      <xsd:simpleType>
+        <xsd:restriction base="dms:Text"/>
+      </xsd:simpleType>
+    </xsd:element>
+    <xsd:element name="PlannedPubDate" ma:index="103" nillable="true" ma:displayName="Planned Publish Date" ma:default="" ma:indexed="true" ma:internalName="PlannedPubDate" ma:readOnly="false">
+      <xsd:simpleType>
+        <xsd:restriction base="dms:DateTime"/>
+      </xsd:simpleType>
+    </xsd:element>
+    <xsd:element name="PolicheckWords" ma:index="104" nillable="true" ma:displayName="Policheck Words" ma:default="" ma:internalName="PolicheckWords" ma:readOnly="false">
+      <xsd:simpleType>
+        <xsd:restriction base="dms:Text"/>
+      </xsd:simpleType>
+    </xsd:element>
+    <xsd:element name="BusinessGroup" ma:index="105" nillable="true" ma:displayName="Product Division Owner" ma:default="" ma:internalName="BusinessGroup" ma:readOnly="false">
+      <xsd:simpleType>
+        <xsd:restriction base="dms:Unknown"/>
+      </xsd:simpleType>
+    </xsd:element>
+    <xsd:element name="UAProjectedTotalWords" ma:index="106" nillable="true" ma:displayName="Projected Word Count" ma:default="" ma:internalName="UAProjectedTotalWords" ma:readOnly="false">
+      <xsd:simpleType>
+        <xsd:restriction base="dms:Unknown"/>
+      </xsd:simpleType>
+    </xsd:element>
+    <xsd:element name="Provider" ma:index="107" nillable="true" ma:displayName="Provider" ma:default="" ma:internalName="Provider" ma:readOnly="false">
+      <xsd:simpleType>
+        <xsd:restriction base="dms:Unknown"/>
+      </xsd:simpleType>
+    </xsd:element>
+    <xsd:element name="Providers" ma:index="108" nillable="true" ma:displayName="Providers" ma:default="" ma:internalName="Providers">
+      <xsd:simpleType>
+        <xsd:restriction base="dms:Unknown"/>
+      </xsd:simpleType>
+    </xsd:element>
+    <xsd:element name="PublishStatusLookup" ma:index="109" nillable="true" ma:displayName="Publish Status" ma:default="" ma:list="{E1DF242F-2A85-4892-885C-E072ACF78A23}" ma:internalName="PublishStatusLookup" ma:readOnly="false" ma:showField="PublishStatus" ma:web="e5d022ff-4ce9-4922-b5a4-f245e35e2aac">
+      <xsd:complexType>
+        <xsd:complexContent>
+          <xsd:extension base="dms:MultiChoiceLookup">
+            <xsd:sequence>
+              <xsd:element name="Value" type="dms:Lookup" maxOccurs="unbounded" minOccurs="0" nillable="true"/>
+            </xsd:sequence>
+          </xsd:extension>
+        </xsd:complexContent>
+      </xsd:complexType>
+    </xsd:element>
+    <xsd:element name="PublishTargets" ma:index="110" nillable="true" ma:displayName="Publish Target" ma:default="OfficeOnlineVNext" ma:internalName="PublishTargets" ma:readOnly="false">
+      <xsd:simpleType>
+        <xsd:restriction base="dms:Unknown"/>
+      </xsd:simpleType>
+    </xsd:element>
+    <xsd:element name="RecommendationsModifier" ma:index="111" nillable="true" ma:displayName="Recommendations Modifier" ma:default="" ma:internalName="RecommendationsModifier" ma:readOnly="false">
+      <xsd:simpleType>
+        <xsd:restriction base="dms:Number"/>
+      </xsd:simpleType>
+    </xsd:element>
+    <xsd:element name="ArtSampleDocs" ma:index="112" nillable="true" ma:displayName="Sample Docs" ma:default="" ma:hidden="true" ma:internalName="ArtSampleDocs" ma:readOnly="false">
+      <xsd:simpleType>
+        <xsd:restriction base="dms:Text"/>
+      </xsd:simpleType>
+    </xsd:element>
+    <xsd:element name="ScenarioTagsTaxHTField0" ma:index="114" nillable="true" ma:taxonomy="true" ma:internalName="ScenarioTagsTaxHTField0" ma:taxonomyFieldName="ScenarioTags" ma:displayName="Scenarios" ma:readOnly="false" ma:default="" ma:fieldId="{67a15031-dfad-40a3-960d-7cc941d4a986}" ma:taxonomyMulti="true" ma:sspId="8f79753a-75d3-41f5-8ca3-40b843941b4f" ma:termSetId="4b7d5f16-e2f2-4fc0-bab3-6e8b931e57d6" ma:anchorId="00000000-0000-0000-0000-000000000000" ma:open="false" ma:isKeyword="false">
+      <xsd:complexType>
+        <xsd:sequence>
+          <xsd:element ref="pc:Terms" minOccurs="0" maxOccurs="1"/>
+        </xsd:sequence>
+      </xsd:complexType>
+    </xsd:element>
+    <xsd:element name="ShowIn" ma:index="116" nillable="true" ma:displayName="Show In" ma:default="Show everywhere" ma:internalName="ShowIn" ma:readOnly="false">
+      <xsd:simpleType>
+        <xsd:restriction base="dms:Choice">
+          <xsd:enumeration value="Hide on web"/>
+          <xsd:enumeration value="On Web no search"/>
+          <xsd:enumeration value="Show everywhere"/>
+          <xsd:enumeration value="Special use only"/>
+        </xsd:restriction>
+      </xsd:simpleType>
+    </xsd:element>
+    <xsd:element name="SourceTitle" ma:index="117" nillable="true" ma:displayName="Source Title" ma:default="" ma:indexed="true" ma:internalName="SourceTitle" ma:readOnly="false">
+      <xsd:simpleType>
+        <xsd:restriction base="dms:Text"/>
+      </xsd:simpleType>
+    </xsd:element>
+    <xsd:element name="CSXSubmissionDate" ma:index="118" nillable="true" ma:displayName="Submission Date" ma:default="" ma:internalName="CSXSubmissionDate" ma:readOnly="false">
+      <xsd:simpleType>
+        <xsd:restriction base="dms:DateTime"/>
+      </xsd:simpleType>
+    </xsd:element>
+    <xsd:element name="SubmitterId" ma:index="119" nillable="true" ma:displayName="Submitter ID" ma:default="" ma:internalName="SubmitterId" ma:readOnly="false">
+      <xsd:simpleType>
+        <xsd:restriction base="dms:Text"/>
+      </xsd:simpleType>
+    </xsd:element>
+    <xsd:element name="TaxCatchAll" ma:index="120" nillable="true" ma:displayName="Taxonomy Catch All Column" ma:hidden="true" ma:list="{2f397b98-bdf6-47da-a1ac-484548f5e091}" ma:internalName="TaxCatchAll" ma:showField="CatchAllData" ma:web="e5d022ff-4ce9-4922-b5a4-f245e35e2aac">
+      <xsd:complexType>
+        <xsd:complexContent>
+          <xsd:extension base="dms:MultiChoiceLookup">
+            <xsd:sequence>
+              <xsd:element name="Value" type="dms:Lookup" maxOccurs="unbounded" minOccurs="0" nillable="true"/>
+            </xsd:sequence>
+          </xsd:extension>
+        </xsd:complexContent>
+      </xsd:complexType>
+    </xsd:element>
+    <xsd:element name="TaxCatchAllLabel" ma:index="121" nillable="true" ma:displayName="Taxonomy Catch All Column1" ma:hidden="true" ma:list="{2f397b98-bdf6-47da-a1ac-484548f5e091}" ma:internalName="TaxCatchAllLabel" ma:readOnly="true" ma:showField="CatchAllDataLabel" ma:web="e5d022ff-4ce9-4922-b5a4-f245e35e2aac">
+      <xsd:complexType>
+        <xsd:complexContent>
+          <xsd:extension base="dms:MultiChoiceLookup">
+            <xsd:sequence>
+              <xsd:element name="Value" type="dms:Lookup" maxOccurs="unbounded" minOccurs="0" nillable="true"/>
+            </xsd:sequence>
+          </xsd:extension>
+        </xsd:complexContent>
+      </xsd:complexType>
+    </xsd:element>
+    <xsd:element name="TemplateStatus" ma:index="122" nillable="true" ma:displayName="Template Status" ma:default="" ma:internalName="TemplateStatus">
+      <xsd:simpleType>
+        <xsd:restriction base="dms:Unknown"/>
+      </xsd:simpleType>
+    </xsd:element>
+    <xsd:element name="TemplateTemplateType" ma:index="123" nillable="true" ma:displayName="Template Type" ma:default="" ma:internalName="TemplateTemplateType">
+      <xsd:simpleType>
+        <xsd:restriction base="dms:Unknown"/>
+      </xsd:simpleType>
+    </xsd:element>
+    <xsd:element name="ThumbnailAssetId" ma:index="124" nillable="true" ma:displayName="Thumbnail Image Asset" ma:default="" ma:internalName="ThumbnailAssetId" ma:readOnly="false">
+      <xsd:simpleType>
+        <xsd:restriction base="dms:Text"/>
+      </xsd:simpleType>
+    </xsd:element>
+    <xsd:element name="TimesCloned" ma:index="125" nillable="true" ma:displayName="Times Cloned" ma:default="" ma:internalName="TimesCloned" ma:readOnly="false">
+      <xsd:simpleType>
+        <xsd:restriction base="dms:Number"/>
+      </xsd:simpleType>
+    </xsd:element>
+    <xsd:element name="TrustLevel" ma:index="127" nillable="true" ma:displayName="Trust Level" ma:default="1 Microsoft Managed Content" ma:internalName="TrustLevel" ma:readOnly="false">
+      <xsd:simpleType>
+        <xsd:restriction base="dms:Unknown"/>
+      </xsd:simpleType>
+    </xsd:element>
+    <xsd:element name="UALocComments" ma:index="128" nillable="true" ma:displayName="UA Loc Comments" ma:default="" ma:internalName="UALocComments" ma:readOnly="false">
+      <xsd:simpleType>
+        <xsd:restriction base="dms:Note"/>
+      </xsd:simpleType>
+    </xsd:element>
+    <xsd:element name="UALocRecommendation" ma:index="129" nillable="true" ma:displayName="UA Loc Recommendation" ma:default="Localize" ma:internalName="UALocRecommendation" ma:readOnly="false">
+      <xsd:simpleType>
+        <xsd:restriction base="dms:Choice">
+          <xsd:enumeration value="Localize"/>
+          <xsd:enumeration value="Never Localize"/>
+          <xsd:enumeration value="Priority Localize"/>
+        </xsd:restriction>
+      </xsd:simpleType>
+    </xsd:element>
+    <xsd:element name="UANotes" ma:index="130" nillable="true" ma:displayName="UA Notes" ma:default="" ma:internalName="UANotes" ma:readOnly="false">
+      <xsd:simpleType>
+        <xsd:restriction base="dms:Note"/>
+      </xsd:simpleType>
+    </xsd:element>
+    <xsd:element name="TPAppVersion" ma:index="131" nillable="true" ma:displayName="Version" ma:default="" ma:internalName="TPAppVersion">
+      <xsd:simpleType>
+        <xsd:restriction base="dms:Text"/>
+      </xsd:simpleType>
+    </xsd:element>
+    <xsd:element name="VoteCount" ma:index="132" nillable="true" ma:displayName="Vote Count" ma:default="" ma:internalName="VoteCount" ma:readOnly="false">
+      <xsd:simpleType>
+        <xsd:restriction base="dms:Unknown"/>
+      </xsd:simpleType>
+    </xsd:element>
+  </xsd:schema>
+  <xsd:schema xmlns="http://schemas.openxmlformats.org/package/2006/metadata/core-properties" xmlns:xsd="http://www.w3.org/2001/XMLSchema" xmlns:xsi="http://www.w3.org/2001/XMLSchema-instance" xmlns:dc="http://purl.org/dc/elements/1.1/" xmlns:dcterms="http://purl.org/dc/terms/" xmlns:odoc="http://schemas.microsoft.com/internal/obd" targetNamespace="http://schemas.openxmlformats.org/package/2006/metadata/core-properties" elementFormDefault="qualified" attributeFormDefault="unqualified" blockDefault="#all">
+    <xsd:import namespace="http://purl.org/dc/elements/1.1/" schemaLocation="http://dublincore.org/schemas/xmls/qdc/2003/04/02/dc.xsd"/>
+    <xsd:import namespace="http://purl.org/dc/terms/" schemaLocation="http://dublincore.org/schemas/xmls/qdc/2003/04/02/dcterms.xsd"/>
+    <xsd:element name="coreProperties" type="CT_coreProperties"/>
+    <xsd:complexType name="CT_coreProperties">
+      <xsd:all>
+        <xsd:element ref="dc:creator" minOccurs="0" maxOccurs="1"/>
+        <xsd:element ref="dcterms:created" minOccurs="0" maxOccurs="1"/>
+        <xsd:element ref="dc:identifier" minOccurs="0" maxOccurs="1"/>
+        <xsd:element name="contentType" minOccurs="0" maxOccurs="1" type="xsd:string" ma:index="21" ma:displayName="Content Type"/>
+        <xsd:element ref="dc:title" minOccurs="0" maxOccurs="1" ma:index="126" ma:displayName="Title"/>
+        <xsd:element ref="dc:subject" minOccurs="0" maxOccurs="1"/>
+        <xsd:element ref="dc:description" minOccurs="0" maxOccurs="1"/>
+        <xsd:element name="keywords" minOccurs="0" maxOccurs="1" type="xsd:string"/>
+        <xsd:element ref="dc:language" minOccurs="0" maxOccurs="1"/>
+        <xsd:element name="category" minOccurs="0" maxOccurs="1" type="xsd:string"/>
+        <xsd:element name="version" minOccurs="0" maxOccurs="1" type="xsd:string"/>
+        <xsd:element name="revision" minOccurs="0" maxOccurs="1" type="xsd:string">
+          <xsd:annotation>
+            <xsd:documentation>
+                        This value indicates the number of saves or revisions. The application is responsible for updating this value after each revision.
+                    </xsd:documentation>
+          </xsd:annotation>
+        </xsd:element>
+        <xsd:element name="lastModifiedBy" minOccurs="0" maxOccurs="1" type="xsd:string"/>
+        <xsd:element ref="dcterms:modified" minOccurs="0" maxOccurs="1"/>
+        <xsd:element name="contentStatus" minOccurs="0" maxOccurs="1" type="xsd:string"/>
+      </xsd:all>
+    </xsd:complexType>
+  </xsd:schema>
+  <xs:schema xmlns:pc="http://schemas.microsoft.com/office/infopath/2007/PartnerControls" xmlns:xs="http://www.w3.org/2001/XMLSchema" targetNamespace="http://schemas.microsoft.com/office/infopath/2007/PartnerControls" elementFormDefault="qualified" attributeFormDefault="unqualified">
+    <xs:element name="Person">
+      <xs:complexType>
+        <xs:sequence>
+          <xs:element ref="pc:DisplayName" minOccurs="0"/>
+          <xs:element ref="pc:AccountId" minOccurs="0"/>
+          <xs:element ref="pc:AccountType" minOccurs="0"/>
+        </xs:sequence>
+      </xs:complexType>
+    </xs:element>
+    <xs:element name="DisplayName" type="xs:string"/>
+    <xs:element name="AccountId" type="xs:string"/>
+    <xs:element name="AccountType" type="xs:string"/>
+    <xs:element name="BDCAssociatedEntity">
+      <xs:complexType>
+        <xs:sequence>
+          <xs:element ref="pc:BDCEntity" minOccurs="0" maxOccurs="unbounded"/>
+        </xs:sequence>
+        <xs:attribute ref="pc:EntityNamespace"/>
+        <xs:attribute ref="pc:EntityName"/>
+        <xs:attribute ref="pc:SystemInstanceName"/>
+        <xs:attribute ref="pc:AssociationName"/>
+      </xs:complexType>
+    </xs:element>
+    <xs:attribute name="EntityNamespace" type="xs:string"/>
+    <xs:attribute name="EntityName" type="xs:string"/>
+    <xs:attribute name="SystemInstanceName" type="xs:string"/>
+    <xs:attribute name="AssociationName" type="xs:string"/>
+    <xs:element name="BDCEntity">
+      <xs:complexType>
+        <xs:sequence>
+          <xs:element ref="pc:EntityDisplayName" minOccurs="0"/>
+          <xs:element ref="pc:EntityInstanceReference" minOccurs="0"/>
+          <xs:element ref="pc:EntityId1" minOccurs="0"/>
+          <xs:element ref="pc:EntityId2" minOccurs="0"/>
+          <xs:element ref="pc:EntityId3" minOccurs="0"/>
+          <xs:element ref="pc:EntityId4" minOccurs="0"/>
+          <xs:element ref="pc:EntityId5" minOccurs="0"/>
+        </xs:sequence>
+      </xs:complexType>
+    </xs:element>
+    <xs:element name="EntityDisplayName" type="xs:string"/>
+    <xs:element name="EntityInstanceReference" type="xs:string"/>
+    <xs:element name="EntityId1" type="xs:string"/>
+    <xs:element name="EntityId2" type="xs:string"/>
+    <xs:element name="EntityId3" type="xs:string"/>
+    <xs:element name="EntityId4" type="xs:string"/>
+    <xs:element name="EntityId5" type="xs:string"/>
+    <xs:element name="Terms">
+      <xs:complexType>
+        <xs:sequence>
+          <xs:element ref="pc:TermInfo" minOccurs="0" maxOccurs="unbounded"/>
+        </xs:sequence>
+      </xs:complexType>
+    </xs:element>
+    <xs:element name="TermInfo">
+      <xs:complexType>
+        <xs:sequence>
+          <xs:element ref="pc:TermName" minOccurs="0"/>
+          <xs:element ref="pc:TermId" minOccurs="0"/>
+        </xs:sequence>
+      </xs:complexType>
+    </xs:element>
+    <xs:element name="TermName" type="xs:string"/>
+    <xs:element name="TermId" type="xs:string"/>
+  </xs:schema>
+</ct:contentTypeSchema>
 </file>
 
 <file path=customXml/itemProps1.xml><?xml version="1.0" encoding="utf-8"?>
@@ -10082,6 +10152,24 @@
 </file>
 
 <file path=customXml/itemProps2.xml><?xml version="1.0" encoding="utf-8"?>
+<ds:datastoreItem xmlns:ds="http://schemas.openxmlformats.org/officeDocument/2006/customXml" ds:itemID="{F2EFC60A-7BE5-4635-BCA5-03CD8B12824A}">
+  <ds:schemaRefs>
+    <ds:schemaRef ds:uri="http://schemas.openxmlformats.org/officeDocument/2006/bibliography"/>
+  </ds:schemaRefs>
+</ds:datastoreItem>
+</file>
+
+<file path=customXml/itemProps3.xml><?xml version="1.0" encoding="utf-8"?>
+<ds:datastoreItem xmlns:ds="http://schemas.openxmlformats.org/officeDocument/2006/customXml" ds:itemID="{7ABB109B-79B4-4647-889B-A6D82EC858DF}">
+  <ds:schemaRefs>
+    <ds:schemaRef ds:uri="http://schemas.microsoft.com/office/2006/metadata/properties"/>
+    <ds:schemaRef ds:uri="http://schemas.microsoft.com/office/infopath/2007/PartnerControls"/>
+    <ds:schemaRef ds:uri="e5d022ff-4ce9-4922-b5a4-f245e35e2aac"/>
+  </ds:schemaRefs>
+</ds:datastoreItem>
+</file>
+
+<file path=customXml/itemProps4.xml><?xml version="1.0" encoding="utf-8"?>
 <ds:datastoreItem xmlns:ds="http://schemas.openxmlformats.org/officeDocument/2006/customXml" ds:itemID="{2B5C2808-8093-4CB7-BBDE-C93124CD48FE}">
   <ds:schemaRefs>
     <ds:schemaRef ds:uri="http://schemas.microsoft.com/office/2006/metadata/contentType"/>
@@ -10097,22 +10185,4 @@
     <ds:schemaRef ds:uri="http://schemas.microsoft.com/internal/obd"/>
   </ds:schemaRefs>
 </ds:datastoreItem>
-</file>
-
-<file path=customXml/itemProps3.xml><?xml version="1.0" encoding="utf-8"?>
-<ds:datastoreItem xmlns:ds="http://schemas.openxmlformats.org/officeDocument/2006/customXml" ds:itemID="{7ABB109B-79B4-4647-889B-A6D82EC858DF}">
-  <ds:schemaRefs>
-    <ds:schemaRef ds:uri="http://schemas.microsoft.com/office/2006/metadata/properties"/>
-    <ds:schemaRef ds:uri="http://schemas.microsoft.com/office/infopath/2007/PartnerControls"/>
-    <ds:schemaRef ds:uri="e5d022ff-4ce9-4922-b5a4-f245e35e2aac"/>
-  </ds:schemaRefs>
-</ds:datastoreItem>
-</file>
-
-<file path=customXml/itemProps4.xml><?xml version="1.0" encoding="utf-8"?>
-<ds:datastoreItem xmlns:ds="http://schemas.openxmlformats.org/officeDocument/2006/customXml" ds:itemID="{F2EFC60A-7BE5-4635-BCA5-03CD8B12824A}">
-  <ds:schemaRefs>
-    <ds:schemaRef ds:uri="http://schemas.openxmlformats.org/officeDocument/2006/bibliography"/>
-  </ds:schemaRefs>
-</ds:datastoreItem>
 </file>
</xml_diff>

<commit_message>
feat: adds first comparison between nosql and sql
</commit_message>
<xml_diff>
--- a/PesquisaNoSQL-Grupo-BFG.docx
+++ b/PesquisaNoSQL-Grupo-BFG.docx
@@ -1,6 +1,6 @@
 
 <file path=word/document.xml><?xml version="1.0" encoding="utf-8"?>
-<w:document xmlns:wpc="http://schemas.microsoft.com/office/word/2010/wordprocessingCanvas" xmlns:cx="http://schemas.microsoft.com/office/drawing/2014/chartex" xmlns:cx1="http://schemas.microsoft.com/office/drawing/2015/9/8/chartex" xmlns:cx2="http://schemas.microsoft.com/office/drawing/2015/10/21/chartex" xmlns:cx3="http://schemas.microsoft.com/office/drawing/2016/5/9/chartex" xmlns:cx4="http://schemas.microsoft.com/office/drawing/2016/5/10/chartex" xmlns:cx5="http://schemas.microsoft.com/office/drawing/2016/5/11/chartex" xmlns:cx6="http://schemas.microsoft.com/office/drawing/2016/5/12/chartex" xmlns:cx7="http://schemas.microsoft.com/office/drawing/2016/5/13/chartex" xmlns:cx8="http://schemas.microsoft.com/office/drawing/2016/5/14/chartex" xmlns:mc="http://schemas.openxmlformats.org/markup-compatibility/2006" xmlns:aink="http://schemas.microsoft.com/office/drawing/2016/ink" xmlns:am3d="http://schemas.microsoft.com/office/drawing/2017/model3d" xmlns:o="urn:schemas-microsoft-com:office:office" xmlns:oel="http://schemas.microsoft.com/office/2019/extlst" xmlns:r="http://schemas.openxmlformats.org/officeDocument/2006/relationships" xmlns:m="http://schemas.openxmlformats.org/officeDocument/2006/math" xmlns:v="urn:schemas-microsoft-com:vml" xmlns:wp14="http://schemas.microsoft.com/office/word/2010/wordprocessingDrawing" xmlns:wp="http://schemas.openxmlformats.org/drawingml/2006/wordprocessingDrawing" xmlns:w10="urn:schemas-microsoft-com:office:word" xmlns:w="http://schemas.openxmlformats.org/wordprocessingml/2006/main" xmlns:w14="http://schemas.microsoft.com/office/word/2010/wordml" xmlns:w15="http://schemas.microsoft.com/office/word/2012/wordml" xmlns:w16cex="http://schemas.microsoft.com/office/word/2018/wordml/cex" xmlns:w16cid="http://schemas.microsoft.com/office/word/2016/wordml/cid" xmlns:w16="http://schemas.microsoft.com/office/word/2018/wordml" xmlns:w16sdtdh="http://schemas.microsoft.com/office/word/2020/wordml/sdtdatahash" xmlns:w16se="http://schemas.microsoft.com/office/word/2015/wordml/symex" xmlns:wpg="http://schemas.microsoft.com/office/word/2010/wordprocessingGroup" xmlns:wpi="http://schemas.microsoft.com/office/word/2010/wordprocessingInk" xmlns:wne="http://schemas.microsoft.com/office/word/2006/wordml" xmlns:wps="http://schemas.microsoft.com/office/word/2010/wordprocessingShape" mc:Ignorable="w14 w15 w16se w16cid w16 w16cex w16sdtdh wp14">
+<w:document xmlns:wpc="http://schemas.microsoft.com/office/word/2010/wordprocessingCanvas" xmlns:cx="http://schemas.microsoft.com/office/drawing/2014/chartex" xmlns:cx1="http://schemas.microsoft.com/office/drawing/2015/9/8/chartex" xmlns:cx2="http://schemas.microsoft.com/office/drawing/2015/10/21/chartex" xmlns:cx3="http://schemas.microsoft.com/office/drawing/2016/5/9/chartex" xmlns:cx4="http://schemas.microsoft.com/office/drawing/2016/5/10/chartex" xmlns:cx5="http://schemas.microsoft.com/office/drawing/2016/5/11/chartex" xmlns:cx6="http://schemas.microsoft.com/office/drawing/2016/5/12/chartex" xmlns:cx7="http://schemas.microsoft.com/office/drawing/2016/5/13/chartex" xmlns:cx8="http://schemas.microsoft.com/office/drawing/2016/5/14/chartex" xmlns:mc="http://schemas.openxmlformats.org/markup-compatibility/2006" xmlns:aink="http://schemas.microsoft.com/office/drawing/2016/ink" xmlns:am3d="http://schemas.microsoft.com/office/drawing/2017/model3d" xmlns:o="urn:schemas-microsoft-com:office:office" xmlns:r="http://schemas.openxmlformats.org/officeDocument/2006/relationships" xmlns:m="http://schemas.openxmlformats.org/officeDocument/2006/math" xmlns:v="urn:schemas-microsoft-com:vml" xmlns:wp14="http://schemas.microsoft.com/office/word/2010/wordprocessingDrawing" xmlns:wp="http://schemas.openxmlformats.org/drawingml/2006/wordprocessingDrawing" xmlns:w10="urn:schemas-microsoft-com:office:word" xmlns:w="http://schemas.openxmlformats.org/wordprocessingml/2006/main" xmlns:w14="http://schemas.microsoft.com/office/word/2010/wordml" xmlns:w15="http://schemas.microsoft.com/office/word/2012/wordml" xmlns:w16cid="http://schemas.microsoft.com/office/word/2016/wordml/cid" xmlns:w16se="http://schemas.microsoft.com/office/word/2015/wordml/symex" xmlns:wpg="http://schemas.microsoft.com/office/word/2010/wordprocessingGroup" xmlns:wpi="http://schemas.microsoft.com/office/word/2010/wordprocessingInk" xmlns:wne="http://schemas.microsoft.com/office/word/2006/wordml" xmlns:wps="http://schemas.microsoft.com/office/word/2010/wordprocessingShape" mc:Ignorable="w14 w15 w16se w16cid wp14">
   <w:body>
     <w:p>
       <w:pPr>
@@ -13,6 +13,8 @@
           <w:sz w:val="28"/>
         </w:rPr>
       </w:pPr>
+      <w:bookmarkStart w:id="0" w:name="_GoBack"/>
+      <w:bookmarkEnd w:id="0"/>
       <w:r>
         <w:rPr>
           <w:rFonts w:cs="Arial"/>
@@ -162,8 +164,8 @@
           <w:sz w:val="28"/>
         </w:rPr>
       </w:pPr>
-      <w:bookmarkStart w:id="0" w:name="_Toc161081545"/>
-      <w:bookmarkStart w:id="1" w:name="_Toc161081849"/>
+      <w:bookmarkStart w:id="1" w:name="_Toc161081545"/>
+      <w:bookmarkStart w:id="2" w:name="_Toc161081849"/>
       <w:r>
         <w:rPr>
           <w:rFonts w:cs="Arial"/>
@@ -208,8 +210,8 @@
         </w:rPr>
         <w:t>GABRIEL DE MEDEIROS LIMA</w:t>
       </w:r>
-      <w:bookmarkEnd w:id="0"/>
       <w:bookmarkEnd w:id="1"/>
+      <w:bookmarkEnd w:id="2"/>
     </w:p>
     <w:p>
       <w:pPr>
@@ -447,7 +449,8 @@
           <w:noProof/>
         </w:rPr>
         <w:sectPr>
-          <w:footerReference w:type="default" r:id="rId11"/>
+          <w:headerReference w:type="default" r:id="rId11"/>
+          <w:footerReference w:type="default" r:id="rId12"/>
           <w:pgSz w:w="11907" w:h="16840" w:code="9"/>
           <w:pgMar w:top="1701" w:right="1134" w:bottom="1134" w:left="1701" w:header="851" w:footer="851" w:gutter="0"/>
           <w:paperSrc w:first="6169" w:other="6169"/>
@@ -457,9 +460,9 @@
           <w:docGrid w:linePitch="360"/>
         </w:sectPr>
       </w:pPr>
-      <w:bookmarkStart w:id="2" w:name="_Toc152045189"/>
+      <w:bookmarkStart w:id="3" w:name="_Toc152045189"/>
     </w:p>
-    <w:bookmarkEnd w:id="2"/>
+    <w:bookmarkEnd w:id="3"/>
     <w:p>
       <w:pPr>
         <w:pStyle w:val="Ttulo1"/>
@@ -476,18 +479,32 @@
           <w:rFonts w:cs="Arial"/>
         </w:rPr>
       </w:pPr>
-      <w:bookmarkStart w:id="3" w:name="_Toc152045197"/>
-      <w:r>
-        <w:rPr>
-          <w:rFonts w:cs="Arial"/>
-        </w:rPr>
-        <w:t>O presente ensaio acadêmico tem como objetivo apresentar e analisar o que são Bancos de Dados NoSQL e seus variados tipos, além de suas vantagens e desvantagens. Os Bancos de Dados NoSQL (</w:t>
+      <w:bookmarkStart w:id="4" w:name="_Toc152045197"/>
+      <w:r>
+        <w:rPr>
+          <w:rFonts w:cs="Arial"/>
+        </w:rPr>
+        <w:t xml:space="preserve">O presente ensaio acadêmico tem como objetivo apresentar e analisar o que são Bancos de Dados NoSQL e seus variados tipos, além de suas vantagens e desvantagens. Os Bancos de Dados </w:t>
       </w:r>
       <w:proofErr w:type="spellStart"/>
       <w:r>
         <w:rPr>
           <w:rFonts w:cs="Arial"/>
         </w:rPr>
+        <w:t>NoSQL</w:t>
+      </w:r>
+      <w:proofErr w:type="spellEnd"/>
+      <w:r>
+        <w:rPr>
+          <w:rFonts w:cs="Arial"/>
+        </w:rPr>
+        <w:t xml:space="preserve"> (</w:t>
+      </w:r>
+      <w:proofErr w:type="spellStart"/>
+      <w:r>
+        <w:rPr>
+          <w:rFonts w:cs="Arial"/>
+        </w:rPr>
         <w:t>Not</w:t>
       </w:r>
       <w:proofErr w:type="spellEnd"/>
@@ -495,7 +512,21 @@
         <w:rPr>
           <w:rFonts w:cs="Arial"/>
         </w:rPr>
-        <w:t xml:space="preserve"> Only SQL) são bancos não-relacionais, ou seja, diferem dos tradicionais bancos de dados relacionais com suporte à linguagem SQL, de modo que não utilizam um esquema de tabela fixo. Sendo assim, os bancos NoSQL são capazes de armazenar e processar dados </w:t>
+        <w:t xml:space="preserve"> </w:t>
+      </w:r>
+      <w:proofErr w:type="spellStart"/>
+      <w:r>
+        <w:rPr>
+          <w:rFonts w:cs="Arial"/>
+        </w:rPr>
+        <w:t>Only</w:t>
+      </w:r>
+      <w:proofErr w:type="spellEnd"/>
+      <w:r>
+        <w:rPr>
+          <w:rFonts w:cs="Arial"/>
+        </w:rPr>
+        <w:t xml:space="preserve"> SQL) são bancos não-relacionais, ou seja, diferem dos tradicionais bancos de dados relacionais com suporte à linguagem SQL, de modo que não utilizam um esquema de tabela fixo. Sendo assim, os bancos NoSQL são capazes de armazenar e processar dados </w:t>
       </w:r>
       <w:r>
         <w:rPr>
@@ -569,9 +600,9 @@
           <w:rFonts w:ascii="Arial" w:hAnsi="Arial" w:cs="Arial"/>
         </w:rPr>
         <w:sectPr>
-          <w:headerReference w:type="default" r:id="rId12"/>
-          <w:headerReference w:type="first" r:id="rId13"/>
-          <w:footerReference w:type="first" r:id="rId14"/>
+          <w:headerReference w:type="default" r:id="rId13"/>
+          <w:headerReference w:type="first" r:id="rId14"/>
+          <w:footerReference w:type="first" r:id="rId15"/>
           <w:pgSz w:w="11907" w:h="16840" w:code="9"/>
           <w:pgMar w:top="1701" w:right="1134" w:bottom="1134" w:left="1701" w:header="720" w:footer="851" w:gutter="0"/>
           <w:pgNumType w:start="11"/>
@@ -595,11 +626,11 @@
       <w:pPr>
         <w:pStyle w:val="Ttulo2"/>
       </w:pPr>
-      <w:bookmarkStart w:id="4" w:name="_Toc178714628"/>
+      <w:bookmarkStart w:id="5" w:name="_Toc178714628"/>
       <w:r>
         <w:t>Introdução</w:t>
       </w:r>
-      <w:bookmarkEnd w:id="4"/>
+      <w:bookmarkEnd w:id="5"/>
       <w:r>
         <w:t xml:space="preserve"> </w:t>
       </w:r>
@@ -829,32 +860,28 @@
     </w:p>
     <w:p>
       <w:pPr>
-        <w:rPr>
-          <w:rFonts w:cs="Arial"/>
-        </w:rPr>
-      </w:pPr>
-      <w:r>
-        <w:rPr>
-          <w:rFonts w:cs="Arial"/>
-        </w:rPr>
-        <w:t>Todo desenho, gráfico, imagem devem ser considerados em uma monografia como figura. As figuras devem sem</w:t>
-      </w:r>
-      <w:bookmarkStart w:id="5" w:name="_Toc152045266"/>
-      <w:bookmarkStart w:id="6" w:name="_Toc158717016"/>
-      <w:bookmarkEnd w:id="3"/>
+        <w:pStyle w:val="Ttulo3"/>
+      </w:pPr>
+      <w:bookmarkStart w:id="6" w:name="_Toc152045266"/>
+      <w:bookmarkStart w:id="7" w:name="_Toc158717016"/>
+      <w:bookmarkEnd w:id="4"/>
+      <w:r>
+        <w:t>Banco de Dados de Documentos</w:t>
+      </w:r>
     </w:p>
+    <w:p/>
     <w:p>
       <w:pPr>
         <w:pStyle w:val="Ttulo3"/>
       </w:pPr>
       <w:r>
-        <w:t>Banco de Dados de Documentos</w:t>
+        <w:t>Banco de Dados de Chave e Valor</w:t>
       </w:r>
     </w:p>
     <w:p>
       <w:proofErr w:type="spellStart"/>
       <w:r>
-        <w:t>Aaaaaaaa</w:t>
+        <w:t>Aaaaaaaaaaaa</w:t>
       </w:r>
       <w:proofErr w:type="spellEnd"/>
     </w:p>
@@ -863,13 +890,13 @@
         <w:pStyle w:val="Ttulo3"/>
       </w:pPr>
       <w:r>
-        <w:t>Banco de Dados de Chave e Valor</w:t>
+        <w:t>Banco de Dados de Grafos</w:t>
       </w:r>
     </w:p>
     <w:p>
       <w:proofErr w:type="spellStart"/>
       <w:r>
-        <w:t>Aaaaaaaaaaaa</w:t>
+        <w:t>Aaaaaa</w:t>
       </w:r>
       <w:proofErr w:type="spellEnd"/>
     </w:p>
@@ -878,30 +905,39 @@
         <w:pStyle w:val="Ttulo3"/>
       </w:pPr>
       <w:r>
-        <w:t>Banco de Dados de Grafos</w:t>
+        <w:t>Banco de Dados de Colunas</w:t>
       </w:r>
     </w:p>
     <w:p>
       <w:proofErr w:type="spellStart"/>
       <w:r>
-        <w:t>Aaaaaa</w:t>
+        <w:t>aaaaaaa</w:t>
       </w:r>
       <w:proofErr w:type="spellEnd"/>
     </w:p>
     <w:p>
       <w:pPr>
-        <w:pStyle w:val="Ttulo3"/>
-      </w:pPr>
-      <w:r>
-        <w:t>Banco de Dados de Colunas</w:t>
-      </w:r>
+        <w:rPr>
+          <w:rFonts w:cs="Arial"/>
+        </w:rPr>
+      </w:pPr>
     </w:p>
     <w:p>
-      <w:proofErr w:type="spellStart"/>
-      <w:r>
-        <w:t>aaaaaaa</w:t>
-      </w:r>
-      <w:proofErr w:type="spellEnd"/>
+      <w:pPr>
+        <w:pStyle w:val="Ttulo2"/>
+      </w:pPr>
+      <w:r>
+        <w:t xml:space="preserve">Comparativo: </w:t>
+      </w:r>
+      <w:r>
+        <w:t>MongoDB</w:t>
+      </w:r>
+      <w:r>
+        <w:t xml:space="preserve"> e </w:t>
+      </w:r>
+      <w:r>
+        <w:t>OracleDB</w:t>
+      </w:r>
     </w:p>
     <w:p>
       <w:pPr>
@@ -909,34 +945,70 @@
           <w:rFonts w:cs="Arial"/>
         </w:rPr>
       </w:pPr>
+      <w:r>
+        <w:rPr>
+          <w:rFonts w:cs="Arial"/>
+        </w:rPr>
+        <w:t xml:space="preserve">Para uma melhor exemplificação, será apresentado um comparativo entre o </w:t>
+      </w:r>
+      <w:proofErr w:type="spellStart"/>
+      <w:r>
+        <w:rPr>
+          <w:rFonts w:cs="Arial"/>
+        </w:rPr>
+        <w:t>MongoDB</w:t>
+      </w:r>
+      <w:proofErr w:type="spellEnd"/>
+      <w:r>
+        <w:rPr>
+          <w:rFonts w:cs="Arial"/>
+        </w:rPr>
+        <w:t xml:space="preserve"> e </w:t>
+      </w:r>
+      <w:proofErr w:type="spellStart"/>
+      <w:r>
+        <w:rPr>
+          <w:rFonts w:cs="Arial"/>
+        </w:rPr>
+        <w:t>OracleDB</w:t>
+      </w:r>
+      <w:proofErr w:type="spellEnd"/>
+      <w:r>
+        <w:rPr>
+          <w:rFonts w:cs="Arial"/>
+        </w:rPr>
+        <w:t xml:space="preserve">, onde trabalham utilizando </w:t>
+      </w:r>
+      <w:proofErr w:type="spellStart"/>
+      <w:r>
+        <w:rPr>
+          <w:rFonts w:cs="Arial"/>
+        </w:rPr>
+        <w:t>NoSQL</w:t>
+      </w:r>
+      <w:proofErr w:type="spellEnd"/>
+      <w:r>
+        <w:rPr>
+          <w:rFonts w:cs="Arial"/>
+        </w:rPr>
+        <w:t xml:space="preserve"> e SQL, respectivamente.</w:t>
+      </w:r>
     </w:p>
     <w:p>
       <w:pPr>
-        <w:pStyle w:val="Ttulo2"/>
-      </w:pPr>
-      <w:r>
-        <w:t xml:space="preserve">Comparativo: </w:t>
-      </w:r>
-      <w:r>
-        <w:t>MongoDB</w:t>
-      </w:r>
-      <w:r>
-        <w:t xml:space="preserve"> e </w:t>
-      </w:r>
-      <w:r>
-        <w:t>OracleDB</w:t>
+        <w:pStyle w:val="Ttulo3"/>
+      </w:pPr>
+      <w:r>
+        <w:t>Banco de Dados de Colunas</w:t>
       </w:r>
     </w:p>
     <w:p>
       <w:pPr>
-        <w:rPr>
-          <w:rFonts w:cs="Arial"/>
-        </w:rPr>
         <w:sectPr>
-          <w:headerReference w:type="default" r:id="rId15"/>
-          <w:footerReference w:type="default" r:id="rId16"/>
-          <w:headerReference w:type="first" r:id="rId17"/>
-          <w:footerReference w:type="first" r:id="rId18"/>
+          <w:headerReference w:type="default" r:id="rId16"/>
+          <w:footerReference w:type="default" r:id="rId17"/>
+          <w:headerReference w:type="first" r:id="rId18"/>
+          <w:footerReference w:type="first" r:id="rId19"/>
           <w:pgSz w:w="11907" w:h="16840" w:code="9"/>
           <w:pgMar w:top="1701" w:right="1134" w:bottom="1134" w:left="1701" w:header="720" w:footer="850" w:gutter="0"/>
           <w:paperSrc w:first="6169" w:other="6169"/>
@@ -946,10 +1018,26 @@
         </w:sectPr>
       </w:pPr>
       <w:r>
-        <w:rPr>
-          <w:rFonts w:cs="Arial"/>
-        </w:rPr>
-        <w:t>As tabelas não podem ser confundidas com imagens, figuras ou similares, é uma construção própria do editor de textos, e, mesmo tabelas que foram construídas por outros aplicativos e são caracterizadas como imagem, devem ser consideradas figuras e não tabelas. As tabelas devem ter legendas na parte superior, e em alguns padrões não possuem bordas laterais e intermediárias.</w:t>
+        <w:t xml:space="preserve">Na arquitetura, a principal diferença é mostrada no armazenamento dos dados, tendo em vista que no </w:t>
+      </w:r>
+      <w:proofErr w:type="spellStart"/>
+      <w:r>
+        <w:t>OracleDB</w:t>
+      </w:r>
+      <w:proofErr w:type="spellEnd"/>
+      <w:r>
+        <w:t xml:space="preserve"> é feito utilizando tabelas, um conceito mais comum. O que não ocorre no </w:t>
+      </w:r>
+      <w:proofErr w:type="spellStart"/>
+      <w:r>
+        <w:t>MongoDB</w:t>
+      </w:r>
+      <w:proofErr w:type="spellEnd"/>
+      <w:r>
+        <w:t>, que ao invés disso, utiliza coleções para armazenar seus dados</w:t>
+      </w:r>
+      <w:r>
+        <w:t>.</w:t>
       </w:r>
     </w:p>
     <w:p>
@@ -957,16 +1045,16 @@
         <w:pStyle w:val="Ttulo1"/>
         <w:spacing w:line="360" w:lineRule="auto"/>
       </w:pPr>
-      <w:bookmarkStart w:id="7" w:name="_Toc158717015"/>
-      <w:bookmarkStart w:id="8" w:name="_Toc162066438"/>
-      <w:bookmarkStart w:id="9" w:name="_Toc178714633"/>
+      <w:bookmarkStart w:id="8" w:name="_Toc158717015"/>
+      <w:bookmarkStart w:id="9" w:name="_Toc162066438"/>
+      <w:bookmarkStart w:id="10" w:name="_Toc178714633"/>
       <w:r>
         <w:lastRenderedPageBreak/>
         <w:t>CONCLUS</w:t>
       </w:r>
-      <w:bookmarkEnd w:id="7"/>
       <w:bookmarkEnd w:id="8"/>
       <w:bookmarkEnd w:id="9"/>
+      <w:bookmarkEnd w:id="10"/>
       <w:r>
         <w:t>ÃO</w:t>
       </w:r>
@@ -984,8 +1072,8 @@
           <w:rFonts w:cs="Arial"/>
         </w:rPr>
         <w:sectPr>
-          <w:headerReference w:type="first" r:id="rId19"/>
-          <w:footerReference w:type="first" r:id="rId20"/>
+          <w:headerReference w:type="first" r:id="rId20"/>
+          <w:footerReference w:type="first" r:id="rId21"/>
           <w:pgSz w:w="11907" w:h="16840" w:code="9"/>
           <w:pgMar w:top="1701" w:right="1134" w:bottom="1134" w:left="1701" w:header="720" w:footer="851" w:gutter="0"/>
           <w:paperSrc w:first="6169" w:other="6169"/>
@@ -1010,8 +1098,8 @@
         <w:lastRenderedPageBreak/>
         <w:t>REFERÊNCIAS BIBLIOGRÁFICAS</w:t>
       </w:r>
-      <w:bookmarkEnd w:id="5"/>
       <w:bookmarkEnd w:id="6"/>
+      <w:bookmarkEnd w:id="7"/>
     </w:p>
     <w:p>
       <w:pPr>
@@ -1109,9 +1197,9 @@
       </w:pPr>
     </w:p>
     <w:sectPr>
-      <w:headerReference w:type="even" r:id="rId21"/>
-      <w:footerReference w:type="default" r:id="rId22"/>
-      <w:headerReference w:type="first" r:id="rId23"/>
+      <w:headerReference w:type="even" r:id="rId22"/>
+      <w:footerReference w:type="default" r:id="rId23"/>
+      <w:headerReference w:type="first" r:id="rId24"/>
       <w:pgSz w:w="11907" w:h="16840" w:code="9"/>
       <w:pgMar w:top="1701" w:right="1134" w:bottom="1134" w:left="1701" w:header="720" w:footer="851" w:gutter="0"/>
       <w:paperSrc w:first="6169" w:other="6169"/>
@@ -1123,7 +1211,7 @@
 </file>
 
 <file path=word/endnotes.xml><?xml version="1.0" encoding="utf-8"?>
-<w:endnotes xmlns:wpc="http://schemas.microsoft.com/office/word/2010/wordprocessingCanvas" xmlns:cx="http://schemas.microsoft.com/office/drawing/2014/chartex" xmlns:cx1="http://schemas.microsoft.com/office/drawing/2015/9/8/chartex" xmlns:cx2="http://schemas.microsoft.com/office/drawing/2015/10/21/chartex" xmlns:cx3="http://schemas.microsoft.com/office/drawing/2016/5/9/chartex" xmlns:cx4="http://schemas.microsoft.com/office/drawing/2016/5/10/chartex" xmlns:cx5="http://schemas.microsoft.com/office/drawing/2016/5/11/chartex" xmlns:cx6="http://schemas.microsoft.com/office/drawing/2016/5/12/chartex" xmlns:cx7="http://schemas.microsoft.com/office/drawing/2016/5/13/chartex" xmlns:cx8="http://schemas.microsoft.com/office/drawing/2016/5/14/chartex" xmlns:mc="http://schemas.openxmlformats.org/markup-compatibility/2006" xmlns:aink="http://schemas.microsoft.com/office/drawing/2016/ink" xmlns:am3d="http://schemas.microsoft.com/office/drawing/2017/model3d" xmlns:o="urn:schemas-microsoft-com:office:office" xmlns:oel="http://schemas.microsoft.com/office/2019/extlst" xmlns:r="http://schemas.openxmlformats.org/officeDocument/2006/relationships" xmlns:m="http://schemas.openxmlformats.org/officeDocument/2006/math" xmlns:v="urn:schemas-microsoft-com:vml" xmlns:wp14="http://schemas.microsoft.com/office/word/2010/wordprocessingDrawing" xmlns:wp="http://schemas.openxmlformats.org/drawingml/2006/wordprocessingDrawing" xmlns:w10="urn:schemas-microsoft-com:office:word" xmlns:w="http://schemas.openxmlformats.org/wordprocessingml/2006/main" xmlns:w14="http://schemas.microsoft.com/office/word/2010/wordml" xmlns:w15="http://schemas.microsoft.com/office/word/2012/wordml" xmlns:w16cex="http://schemas.microsoft.com/office/word/2018/wordml/cex" xmlns:w16cid="http://schemas.microsoft.com/office/word/2016/wordml/cid" xmlns:w16="http://schemas.microsoft.com/office/word/2018/wordml" xmlns:w16sdtdh="http://schemas.microsoft.com/office/word/2020/wordml/sdtdatahash" xmlns:w16se="http://schemas.microsoft.com/office/word/2015/wordml/symex" xmlns:wpg="http://schemas.microsoft.com/office/word/2010/wordprocessingGroup" xmlns:wpi="http://schemas.microsoft.com/office/word/2010/wordprocessingInk" xmlns:wne="http://schemas.microsoft.com/office/word/2006/wordml" xmlns:wps="http://schemas.microsoft.com/office/word/2010/wordprocessingShape" mc:Ignorable="w14 w15 w16se w16cid w16 w16cex w16sdtdh wp14">
+<w:endnotes xmlns:wpc="http://schemas.microsoft.com/office/word/2010/wordprocessingCanvas" xmlns:cx="http://schemas.microsoft.com/office/drawing/2014/chartex" xmlns:cx1="http://schemas.microsoft.com/office/drawing/2015/9/8/chartex" xmlns:cx2="http://schemas.microsoft.com/office/drawing/2015/10/21/chartex" xmlns:cx3="http://schemas.microsoft.com/office/drawing/2016/5/9/chartex" xmlns:cx4="http://schemas.microsoft.com/office/drawing/2016/5/10/chartex" xmlns:cx5="http://schemas.microsoft.com/office/drawing/2016/5/11/chartex" xmlns:cx6="http://schemas.microsoft.com/office/drawing/2016/5/12/chartex" xmlns:cx7="http://schemas.microsoft.com/office/drawing/2016/5/13/chartex" xmlns:cx8="http://schemas.microsoft.com/office/drawing/2016/5/14/chartex" xmlns:mc="http://schemas.openxmlformats.org/markup-compatibility/2006" xmlns:aink="http://schemas.microsoft.com/office/drawing/2016/ink" xmlns:am3d="http://schemas.microsoft.com/office/drawing/2017/model3d" xmlns:o="urn:schemas-microsoft-com:office:office" xmlns:r="http://schemas.openxmlformats.org/officeDocument/2006/relationships" xmlns:m="http://schemas.openxmlformats.org/officeDocument/2006/math" xmlns:v="urn:schemas-microsoft-com:vml" xmlns:wp14="http://schemas.microsoft.com/office/word/2010/wordprocessingDrawing" xmlns:wp="http://schemas.openxmlformats.org/drawingml/2006/wordprocessingDrawing" xmlns:w10="urn:schemas-microsoft-com:office:word" xmlns:w="http://schemas.openxmlformats.org/wordprocessingml/2006/main" xmlns:w14="http://schemas.microsoft.com/office/word/2010/wordml" xmlns:w15="http://schemas.microsoft.com/office/word/2012/wordml" xmlns:w16cid="http://schemas.microsoft.com/office/word/2016/wordml/cid" xmlns:w16se="http://schemas.microsoft.com/office/word/2015/wordml/symex" xmlns:wpg="http://schemas.microsoft.com/office/word/2010/wordprocessingGroup" xmlns:wpi="http://schemas.microsoft.com/office/word/2010/wordprocessingInk" xmlns:wne="http://schemas.microsoft.com/office/word/2006/wordml" xmlns:wps="http://schemas.microsoft.com/office/word/2010/wordprocessingShape" mc:Ignorable="w14 w15 w16se w16cid wp14">
   <w:endnote w:type="separator" w:id="-1">
     <w:p>
       <w:r>
@@ -1142,11 +1230,18 @@
     <w:p/>
     <w:p/>
   </w:endnote>
+  <w:endnote w:type="continuationNotice" w:id="1">
+    <w:p>
+      <w:pPr>
+        <w:spacing w:line="240" w:lineRule="auto"/>
+      </w:pPr>
+    </w:p>
+  </w:endnote>
 </w:endnotes>
 </file>
 
 <file path=word/footer1.xml><?xml version="1.0" encoding="utf-8"?>
-<w:ftr xmlns:wpc="http://schemas.microsoft.com/office/word/2010/wordprocessingCanvas" xmlns:cx="http://schemas.microsoft.com/office/drawing/2014/chartex" xmlns:cx1="http://schemas.microsoft.com/office/drawing/2015/9/8/chartex" xmlns:cx2="http://schemas.microsoft.com/office/drawing/2015/10/21/chartex" xmlns:cx3="http://schemas.microsoft.com/office/drawing/2016/5/9/chartex" xmlns:cx4="http://schemas.microsoft.com/office/drawing/2016/5/10/chartex" xmlns:cx5="http://schemas.microsoft.com/office/drawing/2016/5/11/chartex" xmlns:cx6="http://schemas.microsoft.com/office/drawing/2016/5/12/chartex" xmlns:cx7="http://schemas.microsoft.com/office/drawing/2016/5/13/chartex" xmlns:cx8="http://schemas.microsoft.com/office/drawing/2016/5/14/chartex" xmlns:mc="http://schemas.openxmlformats.org/markup-compatibility/2006" xmlns:aink="http://schemas.microsoft.com/office/drawing/2016/ink" xmlns:am3d="http://schemas.microsoft.com/office/drawing/2017/model3d" xmlns:o="urn:schemas-microsoft-com:office:office" xmlns:oel="http://schemas.microsoft.com/office/2019/extlst" xmlns:r="http://schemas.openxmlformats.org/officeDocument/2006/relationships" xmlns:m="http://schemas.openxmlformats.org/officeDocument/2006/math" xmlns:v="urn:schemas-microsoft-com:vml" xmlns:wp14="http://schemas.microsoft.com/office/word/2010/wordprocessingDrawing" xmlns:wp="http://schemas.openxmlformats.org/drawingml/2006/wordprocessingDrawing" xmlns:w10="urn:schemas-microsoft-com:office:word" xmlns:w="http://schemas.openxmlformats.org/wordprocessingml/2006/main" xmlns:w14="http://schemas.microsoft.com/office/word/2010/wordml" xmlns:w15="http://schemas.microsoft.com/office/word/2012/wordml" xmlns:w16cex="http://schemas.microsoft.com/office/word/2018/wordml/cex" xmlns:w16cid="http://schemas.microsoft.com/office/word/2016/wordml/cid" xmlns:w16="http://schemas.microsoft.com/office/word/2018/wordml" xmlns:w16sdtdh="http://schemas.microsoft.com/office/word/2020/wordml/sdtdatahash" xmlns:w16se="http://schemas.microsoft.com/office/word/2015/wordml/symex" xmlns:wpg="http://schemas.microsoft.com/office/word/2010/wordprocessingGroup" xmlns:wpi="http://schemas.microsoft.com/office/word/2010/wordprocessingInk" xmlns:wne="http://schemas.microsoft.com/office/word/2006/wordml" xmlns:wps="http://schemas.microsoft.com/office/word/2010/wordprocessingShape" mc:Ignorable="w14 w15 w16se w16cid w16 w16cex w16sdtdh wp14">
+<w:ftr xmlns:wpc="http://schemas.microsoft.com/office/word/2010/wordprocessingCanvas" xmlns:cx="http://schemas.microsoft.com/office/drawing/2014/chartex" xmlns:cx1="http://schemas.microsoft.com/office/drawing/2015/9/8/chartex" xmlns:cx2="http://schemas.microsoft.com/office/drawing/2015/10/21/chartex" xmlns:cx3="http://schemas.microsoft.com/office/drawing/2016/5/9/chartex" xmlns:cx4="http://schemas.microsoft.com/office/drawing/2016/5/10/chartex" xmlns:cx5="http://schemas.microsoft.com/office/drawing/2016/5/11/chartex" xmlns:cx6="http://schemas.microsoft.com/office/drawing/2016/5/12/chartex" xmlns:cx7="http://schemas.microsoft.com/office/drawing/2016/5/13/chartex" xmlns:cx8="http://schemas.microsoft.com/office/drawing/2016/5/14/chartex" xmlns:mc="http://schemas.openxmlformats.org/markup-compatibility/2006" xmlns:aink="http://schemas.microsoft.com/office/drawing/2016/ink" xmlns:am3d="http://schemas.microsoft.com/office/drawing/2017/model3d" xmlns:o="urn:schemas-microsoft-com:office:office" xmlns:r="http://schemas.openxmlformats.org/officeDocument/2006/relationships" xmlns:m="http://schemas.openxmlformats.org/officeDocument/2006/math" xmlns:v="urn:schemas-microsoft-com:vml" xmlns:wp14="http://schemas.microsoft.com/office/word/2010/wordprocessingDrawing" xmlns:wp="http://schemas.openxmlformats.org/drawingml/2006/wordprocessingDrawing" xmlns:w10="urn:schemas-microsoft-com:office:word" xmlns:w="http://schemas.openxmlformats.org/wordprocessingml/2006/main" xmlns:w14="http://schemas.microsoft.com/office/word/2010/wordml" xmlns:w15="http://schemas.microsoft.com/office/word/2012/wordml" xmlns:w16cid="http://schemas.microsoft.com/office/word/2016/wordml/cid" xmlns:w16se="http://schemas.microsoft.com/office/word/2015/wordml/symex" xmlns:wpg="http://schemas.microsoft.com/office/word/2010/wordprocessingGroup" xmlns:wpi="http://schemas.microsoft.com/office/word/2010/wordprocessingInk" xmlns:wne="http://schemas.microsoft.com/office/word/2006/wordml" xmlns:wps="http://schemas.microsoft.com/office/word/2010/wordprocessingShape" mc:Ignorable="w14 w15 w16se w16cid wp14">
   <w:p>
     <w:pPr>
       <w:pStyle w:val="Rodap"/>
@@ -1161,7 +1256,7 @@
 </file>
 
 <file path=word/footer2.xml><?xml version="1.0" encoding="utf-8"?>
-<w:ftr xmlns:wpc="http://schemas.microsoft.com/office/word/2010/wordprocessingCanvas" xmlns:cx="http://schemas.microsoft.com/office/drawing/2014/chartex" xmlns:cx1="http://schemas.microsoft.com/office/drawing/2015/9/8/chartex" xmlns:cx2="http://schemas.microsoft.com/office/drawing/2015/10/21/chartex" xmlns:cx3="http://schemas.microsoft.com/office/drawing/2016/5/9/chartex" xmlns:cx4="http://schemas.microsoft.com/office/drawing/2016/5/10/chartex" xmlns:cx5="http://schemas.microsoft.com/office/drawing/2016/5/11/chartex" xmlns:cx6="http://schemas.microsoft.com/office/drawing/2016/5/12/chartex" xmlns:cx7="http://schemas.microsoft.com/office/drawing/2016/5/13/chartex" xmlns:cx8="http://schemas.microsoft.com/office/drawing/2016/5/14/chartex" xmlns:mc="http://schemas.openxmlformats.org/markup-compatibility/2006" xmlns:aink="http://schemas.microsoft.com/office/drawing/2016/ink" xmlns:am3d="http://schemas.microsoft.com/office/drawing/2017/model3d" xmlns:o="urn:schemas-microsoft-com:office:office" xmlns:oel="http://schemas.microsoft.com/office/2019/extlst" xmlns:r="http://schemas.openxmlformats.org/officeDocument/2006/relationships" xmlns:m="http://schemas.openxmlformats.org/officeDocument/2006/math" xmlns:v="urn:schemas-microsoft-com:vml" xmlns:wp14="http://schemas.microsoft.com/office/word/2010/wordprocessingDrawing" xmlns:wp="http://schemas.openxmlformats.org/drawingml/2006/wordprocessingDrawing" xmlns:w10="urn:schemas-microsoft-com:office:word" xmlns:w="http://schemas.openxmlformats.org/wordprocessingml/2006/main" xmlns:w14="http://schemas.microsoft.com/office/word/2010/wordml" xmlns:w15="http://schemas.microsoft.com/office/word/2012/wordml" xmlns:w16cex="http://schemas.microsoft.com/office/word/2018/wordml/cex" xmlns:w16cid="http://schemas.microsoft.com/office/word/2016/wordml/cid" xmlns:w16="http://schemas.microsoft.com/office/word/2018/wordml" xmlns:w16sdtdh="http://schemas.microsoft.com/office/word/2020/wordml/sdtdatahash" xmlns:w16se="http://schemas.microsoft.com/office/word/2015/wordml/symex" xmlns:wpg="http://schemas.microsoft.com/office/word/2010/wordprocessingGroup" xmlns:wpi="http://schemas.microsoft.com/office/word/2010/wordprocessingInk" xmlns:wne="http://schemas.microsoft.com/office/word/2006/wordml" xmlns:wps="http://schemas.microsoft.com/office/word/2010/wordprocessingShape" mc:Ignorable="w14 w15 w16se w16cid w16 w16cex w16sdtdh wp14">
+<w:ftr xmlns:wpc="http://schemas.microsoft.com/office/word/2010/wordprocessingCanvas" xmlns:cx="http://schemas.microsoft.com/office/drawing/2014/chartex" xmlns:cx1="http://schemas.microsoft.com/office/drawing/2015/9/8/chartex" xmlns:cx2="http://schemas.microsoft.com/office/drawing/2015/10/21/chartex" xmlns:cx3="http://schemas.microsoft.com/office/drawing/2016/5/9/chartex" xmlns:cx4="http://schemas.microsoft.com/office/drawing/2016/5/10/chartex" xmlns:cx5="http://schemas.microsoft.com/office/drawing/2016/5/11/chartex" xmlns:cx6="http://schemas.microsoft.com/office/drawing/2016/5/12/chartex" xmlns:cx7="http://schemas.microsoft.com/office/drawing/2016/5/13/chartex" xmlns:cx8="http://schemas.microsoft.com/office/drawing/2016/5/14/chartex" xmlns:mc="http://schemas.openxmlformats.org/markup-compatibility/2006" xmlns:aink="http://schemas.microsoft.com/office/drawing/2016/ink" xmlns:am3d="http://schemas.microsoft.com/office/drawing/2017/model3d" xmlns:o="urn:schemas-microsoft-com:office:office" xmlns:r="http://schemas.openxmlformats.org/officeDocument/2006/relationships" xmlns:m="http://schemas.openxmlformats.org/officeDocument/2006/math" xmlns:v="urn:schemas-microsoft-com:vml" xmlns:wp14="http://schemas.microsoft.com/office/word/2010/wordprocessingDrawing" xmlns:wp="http://schemas.openxmlformats.org/drawingml/2006/wordprocessingDrawing" xmlns:w10="urn:schemas-microsoft-com:office:word" xmlns:w="http://schemas.openxmlformats.org/wordprocessingml/2006/main" xmlns:w14="http://schemas.microsoft.com/office/word/2010/wordml" xmlns:w15="http://schemas.microsoft.com/office/word/2012/wordml" xmlns:w16cid="http://schemas.microsoft.com/office/word/2016/wordml/cid" xmlns:w16se="http://schemas.microsoft.com/office/word/2015/wordml/symex" xmlns:wpg="http://schemas.microsoft.com/office/word/2010/wordprocessingGroup" xmlns:wpi="http://schemas.microsoft.com/office/word/2010/wordprocessingInk" xmlns:wne="http://schemas.microsoft.com/office/word/2006/wordml" xmlns:wps="http://schemas.microsoft.com/office/word/2010/wordprocessingShape" mc:Ignorable="w14 w15 w16se w16cid wp14">
   <w:p>
     <w:pPr>
       <w:pBdr>
@@ -1174,7 +1269,7 @@
 </file>
 
 <file path=word/footer3.xml><?xml version="1.0" encoding="utf-8"?>
-<w:ftr xmlns:wpc="http://schemas.microsoft.com/office/word/2010/wordprocessingCanvas" xmlns:cx="http://schemas.microsoft.com/office/drawing/2014/chartex" xmlns:cx1="http://schemas.microsoft.com/office/drawing/2015/9/8/chartex" xmlns:cx2="http://schemas.microsoft.com/office/drawing/2015/10/21/chartex" xmlns:cx3="http://schemas.microsoft.com/office/drawing/2016/5/9/chartex" xmlns:cx4="http://schemas.microsoft.com/office/drawing/2016/5/10/chartex" xmlns:cx5="http://schemas.microsoft.com/office/drawing/2016/5/11/chartex" xmlns:cx6="http://schemas.microsoft.com/office/drawing/2016/5/12/chartex" xmlns:cx7="http://schemas.microsoft.com/office/drawing/2016/5/13/chartex" xmlns:cx8="http://schemas.microsoft.com/office/drawing/2016/5/14/chartex" xmlns:mc="http://schemas.openxmlformats.org/markup-compatibility/2006" xmlns:aink="http://schemas.microsoft.com/office/drawing/2016/ink" xmlns:am3d="http://schemas.microsoft.com/office/drawing/2017/model3d" xmlns:o="urn:schemas-microsoft-com:office:office" xmlns:oel="http://schemas.microsoft.com/office/2019/extlst" xmlns:r="http://schemas.openxmlformats.org/officeDocument/2006/relationships" xmlns:m="http://schemas.openxmlformats.org/officeDocument/2006/math" xmlns:v="urn:schemas-microsoft-com:vml" xmlns:wp14="http://schemas.microsoft.com/office/word/2010/wordprocessingDrawing" xmlns:wp="http://schemas.openxmlformats.org/drawingml/2006/wordprocessingDrawing" xmlns:w10="urn:schemas-microsoft-com:office:word" xmlns:w="http://schemas.openxmlformats.org/wordprocessingml/2006/main" xmlns:w14="http://schemas.microsoft.com/office/word/2010/wordml" xmlns:w15="http://schemas.microsoft.com/office/word/2012/wordml" xmlns:w16cex="http://schemas.microsoft.com/office/word/2018/wordml/cex" xmlns:w16cid="http://schemas.microsoft.com/office/word/2016/wordml/cid" xmlns:w16="http://schemas.microsoft.com/office/word/2018/wordml" xmlns:w16sdtdh="http://schemas.microsoft.com/office/word/2020/wordml/sdtdatahash" xmlns:w16se="http://schemas.microsoft.com/office/word/2015/wordml/symex" xmlns:wpg="http://schemas.microsoft.com/office/word/2010/wordprocessingGroup" xmlns:wpi="http://schemas.microsoft.com/office/word/2010/wordprocessingInk" xmlns:wne="http://schemas.microsoft.com/office/word/2006/wordml" xmlns:wps="http://schemas.microsoft.com/office/word/2010/wordprocessingShape" mc:Ignorable="w14 w15 w16se w16cid w16 w16cex w16sdtdh wp14">
+<w:ftr xmlns:wpc="http://schemas.microsoft.com/office/word/2010/wordprocessingCanvas" xmlns:cx="http://schemas.microsoft.com/office/drawing/2014/chartex" xmlns:cx1="http://schemas.microsoft.com/office/drawing/2015/9/8/chartex" xmlns:cx2="http://schemas.microsoft.com/office/drawing/2015/10/21/chartex" xmlns:cx3="http://schemas.microsoft.com/office/drawing/2016/5/9/chartex" xmlns:cx4="http://schemas.microsoft.com/office/drawing/2016/5/10/chartex" xmlns:cx5="http://schemas.microsoft.com/office/drawing/2016/5/11/chartex" xmlns:cx6="http://schemas.microsoft.com/office/drawing/2016/5/12/chartex" xmlns:cx7="http://schemas.microsoft.com/office/drawing/2016/5/13/chartex" xmlns:cx8="http://schemas.microsoft.com/office/drawing/2016/5/14/chartex" xmlns:mc="http://schemas.openxmlformats.org/markup-compatibility/2006" xmlns:aink="http://schemas.microsoft.com/office/drawing/2016/ink" xmlns:am3d="http://schemas.microsoft.com/office/drawing/2017/model3d" xmlns:o="urn:schemas-microsoft-com:office:office" xmlns:r="http://schemas.openxmlformats.org/officeDocument/2006/relationships" xmlns:m="http://schemas.openxmlformats.org/officeDocument/2006/math" xmlns:v="urn:schemas-microsoft-com:vml" xmlns:wp14="http://schemas.microsoft.com/office/word/2010/wordprocessingDrawing" xmlns:wp="http://schemas.openxmlformats.org/drawingml/2006/wordprocessingDrawing" xmlns:w10="urn:schemas-microsoft-com:office:word" xmlns:w="http://schemas.openxmlformats.org/wordprocessingml/2006/main" xmlns:w14="http://schemas.microsoft.com/office/word/2010/wordml" xmlns:w15="http://schemas.microsoft.com/office/word/2012/wordml" xmlns:w16cid="http://schemas.microsoft.com/office/word/2016/wordml/cid" xmlns:w16se="http://schemas.microsoft.com/office/word/2015/wordml/symex" xmlns:wpg="http://schemas.microsoft.com/office/word/2010/wordprocessingGroup" xmlns:wpi="http://schemas.microsoft.com/office/word/2010/wordprocessingInk" xmlns:wne="http://schemas.microsoft.com/office/word/2006/wordml" xmlns:wps="http://schemas.microsoft.com/office/word/2010/wordprocessingShape" mc:Ignorable="w14 w15 w16se w16cid wp14">
   <w:p>
     <w:pPr>
       <w:pStyle w:val="Rodap"/>
@@ -1189,7 +1284,7 @@
 </file>
 
 <file path=word/footer4.xml><?xml version="1.0" encoding="utf-8"?>
-<w:ftr xmlns:wpc="http://schemas.microsoft.com/office/word/2010/wordprocessingCanvas" xmlns:cx="http://schemas.microsoft.com/office/drawing/2014/chartex" xmlns:cx1="http://schemas.microsoft.com/office/drawing/2015/9/8/chartex" xmlns:cx2="http://schemas.microsoft.com/office/drawing/2015/10/21/chartex" xmlns:cx3="http://schemas.microsoft.com/office/drawing/2016/5/9/chartex" xmlns:cx4="http://schemas.microsoft.com/office/drawing/2016/5/10/chartex" xmlns:cx5="http://schemas.microsoft.com/office/drawing/2016/5/11/chartex" xmlns:cx6="http://schemas.microsoft.com/office/drawing/2016/5/12/chartex" xmlns:cx7="http://schemas.microsoft.com/office/drawing/2016/5/13/chartex" xmlns:cx8="http://schemas.microsoft.com/office/drawing/2016/5/14/chartex" xmlns:mc="http://schemas.openxmlformats.org/markup-compatibility/2006" xmlns:aink="http://schemas.microsoft.com/office/drawing/2016/ink" xmlns:am3d="http://schemas.microsoft.com/office/drawing/2017/model3d" xmlns:o="urn:schemas-microsoft-com:office:office" xmlns:oel="http://schemas.microsoft.com/office/2019/extlst" xmlns:r="http://schemas.openxmlformats.org/officeDocument/2006/relationships" xmlns:m="http://schemas.openxmlformats.org/officeDocument/2006/math" xmlns:v="urn:schemas-microsoft-com:vml" xmlns:wp14="http://schemas.microsoft.com/office/word/2010/wordprocessingDrawing" xmlns:wp="http://schemas.openxmlformats.org/drawingml/2006/wordprocessingDrawing" xmlns:w10="urn:schemas-microsoft-com:office:word" xmlns:w="http://schemas.openxmlformats.org/wordprocessingml/2006/main" xmlns:w14="http://schemas.microsoft.com/office/word/2010/wordml" xmlns:w15="http://schemas.microsoft.com/office/word/2012/wordml" xmlns:w16cex="http://schemas.microsoft.com/office/word/2018/wordml/cex" xmlns:w16cid="http://schemas.microsoft.com/office/word/2016/wordml/cid" xmlns:w16="http://schemas.microsoft.com/office/word/2018/wordml" xmlns:w16sdtdh="http://schemas.microsoft.com/office/word/2020/wordml/sdtdatahash" xmlns:w16se="http://schemas.microsoft.com/office/word/2015/wordml/symex" xmlns:wpg="http://schemas.microsoft.com/office/word/2010/wordprocessingGroup" xmlns:wpi="http://schemas.microsoft.com/office/word/2010/wordprocessingInk" xmlns:wne="http://schemas.microsoft.com/office/word/2006/wordml" xmlns:wps="http://schemas.microsoft.com/office/word/2010/wordprocessingShape" mc:Ignorable="w14 w15 w16se w16cid w16 w16cex w16sdtdh wp14">
+<w:ftr xmlns:wpc="http://schemas.microsoft.com/office/word/2010/wordprocessingCanvas" xmlns:cx="http://schemas.microsoft.com/office/drawing/2014/chartex" xmlns:cx1="http://schemas.microsoft.com/office/drawing/2015/9/8/chartex" xmlns:cx2="http://schemas.microsoft.com/office/drawing/2015/10/21/chartex" xmlns:cx3="http://schemas.microsoft.com/office/drawing/2016/5/9/chartex" xmlns:cx4="http://schemas.microsoft.com/office/drawing/2016/5/10/chartex" xmlns:cx5="http://schemas.microsoft.com/office/drawing/2016/5/11/chartex" xmlns:cx6="http://schemas.microsoft.com/office/drawing/2016/5/12/chartex" xmlns:cx7="http://schemas.microsoft.com/office/drawing/2016/5/13/chartex" xmlns:cx8="http://schemas.microsoft.com/office/drawing/2016/5/14/chartex" xmlns:mc="http://schemas.openxmlformats.org/markup-compatibility/2006" xmlns:aink="http://schemas.microsoft.com/office/drawing/2016/ink" xmlns:am3d="http://schemas.microsoft.com/office/drawing/2017/model3d" xmlns:o="urn:schemas-microsoft-com:office:office" xmlns:r="http://schemas.openxmlformats.org/officeDocument/2006/relationships" xmlns:m="http://schemas.openxmlformats.org/officeDocument/2006/math" xmlns:v="urn:schemas-microsoft-com:vml" xmlns:wp14="http://schemas.microsoft.com/office/word/2010/wordprocessingDrawing" xmlns:wp="http://schemas.openxmlformats.org/drawingml/2006/wordprocessingDrawing" xmlns:w10="urn:schemas-microsoft-com:office:word" xmlns:w="http://schemas.openxmlformats.org/wordprocessingml/2006/main" xmlns:w14="http://schemas.microsoft.com/office/word/2010/wordml" xmlns:w15="http://schemas.microsoft.com/office/word/2012/wordml" xmlns:w16cid="http://schemas.microsoft.com/office/word/2016/wordml/cid" xmlns:w16se="http://schemas.microsoft.com/office/word/2015/wordml/symex" xmlns:wpg="http://schemas.microsoft.com/office/word/2010/wordprocessingGroup" xmlns:wpi="http://schemas.microsoft.com/office/word/2010/wordprocessingInk" xmlns:wne="http://schemas.microsoft.com/office/word/2006/wordml" xmlns:wps="http://schemas.microsoft.com/office/word/2010/wordprocessingShape" mc:Ignorable="w14 w15 w16se w16cid wp14">
   <w:p>
     <w:pPr>
       <w:pBdr>
@@ -1202,7 +1297,7 @@
 </file>
 
 <file path=word/footer5.xml><?xml version="1.0" encoding="utf-8"?>
-<w:ftr xmlns:wpc="http://schemas.microsoft.com/office/word/2010/wordprocessingCanvas" xmlns:cx="http://schemas.microsoft.com/office/drawing/2014/chartex" xmlns:cx1="http://schemas.microsoft.com/office/drawing/2015/9/8/chartex" xmlns:cx2="http://schemas.microsoft.com/office/drawing/2015/10/21/chartex" xmlns:cx3="http://schemas.microsoft.com/office/drawing/2016/5/9/chartex" xmlns:cx4="http://schemas.microsoft.com/office/drawing/2016/5/10/chartex" xmlns:cx5="http://schemas.microsoft.com/office/drawing/2016/5/11/chartex" xmlns:cx6="http://schemas.microsoft.com/office/drawing/2016/5/12/chartex" xmlns:cx7="http://schemas.microsoft.com/office/drawing/2016/5/13/chartex" xmlns:cx8="http://schemas.microsoft.com/office/drawing/2016/5/14/chartex" xmlns:mc="http://schemas.openxmlformats.org/markup-compatibility/2006" xmlns:aink="http://schemas.microsoft.com/office/drawing/2016/ink" xmlns:am3d="http://schemas.microsoft.com/office/drawing/2017/model3d" xmlns:o="urn:schemas-microsoft-com:office:office" xmlns:oel="http://schemas.microsoft.com/office/2019/extlst" xmlns:r="http://schemas.openxmlformats.org/officeDocument/2006/relationships" xmlns:m="http://schemas.openxmlformats.org/officeDocument/2006/math" xmlns:v="urn:schemas-microsoft-com:vml" xmlns:wp14="http://schemas.microsoft.com/office/word/2010/wordprocessingDrawing" xmlns:wp="http://schemas.openxmlformats.org/drawingml/2006/wordprocessingDrawing" xmlns:w10="urn:schemas-microsoft-com:office:word" xmlns:w="http://schemas.openxmlformats.org/wordprocessingml/2006/main" xmlns:w14="http://schemas.microsoft.com/office/word/2010/wordml" xmlns:w15="http://schemas.microsoft.com/office/word/2012/wordml" xmlns:w16cex="http://schemas.microsoft.com/office/word/2018/wordml/cex" xmlns:w16cid="http://schemas.microsoft.com/office/word/2016/wordml/cid" xmlns:w16="http://schemas.microsoft.com/office/word/2018/wordml" xmlns:w16sdtdh="http://schemas.microsoft.com/office/word/2020/wordml/sdtdatahash" xmlns:w16se="http://schemas.microsoft.com/office/word/2015/wordml/symex" xmlns:wpg="http://schemas.microsoft.com/office/word/2010/wordprocessingGroup" xmlns:wpi="http://schemas.microsoft.com/office/word/2010/wordprocessingInk" xmlns:wne="http://schemas.microsoft.com/office/word/2006/wordml" xmlns:wps="http://schemas.microsoft.com/office/word/2010/wordprocessingShape" mc:Ignorable="w14 w15 w16se w16cid w16 w16cex w16sdtdh wp14">
+<w:ftr xmlns:wpc="http://schemas.microsoft.com/office/word/2010/wordprocessingCanvas" xmlns:cx="http://schemas.microsoft.com/office/drawing/2014/chartex" xmlns:cx1="http://schemas.microsoft.com/office/drawing/2015/9/8/chartex" xmlns:cx2="http://schemas.microsoft.com/office/drawing/2015/10/21/chartex" xmlns:cx3="http://schemas.microsoft.com/office/drawing/2016/5/9/chartex" xmlns:cx4="http://schemas.microsoft.com/office/drawing/2016/5/10/chartex" xmlns:cx5="http://schemas.microsoft.com/office/drawing/2016/5/11/chartex" xmlns:cx6="http://schemas.microsoft.com/office/drawing/2016/5/12/chartex" xmlns:cx7="http://schemas.microsoft.com/office/drawing/2016/5/13/chartex" xmlns:cx8="http://schemas.microsoft.com/office/drawing/2016/5/14/chartex" xmlns:mc="http://schemas.openxmlformats.org/markup-compatibility/2006" xmlns:aink="http://schemas.microsoft.com/office/drawing/2016/ink" xmlns:am3d="http://schemas.microsoft.com/office/drawing/2017/model3d" xmlns:o="urn:schemas-microsoft-com:office:office" xmlns:r="http://schemas.openxmlformats.org/officeDocument/2006/relationships" xmlns:m="http://schemas.openxmlformats.org/officeDocument/2006/math" xmlns:v="urn:schemas-microsoft-com:vml" xmlns:wp14="http://schemas.microsoft.com/office/word/2010/wordprocessingDrawing" xmlns:wp="http://schemas.openxmlformats.org/drawingml/2006/wordprocessingDrawing" xmlns:w10="urn:schemas-microsoft-com:office:word" xmlns:w="http://schemas.openxmlformats.org/wordprocessingml/2006/main" xmlns:w14="http://schemas.microsoft.com/office/word/2010/wordml" xmlns:w15="http://schemas.microsoft.com/office/word/2012/wordml" xmlns:w16cid="http://schemas.microsoft.com/office/word/2016/wordml/cid" xmlns:w16se="http://schemas.microsoft.com/office/word/2015/wordml/symex" xmlns:wpg="http://schemas.microsoft.com/office/word/2010/wordprocessingGroup" xmlns:wpi="http://schemas.microsoft.com/office/word/2010/wordprocessingInk" xmlns:wne="http://schemas.microsoft.com/office/word/2006/wordml" xmlns:wps="http://schemas.microsoft.com/office/word/2010/wordprocessingShape" mc:Ignorable="w14 w15 w16se w16cid wp14">
   <w:p>
     <w:pPr>
       <w:pBdr>
@@ -1215,7 +1310,7 @@
 </file>
 
 <file path=word/footer6.xml><?xml version="1.0" encoding="utf-8"?>
-<w:ftr xmlns:wpc="http://schemas.microsoft.com/office/word/2010/wordprocessingCanvas" xmlns:cx="http://schemas.microsoft.com/office/drawing/2014/chartex" xmlns:cx1="http://schemas.microsoft.com/office/drawing/2015/9/8/chartex" xmlns:cx2="http://schemas.microsoft.com/office/drawing/2015/10/21/chartex" xmlns:cx3="http://schemas.microsoft.com/office/drawing/2016/5/9/chartex" xmlns:cx4="http://schemas.microsoft.com/office/drawing/2016/5/10/chartex" xmlns:cx5="http://schemas.microsoft.com/office/drawing/2016/5/11/chartex" xmlns:cx6="http://schemas.microsoft.com/office/drawing/2016/5/12/chartex" xmlns:cx7="http://schemas.microsoft.com/office/drawing/2016/5/13/chartex" xmlns:cx8="http://schemas.microsoft.com/office/drawing/2016/5/14/chartex" xmlns:mc="http://schemas.openxmlformats.org/markup-compatibility/2006" xmlns:aink="http://schemas.microsoft.com/office/drawing/2016/ink" xmlns:am3d="http://schemas.microsoft.com/office/drawing/2017/model3d" xmlns:o="urn:schemas-microsoft-com:office:office" xmlns:oel="http://schemas.microsoft.com/office/2019/extlst" xmlns:r="http://schemas.openxmlformats.org/officeDocument/2006/relationships" xmlns:m="http://schemas.openxmlformats.org/officeDocument/2006/math" xmlns:v="urn:schemas-microsoft-com:vml" xmlns:wp14="http://schemas.microsoft.com/office/word/2010/wordprocessingDrawing" xmlns:wp="http://schemas.openxmlformats.org/drawingml/2006/wordprocessingDrawing" xmlns:w10="urn:schemas-microsoft-com:office:word" xmlns:w="http://schemas.openxmlformats.org/wordprocessingml/2006/main" xmlns:w14="http://schemas.microsoft.com/office/word/2010/wordml" xmlns:w15="http://schemas.microsoft.com/office/word/2012/wordml" xmlns:w16cex="http://schemas.microsoft.com/office/word/2018/wordml/cex" xmlns:w16cid="http://schemas.microsoft.com/office/word/2016/wordml/cid" xmlns:w16="http://schemas.microsoft.com/office/word/2018/wordml" xmlns:w16sdtdh="http://schemas.microsoft.com/office/word/2020/wordml/sdtdatahash" xmlns:w16se="http://schemas.microsoft.com/office/word/2015/wordml/symex" xmlns:wpg="http://schemas.microsoft.com/office/word/2010/wordprocessingGroup" xmlns:wpi="http://schemas.microsoft.com/office/word/2010/wordprocessingInk" xmlns:wne="http://schemas.microsoft.com/office/word/2006/wordml" xmlns:wps="http://schemas.microsoft.com/office/word/2010/wordprocessingShape" mc:Ignorable="w14 w15 w16se w16cid w16 w16cex w16sdtdh wp14">
+<w:ftr xmlns:wpc="http://schemas.microsoft.com/office/word/2010/wordprocessingCanvas" xmlns:cx="http://schemas.microsoft.com/office/drawing/2014/chartex" xmlns:cx1="http://schemas.microsoft.com/office/drawing/2015/9/8/chartex" xmlns:cx2="http://schemas.microsoft.com/office/drawing/2015/10/21/chartex" xmlns:cx3="http://schemas.microsoft.com/office/drawing/2016/5/9/chartex" xmlns:cx4="http://schemas.microsoft.com/office/drawing/2016/5/10/chartex" xmlns:cx5="http://schemas.microsoft.com/office/drawing/2016/5/11/chartex" xmlns:cx6="http://schemas.microsoft.com/office/drawing/2016/5/12/chartex" xmlns:cx7="http://schemas.microsoft.com/office/drawing/2016/5/13/chartex" xmlns:cx8="http://schemas.microsoft.com/office/drawing/2016/5/14/chartex" xmlns:mc="http://schemas.openxmlformats.org/markup-compatibility/2006" xmlns:aink="http://schemas.microsoft.com/office/drawing/2016/ink" xmlns:am3d="http://schemas.microsoft.com/office/drawing/2017/model3d" xmlns:o="urn:schemas-microsoft-com:office:office" xmlns:r="http://schemas.openxmlformats.org/officeDocument/2006/relationships" xmlns:m="http://schemas.openxmlformats.org/officeDocument/2006/math" xmlns:v="urn:schemas-microsoft-com:vml" xmlns:wp14="http://schemas.microsoft.com/office/word/2010/wordprocessingDrawing" xmlns:wp="http://schemas.openxmlformats.org/drawingml/2006/wordprocessingDrawing" xmlns:w10="urn:schemas-microsoft-com:office:word" xmlns:w="http://schemas.openxmlformats.org/wordprocessingml/2006/main" xmlns:w14="http://schemas.microsoft.com/office/word/2010/wordml" xmlns:w15="http://schemas.microsoft.com/office/word/2012/wordml" xmlns:w16cid="http://schemas.microsoft.com/office/word/2016/wordml/cid" xmlns:w16se="http://schemas.microsoft.com/office/word/2015/wordml/symex" xmlns:wpg="http://schemas.microsoft.com/office/word/2010/wordprocessingGroup" xmlns:wpi="http://schemas.microsoft.com/office/word/2010/wordprocessingInk" xmlns:wne="http://schemas.microsoft.com/office/word/2006/wordml" xmlns:wps="http://schemas.microsoft.com/office/word/2010/wordprocessingShape" mc:Ignorable="w14 w15 w16se w16cid wp14">
   <w:p>
     <w:pPr>
       <w:pStyle w:val="Rodap"/>
@@ -1232,7 +1327,7 @@
 </file>
 
 <file path=word/footnotes.xml><?xml version="1.0" encoding="utf-8"?>
-<w:footnotes xmlns:wpc="http://schemas.microsoft.com/office/word/2010/wordprocessingCanvas" xmlns:cx="http://schemas.microsoft.com/office/drawing/2014/chartex" xmlns:cx1="http://schemas.microsoft.com/office/drawing/2015/9/8/chartex" xmlns:cx2="http://schemas.microsoft.com/office/drawing/2015/10/21/chartex" xmlns:cx3="http://schemas.microsoft.com/office/drawing/2016/5/9/chartex" xmlns:cx4="http://schemas.microsoft.com/office/drawing/2016/5/10/chartex" xmlns:cx5="http://schemas.microsoft.com/office/drawing/2016/5/11/chartex" xmlns:cx6="http://schemas.microsoft.com/office/drawing/2016/5/12/chartex" xmlns:cx7="http://schemas.microsoft.com/office/drawing/2016/5/13/chartex" xmlns:cx8="http://schemas.microsoft.com/office/drawing/2016/5/14/chartex" xmlns:mc="http://schemas.openxmlformats.org/markup-compatibility/2006" xmlns:aink="http://schemas.microsoft.com/office/drawing/2016/ink" xmlns:am3d="http://schemas.microsoft.com/office/drawing/2017/model3d" xmlns:o="urn:schemas-microsoft-com:office:office" xmlns:oel="http://schemas.microsoft.com/office/2019/extlst" xmlns:r="http://schemas.openxmlformats.org/officeDocument/2006/relationships" xmlns:m="http://schemas.openxmlformats.org/officeDocument/2006/math" xmlns:v="urn:schemas-microsoft-com:vml" xmlns:wp14="http://schemas.microsoft.com/office/word/2010/wordprocessingDrawing" xmlns:wp="http://schemas.openxmlformats.org/drawingml/2006/wordprocessingDrawing" xmlns:w10="urn:schemas-microsoft-com:office:word" xmlns:w="http://schemas.openxmlformats.org/wordprocessingml/2006/main" xmlns:w14="http://schemas.microsoft.com/office/word/2010/wordml" xmlns:w15="http://schemas.microsoft.com/office/word/2012/wordml" xmlns:w16cex="http://schemas.microsoft.com/office/word/2018/wordml/cex" xmlns:w16cid="http://schemas.microsoft.com/office/word/2016/wordml/cid" xmlns:w16="http://schemas.microsoft.com/office/word/2018/wordml" xmlns:w16sdtdh="http://schemas.microsoft.com/office/word/2020/wordml/sdtdatahash" xmlns:w16se="http://schemas.microsoft.com/office/word/2015/wordml/symex" xmlns:wpg="http://schemas.microsoft.com/office/word/2010/wordprocessingGroup" xmlns:wpi="http://schemas.microsoft.com/office/word/2010/wordprocessingInk" xmlns:wne="http://schemas.microsoft.com/office/word/2006/wordml" xmlns:wps="http://schemas.microsoft.com/office/word/2010/wordprocessingShape" mc:Ignorable="w14 w15 w16se w16cid w16 w16cex w16sdtdh wp14">
+<w:footnotes xmlns:wpc="http://schemas.microsoft.com/office/word/2010/wordprocessingCanvas" xmlns:cx="http://schemas.microsoft.com/office/drawing/2014/chartex" xmlns:cx1="http://schemas.microsoft.com/office/drawing/2015/9/8/chartex" xmlns:cx2="http://schemas.microsoft.com/office/drawing/2015/10/21/chartex" xmlns:cx3="http://schemas.microsoft.com/office/drawing/2016/5/9/chartex" xmlns:cx4="http://schemas.microsoft.com/office/drawing/2016/5/10/chartex" xmlns:cx5="http://schemas.microsoft.com/office/drawing/2016/5/11/chartex" xmlns:cx6="http://schemas.microsoft.com/office/drawing/2016/5/12/chartex" xmlns:cx7="http://schemas.microsoft.com/office/drawing/2016/5/13/chartex" xmlns:cx8="http://schemas.microsoft.com/office/drawing/2016/5/14/chartex" xmlns:mc="http://schemas.openxmlformats.org/markup-compatibility/2006" xmlns:aink="http://schemas.microsoft.com/office/drawing/2016/ink" xmlns:am3d="http://schemas.microsoft.com/office/drawing/2017/model3d" xmlns:o="urn:schemas-microsoft-com:office:office" xmlns:r="http://schemas.openxmlformats.org/officeDocument/2006/relationships" xmlns:m="http://schemas.openxmlformats.org/officeDocument/2006/math" xmlns:v="urn:schemas-microsoft-com:vml" xmlns:wp14="http://schemas.microsoft.com/office/word/2010/wordprocessingDrawing" xmlns:wp="http://schemas.openxmlformats.org/drawingml/2006/wordprocessingDrawing" xmlns:w10="urn:schemas-microsoft-com:office:word" xmlns:w="http://schemas.openxmlformats.org/wordprocessingml/2006/main" xmlns:w14="http://schemas.microsoft.com/office/word/2010/wordml" xmlns:w15="http://schemas.microsoft.com/office/word/2012/wordml" xmlns:w16cid="http://schemas.microsoft.com/office/word/2016/wordml/cid" xmlns:w16se="http://schemas.microsoft.com/office/word/2015/wordml/symex" xmlns:wpg="http://schemas.microsoft.com/office/word/2010/wordprocessingGroup" xmlns:wpi="http://schemas.microsoft.com/office/word/2010/wordprocessingInk" xmlns:wne="http://schemas.microsoft.com/office/word/2006/wordml" xmlns:wps="http://schemas.microsoft.com/office/word/2010/wordprocessingShape" mc:Ignorable="w14 w15 w16se w16cid wp14">
   <w:footnote w:type="separator" w:id="-1">
     <w:p>
       <w:r>
@@ -1251,11 +1346,28 @@
     <w:p/>
     <w:p/>
   </w:footnote>
+  <w:footnote w:type="continuationNotice" w:id="1">
+    <w:p>
+      <w:pPr>
+        <w:spacing w:line="240" w:lineRule="auto"/>
+      </w:pPr>
+    </w:p>
+  </w:footnote>
 </w:footnotes>
 </file>
 
 <file path=word/header1.xml><?xml version="1.0" encoding="utf-8"?>
-<w:hdr xmlns:wpc="http://schemas.microsoft.com/office/word/2010/wordprocessingCanvas" xmlns:cx="http://schemas.microsoft.com/office/drawing/2014/chartex" xmlns:cx1="http://schemas.microsoft.com/office/drawing/2015/9/8/chartex" xmlns:cx2="http://schemas.microsoft.com/office/drawing/2015/10/21/chartex" xmlns:cx3="http://schemas.microsoft.com/office/drawing/2016/5/9/chartex" xmlns:cx4="http://schemas.microsoft.com/office/drawing/2016/5/10/chartex" xmlns:cx5="http://schemas.microsoft.com/office/drawing/2016/5/11/chartex" xmlns:cx6="http://schemas.microsoft.com/office/drawing/2016/5/12/chartex" xmlns:cx7="http://schemas.microsoft.com/office/drawing/2016/5/13/chartex" xmlns:cx8="http://schemas.microsoft.com/office/drawing/2016/5/14/chartex" xmlns:mc="http://schemas.openxmlformats.org/markup-compatibility/2006" xmlns:aink="http://schemas.microsoft.com/office/drawing/2016/ink" xmlns:am3d="http://schemas.microsoft.com/office/drawing/2017/model3d" xmlns:o="urn:schemas-microsoft-com:office:office" xmlns:oel="http://schemas.microsoft.com/office/2019/extlst" xmlns:r="http://schemas.openxmlformats.org/officeDocument/2006/relationships" xmlns:m="http://schemas.openxmlformats.org/officeDocument/2006/math" xmlns:v="urn:schemas-microsoft-com:vml" xmlns:wp14="http://schemas.microsoft.com/office/word/2010/wordprocessingDrawing" xmlns:wp="http://schemas.openxmlformats.org/drawingml/2006/wordprocessingDrawing" xmlns:w10="urn:schemas-microsoft-com:office:word" xmlns:w="http://schemas.openxmlformats.org/wordprocessingml/2006/main" xmlns:w14="http://schemas.microsoft.com/office/word/2010/wordml" xmlns:w15="http://schemas.microsoft.com/office/word/2012/wordml" xmlns:w16cex="http://schemas.microsoft.com/office/word/2018/wordml/cex" xmlns:w16cid="http://schemas.microsoft.com/office/word/2016/wordml/cid" xmlns:w16="http://schemas.microsoft.com/office/word/2018/wordml" xmlns:w16sdtdh="http://schemas.microsoft.com/office/word/2020/wordml/sdtdatahash" xmlns:w16se="http://schemas.microsoft.com/office/word/2015/wordml/symex" xmlns:wpg="http://schemas.microsoft.com/office/word/2010/wordprocessingGroup" xmlns:wpi="http://schemas.microsoft.com/office/word/2010/wordprocessingInk" xmlns:wne="http://schemas.microsoft.com/office/word/2006/wordml" xmlns:wps="http://schemas.microsoft.com/office/word/2010/wordprocessingShape" mc:Ignorable="w14 w15 w16se w16cid w16 w16cex w16sdtdh wp14">
+<w:hdr xmlns:wpc="http://schemas.microsoft.com/office/word/2010/wordprocessingCanvas" xmlns:cx="http://schemas.microsoft.com/office/drawing/2014/chartex" xmlns:cx1="http://schemas.microsoft.com/office/drawing/2015/9/8/chartex" xmlns:cx2="http://schemas.microsoft.com/office/drawing/2015/10/21/chartex" xmlns:cx3="http://schemas.microsoft.com/office/drawing/2016/5/9/chartex" xmlns:cx4="http://schemas.microsoft.com/office/drawing/2016/5/10/chartex" xmlns:cx5="http://schemas.microsoft.com/office/drawing/2016/5/11/chartex" xmlns:cx6="http://schemas.microsoft.com/office/drawing/2016/5/12/chartex" xmlns:cx7="http://schemas.microsoft.com/office/drawing/2016/5/13/chartex" xmlns:cx8="http://schemas.microsoft.com/office/drawing/2016/5/14/chartex" xmlns:mc="http://schemas.openxmlformats.org/markup-compatibility/2006" xmlns:aink="http://schemas.microsoft.com/office/drawing/2016/ink" xmlns:am3d="http://schemas.microsoft.com/office/drawing/2017/model3d" xmlns:o="urn:schemas-microsoft-com:office:office" xmlns:r="http://schemas.openxmlformats.org/officeDocument/2006/relationships" xmlns:m="http://schemas.openxmlformats.org/officeDocument/2006/math" xmlns:v="urn:schemas-microsoft-com:vml" xmlns:wp14="http://schemas.microsoft.com/office/word/2010/wordprocessingDrawing" xmlns:wp="http://schemas.openxmlformats.org/drawingml/2006/wordprocessingDrawing" xmlns:w10="urn:schemas-microsoft-com:office:word" xmlns:w="http://schemas.openxmlformats.org/wordprocessingml/2006/main" xmlns:w14="http://schemas.microsoft.com/office/word/2010/wordml" xmlns:w15="http://schemas.microsoft.com/office/word/2012/wordml" xmlns:w16cid="http://schemas.microsoft.com/office/word/2016/wordml/cid" xmlns:w16se="http://schemas.microsoft.com/office/word/2015/wordml/symex" xmlns:wpg="http://schemas.microsoft.com/office/word/2010/wordprocessingGroup" xmlns:wpi="http://schemas.microsoft.com/office/word/2010/wordprocessingInk" xmlns:wne="http://schemas.microsoft.com/office/word/2006/wordml" xmlns:wps="http://schemas.microsoft.com/office/word/2010/wordprocessingShape" mc:Ignorable="w14 w15 w16se w16cid wp14">
+  <w:p>
+    <w:pPr>
+      <w:pStyle w:val="Cabealho"/>
+    </w:pPr>
+  </w:p>
+</w:hdr>
+</file>
+
+<file path=word/header2.xml><?xml version="1.0" encoding="utf-8"?>
+<w:hdr xmlns:wpc="http://schemas.microsoft.com/office/word/2010/wordprocessingCanvas" xmlns:cx="http://schemas.microsoft.com/office/drawing/2014/chartex" xmlns:cx1="http://schemas.microsoft.com/office/drawing/2015/9/8/chartex" xmlns:cx2="http://schemas.microsoft.com/office/drawing/2015/10/21/chartex" xmlns:cx3="http://schemas.microsoft.com/office/drawing/2016/5/9/chartex" xmlns:cx4="http://schemas.microsoft.com/office/drawing/2016/5/10/chartex" xmlns:cx5="http://schemas.microsoft.com/office/drawing/2016/5/11/chartex" xmlns:cx6="http://schemas.microsoft.com/office/drawing/2016/5/12/chartex" xmlns:cx7="http://schemas.microsoft.com/office/drawing/2016/5/13/chartex" xmlns:cx8="http://schemas.microsoft.com/office/drawing/2016/5/14/chartex" xmlns:mc="http://schemas.openxmlformats.org/markup-compatibility/2006" xmlns:aink="http://schemas.microsoft.com/office/drawing/2016/ink" xmlns:am3d="http://schemas.microsoft.com/office/drawing/2017/model3d" xmlns:o="urn:schemas-microsoft-com:office:office" xmlns:r="http://schemas.openxmlformats.org/officeDocument/2006/relationships" xmlns:m="http://schemas.openxmlformats.org/officeDocument/2006/math" xmlns:v="urn:schemas-microsoft-com:vml" xmlns:wp14="http://schemas.microsoft.com/office/word/2010/wordprocessingDrawing" xmlns:wp="http://schemas.openxmlformats.org/drawingml/2006/wordprocessingDrawing" xmlns:w10="urn:schemas-microsoft-com:office:word" xmlns:w="http://schemas.openxmlformats.org/wordprocessingml/2006/main" xmlns:w14="http://schemas.microsoft.com/office/word/2010/wordml" xmlns:w15="http://schemas.microsoft.com/office/word/2012/wordml" xmlns:w16cid="http://schemas.microsoft.com/office/word/2016/wordml/cid" xmlns:w16se="http://schemas.microsoft.com/office/word/2015/wordml/symex" xmlns:wpg="http://schemas.microsoft.com/office/word/2010/wordprocessingGroup" xmlns:wpi="http://schemas.microsoft.com/office/word/2010/wordprocessingInk" xmlns:wne="http://schemas.microsoft.com/office/word/2006/wordml" xmlns:wps="http://schemas.microsoft.com/office/word/2010/wordprocessingShape" mc:Ignorable="w14 w15 w16se w16cid wp14">
   <w:p>
     <w:pPr>
       <w:pBdr>
@@ -1285,8 +1397,8 @@
 </w:hdr>
 </file>
 
-<file path=word/header2.xml><?xml version="1.0" encoding="utf-8"?>
-<w:hdr xmlns:wpc="http://schemas.microsoft.com/office/word/2010/wordprocessingCanvas" xmlns:cx="http://schemas.microsoft.com/office/drawing/2014/chartex" xmlns:cx1="http://schemas.microsoft.com/office/drawing/2015/9/8/chartex" xmlns:cx2="http://schemas.microsoft.com/office/drawing/2015/10/21/chartex" xmlns:cx3="http://schemas.microsoft.com/office/drawing/2016/5/9/chartex" xmlns:cx4="http://schemas.microsoft.com/office/drawing/2016/5/10/chartex" xmlns:cx5="http://schemas.microsoft.com/office/drawing/2016/5/11/chartex" xmlns:cx6="http://schemas.microsoft.com/office/drawing/2016/5/12/chartex" xmlns:cx7="http://schemas.microsoft.com/office/drawing/2016/5/13/chartex" xmlns:cx8="http://schemas.microsoft.com/office/drawing/2016/5/14/chartex" xmlns:mc="http://schemas.openxmlformats.org/markup-compatibility/2006" xmlns:aink="http://schemas.microsoft.com/office/drawing/2016/ink" xmlns:am3d="http://schemas.microsoft.com/office/drawing/2017/model3d" xmlns:o="urn:schemas-microsoft-com:office:office" xmlns:oel="http://schemas.microsoft.com/office/2019/extlst" xmlns:r="http://schemas.openxmlformats.org/officeDocument/2006/relationships" xmlns:m="http://schemas.openxmlformats.org/officeDocument/2006/math" xmlns:v="urn:schemas-microsoft-com:vml" xmlns:wp14="http://schemas.microsoft.com/office/word/2010/wordprocessingDrawing" xmlns:wp="http://schemas.openxmlformats.org/drawingml/2006/wordprocessingDrawing" xmlns:w10="urn:schemas-microsoft-com:office:word" xmlns:w="http://schemas.openxmlformats.org/wordprocessingml/2006/main" xmlns:w14="http://schemas.microsoft.com/office/word/2010/wordml" xmlns:w15="http://schemas.microsoft.com/office/word/2012/wordml" xmlns:w16cex="http://schemas.microsoft.com/office/word/2018/wordml/cex" xmlns:w16cid="http://schemas.microsoft.com/office/word/2016/wordml/cid" xmlns:w16="http://schemas.microsoft.com/office/word/2018/wordml" xmlns:w16sdtdh="http://schemas.microsoft.com/office/word/2020/wordml/sdtdatahash" xmlns:w16se="http://schemas.microsoft.com/office/word/2015/wordml/symex" xmlns:wpg="http://schemas.microsoft.com/office/word/2010/wordprocessingGroup" xmlns:wpi="http://schemas.microsoft.com/office/word/2010/wordprocessingInk" xmlns:wne="http://schemas.microsoft.com/office/word/2006/wordml" xmlns:wps="http://schemas.microsoft.com/office/word/2010/wordprocessingShape" mc:Ignorable="w14 w15 w16se w16cid w16 w16cex w16sdtdh wp14">
+<file path=word/header3.xml><?xml version="1.0" encoding="utf-8"?>
+<w:hdr xmlns:wpc="http://schemas.microsoft.com/office/word/2010/wordprocessingCanvas" xmlns:cx="http://schemas.microsoft.com/office/drawing/2014/chartex" xmlns:cx1="http://schemas.microsoft.com/office/drawing/2015/9/8/chartex" xmlns:cx2="http://schemas.microsoft.com/office/drawing/2015/10/21/chartex" xmlns:cx3="http://schemas.microsoft.com/office/drawing/2016/5/9/chartex" xmlns:cx4="http://schemas.microsoft.com/office/drawing/2016/5/10/chartex" xmlns:cx5="http://schemas.microsoft.com/office/drawing/2016/5/11/chartex" xmlns:cx6="http://schemas.microsoft.com/office/drawing/2016/5/12/chartex" xmlns:cx7="http://schemas.microsoft.com/office/drawing/2016/5/13/chartex" xmlns:cx8="http://schemas.microsoft.com/office/drawing/2016/5/14/chartex" xmlns:mc="http://schemas.openxmlformats.org/markup-compatibility/2006" xmlns:aink="http://schemas.microsoft.com/office/drawing/2016/ink" xmlns:am3d="http://schemas.microsoft.com/office/drawing/2017/model3d" xmlns:o="urn:schemas-microsoft-com:office:office" xmlns:r="http://schemas.openxmlformats.org/officeDocument/2006/relationships" xmlns:m="http://schemas.openxmlformats.org/officeDocument/2006/math" xmlns:v="urn:schemas-microsoft-com:vml" xmlns:wp14="http://schemas.microsoft.com/office/word/2010/wordprocessingDrawing" xmlns:wp="http://schemas.openxmlformats.org/drawingml/2006/wordprocessingDrawing" xmlns:w10="urn:schemas-microsoft-com:office:word" xmlns:w="http://schemas.openxmlformats.org/wordprocessingml/2006/main" xmlns:w14="http://schemas.microsoft.com/office/word/2010/wordml" xmlns:w15="http://schemas.microsoft.com/office/word/2012/wordml" xmlns:w16cid="http://schemas.microsoft.com/office/word/2016/wordml/cid" xmlns:w16se="http://schemas.microsoft.com/office/word/2015/wordml/symex" xmlns:wpg="http://schemas.microsoft.com/office/word/2010/wordprocessingGroup" xmlns:wpi="http://schemas.microsoft.com/office/word/2010/wordprocessingInk" xmlns:wne="http://schemas.microsoft.com/office/word/2006/wordml" xmlns:wps="http://schemas.microsoft.com/office/word/2010/wordprocessingShape" mc:Ignorable="w14 w15 w16se w16cid wp14">
   <w:p>
     <w:pPr>
       <w:pBdr>
@@ -1332,8 +1444,8 @@
 </w:hdr>
 </file>
 
-<file path=word/header3.xml><?xml version="1.0" encoding="utf-8"?>
-<w:hdr xmlns:wpc="http://schemas.microsoft.com/office/word/2010/wordprocessingCanvas" xmlns:cx="http://schemas.microsoft.com/office/drawing/2014/chartex" xmlns:cx1="http://schemas.microsoft.com/office/drawing/2015/9/8/chartex" xmlns:cx2="http://schemas.microsoft.com/office/drawing/2015/10/21/chartex" xmlns:cx3="http://schemas.microsoft.com/office/drawing/2016/5/9/chartex" xmlns:cx4="http://schemas.microsoft.com/office/drawing/2016/5/10/chartex" xmlns:cx5="http://schemas.microsoft.com/office/drawing/2016/5/11/chartex" xmlns:cx6="http://schemas.microsoft.com/office/drawing/2016/5/12/chartex" xmlns:cx7="http://schemas.microsoft.com/office/drawing/2016/5/13/chartex" xmlns:cx8="http://schemas.microsoft.com/office/drawing/2016/5/14/chartex" xmlns:mc="http://schemas.openxmlformats.org/markup-compatibility/2006" xmlns:aink="http://schemas.microsoft.com/office/drawing/2016/ink" xmlns:am3d="http://schemas.microsoft.com/office/drawing/2017/model3d" xmlns:o="urn:schemas-microsoft-com:office:office" xmlns:oel="http://schemas.microsoft.com/office/2019/extlst" xmlns:r="http://schemas.openxmlformats.org/officeDocument/2006/relationships" xmlns:m="http://schemas.openxmlformats.org/officeDocument/2006/math" xmlns:v="urn:schemas-microsoft-com:vml" xmlns:wp14="http://schemas.microsoft.com/office/word/2010/wordprocessingDrawing" xmlns:wp="http://schemas.openxmlformats.org/drawingml/2006/wordprocessingDrawing" xmlns:w10="urn:schemas-microsoft-com:office:word" xmlns:w="http://schemas.openxmlformats.org/wordprocessingml/2006/main" xmlns:w14="http://schemas.microsoft.com/office/word/2010/wordml" xmlns:w15="http://schemas.microsoft.com/office/word/2012/wordml" xmlns:w16cex="http://schemas.microsoft.com/office/word/2018/wordml/cex" xmlns:w16cid="http://schemas.microsoft.com/office/word/2016/wordml/cid" xmlns:w16="http://schemas.microsoft.com/office/word/2018/wordml" xmlns:w16sdtdh="http://schemas.microsoft.com/office/word/2020/wordml/sdtdatahash" xmlns:w16se="http://schemas.microsoft.com/office/word/2015/wordml/symex" xmlns:wpg="http://schemas.microsoft.com/office/word/2010/wordprocessingGroup" xmlns:wpi="http://schemas.microsoft.com/office/word/2010/wordprocessingInk" xmlns:wne="http://schemas.microsoft.com/office/word/2006/wordml" xmlns:wps="http://schemas.microsoft.com/office/word/2010/wordprocessingShape" mc:Ignorable="w14 w15 w16se w16cid w16 w16cex w16sdtdh wp14">
+<file path=word/header4.xml><?xml version="1.0" encoding="utf-8"?>
+<w:hdr xmlns:wpc="http://schemas.microsoft.com/office/word/2010/wordprocessingCanvas" xmlns:cx="http://schemas.microsoft.com/office/drawing/2014/chartex" xmlns:cx1="http://schemas.microsoft.com/office/drawing/2015/9/8/chartex" xmlns:cx2="http://schemas.microsoft.com/office/drawing/2015/10/21/chartex" xmlns:cx3="http://schemas.microsoft.com/office/drawing/2016/5/9/chartex" xmlns:cx4="http://schemas.microsoft.com/office/drawing/2016/5/10/chartex" xmlns:cx5="http://schemas.microsoft.com/office/drawing/2016/5/11/chartex" xmlns:cx6="http://schemas.microsoft.com/office/drawing/2016/5/12/chartex" xmlns:cx7="http://schemas.microsoft.com/office/drawing/2016/5/13/chartex" xmlns:cx8="http://schemas.microsoft.com/office/drawing/2016/5/14/chartex" xmlns:mc="http://schemas.openxmlformats.org/markup-compatibility/2006" xmlns:aink="http://schemas.microsoft.com/office/drawing/2016/ink" xmlns:am3d="http://schemas.microsoft.com/office/drawing/2017/model3d" xmlns:o="urn:schemas-microsoft-com:office:office" xmlns:r="http://schemas.openxmlformats.org/officeDocument/2006/relationships" xmlns:m="http://schemas.openxmlformats.org/officeDocument/2006/math" xmlns:v="urn:schemas-microsoft-com:vml" xmlns:wp14="http://schemas.microsoft.com/office/word/2010/wordprocessingDrawing" xmlns:wp="http://schemas.openxmlformats.org/drawingml/2006/wordprocessingDrawing" xmlns:w10="urn:schemas-microsoft-com:office:word" xmlns:w="http://schemas.openxmlformats.org/wordprocessingml/2006/main" xmlns:w14="http://schemas.microsoft.com/office/word/2010/wordml" xmlns:w15="http://schemas.microsoft.com/office/word/2012/wordml" xmlns:w16cid="http://schemas.microsoft.com/office/word/2016/wordml/cid" xmlns:w16se="http://schemas.microsoft.com/office/word/2015/wordml/symex" xmlns:wpg="http://schemas.microsoft.com/office/word/2010/wordprocessingGroup" xmlns:wpi="http://schemas.microsoft.com/office/word/2010/wordprocessingInk" xmlns:wne="http://schemas.microsoft.com/office/word/2006/wordml" xmlns:wps="http://schemas.microsoft.com/office/word/2010/wordprocessingShape" mc:Ignorable="w14 w15 w16se w16cid wp14">
   <w:p>
     <w:pPr>
       <w:pBdr>
@@ -1363,8 +1475,8 @@
 </w:hdr>
 </file>
 
-<file path=word/header4.xml><?xml version="1.0" encoding="utf-8"?>
-<w:hdr xmlns:wpc="http://schemas.microsoft.com/office/word/2010/wordprocessingCanvas" xmlns:cx="http://schemas.microsoft.com/office/drawing/2014/chartex" xmlns:cx1="http://schemas.microsoft.com/office/drawing/2015/9/8/chartex" xmlns:cx2="http://schemas.microsoft.com/office/drawing/2015/10/21/chartex" xmlns:cx3="http://schemas.microsoft.com/office/drawing/2016/5/9/chartex" xmlns:cx4="http://schemas.microsoft.com/office/drawing/2016/5/10/chartex" xmlns:cx5="http://schemas.microsoft.com/office/drawing/2016/5/11/chartex" xmlns:cx6="http://schemas.microsoft.com/office/drawing/2016/5/12/chartex" xmlns:cx7="http://schemas.microsoft.com/office/drawing/2016/5/13/chartex" xmlns:cx8="http://schemas.microsoft.com/office/drawing/2016/5/14/chartex" xmlns:mc="http://schemas.openxmlformats.org/markup-compatibility/2006" xmlns:aink="http://schemas.microsoft.com/office/drawing/2016/ink" xmlns:am3d="http://schemas.microsoft.com/office/drawing/2017/model3d" xmlns:o="urn:schemas-microsoft-com:office:office" xmlns:oel="http://schemas.microsoft.com/office/2019/extlst" xmlns:r="http://schemas.openxmlformats.org/officeDocument/2006/relationships" xmlns:m="http://schemas.openxmlformats.org/officeDocument/2006/math" xmlns:v="urn:schemas-microsoft-com:vml" xmlns:wp14="http://schemas.microsoft.com/office/word/2010/wordprocessingDrawing" xmlns:wp="http://schemas.openxmlformats.org/drawingml/2006/wordprocessingDrawing" xmlns:w10="urn:schemas-microsoft-com:office:word" xmlns:w="http://schemas.openxmlformats.org/wordprocessingml/2006/main" xmlns:w14="http://schemas.microsoft.com/office/word/2010/wordml" xmlns:w15="http://schemas.microsoft.com/office/word/2012/wordml" xmlns:w16cex="http://schemas.microsoft.com/office/word/2018/wordml/cex" xmlns:w16cid="http://schemas.microsoft.com/office/word/2016/wordml/cid" xmlns:w16="http://schemas.microsoft.com/office/word/2018/wordml" xmlns:w16sdtdh="http://schemas.microsoft.com/office/word/2020/wordml/sdtdatahash" xmlns:w16se="http://schemas.microsoft.com/office/word/2015/wordml/symex" xmlns:wpg="http://schemas.microsoft.com/office/word/2010/wordprocessingGroup" xmlns:wpi="http://schemas.microsoft.com/office/word/2010/wordprocessingInk" xmlns:wne="http://schemas.microsoft.com/office/word/2006/wordml" xmlns:wps="http://schemas.microsoft.com/office/word/2010/wordprocessingShape" mc:Ignorable="w14 w15 w16se w16cid w16 w16cex w16sdtdh wp14">
+<file path=word/header5.xml><?xml version="1.0" encoding="utf-8"?>
+<w:hdr xmlns:wpc="http://schemas.microsoft.com/office/word/2010/wordprocessingCanvas" xmlns:cx="http://schemas.microsoft.com/office/drawing/2014/chartex" xmlns:cx1="http://schemas.microsoft.com/office/drawing/2015/9/8/chartex" xmlns:cx2="http://schemas.microsoft.com/office/drawing/2015/10/21/chartex" xmlns:cx3="http://schemas.microsoft.com/office/drawing/2016/5/9/chartex" xmlns:cx4="http://schemas.microsoft.com/office/drawing/2016/5/10/chartex" xmlns:cx5="http://schemas.microsoft.com/office/drawing/2016/5/11/chartex" xmlns:cx6="http://schemas.microsoft.com/office/drawing/2016/5/12/chartex" xmlns:cx7="http://schemas.microsoft.com/office/drawing/2016/5/13/chartex" xmlns:cx8="http://schemas.microsoft.com/office/drawing/2016/5/14/chartex" xmlns:mc="http://schemas.openxmlformats.org/markup-compatibility/2006" xmlns:aink="http://schemas.microsoft.com/office/drawing/2016/ink" xmlns:am3d="http://schemas.microsoft.com/office/drawing/2017/model3d" xmlns:o="urn:schemas-microsoft-com:office:office" xmlns:r="http://schemas.openxmlformats.org/officeDocument/2006/relationships" xmlns:m="http://schemas.openxmlformats.org/officeDocument/2006/math" xmlns:v="urn:schemas-microsoft-com:vml" xmlns:wp14="http://schemas.microsoft.com/office/word/2010/wordprocessingDrawing" xmlns:wp="http://schemas.openxmlformats.org/drawingml/2006/wordprocessingDrawing" xmlns:w10="urn:schemas-microsoft-com:office:word" xmlns:w="http://schemas.openxmlformats.org/wordprocessingml/2006/main" xmlns:w14="http://schemas.microsoft.com/office/word/2010/wordml" xmlns:w15="http://schemas.microsoft.com/office/word/2012/wordml" xmlns:w16cid="http://schemas.microsoft.com/office/word/2016/wordml/cid" xmlns:w16se="http://schemas.microsoft.com/office/word/2015/wordml/symex" xmlns:wpg="http://schemas.microsoft.com/office/word/2010/wordprocessingGroup" xmlns:wpi="http://schemas.microsoft.com/office/word/2010/wordprocessingInk" xmlns:wne="http://schemas.microsoft.com/office/word/2006/wordml" xmlns:wps="http://schemas.microsoft.com/office/word/2010/wordprocessingShape" mc:Ignorable="w14 w15 w16se w16cid wp14">
   <w:p>
     <w:pPr>
       <w:pBdr>
@@ -1393,8 +1505,8 @@
 </w:hdr>
 </file>
 
-<file path=word/header5.xml><?xml version="1.0" encoding="utf-8"?>
-<w:hdr xmlns:wpc="http://schemas.microsoft.com/office/word/2010/wordprocessingCanvas" xmlns:cx="http://schemas.microsoft.com/office/drawing/2014/chartex" xmlns:cx1="http://schemas.microsoft.com/office/drawing/2015/9/8/chartex" xmlns:cx2="http://schemas.microsoft.com/office/drawing/2015/10/21/chartex" xmlns:cx3="http://schemas.microsoft.com/office/drawing/2016/5/9/chartex" xmlns:cx4="http://schemas.microsoft.com/office/drawing/2016/5/10/chartex" xmlns:cx5="http://schemas.microsoft.com/office/drawing/2016/5/11/chartex" xmlns:cx6="http://schemas.microsoft.com/office/drawing/2016/5/12/chartex" xmlns:cx7="http://schemas.microsoft.com/office/drawing/2016/5/13/chartex" xmlns:cx8="http://schemas.microsoft.com/office/drawing/2016/5/14/chartex" xmlns:mc="http://schemas.openxmlformats.org/markup-compatibility/2006" xmlns:aink="http://schemas.microsoft.com/office/drawing/2016/ink" xmlns:am3d="http://schemas.microsoft.com/office/drawing/2017/model3d" xmlns:o="urn:schemas-microsoft-com:office:office" xmlns:oel="http://schemas.microsoft.com/office/2019/extlst" xmlns:r="http://schemas.openxmlformats.org/officeDocument/2006/relationships" xmlns:m="http://schemas.openxmlformats.org/officeDocument/2006/math" xmlns:v="urn:schemas-microsoft-com:vml" xmlns:wp14="http://schemas.microsoft.com/office/word/2010/wordprocessingDrawing" xmlns:wp="http://schemas.openxmlformats.org/drawingml/2006/wordprocessingDrawing" xmlns:w10="urn:schemas-microsoft-com:office:word" xmlns:w="http://schemas.openxmlformats.org/wordprocessingml/2006/main" xmlns:w14="http://schemas.microsoft.com/office/word/2010/wordml" xmlns:w15="http://schemas.microsoft.com/office/word/2012/wordml" xmlns:w16cex="http://schemas.microsoft.com/office/word/2018/wordml/cex" xmlns:w16cid="http://schemas.microsoft.com/office/word/2016/wordml/cid" xmlns:w16="http://schemas.microsoft.com/office/word/2018/wordml" xmlns:w16sdtdh="http://schemas.microsoft.com/office/word/2020/wordml/sdtdatahash" xmlns:w16se="http://schemas.microsoft.com/office/word/2015/wordml/symex" xmlns:wpg="http://schemas.microsoft.com/office/word/2010/wordprocessingGroup" xmlns:wpi="http://schemas.microsoft.com/office/word/2010/wordprocessingInk" xmlns:wne="http://schemas.microsoft.com/office/word/2006/wordml" xmlns:wps="http://schemas.microsoft.com/office/word/2010/wordprocessingShape" mc:Ignorable="w14 w15 w16se w16cid w16 w16cex w16sdtdh wp14">
+<file path=word/header6.xml><?xml version="1.0" encoding="utf-8"?>
+<w:hdr xmlns:wpc="http://schemas.microsoft.com/office/word/2010/wordprocessingCanvas" xmlns:cx="http://schemas.microsoft.com/office/drawing/2014/chartex" xmlns:cx1="http://schemas.microsoft.com/office/drawing/2015/9/8/chartex" xmlns:cx2="http://schemas.microsoft.com/office/drawing/2015/10/21/chartex" xmlns:cx3="http://schemas.microsoft.com/office/drawing/2016/5/9/chartex" xmlns:cx4="http://schemas.microsoft.com/office/drawing/2016/5/10/chartex" xmlns:cx5="http://schemas.microsoft.com/office/drawing/2016/5/11/chartex" xmlns:cx6="http://schemas.microsoft.com/office/drawing/2016/5/12/chartex" xmlns:cx7="http://schemas.microsoft.com/office/drawing/2016/5/13/chartex" xmlns:cx8="http://schemas.microsoft.com/office/drawing/2016/5/14/chartex" xmlns:mc="http://schemas.openxmlformats.org/markup-compatibility/2006" xmlns:aink="http://schemas.microsoft.com/office/drawing/2016/ink" xmlns:am3d="http://schemas.microsoft.com/office/drawing/2017/model3d" xmlns:o="urn:schemas-microsoft-com:office:office" xmlns:r="http://schemas.openxmlformats.org/officeDocument/2006/relationships" xmlns:m="http://schemas.openxmlformats.org/officeDocument/2006/math" xmlns:v="urn:schemas-microsoft-com:vml" xmlns:wp14="http://schemas.microsoft.com/office/word/2010/wordprocessingDrawing" xmlns:wp="http://schemas.openxmlformats.org/drawingml/2006/wordprocessingDrawing" xmlns:w10="urn:schemas-microsoft-com:office:word" xmlns:w="http://schemas.openxmlformats.org/wordprocessingml/2006/main" xmlns:w14="http://schemas.microsoft.com/office/word/2010/wordml" xmlns:w15="http://schemas.microsoft.com/office/word/2012/wordml" xmlns:w16cid="http://schemas.microsoft.com/office/word/2016/wordml/cid" xmlns:w16se="http://schemas.microsoft.com/office/word/2015/wordml/symex" xmlns:wpg="http://schemas.microsoft.com/office/word/2010/wordprocessingGroup" xmlns:wpi="http://schemas.microsoft.com/office/word/2010/wordprocessingInk" xmlns:wne="http://schemas.microsoft.com/office/word/2006/wordml" xmlns:wps="http://schemas.microsoft.com/office/word/2010/wordprocessingShape" mc:Ignorable="w14 w15 w16se w16cid wp14">
   <w:p>
     <w:pPr>
       <w:pBdr>
@@ -1417,14 +1529,14 @@
 </w:hdr>
 </file>
 
-<file path=word/header6.xml><?xml version="1.0" encoding="utf-8"?>
-<w:hdr xmlns:wpc="http://schemas.microsoft.com/office/word/2010/wordprocessingCanvas" xmlns:cx="http://schemas.microsoft.com/office/drawing/2014/chartex" xmlns:cx1="http://schemas.microsoft.com/office/drawing/2015/9/8/chartex" xmlns:cx2="http://schemas.microsoft.com/office/drawing/2015/10/21/chartex" xmlns:cx3="http://schemas.microsoft.com/office/drawing/2016/5/9/chartex" xmlns:cx4="http://schemas.microsoft.com/office/drawing/2016/5/10/chartex" xmlns:cx5="http://schemas.microsoft.com/office/drawing/2016/5/11/chartex" xmlns:cx6="http://schemas.microsoft.com/office/drawing/2016/5/12/chartex" xmlns:cx7="http://schemas.microsoft.com/office/drawing/2016/5/13/chartex" xmlns:cx8="http://schemas.microsoft.com/office/drawing/2016/5/14/chartex" xmlns:mc="http://schemas.openxmlformats.org/markup-compatibility/2006" xmlns:aink="http://schemas.microsoft.com/office/drawing/2016/ink" xmlns:am3d="http://schemas.microsoft.com/office/drawing/2017/model3d" xmlns:o="urn:schemas-microsoft-com:office:office" xmlns:oel="http://schemas.microsoft.com/office/2019/extlst" xmlns:r="http://schemas.openxmlformats.org/officeDocument/2006/relationships" xmlns:m="http://schemas.openxmlformats.org/officeDocument/2006/math" xmlns:v="urn:schemas-microsoft-com:vml" xmlns:wp14="http://schemas.microsoft.com/office/word/2010/wordprocessingDrawing" xmlns:wp="http://schemas.openxmlformats.org/drawingml/2006/wordprocessingDrawing" xmlns:w10="urn:schemas-microsoft-com:office:word" xmlns:w="http://schemas.openxmlformats.org/wordprocessingml/2006/main" xmlns:w14="http://schemas.microsoft.com/office/word/2010/wordml" xmlns:w15="http://schemas.microsoft.com/office/word/2012/wordml" xmlns:w16cex="http://schemas.microsoft.com/office/word/2018/wordml/cex" xmlns:w16cid="http://schemas.microsoft.com/office/word/2016/wordml/cid" xmlns:w16="http://schemas.microsoft.com/office/word/2018/wordml" xmlns:w16sdtdh="http://schemas.microsoft.com/office/word/2020/wordml/sdtdatahash" xmlns:w16se="http://schemas.microsoft.com/office/word/2015/wordml/symex" xmlns:wpg="http://schemas.microsoft.com/office/word/2010/wordprocessingGroup" xmlns:wpi="http://schemas.microsoft.com/office/word/2010/wordprocessingInk" xmlns:wne="http://schemas.microsoft.com/office/word/2006/wordml" xmlns:wps="http://schemas.microsoft.com/office/word/2010/wordprocessingShape" mc:Ignorable="w14 w15 w16se w16cid w16 w16cex w16sdtdh wp14">
+<file path=word/header7.xml><?xml version="1.0" encoding="utf-8"?>
+<w:hdr xmlns:wpc="http://schemas.microsoft.com/office/word/2010/wordprocessingCanvas" xmlns:cx="http://schemas.microsoft.com/office/drawing/2014/chartex" xmlns:cx1="http://schemas.microsoft.com/office/drawing/2015/9/8/chartex" xmlns:cx2="http://schemas.microsoft.com/office/drawing/2015/10/21/chartex" xmlns:cx3="http://schemas.microsoft.com/office/drawing/2016/5/9/chartex" xmlns:cx4="http://schemas.microsoft.com/office/drawing/2016/5/10/chartex" xmlns:cx5="http://schemas.microsoft.com/office/drawing/2016/5/11/chartex" xmlns:cx6="http://schemas.microsoft.com/office/drawing/2016/5/12/chartex" xmlns:cx7="http://schemas.microsoft.com/office/drawing/2016/5/13/chartex" xmlns:cx8="http://schemas.microsoft.com/office/drawing/2016/5/14/chartex" xmlns:mc="http://schemas.openxmlformats.org/markup-compatibility/2006" xmlns:aink="http://schemas.microsoft.com/office/drawing/2016/ink" xmlns:am3d="http://schemas.microsoft.com/office/drawing/2017/model3d" xmlns:o="urn:schemas-microsoft-com:office:office" xmlns:r="http://schemas.openxmlformats.org/officeDocument/2006/relationships" xmlns:m="http://schemas.openxmlformats.org/officeDocument/2006/math" xmlns:v="urn:schemas-microsoft-com:vml" xmlns:wp14="http://schemas.microsoft.com/office/word/2010/wordprocessingDrawing" xmlns:wp="http://schemas.openxmlformats.org/drawingml/2006/wordprocessingDrawing" xmlns:w10="urn:schemas-microsoft-com:office:word" xmlns:w="http://schemas.openxmlformats.org/wordprocessingml/2006/main" xmlns:w14="http://schemas.microsoft.com/office/word/2010/wordml" xmlns:w15="http://schemas.microsoft.com/office/word/2012/wordml" xmlns:w16cid="http://schemas.microsoft.com/office/word/2016/wordml/cid" xmlns:w16se="http://schemas.microsoft.com/office/word/2015/wordml/symex" xmlns:wpg="http://schemas.microsoft.com/office/word/2010/wordprocessingGroup" xmlns:wpi="http://schemas.microsoft.com/office/word/2010/wordprocessingInk" xmlns:wne="http://schemas.microsoft.com/office/word/2006/wordml" xmlns:wps="http://schemas.microsoft.com/office/word/2010/wordprocessingShape" mc:Ignorable="w14 w15 w16se w16cid wp14">
   <w:p/>
 </w:hdr>
 </file>
 
-<file path=word/header7.xml><?xml version="1.0" encoding="utf-8"?>
-<w:hdr xmlns:wpc="http://schemas.microsoft.com/office/word/2010/wordprocessingCanvas" xmlns:cx="http://schemas.microsoft.com/office/drawing/2014/chartex" xmlns:cx1="http://schemas.microsoft.com/office/drawing/2015/9/8/chartex" xmlns:cx2="http://schemas.microsoft.com/office/drawing/2015/10/21/chartex" xmlns:cx3="http://schemas.microsoft.com/office/drawing/2016/5/9/chartex" xmlns:cx4="http://schemas.microsoft.com/office/drawing/2016/5/10/chartex" xmlns:cx5="http://schemas.microsoft.com/office/drawing/2016/5/11/chartex" xmlns:cx6="http://schemas.microsoft.com/office/drawing/2016/5/12/chartex" xmlns:cx7="http://schemas.microsoft.com/office/drawing/2016/5/13/chartex" xmlns:cx8="http://schemas.microsoft.com/office/drawing/2016/5/14/chartex" xmlns:mc="http://schemas.openxmlformats.org/markup-compatibility/2006" xmlns:aink="http://schemas.microsoft.com/office/drawing/2016/ink" xmlns:am3d="http://schemas.microsoft.com/office/drawing/2017/model3d" xmlns:o="urn:schemas-microsoft-com:office:office" xmlns:oel="http://schemas.microsoft.com/office/2019/extlst" xmlns:r="http://schemas.openxmlformats.org/officeDocument/2006/relationships" xmlns:m="http://schemas.openxmlformats.org/officeDocument/2006/math" xmlns:v="urn:schemas-microsoft-com:vml" xmlns:wp14="http://schemas.microsoft.com/office/word/2010/wordprocessingDrawing" xmlns:wp="http://schemas.openxmlformats.org/drawingml/2006/wordprocessingDrawing" xmlns:w10="urn:schemas-microsoft-com:office:word" xmlns:w="http://schemas.openxmlformats.org/wordprocessingml/2006/main" xmlns:w14="http://schemas.microsoft.com/office/word/2010/wordml" xmlns:w15="http://schemas.microsoft.com/office/word/2012/wordml" xmlns:w16cex="http://schemas.microsoft.com/office/word/2018/wordml/cex" xmlns:w16cid="http://schemas.microsoft.com/office/word/2016/wordml/cid" xmlns:w16="http://schemas.microsoft.com/office/word/2018/wordml" xmlns:w16sdtdh="http://schemas.microsoft.com/office/word/2020/wordml/sdtdatahash" xmlns:w16se="http://schemas.microsoft.com/office/word/2015/wordml/symex" xmlns:wpg="http://schemas.microsoft.com/office/word/2010/wordprocessingGroup" xmlns:wpi="http://schemas.microsoft.com/office/word/2010/wordprocessingInk" xmlns:wne="http://schemas.microsoft.com/office/word/2006/wordml" xmlns:wps="http://schemas.microsoft.com/office/word/2010/wordprocessingShape" mc:Ignorable="w14 w15 w16se w16cid w16 w16cex w16sdtdh wp14">
+<file path=word/header8.xml><?xml version="1.0" encoding="utf-8"?>
+<w:hdr xmlns:wpc="http://schemas.microsoft.com/office/word/2010/wordprocessingCanvas" xmlns:cx="http://schemas.microsoft.com/office/drawing/2014/chartex" xmlns:cx1="http://schemas.microsoft.com/office/drawing/2015/9/8/chartex" xmlns:cx2="http://schemas.microsoft.com/office/drawing/2015/10/21/chartex" xmlns:cx3="http://schemas.microsoft.com/office/drawing/2016/5/9/chartex" xmlns:cx4="http://schemas.microsoft.com/office/drawing/2016/5/10/chartex" xmlns:cx5="http://schemas.microsoft.com/office/drawing/2016/5/11/chartex" xmlns:cx6="http://schemas.microsoft.com/office/drawing/2016/5/12/chartex" xmlns:cx7="http://schemas.microsoft.com/office/drawing/2016/5/13/chartex" xmlns:cx8="http://schemas.microsoft.com/office/drawing/2016/5/14/chartex" xmlns:mc="http://schemas.openxmlformats.org/markup-compatibility/2006" xmlns:aink="http://schemas.microsoft.com/office/drawing/2016/ink" xmlns:am3d="http://schemas.microsoft.com/office/drawing/2017/model3d" xmlns:o="urn:schemas-microsoft-com:office:office" xmlns:r="http://schemas.openxmlformats.org/officeDocument/2006/relationships" xmlns:m="http://schemas.openxmlformats.org/officeDocument/2006/math" xmlns:v="urn:schemas-microsoft-com:vml" xmlns:wp14="http://schemas.microsoft.com/office/word/2010/wordprocessingDrawing" xmlns:wp="http://schemas.openxmlformats.org/drawingml/2006/wordprocessingDrawing" xmlns:w10="urn:schemas-microsoft-com:office:word" xmlns:w="http://schemas.openxmlformats.org/wordprocessingml/2006/main" xmlns:w14="http://schemas.microsoft.com/office/word/2010/wordml" xmlns:w15="http://schemas.microsoft.com/office/word/2012/wordml" xmlns:w16cid="http://schemas.microsoft.com/office/word/2016/wordml/cid" xmlns:w16se="http://schemas.microsoft.com/office/word/2015/wordml/symex" xmlns:wpg="http://schemas.microsoft.com/office/word/2010/wordprocessingGroup" xmlns:wpi="http://schemas.microsoft.com/office/word/2010/wordprocessingInk" xmlns:wne="http://schemas.microsoft.com/office/word/2006/wordml" xmlns:wps="http://schemas.microsoft.com/office/word/2010/wordprocessingShape" mc:Ignorable="w14 w15 w16se w16cid wp14">
   <w:p>
     <w:pPr>
       <w:pBdr>
@@ -1477,7 +1589,7 @@
 </file>
 
 <file path=word/numbering.xml><?xml version="1.0" encoding="utf-8"?>
-<w:numbering xmlns:wpc="http://schemas.microsoft.com/office/word/2010/wordprocessingCanvas" xmlns:cx="http://schemas.microsoft.com/office/drawing/2014/chartex" xmlns:cx1="http://schemas.microsoft.com/office/drawing/2015/9/8/chartex" xmlns:cx2="http://schemas.microsoft.com/office/drawing/2015/10/21/chartex" xmlns:cx3="http://schemas.microsoft.com/office/drawing/2016/5/9/chartex" xmlns:cx4="http://schemas.microsoft.com/office/drawing/2016/5/10/chartex" xmlns:cx5="http://schemas.microsoft.com/office/drawing/2016/5/11/chartex" xmlns:cx6="http://schemas.microsoft.com/office/drawing/2016/5/12/chartex" xmlns:cx7="http://schemas.microsoft.com/office/drawing/2016/5/13/chartex" xmlns:cx8="http://schemas.microsoft.com/office/drawing/2016/5/14/chartex" xmlns:mc="http://schemas.openxmlformats.org/markup-compatibility/2006" xmlns:aink="http://schemas.microsoft.com/office/drawing/2016/ink" xmlns:am3d="http://schemas.microsoft.com/office/drawing/2017/model3d" xmlns:o="urn:schemas-microsoft-com:office:office" xmlns:oel="http://schemas.microsoft.com/office/2019/extlst" xmlns:r="http://schemas.openxmlformats.org/officeDocument/2006/relationships" xmlns:m="http://schemas.openxmlformats.org/officeDocument/2006/math" xmlns:v="urn:schemas-microsoft-com:vml" xmlns:wp14="http://schemas.microsoft.com/office/word/2010/wordprocessingDrawing" xmlns:wp="http://schemas.openxmlformats.org/drawingml/2006/wordprocessingDrawing" xmlns:w10="urn:schemas-microsoft-com:office:word" xmlns:w="http://schemas.openxmlformats.org/wordprocessingml/2006/main" xmlns:w14="http://schemas.microsoft.com/office/word/2010/wordml" xmlns:w15="http://schemas.microsoft.com/office/word/2012/wordml" xmlns:w16cex="http://schemas.microsoft.com/office/word/2018/wordml/cex" xmlns:w16cid="http://schemas.microsoft.com/office/word/2016/wordml/cid" xmlns:w16="http://schemas.microsoft.com/office/word/2018/wordml" xmlns:w16sdtdh="http://schemas.microsoft.com/office/word/2020/wordml/sdtdatahash" xmlns:w16se="http://schemas.microsoft.com/office/word/2015/wordml/symex" xmlns:wpg="http://schemas.microsoft.com/office/word/2010/wordprocessingGroup" xmlns:wpi="http://schemas.microsoft.com/office/word/2010/wordprocessingInk" xmlns:wne="http://schemas.microsoft.com/office/word/2006/wordml" xmlns:wps="http://schemas.microsoft.com/office/word/2010/wordprocessingShape" mc:Ignorable="w14 w15 w16se w16cid w16 w16cex w16sdtdh wp14">
+<w:numbering xmlns:wpc="http://schemas.microsoft.com/office/word/2010/wordprocessingCanvas" xmlns:cx="http://schemas.microsoft.com/office/drawing/2014/chartex" xmlns:cx1="http://schemas.microsoft.com/office/drawing/2015/9/8/chartex" xmlns:cx2="http://schemas.microsoft.com/office/drawing/2015/10/21/chartex" xmlns:cx3="http://schemas.microsoft.com/office/drawing/2016/5/9/chartex" xmlns:cx4="http://schemas.microsoft.com/office/drawing/2016/5/10/chartex" xmlns:cx5="http://schemas.microsoft.com/office/drawing/2016/5/11/chartex" xmlns:cx6="http://schemas.microsoft.com/office/drawing/2016/5/12/chartex" xmlns:cx7="http://schemas.microsoft.com/office/drawing/2016/5/13/chartex" xmlns:cx8="http://schemas.microsoft.com/office/drawing/2016/5/14/chartex" xmlns:mc="http://schemas.openxmlformats.org/markup-compatibility/2006" xmlns:aink="http://schemas.microsoft.com/office/drawing/2016/ink" xmlns:am3d="http://schemas.microsoft.com/office/drawing/2017/model3d" xmlns:o="urn:schemas-microsoft-com:office:office" xmlns:r="http://schemas.openxmlformats.org/officeDocument/2006/relationships" xmlns:m="http://schemas.openxmlformats.org/officeDocument/2006/math" xmlns:v="urn:schemas-microsoft-com:vml" xmlns:wp14="http://schemas.microsoft.com/office/word/2010/wordprocessingDrawing" xmlns:wp="http://schemas.openxmlformats.org/drawingml/2006/wordprocessingDrawing" xmlns:w10="urn:schemas-microsoft-com:office:word" xmlns:w="http://schemas.openxmlformats.org/wordprocessingml/2006/main" xmlns:w14="http://schemas.microsoft.com/office/word/2010/wordml" xmlns:w15="http://schemas.microsoft.com/office/word/2012/wordml" xmlns:w16cid="http://schemas.microsoft.com/office/word/2016/wordml/cid" xmlns:w16se="http://schemas.microsoft.com/office/word/2015/wordml/symex" xmlns:wpg="http://schemas.microsoft.com/office/word/2010/wordprocessingGroup" xmlns:wpi="http://schemas.microsoft.com/office/word/2010/wordprocessingInk" xmlns:wne="http://schemas.microsoft.com/office/word/2006/wordml" xmlns:wps="http://schemas.microsoft.com/office/word/2010/wordprocessingShape" mc:Ignorable="w14 w15 w16se w16cid wp14">
   <w:abstractNum w:abstractNumId="0" w15:restartNumberingAfterBreak="0">
     <w:nsid w:val="01123244"/>
     <w:multiLevelType w:val="hybridMultilevel"/>
@@ -6873,7 +6985,7 @@
   <w:abstractNum w:abstractNumId="40" w15:restartNumberingAfterBreak="0">
     <w:nsid w:val="7DC961B4"/>
     <w:multiLevelType w:val="multilevel"/>
-    <w:tmpl w:val="C464A860"/>
+    <w:tmpl w:val="1842F2A8"/>
     <w:lvl w:ilvl="0">
       <w:start w:val="1"/>
       <w:numFmt w:val="decimal"/>
@@ -6907,9 +7019,9 @@
       <w:lvlJc w:val="left"/>
       <w:pPr>
         <w:tabs>
-          <w:tab w:val="num" w:pos="720"/>
-        </w:tabs>
-        <w:ind w:left="720" w:hanging="720"/>
+          <w:tab w:val="num" w:pos="1571"/>
+        </w:tabs>
+        <w:ind w:left="1571" w:hanging="720"/>
       </w:pPr>
     </w:lvl>
     <w:lvl w:ilvl="3">
@@ -7271,130 +7383,130 @@
       </w:rPr>
     </w:lvl>
   </w:abstractNum>
-  <w:num w:numId="1" w16cid:durableId="1443300978">
+  <w:num w:numId="1">
     <w:abstractNumId w:val="14"/>
   </w:num>
-  <w:num w:numId="2" w16cid:durableId="1644892679">
+  <w:num w:numId="2">
     <w:abstractNumId w:val="32"/>
   </w:num>
-  <w:num w:numId="3" w16cid:durableId="467551926">
+  <w:num w:numId="3">
     <w:abstractNumId w:val="23"/>
   </w:num>
-  <w:num w:numId="4" w16cid:durableId="1857235474">
+  <w:num w:numId="4">
     <w:abstractNumId w:val="36"/>
   </w:num>
-  <w:num w:numId="5" w16cid:durableId="1860702883">
+  <w:num w:numId="5">
     <w:abstractNumId w:val="26"/>
   </w:num>
-  <w:num w:numId="6" w16cid:durableId="1973437113">
+  <w:num w:numId="6">
     <w:abstractNumId w:val="29"/>
   </w:num>
-  <w:num w:numId="7" w16cid:durableId="291987524">
+  <w:num w:numId="7">
     <w:abstractNumId w:val="16"/>
   </w:num>
-  <w:num w:numId="8" w16cid:durableId="695347590">
+  <w:num w:numId="8">
     <w:abstractNumId w:val="19"/>
   </w:num>
-  <w:num w:numId="9" w16cid:durableId="1511674629">
+  <w:num w:numId="9">
     <w:abstractNumId w:val="39"/>
   </w:num>
-  <w:num w:numId="10" w16cid:durableId="1797330506">
+  <w:num w:numId="10">
     <w:abstractNumId w:val="7"/>
   </w:num>
-  <w:num w:numId="11" w16cid:durableId="518009999">
+  <w:num w:numId="11">
     <w:abstractNumId w:val="0"/>
   </w:num>
-  <w:num w:numId="12" w16cid:durableId="979461957">
+  <w:num w:numId="12">
     <w:abstractNumId w:val="9"/>
   </w:num>
-  <w:num w:numId="13" w16cid:durableId="817768829">
+  <w:num w:numId="13">
     <w:abstractNumId w:val="34"/>
   </w:num>
-  <w:num w:numId="14" w16cid:durableId="957227127">
+  <w:num w:numId="14">
     <w:abstractNumId w:val="28"/>
   </w:num>
-  <w:num w:numId="15" w16cid:durableId="1713264277">
+  <w:num w:numId="15">
     <w:abstractNumId w:val="2"/>
   </w:num>
-  <w:num w:numId="16" w16cid:durableId="2025980377">
+  <w:num w:numId="16">
     <w:abstractNumId w:val="18"/>
   </w:num>
-  <w:num w:numId="17" w16cid:durableId="1725713752">
+  <w:num w:numId="17">
     <w:abstractNumId w:val="42"/>
   </w:num>
-  <w:num w:numId="18" w16cid:durableId="494107287">
+  <w:num w:numId="18">
     <w:abstractNumId w:val="41"/>
   </w:num>
-  <w:num w:numId="19" w16cid:durableId="760175638">
+  <w:num w:numId="19">
     <w:abstractNumId w:val="17"/>
   </w:num>
-  <w:num w:numId="20" w16cid:durableId="1725327704">
+  <w:num w:numId="20">
     <w:abstractNumId w:val="33"/>
   </w:num>
-  <w:num w:numId="21" w16cid:durableId="740099819">
+  <w:num w:numId="21">
     <w:abstractNumId w:val="40"/>
   </w:num>
-  <w:num w:numId="22" w16cid:durableId="1757289800">
+  <w:num w:numId="22">
     <w:abstractNumId w:val="12"/>
   </w:num>
-  <w:num w:numId="23" w16cid:durableId="1522208404">
+  <w:num w:numId="23">
     <w:abstractNumId w:val="24"/>
   </w:num>
-  <w:num w:numId="24" w16cid:durableId="231816121">
+  <w:num w:numId="24">
     <w:abstractNumId w:val="30"/>
   </w:num>
-  <w:num w:numId="25" w16cid:durableId="90978228">
+  <w:num w:numId="25">
     <w:abstractNumId w:val="8"/>
   </w:num>
-  <w:num w:numId="26" w16cid:durableId="805900333">
+  <w:num w:numId="26">
     <w:abstractNumId w:val="38"/>
   </w:num>
-  <w:num w:numId="27" w16cid:durableId="2117364437">
+  <w:num w:numId="27">
     <w:abstractNumId w:val="3"/>
   </w:num>
-  <w:num w:numId="28" w16cid:durableId="1527792262">
+  <w:num w:numId="28">
     <w:abstractNumId w:val="6"/>
   </w:num>
-  <w:num w:numId="29" w16cid:durableId="1968779290">
+  <w:num w:numId="29">
     <w:abstractNumId w:val="4"/>
   </w:num>
-  <w:num w:numId="30" w16cid:durableId="1910189376">
+  <w:num w:numId="30">
     <w:abstractNumId w:val="25"/>
   </w:num>
-  <w:num w:numId="31" w16cid:durableId="1211191920">
+  <w:num w:numId="31">
     <w:abstractNumId w:val="13"/>
   </w:num>
-  <w:num w:numId="32" w16cid:durableId="1601571215">
+  <w:num w:numId="32">
     <w:abstractNumId w:val="37"/>
   </w:num>
-  <w:num w:numId="33" w16cid:durableId="78717310">
+  <w:num w:numId="33">
     <w:abstractNumId w:val="21"/>
   </w:num>
-  <w:num w:numId="34" w16cid:durableId="1477837110">
+  <w:num w:numId="34">
     <w:abstractNumId w:val="27"/>
   </w:num>
-  <w:num w:numId="35" w16cid:durableId="1402481926">
+  <w:num w:numId="35">
     <w:abstractNumId w:val="5"/>
   </w:num>
-  <w:num w:numId="36" w16cid:durableId="1086654876">
+  <w:num w:numId="36">
     <w:abstractNumId w:val="31"/>
   </w:num>
-  <w:num w:numId="37" w16cid:durableId="2049063100">
+  <w:num w:numId="37">
     <w:abstractNumId w:val="15"/>
   </w:num>
-  <w:num w:numId="38" w16cid:durableId="148133511">
+  <w:num w:numId="38">
     <w:abstractNumId w:val="20"/>
   </w:num>
-  <w:num w:numId="39" w16cid:durableId="485053429">
+  <w:num w:numId="39">
     <w:abstractNumId w:val="22"/>
   </w:num>
-  <w:num w:numId="40" w16cid:durableId="1159536575">
+  <w:num w:numId="40">
     <w:abstractNumId w:val="11"/>
   </w:num>
-  <w:num w:numId="41" w16cid:durableId="1527524051">
+  <w:num w:numId="41">
     <w:abstractNumId w:val="10"/>
   </w:num>
-  <w:num w:numId="42" w16cid:durableId="1805266970">
+  <w:num w:numId="42">
     <w:abstractNumId w:val="40"/>
     <w:lvlOverride w:ilvl="0">
       <w:startOverride w:val="2"/>
@@ -7403,7 +7515,7 @@
       <w:startOverride w:val="3"/>
     </w:lvlOverride>
   </w:num>
-  <w:num w:numId="43" w16cid:durableId="1727801006">
+  <w:num w:numId="43">
     <w:abstractNumId w:val="40"/>
     <w:lvlOverride w:ilvl="0">
       <w:startOverride w:val="2"/>
@@ -7412,7 +7524,7 @@
       <w:startOverride w:val="3"/>
     </w:lvlOverride>
   </w:num>
-  <w:num w:numId="44" w16cid:durableId="154690559">
+  <w:num w:numId="44">
     <w:abstractNumId w:val="40"/>
     <w:lvlOverride w:ilvl="0">
       <w:startOverride w:val="2"/>
@@ -7421,7 +7533,7 @@
       <w:startOverride w:val="3"/>
     </w:lvlOverride>
   </w:num>
-  <w:num w:numId="45" w16cid:durableId="1464082968">
+  <w:num w:numId="45">
     <w:abstractNumId w:val="40"/>
     <w:lvlOverride w:ilvl="0">
       <w:startOverride w:val="2"/>
@@ -7430,7 +7542,7 @@
       <w:startOverride w:val="3"/>
     </w:lvlOverride>
   </w:num>
-  <w:num w:numId="46" w16cid:durableId="1201165782">
+  <w:num w:numId="46">
     <w:abstractNumId w:val="40"/>
     <w:lvlOverride w:ilvl="0">
       <w:startOverride w:val="2"/>
@@ -7439,17 +7551,17 @@
       <w:startOverride w:val="3"/>
     </w:lvlOverride>
   </w:num>
-  <w:num w:numId="47" w16cid:durableId="1993170028">
+  <w:num w:numId="47">
     <w:abstractNumId w:val="35"/>
   </w:num>
-  <w:num w:numId="48" w16cid:durableId="2146315116">
+  <w:num w:numId="48">
     <w:abstractNumId w:val="1"/>
   </w:num>
 </w:numbering>
 </file>
 
 <file path=word/styles.xml><?xml version="1.0" encoding="utf-8"?>
-<w:styles xmlns:mc="http://schemas.openxmlformats.org/markup-compatibility/2006" xmlns:r="http://schemas.openxmlformats.org/officeDocument/2006/relationships" xmlns:w="http://schemas.openxmlformats.org/wordprocessingml/2006/main" xmlns:w14="http://schemas.microsoft.com/office/word/2010/wordml" xmlns:w15="http://schemas.microsoft.com/office/word/2012/wordml" xmlns:w16cex="http://schemas.microsoft.com/office/word/2018/wordml/cex" xmlns:w16cid="http://schemas.microsoft.com/office/word/2016/wordml/cid" xmlns:w16="http://schemas.microsoft.com/office/word/2018/wordml" xmlns:w16sdtdh="http://schemas.microsoft.com/office/word/2020/wordml/sdtdatahash" xmlns:w16se="http://schemas.microsoft.com/office/word/2015/wordml/symex" mc:Ignorable="w14 w15 w16se w16cid w16 w16cex w16sdtdh">
+<w:styles xmlns:mc="http://schemas.openxmlformats.org/markup-compatibility/2006" xmlns:r="http://schemas.openxmlformats.org/officeDocument/2006/relationships" xmlns:w="http://schemas.openxmlformats.org/wordprocessingml/2006/main" xmlns:w14="http://schemas.microsoft.com/office/word/2010/wordml" xmlns:w15="http://schemas.microsoft.com/office/word/2012/wordml" xmlns:w16cid="http://schemas.microsoft.com/office/word/2016/wordml/cid" xmlns:w16se="http://schemas.microsoft.com/office/word/2015/wordml/symex" mc:Ignorable="w14 w15 w16se w16cid">
   <w:docDefaults>
     <w:rPrDefault>
       <w:rPr>
@@ -7459,7 +7571,7 @@
     </w:rPrDefault>
     <w:pPrDefault/>
   </w:docDefaults>
-  <w:latentStyles w:defLockedState="0" w:defUIPriority="0" w:defSemiHidden="0" w:defUnhideWhenUsed="0" w:defQFormat="0" w:count="376">
+  <w:latentStyles w:defLockedState="0" w:defUIPriority="0" w:defSemiHidden="0" w:defUnhideWhenUsed="0" w:defQFormat="0" w:count="375">
     <w:lsdException w:name="Normal" w:qFormat="1"/>
     <w:lsdException w:name="heading 1" w:qFormat="1"/>
     <w:lsdException w:name="heading 2" w:qFormat="1"/>
@@ -7473,10 +7585,12 @@
     <w:lsdException w:name="footer" w:uiPriority="99"/>
     <w:lsdException w:name="caption" w:semiHidden="1" w:unhideWhenUsed="1" w:qFormat="1"/>
     <w:lsdException w:name="Title" w:qFormat="1"/>
+    <w:lsdException w:name="Default Paragraph Font" w:uiPriority="1"/>
     <w:lsdException w:name="Subtitle" w:qFormat="1"/>
     <w:lsdException w:name="Strong" w:qFormat="1"/>
     <w:lsdException w:name="Emphasis" w:qFormat="1"/>
     <w:lsdException w:name="Normal Table" w:semiHidden="1" w:unhideWhenUsed="1"/>
+    <w:lsdException w:name="No List" w:uiPriority="99"/>
     <w:lsdException w:name="Table Simple 1" w:semiHidden="1" w:unhideWhenUsed="1"/>
     <w:lsdException w:name="Table Simple 2" w:semiHidden="1" w:unhideWhenUsed="1"/>
     <w:lsdException w:name="Table Simple 3" w:semiHidden="1" w:unhideWhenUsed="1"/>
@@ -7739,7 +7853,6 @@
     <w:lsdException w:name="Smart Hyperlink" w:semiHidden="1" w:uiPriority="99" w:unhideWhenUsed="1"/>
     <w:lsdException w:name="Hashtag" w:semiHidden="1" w:uiPriority="99" w:unhideWhenUsed="1"/>
     <w:lsdException w:name="Unresolved Mention" w:semiHidden="1" w:uiPriority="99" w:unhideWhenUsed="1"/>
-    <w:lsdException w:name="Smart Link" w:semiHidden="1" w:uiPriority="99" w:unhideWhenUsed="1"/>
   </w:latentStyles>
   <w:style w:type="paragraph" w:default="1" w:styleId="Normal">
     <w:name w:val="Normal"/>
@@ -7804,8 +7917,10 @@
     <w:name w:val="heading 3"/>
     <w:basedOn w:val="Normal"/>
     <w:next w:val="Normal"/>
+    <w:link w:val="Ttulo3Char"/>
     <w:autoRedefine/>
     <w:qFormat/>
+    <w:rsid w:val="0010326E"/>
     <w:pPr>
       <w:keepNext/>
       <w:numPr>
@@ -7813,7 +7928,6 @@
         <w:numId w:val="21"/>
       </w:numPr>
       <w:tabs>
-        <w:tab w:val="clear" w:pos="720"/>
         <w:tab w:val="num" w:pos="900"/>
       </w:tabs>
       <w:spacing w:before="240" w:after="120"/>
@@ -7953,6 +8067,7 @@
     <w:name w:val="Default Paragraph Font"/>
     <w:uiPriority w:val="1"/>
     <w:unhideWhenUsed/>
+    <w:rsid w:val="0010326E"/>
   </w:style>
   <w:style w:type="table" w:default="1" w:styleId="Tabelanormal">
     <w:name w:val="Normal Table"/>
@@ -8669,6 +8784,31 @@
       <w:szCs w:val="28"/>
     </w:rPr>
   </w:style>
+  <w:style w:type="character" w:customStyle="1" w:styleId="Ttulo3Char">
+    <w:name w:val="Título 3 Char"/>
+    <w:basedOn w:val="Fontepargpadro"/>
+    <w:link w:val="Ttulo3"/>
+    <w:rsid w:val="006A54D0"/>
+    <w:rPr>
+      <w:rFonts w:ascii="Arial" w:hAnsi="Arial" w:cs="Arial"/>
+      <w:b/>
+      <w:bCs/>
+      <w:sz w:val="24"/>
+      <w:szCs w:val="28"/>
+    </w:rPr>
+  </w:style>
+  <w:style w:type="paragraph" w:styleId="Reviso">
+    <w:name w:val="Revision"/>
+    <w:hidden/>
+    <w:uiPriority w:val="99"/>
+    <w:semiHidden/>
+    <w:rsid w:val="0010326E"/>
+    <w:rPr>
+      <w:rFonts w:ascii="Arial" w:hAnsi="Arial"/>
+      <w:sz w:val="24"/>
+      <w:szCs w:val="28"/>
+    </w:rPr>
+  </w:style>
 </w:styles>
 </file>
 
@@ -8958,19 +9098,6 @@
 </file>
 
 <file path=customXml/item1.xml><?xml version="1.0" encoding="utf-8"?>
-<?mso-contentType ?>
-<FormTemplates xmlns="http://schemas.microsoft.com/sharepoint/v3/contenttype/forms">
-  <Display>DocumentLibraryForm</Display>
-  <Edit>AssetEditForm</Edit>
-  <New>DocumentLibraryForm</New>
-</FormTemplates>
-</file>
-
-<file path=customXml/item2.xml><?xml version="1.0" encoding="utf-8"?>
-<b:Sources xmlns:b="http://schemas.openxmlformats.org/officeDocument/2006/bibliography" xmlns="http://schemas.openxmlformats.org/officeDocument/2006/bibliography" SelectedStyle="\APASixthEditionOfficeOnline.xsl" StyleName="APA" Version="6"/>
-</file>
-
-<file path=customXml/item3.xml><?xml version="1.0" encoding="utf-8"?>
 <p:properties xmlns:p="http://schemas.microsoft.com/office/2006/metadata/properties" xmlns:xsi="http://www.w3.org/2001/XMLSchema-instance" xmlns:pc="http://schemas.microsoft.com/office/infopath/2007/PartnerControls">
   <documentManagement>
     <TPCommandLine xmlns="e5d022ff-4ce9-4922-b5a4-f245e35e2aac" xsi:nil="true"/>
@@ -9109,7 +9236,16 @@
 </p:properties>
 </file>
 
-<file path=customXml/item4.xml><?xml version="1.0" encoding="utf-8"?>
+<file path=customXml/item2.xml><?xml version="1.0" encoding="utf-8"?>
+<?mso-contentType ?>
+<FormTemplates xmlns="http://schemas.microsoft.com/sharepoint/v3/contenttype/forms">
+  <Display>DocumentLibraryForm</Display>
+  <Edit>AssetEditForm</Edit>
+  <New>DocumentLibraryForm</New>
+</FormTemplates>
+</file>
+
+<file path=customXml/item3.xml><?xml version="1.0" encoding="utf-8"?>
 <ct:contentTypeSchema xmlns:ct="http://schemas.microsoft.com/office/2006/metadata/contentType" xmlns:ma="http://schemas.microsoft.com/office/2006/metadata/properties/metaAttributes" ct:_="" ma:_="" ma:contentTypeName="TemplateFile" ma:contentTypeID="0x01010062057737089D604C8995D725789FFFFD0400C05BDBFCDB0BE84BA6AEC1D1A4F5E4CE" ma:contentTypeVersion="56" ma:contentTypeDescription="Create a new document." ma:contentTypeScope="" ma:versionID="c5c786f17e9890b7d2875e0bb647f603">
   <xsd:schema xmlns:xsd="http://www.w3.org/2001/XMLSchema" xmlns:xs="http://www.w3.org/2001/XMLSchema" xmlns:p="http://schemas.microsoft.com/office/2006/metadata/properties" xmlns:ns2="e5d022ff-4ce9-4922-b5a4-f245e35e2aac" targetNamespace="http://schemas.microsoft.com/office/2006/metadata/properties" ma:root="true" ma:fieldsID="3dddc4782ba87b44f6678511fd2b89e9" ns2:_="">
     <xsd:import namespace="e5d022ff-4ce9-4922-b5a4-f245e35e2aac"/>
@@ -10143,23 +10279,11 @@
 </ct:contentTypeSchema>
 </file>
 
-<file path=customXml/itemProps1.xml><?xml version="1.0" encoding="utf-8"?>
-<ds:datastoreItem xmlns:ds="http://schemas.openxmlformats.org/officeDocument/2006/customXml" ds:itemID="{D0DA407E-CF0A-4AB9-B575-424BAEC8B182}">
-  <ds:schemaRefs>
-    <ds:schemaRef ds:uri="http://schemas.microsoft.com/sharepoint/v3/contenttype/forms"/>
-  </ds:schemaRefs>
-</ds:datastoreItem>
+<file path=customXml/item4.xml><?xml version="1.0" encoding="utf-8"?>
+<b:Sources xmlns:b="http://schemas.openxmlformats.org/officeDocument/2006/bibliography" xmlns="http://schemas.openxmlformats.org/officeDocument/2006/bibliography" SelectedStyle="\APASixthEditionOfficeOnline.xsl" StyleName="APA" Version="6"/>
 </file>
 
-<file path=customXml/itemProps2.xml><?xml version="1.0" encoding="utf-8"?>
-<ds:datastoreItem xmlns:ds="http://schemas.openxmlformats.org/officeDocument/2006/customXml" ds:itemID="{F2EFC60A-7BE5-4635-BCA5-03CD8B12824A}">
-  <ds:schemaRefs>
-    <ds:schemaRef ds:uri="http://schemas.openxmlformats.org/officeDocument/2006/bibliography"/>
-  </ds:schemaRefs>
-</ds:datastoreItem>
-</file>
-
-<file path=customXml/itemProps3.xml><?xml version="1.0" encoding="utf-8"?>
+<file path=customXml/itemProps1.xml><?xml version="1.0" encoding="utf-8"?>
 <ds:datastoreItem xmlns:ds="http://schemas.openxmlformats.org/officeDocument/2006/customXml" ds:itemID="{7ABB109B-79B4-4647-889B-A6D82EC858DF}">
   <ds:schemaRefs>
     <ds:schemaRef ds:uri="http://schemas.microsoft.com/office/2006/metadata/properties"/>
@@ -10169,7 +10293,15 @@
 </ds:datastoreItem>
 </file>
 
-<file path=customXml/itemProps4.xml><?xml version="1.0" encoding="utf-8"?>
+<file path=customXml/itemProps2.xml><?xml version="1.0" encoding="utf-8"?>
+<ds:datastoreItem xmlns:ds="http://schemas.openxmlformats.org/officeDocument/2006/customXml" ds:itemID="{D0DA407E-CF0A-4AB9-B575-424BAEC8B182}">
+  <ds:schemaRefs>
+    <ds:schemaRef ds:uri="http://schemas.microsoft.com/sharepoint/v3/contenttype/forms"/>
+  </ds:schemaRefs>
+</ds:datastoreItem>
+</file>
+
+<file path=customXml/itemProps3.xml><?xml version="1.0" encoding="utf-8"?>
 <ds:datastoreItem xmlns:ds="http://schemas.openxmlformats.org/officeDocument/2006/customXml" ds:itemID="{2B5C2808-8093-4CB7-BBDE-C93124CD48FE}">
   <ds:schemaRefs>
     <ds:schemaRef ds:uri="http://schemas.microsoft.com/office/2006/metadata/contentType"/>
@@ -10185,4 +10317,12 @@
     <ds:schemaRef ds:uri="http://schemas.microsoft.com/internal/obd"/>
   </ds:schemaRefs>
 </ds:datastoreItem>
+</file>
+
+<file path=customXml/itemProps4.xml><?xml version="1.0" encoding="utf-8"?>
+<ds:datastoreItem xmlns:ds="http://schemas.openxmlformats.org/officeDocument/2006/customXml" ds:itemID="{B07E6F74-B35D-488D-A526-77374805C349}">
+  <ds:schemaRefs>
+    <ds:schemaRef ds:uri="http://schemas.openxmlformats.org/officeDocument/2006/bibliography"/>
+  </ds:schemaRefs>
+</ds:datastoreItem>
 </file>
</xml_diff>

<commit_message>
feat: adicionando kkkkkkkkkk, commit123
</commit_message>
<xml_diff>
--- a/PesquisaNoSQL-Grupo-BFG.docx
+++ b/PesquisaNoSQL-Grupo-BFG.docx
@@ -13,8 +13,6 @@
           <w:sz w:val="28"/>
         </w:rPr>
       </w:pPr>
-      <w:bookmarkStart w:id="0" w:name="_GoBack"/>
-      <w:bookmarkEnd w:id="0"/>
       <w:r>
         <w:rPr>
           <w:rFonts w:cs="Arial"/>
@@ -164,8 +162,8 @@
           <w:sz w:val="28"/>
         </w:rPr>
       </w:pPr>
-      <w:bookmarkStart w:id="1" w:name="_Toc161081545"/>
-      <w:bookmarkStart w:id="2" w:name="_Toc161081849"/>
+      <w:bookmarkStart w:id="0" w:name="_Toc161081545"/>
+      <w:bookmarkStart w:id="1" w:name="_Toc161081849"/>
       <w:r>
         <w:rPr>
           <w:rFonts w:cs="Arial"/>
@@ -210,8 +208,8 @@
         </w:rPr>
         <w:t>GABRIEL DE MEDEIROS LIMA</w:t>
       </w:r>
+      <w:bookmarkEnd w:id="0"/>
       <w:bookmarkEnd w:id="1"/>
-      <w:bookmarkEnd w:id="2"/>
     </w:p>
     <w:p>
       <w:pPr>
@@ -460,9 +458,9 @@
           <w:docGrid w:linePitch="360"/>
         </w:sectPr>
       </w:pPr>
-      <w:bookmarkStart w:id="3" w:name="_Toc152045189"/>
+      <w:bookmarkStart w:id="2" w:name="_Toc152045189"/>
     </w:p>
-    <w:bookmarkEnd w:id="3"/>
+    <w:bookmarkEnd w:id="2"/>
     <w:p>
       <w:pPr>
         <w:pStyle w:val="Ttulo1"/>
@@ -479,7 +477,7 @@
           <w:rFonts w:cs="Arial"/>
         </w:rPr>
       </w:pPr>
-      <w:bookmarkStart w:id="4" w:name="_Toc152045197"/>
+      <w:bookmarkStart w:id="3" w:name="_Toc152045197"/>
       <w:r>
         <w:rPr>
           <w:rFonts w:cs="Arial"/>
@@ -626,11 +624,11 @@
       <w:pPr>
         <w:pStyle w:val="Ttulo2"/>
       </w:pPr>
-      <w:bookmarkStart w:id="5" w:name="_Toc178714628"/>
+      <w:bookmarkStart w:id="4" w:name="_Toc178714628"/>
       <w:r>
         <w:t>Introdução</w:t>
       </w:r>
-      <w:bookmarkEnd w:id="5"/>
+      <w:bookmarkEnd w:id="4"/>
       <w:r>
         <w:t xml:space="preserve"> </w:t>
       </w:r>
@@ -855,21 +853,54 @@
       </w:pPr>
       <w:r>
         <w:lastRenderedPageBreak/>
-        <w:t>Vantagens e Desvantagens de cada categoria de BD NoSQL</w:t>
-      </w:r>
+        <w:t xml:space="preserve">Vantagens e Desvantagens de cada categoria de BD </w:t>
+      </w:r>
+      <w:proofErr w:type="spellStart"/>
+      <w:r>
+        <w:t>NoSQL</w:t>
+      </w:r>
+      <w:proofErr w:type="spellEnd"/>
     </w:p>
     <w:p>
       <w:pPr>
         <w:pStyle w:val="Ttulo3"/>
       </w:pPr>
-      <w:bookmarkStart w:id="6" w:name="_Toc152045266"/>
-      <w:bookmarkStart w:id="7" w:name="_Toc158717016"/>
-      <w:bookmarkEnd w:id="4"/>
+      <w:bookmarkStart w:id="5" w:name="_Toc152045266"/>
+      <w:bookmarkStart w:id="6" w:name="_Toc158717016"/>
+      <w:bookmarkEnd w:id="3"/>
       <w:r>
         <w:t>Banco de Dados de Documentos</w:t>
       </w:r>
     </w:p>
-    <w:p/>
+    <w:p>
+      <w:pPr>
+        <w:ind w:left="567" w:firstLine="0"/>
+      </w:pPr>
+      <w:r>
+        <w:t>Os bancos de dados de documentos possibilitam maior facilidade de desenvolvimento, permitindo ao usuário criar e atualizar documentos com flexibilidade diretamente do código</w:t>
+      </w:r>
+    </w:p>
+    <w:p>
+      <w:pPr>
+        <w:ind w:left="567" w:firstLine="0"/>
+      </w:pPr>
+    </w:p>
+    <w:p>
+      <w:pPr>
+        <w:ind w:left="567" w:firstLine="0"/>
+      </w:pPr>
+      <w:r>
+        <w:t>TO PEGANDO DAQUI</w:t>
+      </w:r>
+      <w:bookmarkStart w:id="7" w:name="_GoBack"/>
+      <w:bookmarkEnd w:id="7"/>
+      <w:r>
+        <w:t xml:space="preserve"> Ó: </w:t>
+      </w:r>
+      <w:r>
+        <w:t>https://aws.amazon.com/pt/nosql/document/#:~:text=Os%20bancos%20de%20dados%20de%20documentos%20oferecem%20recursos%20de%20distribui%C3%A7%C3%A3o,por%20meio%20da%20replica%C3%A7%C3%A3o%20integrada.</w:t>
+      </w:r>
+    </w:p>
     <w:p>
       <w:pPr>
         <w:pStyle w:val="Ttulo3"/>
@@ -997,13 +1028,17 @@
     <w:p>
       <w:pPr>
         <w:pStyle w:val="Ttulo3"/>
-      </w:pPr>
-      <w:r>
-        <w:t>Banco de Dados de Colunas</w:t>
+        <w:ind w:left="1230"/>
+      </w:pPr>
+      <w:r>
+        <w:t>Diferença Arquitetural</w:t>
       </w:r>
     </w:p>
     <w:p>
       <w:pPr>
+        <w:rPr>
+          <w:u w:val="single"/>
+        </w:rPr>
         <w:sectPr>
           <w:headerReference w:type="default" r:id="rId16"/>
           <w:footerReference w:type="default" r:id="rId17"/>
@@ -1098,8 +1133,8 @@
         <w:lastRenderedPageBreak/>
         <w:t>REFERÊNCIAS BIBLIOGRÁFICAS</w:t>
       </w:r>
+      <w:bookmarkEnd w:id="5"/>
       <w:bookmarkEnd w:id="6"/>
-      <w:bookmarkEnd w:id="7"/>
     </w:p>
     <w:p>
       <w:pPr>
@@ -6985,7 +7020,7 @@
   <w:abstractNum w:abstractNumId="40" w15:restartNumberingAfterBreak="0">
     <w:nsid w:val="7DC961B4"/>
     <w:multiLevelType w:val="multilevel"/>
-    <w:tmpl w:val="1842F2A8"/>
+    <w:tmpl w:val="BE16E702"/>
     <w:lvl w:ilvl="0">
       <w:start w:val="1"/>
       <w:numFmt w:val="decimal"/>
@@ -7019,9 +7054,9 @@
       <w:lvlJc w:val="left"/>
       <w:pPr>
         <w:tabs>
-          <w:tab w:val="num" w:pos="1571"/>
-        </w:tabs>
-        <w:ind w:left="1571" w:hanging="720"/>
+          <w:tab w:val="num" w:pos="720"/>
+        </w:tabs>
+        <w:ind w:left="720" w:hanging="720"/>
       </w:pPr>
     </w:lvl>
     <w:lvl w:ilvl="3">
@@ -7920,7 +7955,7 @@
     <w:link w:val="Ttulo3Char"/>
     <w:autoRedefine/>
     <w:qFormat/>
-    <w:rsid w:val="0010326E"/>
+    <w:rsid w:val="00192752"/>
     <w:pPr>
       <w:keepNext/>
       <w:numPr>
@@ -7928,9 +7963,12 @@
         <w:numId w:val="21"/>
       </w:numPr>
       <w:tabs>
+        <w:tab w:val="clear" w:pos="720"/>
         <w:tab w:val="num" w:pos="900"/>
+        <w:tab w:val="num" w:pos="1571"/>
       </w:tabs>
       <w:spacing w:before="240" w:after="120"/>
+      <w:ind w:left="1287"/>
       <w:jc w:val="left"/>
       <w:outlineLvl w:val="2"/>
     </w:pPr>
@@ -8066,8 +8104,8 @@
   <w:style w:type="character" w:default="1" w:styleId="Fontepargpadro">
     <w:name w:val="Default Paragraph Font"/>
     <w:uiPriority w:val="1"/>
+    <w:semiHidden/>
     <w:unhideWhenUsed/>
-    <w:rsid w:val="0010326E"/>
   </w:style>
   <w:style w:type="table" w:default="1" w:styleId="Tabelanormal">
     <w:name w:val="Normal Table"/>
@@ -8788,7 +8826,7 @@
     <w:name w:val="Título 3 Char"/>
     <w:basedOn w:val="Fontepargpadro"/>
     <w:link w:val="Ttulo3"/>
-    <w:rsid w:val="006A54D0"/>
+    <w:rsid w:val="00192752"/>
     <w:rPr>
       <w:rFonts w:ascii="Arial" w:hAnsi="Arial" w:cs="Arial"/>
       <w:b/>
@@ -9098,6 +9136,1049 @@
 </file>
 
 <file path=customXml/item1.xml><?xml version="1.0" encoding="utf-8"?>
+<ct:contentTypeSchema xmlns:ct="http://schemas.microsoft.com/office/2006/metadata/contentType" xmlns:ma="http://schemas.microsoft.com/office/2006/metadata/properties/metaAttributes" ct:_="" ma:_="" ma:contentTypeName="TemplateFile" ma:contentTypeID="0x01010062057737089D604C8995D725789FFFFD0400C05BDBFCDB0BE84BA6AEC1D1A4F5E4CE" ma:contentTypeVersion="56" ma:contentTypeDescription="Create a new document." ma:contentTypeScope="" ma:versionID="c5c786f17e9890b7d2875e0bb647f603">
+  <xsd:schema xmlns:xsd="http://www.w3.org/2001/XMLSchema" xmlns:xs="http://www.w3.org/2001/XMLSchema" xmlns:p="http://schemas.microsoft.com/office/2006/metadata/properties" xmlns:ns2="e5d022ff-4ce9-4922-b5a4-f245e35e2aac" targetNamespace="http://schemas.microsoft.com/office/2006/metadata/properties" ma:root="true" ma:fieldsID="3dddc4782ba87b44f6678511fd2b89e9" ns2:_="">
+    <xsd:import namespace="e5d022ff-4ce9-4922-b5a4-f245e35e2aac"/>
+    <xsd:element name="properties">
+      <xsd:complexType>
+        <xsd:sequence>
+          <xsd:element name="documentManagement">
+            <xsd:complexType>
+              <xsd:all>
+                <xsd:element ref="ns2:AcquiredFrom" minOccurs="0"/>
+                <xsd:element ref="ns2:UACurrentWords" minOccurs="0"/>
+                <xsd:element ref="ns2:TPApplication" minOccurs="0"/>
+                <xsd:element ref="ns2:ApprovalLog" minOccurs="0"/>
+                <xsd:element ref="ns2:ApprovalStatus" minOccurs="0"/>
+                <xsd:element ref="ns2:AssetStart" minOccurs="0"/>
+                <xsd:element ref="ns2:AssetExpire" minOccurs="0"/>
+                <xsd:element ref="ns2:AssetId" minOccurs="0"/>
+                <xsd:element ref="ns2:IsSearchable" minOccurs="0"/>
+                <xsd:element ref="ns2:AssetType" minOccurs="0"/>
+                <xsd:element ref="ns2:APAuthor" minOccurs="0"/>
+                <xsd:element ref="ns2:BlockPublish" minOccurs="0"/>
+                <xsd:element ref="ns2:BugNumber" minOccurs="0"/>
+                <xsd:element ref="ns2:CampaignTagsTaxHTField0" minOccurs="0"/>
+                <xsd:element ref="ns2:TPClientViewer" minOccurs="0"/>
+                <xsd:element ref="ns2:ClipArtFilename" minOccurs="0"/>
+                <xsd:element ref="ns2:TPCommandLine" minOccurs="0"/>
+                <xsd:element ref="ns2:TPComponent" minOccurs="0"/>
+                <xsd:element ref="ns2:ContentItem" minOccurs="0"/>
+                <xsd:element ref="ns2:CrawlForDependencies" minOccurs="0"/>
+                <xsd:element ref="ns2:CSXHash" minOccurs="0"/>
+                <xsd:element ref="ns2:CSXSubmissionMarket" minOccurs="0"/>
+                <xsd:element ref="ns2:CSXUpdate" minOccurs="0"/>
+                <xsd:element ref="ns2:IntlLangReviewDate" minOccurs="0"/>
+                <xsd:element ref="ns2:IsDeleted" minOccurs="0"/>
+                <xsd:element ref="ns2:APDescription" minOccurs="0"/>
+                <xsd:element ref="ns2:DirectSourceMarket" minOccurs="0"/>
+                <xsd:element ref="ns2:Downloads" minOccurs="0"/>
+                <xsd:element ref="ns2:DSATActionTaken" minOccurs="0"/>
+                <xsd:element ref="ns2:APEditor" minOccurs="0"/>
+                <xsd:element ref="ns2:EditorialStatus" minOccurs="0"/>
+                <xsd:element ref="ns2:EditorialTags" minOccurs="0"/>
+                <xsd:element ref="ns2:TPExecutable" minOccurs="0"/>
+                <xsd:element ref="ns2:FeatureTagsTaxHTField0" minOccurs="0"/>
+                <xsd:element ref="ns2:TPFriendlyName" minOccurs="0"/>
+                <xsd:element ref="ns2:FriendlyTitle" minOccurs="0"/>
+                <xsd:element ref="ns2:PrimaryImageGen" minOccurs="0"/>
+                <xsd:element ref="ns2:HandoffToMSDN" minOccurs="0"/>
+                <xsd:element ref="ns2:InProjectListLookup" minOccurs="0"/>
+                <xsd:element ref="ns2:TPInstallLocation" minOccurs="0"/>
+                <xsd:element ref="ns2:InternalTagsTaxHTField0" minOccurs="0"/>
+                <xsd:element ref="ns2:IntlLangReview" minOccurs="0"/>
+                <xsd:element ref="ns2:IntlLangReviewer" minOccurs="0"/>
+                <xsd:element ref="ns2:MarketSpecific" minOccurs="0"/>
+                <xsd:element ref="ns2:LastCompleteVersionLookup" minOccurs="0"/>
+                <xsd:element ref="ns2:LastHandOff" minOccurs="0"/>
+                <xsd:element ref="ns2:LastModifiedDateTime" minOccurs="0"/>
+                <xsd:element ref="ns2:LastPreviewErrorLookup" minOccurs="0"/>
+                <xsd:element ref="ns2:LastPreviewResultLookup" minOccurs="0"/>
+                <xsd:element ref="ns2:LastPreviewAttemptDateLookup" minOccurs="0"/>
+                <xsd:element ref="ns2:LastPreviewedByLookup" minOccurs="0"/>
+                <xsd:element ref="ns2:LastPreviewTimeLookup" minOccurs="0"/>
+                <xsd:element ref="ns2:LastPreviewVersionLookup" minOccurs="0"/>
+                <xsd:element ref="ns2:LastPublishErrorLookup" minOccurs="0"/>
+                <xsd:element ref="ns2:LastPublishResultLookup" minOccurs="0"/>
+                <xsd:element ref="ns2:LastPublishAttemptDateLookup" minOccurs="0"/>
+                <xsd:element ref="ns2:LastPublishedByLookup" minOccurs="0"/>
+                <xsd:element ref="ns2:LastPublishTimeLookup" minOccurs="0"/>
+                <xsd:element ref="ns2:LastPublishVersionLookup" minOccurs="0"/>
+                <xsd:element ref="ns2:TPLaunchHelpLinkType" minOccurs="0"/>
+                <xsd:element ref="ns2:LegacyData" minOccurs="0"/>
+                <xsd:element ref="ns2:TPLaunchHelpLink" minOccurs="0"/>
+                <xsd:element ref="ns2:LocComments" minOccurs="0"/>
+                <xsd:element ref="ns2:LocLastLocAttemptVersionLookup" minOccurs="0"/>
+                <xsd:element ref="ns2:LocLastLocAttemptVersionTypeLookup" minOccurs="0"/>
+                <xsd:element ref="ns2:LocManualTestRequired" minOccurs="0"/>
+                <xsd:element ref="ns2:LocMarketGroupTiers2" minOccurs="0"/>
+                <xsd:element ref="ns2:LocNewPublishedVersionLookup" minOccurs="0"/>
+                <xsd:element ref="ns2:LocOverallHandbackStatusLookup" minOccurs="0"/>
+                <xsd:element ref="ns2:LocOverallLocStatusLookup" minOccurs="0"/>
+                <xsd:element ref="ns2:LocOverallPreviewStatusLookup" minOccurs="0"/>
+                <xsd:element ref="ns2:LocOverallPublishStatusLookup" minOccurs="0"/>
+                <xsd:element ref="ns2:IntlLocPriority" minOccurs="0"/>
+                <xsd:element ref="ns2:LocProcessedForHandoffsLookup" minOccurs="0"/>
+                <xsd:element ref="ns2:LocProcessedForMarketsLookup" minOccurs="0"/>
+                <xsd:element ref="ns2:LocPublishedDependentAssetsLookup" minOccurs="0"/>
+                <xsd:element ref="ns2:LocPublishedLinkedAssetsLookup" minOccurs="0"/>
+                <xsd:element ref="ns2:LocRecommendedHandoff" minOccurs="0"/>
+                <xsd:element ref="ns2:LocalizationTagsTaxHTField0" minOccurs="0"/>
+                <xsd:element ref="ns2:MachineTranslated" minOccurs="0"/>
+                <xsd:element ref="ns2:Manager" minOccurs="0"/>
+                <xsd:element ref="ns2:Markets" minOccurs="0"/>
+                <xsd:element ref="ns2:Milestone" minOccurs="0"/>
+                <xsd:element ref="ns2:TPNamespace" minOccurs="0"/>
+                <xsd:element ref="ns2:NumericId" minOccurs="0"/>
+                <xsd:element ref="ns2:NumOfRatingsLookup" minOccurs="0"/>
+                <xsd:element ref="ns2:OOCacheId" minOccurs="0"/>
+                <xsd:element ref="ns2:OpenTemplate" minOccurs="0"/>
+                <xsd:element ref="ns2:OriginAsset" minOccurs="0"/>
+                <xsd:element ref="ns2:OriginalRelease" minOccurs="0"/>
+                <xsd:element ref="ns2:OriginalSourceMarket" minOccurs="0"/>
+                <xsd:element ref="ns2:OutputCachingOn" minOccurs="0"/>
+                <xsd:element ref="ns2:ParentAssetId" minOccurs="0"/>
+                <xsd:element ref="ns2:PlannedPubDate" minOccurs="0"/>
+                <xsd:element ref="ns2:PolicheckWords" minOccurs="0"/>
+                <xsd:element ref="ns2:BusinessGroup" minOccurs="0"/>
+                <xsd:element ref="ns2:UAProjectedTotalWords" minOccurs="0"/>
+                <xsd:element ref="ns2:Provider" minOccurs="0"/>
+                <xsd:element ref="ns2:Providers" minOccurs="0"/>
+                <xsd:element ref="ns2:PublishStatusLookup" minOccurs="0"/>
+                <xsd:element ref="ns2:PublishTargets" minOccurs="0"/>
+                <xsd:element ref="ns2:RecommendationsModifier" minOccurs="0"/>
+                <xsd:element ref="ns2:ArtSampleDocs" minOccurs="0"/>
+                <xsd:element ref="ns2:ScenarioTagsTaxHTField0" minOccurs="0"/>
+                <xsd:element ref="ns2:ShowIn" minOccurs="0"/>
+                <xsd:element ref="ns2:SourceTitle" minOccurs="0"/>
+                <xsd:element ref="ns2:CSXSubmissionDate" minOccurs="0"/>
+                <xsd:element ref="ns2:SubmitterId" minOccurs="0"/>
+                <xsd:element ref="ns2:TaxCatchAll" minOccurs="0"/>
+                <xsd:element ref="ns2:TaxCatchAllLabel" minOccurs="0"/>
+                <xsd:element ref="ns2:TemplateStatus" minOccurs="0"/>
+                <xsd:element ref="ns2:TemplateTemplateType" minOccurs="0"/>
+                <xsd:element ref="ns2:ThumbnailAssetId" minOccurs="0"/>
+                <xsd:element ref="ns2:TimesCloned" minOccurs="0"/>
+                <xsd:element ref="ns2:TrustLevel" minOccurs="0"/>
+                <xsd:element ref="ns2:UALocComments" minOccurs="0"/>
+                <xsd:element ref="ns2:UALocRecommendation" minOccurs="0"/>
+                <xsd:element ref="ns2:UANotes" minOccurs="0"/>
+                <xsd:element ref="ns2:TPAppVersion" minOccurs="0"/>
+                <xsd:element ref="ns2:VoteCount" minOccurs="0"/>
+              </xsd:all>
+            </xsd:complexType>
+          </xsd:element>
+        </xsd:sequence>
+      </xsd:complexType>
+    </xsd:element>
+  </xsd:schema>
+  <xsd:schema xmlns:xsd="http://www.w3.org/2001/XMLSchema" xmlns:xs="http://www.w3.org/2001/XMLSchema" xmlns:dms="http://schemas.microsoft.com/office/2006/documentManagement/types" xmlns:pc="http://schemas.microsoft.com/office/infopath/2007/PartnerControls" targetNamespace="e5d022ff-4ce9-4922-b5a4-f245e35e2aac" elementFormDefault="qualified">
+    <xsd:import namespace="http://schemas.microsoft.com/office/2006/documentManagement/types"/>
+    <xsd:import namespace="http://schemas.microsoft.com/office/infopath/2007/PartnerControls"/>
+    <xsd:element name="AcquiredFrom" ma:index="1" nillable="true" ma:displayName="Acquired From" ma:default="Internal MS" ma:internalName="AcquiredFrom" ma:readOnly="false">
+      <xsd:simpleType>
+        <xsd:restriction base="dms:Choice">
+          <xsd:enumeration value="Internal MS"/>
+          <xsd:enumeration value="Community"/>
+          <xsd:enumeration value="MVP"/>
+          <xsd:enumeration value="Publisher"/>
+          <xsd:enumeration value="Partner"/>
+          <xsd:enumeration value="None"/>
+        </xsd:restriction>
+      </xsd:simpleType>
+    </xsd:element>
+    <xsd:element name="UACurrentWords" ma:index="2" nillable="true" ma:displayName="Actual Word Count" ma:default="" ma:internalName="UACurrentWords" ma:readOnly="false">
+      <xsd:simpleType>
+        <xsd:restriction base="dms:Unknown"/>
+      </xsd:simpleType>
+    </xsd:element>
+    <xsd:element name="TPApplication" ma:index="3" nillable="true" ma:displayName="Application to Open Template With" ma:default="" ma:internalName="TPApplication">
+      <xsd:simpleType>
+        <xsd:restriction base="dms:Text"/>
+      </xsd:simpleType>
+    </xsd:element>
+    <xsd:element name="ApprovalLog" ma:index="4" nillable="true" ma:displayName="Approval Log" ma:default="" ma:hidden="true" ma:internalName="ApprovalLog" ma:readOnly="false">
+      <xsd:simpleType>
+        <xsd:restriction base="dms:Note"/>
+      </xsd:simpleType>
+    </xsd:element>
+    <xsd:element name="ApprovalStatus" ma:index="5" nillable="true" ma:displayName="Approval Status" ma:default="InProgress" ma:internalName="ApprovalStatus" ma:readOnly="false">
+      <xsd:simpleType>
+        <xsd:restriction base="dms:Choice">
+          <xsd:enumeration value="InProgress"/>
+          <xsd:enumeration value="Rejected"/>
+          <xsd:enumeration value="Questionable"/>
+          <xsd:enumeration value="ApprovedAutomatic"/>
+          <xsd:enumeration value="ApprovedManual"/>
+          <xsd:enumeration value="On Hold"/>
+          <xsd:enumeration value="Needs Review"/>
+          <xsd:enumeration value="A Violation"/>
+          <xsd:enumeration value="Unpublished Violation"/>
+        </xsd:restriction>
+      </xsd:simpleType>
+    </xsd:element>
+    <xsd:element name="AssetStart" ma:index="6" nillable="true" ma:displayName="Asset Begin Date" ma:default="[Today]" ma:internalName="AssetStart" ma:readOnly="false">
+      <xsd:simpleType>
+        <xsd:restriction base="dms:DateTime"/>
+      </xsd:simpleType>
+    </xsd:element>
+    <xsd:element name="AssetExpire" ma:index="7" nillable="true" ma:displayName="Asset End Date" ma:default="2029-01-01T00:00:00Z" ma:internalName="AssetExpire" ma:readOnly="false">
+      <xsd:simpleType>
+        <xsd:restriction base="dms:DateTime"/>
+      </xsd:simpleType>
+    </xsd:element>
+    <xsd:element name="AssetId" ma:index="8" nillable="true" ma:displayName="Asset ID" ma:default="" ma:indexed="true" ma:internalName="AssetId" ma:readOnly="false">
+      <xsd:simpleType>
+        <xsd:restriction base="dms:Text">
+          <xsd:maxLength value="255"/>
+        </xsd:restriction>
+      </xsd:simpleType>
+    </xsd:element>
+    <xsd:element name="IsSearchable" ma:index="9" nillable="true" ma:displayName="Asset Searchable?" ma:default="true" ma:internalName="IsSearchable" ma:readOnly="false">
+      <xsd:simpleType>
+        <xsd:restriction base="dms:Boolean"/>
+      </xsd:simpleType>
+    </xsd:element>
+    <xsd:element name="AssetType" ma:index="10" nillable="true" ma:displayName="Asset Type" ma:default="" ma:internalName="AssetType" ma:readOnly="false">
+      <xsd:simpleType>
+        <xsd:restriction base="dms:Unknown"/>
+      </xsd:simpleType>
+    </xsd:element>
+    <xsd:element name="APAuthor" ma:index="11" nillable="true" ma:displayName="Author" ma:default="" ma:list="UserInfo" ma:internalName="APAuthor" ma:readOnly="false">
+      <xsd:complexType>
+        <xsd:complexContent>
+          <xsd:extension base="dms:User">
+            <xsd:sequence>
+              <xsd:element name="UserInfo" minOccurs="0" maxOccurs="unbounded">
+                <xsd:complexType>
+                  <xsd:sequence>
+                    <xsd:element name="DisplayName" type="xsd:string" minOccurs="0"/>
+                    <xsd:element name="AccountId" type="dms:UserId" minOccurs="0" nillable="true"/>
+                    <xsd:element name="AccountType" type="xsd:string" minOccurs="0"/>
+                  </xsd:sequence>
+                </xsd:complexType>
+              </xsd:element>
+            </xsd:sequence>
+          </xsd:extension>
+        </xsd:complexContent>
+      </xsd:complexType>
+    </xsd:element>
+    <xsd:element name="BlockPublish" ma:index="12" nillable="true" ma:displayName="Block from Publishing?" ma:default="" ma:internalName="BlockPublish" ma:readOnly="false">
+      <xsd:simpleType>
+        <xsd:restriction base="dms:Boolean"/>
+      </xsd:simpleType>
+    </xsd:element>
+    <xsd:element name="BugNumber" ma:index="13" nillable="true" ma:displayName="Bug Number" ma:default="" ma:internalName="BugNumber" ma:readOnly="false">
+      <xsd:simpleType>
+        <xsd:restriction base="dms:Text"/>
+      </xsd:simpleType>
+    </xsd:element>
+    <xsd:element name="CampaignTagsTaxHTField0" ma:index="15" nillable="true" ma:taxonomy="true" ma:internalName="CampaignTagsTaxHTField0" ma:taxonomyFieldName="CampaignTags" ma:displayName="Campaigns" ma:readOnly="false" ma:default="" ma:fieldId="{ae2f8e70-a23c-4d77-9ad6-ea38e2352880}" ma:taxonomyMulti="true" ma:sspId="8f79753a-75d3-41f5-8ca3-40b843941b4f" ma:termSetId="ca0e50d4-faa1-44ce-961e-bb1441c60e66" ma:anchorId="00000000-0000-0000-0000-000000000000" ma:open="false" ma:isKeyword="false">
+      <xsd:complexType>
+        <xsd:sequence>
+          <xsd:element ref="pc:Terms" minOccurs="0" maxOccurs="1"/>
+        </xsd:sequence>
+      </xsd:complexType>
+    </xsd:element>
+    <xsd:element name="TPClientViewer" ma:index="16" nillable="true" ma:displayName="Client Viewer" ma:default="" ma:internalName="TPClientViewer">
+      <xsd:simpleType>
+        <xsd:restriction base="dms:Text"/>
+      </xsd:simpleType>
+    </xsd:element>
+    <xsd:element name="ClipArtFilename" ma:index="17" nillable="true" ma:displayName="Clip Art Name" ma:default="" ma:internalName="ClipArtFilename" ma:readOnly="false">
+      <xsd:simpleType>
+        <xsd:restriction base="dms:Text"/>
+      </xsd:simpleType>
+    </xsd:element>
+    <xsd:element name="TPCommandLine" ma:index="18" nillable="true" ma:displayName="Command Line" ma:default="" ma:internalName="TPCommandLine">
+      <xsd:simpleType>
+        <xsd:restriction base="dms:Text"/>
+      </xsd:simpleType>
+    </xsd:element>
+    <xsd:element name="TPComponent" ma:index="19" nillable="true" ma:displayName="Component" ma:default="" ma:internalName="TPComponent">
+      <xsd:simpleType>
+        <xsd:restriction base="dms:Text"/>
+      </xsd:simpleType>
+    </xsd:element>
+    <xsd:element name="ContentItem" ma:index="20" nillable="true" ma:displayName="Content Item" ma:default="" ma:hidden="true" ma:internalName="ContentItem" ma:readOnly="false">
+      <xsd:simpleType>
+        <xsd:restriction base="dms:Unknown"/>
+      </xsd:simpleType>
+    </xsd:element>
+    <xsd:element name="CrawlForDependencies" ma:index="22" nillable="true" ma:displayName="Crawl for Dependencies?" ma:default="true" ma:internalName="CrawlForDependencies" ma:readOnly="false">
+      <xsd:simpleType>
+        <xsd:restriction base="dms:Boolean"/>
+      </xsd:simpleType>
+    </xsd:element>
+    <xsd:element name="CSXHash" ma:index="25" nillable="true" ma:displayName="CSX Hash" ma:default="" ma:indexed="true" ma:internalName="CSXHash" ma:readOnly="false">
+      <xsd:simpleType>
+        <xsd:restriction base="dms:Text"/>
+      </xsd:simpleType>
+    </xsd:element>
+    <xsd:element name="CSXSubmissionMarket" ma:index="26" nillable="true" ma:displayName="CSX Submission Market" ma:default="" ma:list="{5E053CDA-25E6-45C3-8DB3-AEDB8C2D0B9A}" ma:internalName="CSXSubmissionMarket" ma:readOnly="false" ma:showField="MarketName" ma:web="e5d022ff-4ce9-4922-b5a4-f245e35e2aac">
+      <xsd:simpleType>
+        <xsd:restriction base="dms:Lookup"/>
+      </xsd:simpleType>
+    </xsd:element>
+    <xsd:element name="CSXUpdate" ma:index="27" nillable="true" ma:displayName="CSX Updated?" ma:default="false" ma:internalName="CSXUpdate" ma:readOnly="false">
+      <xsd:simpleType>
+        <xsd:restriction base="dms:Boolean"/>
+      </xsd:simpleType>
+    </xsd:element>
+    <xsd:element name="IntlLangReviewDate" ma:index="28" nillable="true" ma:displayName="Date to Complete Intl QA" ma:default="" ma:internalName="IntlLangReviewDate" ma:readOnly="false">
+      <xsd:simpleType>
+        <xsd:restriction base="dms:DateTime"/>
+      </xsd:simpleType>
+    </xsd:element>
+    <xsd:element name="IsDeleted" ma:index="29" nillable="true" ma:displayName="Deleted?" ma:default="" ma:internalName="IsDeleted" ma:readOnly="false">
+      <xsd:simpleType>
+        <xsd:restriction base="dms:Boolean"/>
+      </xsd:simpleType>
+    </xsd:element>
+    <xsd:element name="APDescription" ma:index="30" nillable="true" ma:displayName="Description" ma:default="" ma:internalName="APDescription" ma:readOnly="false">
+      <xsd:simpleType>
+        <xsd:restriction base="dms:Note"/>
+      </xsd:simpleType>
+    </xsd:element>
+    <xsd:element name="DirectSourceMarket" ma:index="31" nillable="true" ma:displayName="Direct Source Market Group" ma:default="" ma:internalName="DirectSourceMarket" ma:readOnly="false">
+      <xsd:simpleType>
+        <xsd:restriction base="dms:Text"/>
+      </xsd:simpleType>
+    </xsd:element>
+    <xsd:element name="Downloads" ma:index="32" nillable="true" ma:displayName="Downloads" ma:default="0" ma:hidden="true" ma:internalName="Downloads" ma:readOnly="false">
+      <xsd:simpleType>
+        <xsd:restriction base="dms:Unknown"/>
+      </xsd:simpleType>
+    </xsd:element>
+    <xsd:element name="DSATActionTaken" ma:index="33" nillable="true" ma:displayName="DSAT Action Taken" ma:default="" ma:internalName="DSATActionTaken" ma:readOnly="false">
+      <xsd:simpleType>
+        <xsd:restriction base="dms:Choice">
+          <xsd:enumeration value="Best Bets"/>
+          <xsd:enumeration value="Expire"/>
+          <xsd:enumeration value="Hide"/>
+          <xsd:enumeration value="None"/>
+        </xsd:restriction>
+      </xsd:simpleType>
+    </xsd:element>
+    <xsd:element name="APEditor" ma:index="34" nillable="true" ma:displayName="Editor" ma:default="" ma:list="UserInfo" ma:internalName="APEditor" ma:readOnly="false">
+      <xsd:complexType>
+        <xsd:complexContent>
+          <xsd:extension base="dms:User">
+            <xsd:sequence>
+              <xsd:element name="UserInfo" minOccurs="0" maxOccurs="unbounded">
+                <xsd:complexType>
+                  <xsd:sequence>
+                    <xsd:element name="DisplayName" type="xsd:string" minOccurs="0"/>
+                    <xsd:element name="AccountId" type="dms:UserId" minOccurs="0" nillable="true"/>
+                    <xsd:element name="AccountType" type="xsd:string" minOccurs="0"/>
+                  </xsd:sequence>
+                </xsd:complexType>
+              </xsd:element>
+            </xsd:sequence>
+          </xsd:extension>
+        </xsd:complexContent>
+      </xsd:complexType>
+    </xsd:element>
+    <xsd:element name="EditorialStatus" ma:index="35" nillable="true" ma:displayName="Editorial Status" ma:default="" ma:internalName="EditorialStatus" ma:readOnly="false">
+      <xsd:simpleType>
+        <xsd:restriction base="dms:Unknown"/>
+      </xsd:simpleType>
+    </xsd:element>
+    <xsd:element name="EditorialTags" ma:index="36" nillable="true" ma:displayName="Editorial Tags" ma:default="" ma:internalName="EditorialTags">
+      <xsd:simpleType>
+        <xsd:restriction base="dms:Unknown"/>
+      </xsd:simpleType>
+    </xsd:element>
+    <xsd:element name="TPExecutable" ma:index="37" nillable="true" ma:displayName="Executable" ma:default="" ma:internalName="TPExecutable">
+      <xsd:simpleType>
+        <xsd:restriction base="dms:Text"/>
+      </xsd:simpleType>
+    </xsd:element>
+    <xsd:element name="FeatureTagsTaxHTField0" ma:index="39" nillable="true" ma:taxonomy="true" ma:internalName="FeatureTagsTaxHTField0" ma:taxonomyFieldName="FeatureTags" ma:displayName="Features" ma:readOnly="false" ma:default="" ma:fieldId="{0e79027b-5c14-42ce-a448-02002c169e4a}" ma:taxonomyMulti="true" ma:sspId="8f79753a-75d3-41f5-8ca3-40b843941b4f" ma:termSetId="f1ab6845-967d-4854-a0ba-4ec07f0f8113" ma:anchorId="00000000-0000-0000-0000-000000000000" ma:open="false" ma:isKeyword="false">
+      <xsd:complexType>
+        <xsd:sequence>
+          <xsd:element ref="pc:Terms" minOccurs="0" maxOccurs="1"/>
+        </xsd:sequence>
+      </xsd:complexType>
+    </xsd:element>
+    <xsd:element name="TPFriendlyName" ma:index="40" nillable="true" ma:displayName="Friendly Name" ma:default="" ma:internalName="TPFriendlyName">
+      <xsd:simpleType>
+        <xsd:restriction base="dms:Text"/>
+      </xsd:simpleType>
+    </xsd:element>
+    <xsd:element name="FriendlyTitle" ma:index="41" nillable="true" ma:displayName="Friendly Title" ma:default="" ma:description="Shorter title to be used when displaying search results" ma:internalName="FriendlyTitle" ma:readOnly="false">
+      <xsd:simpleType>
+        <xsd:restriction base="dms:Text"/>
+      </xsd:simpleType>
+    </xsd:element>
+    <xsd:element name="PrimaryImageGen" ma:index="42" nillable="true" ma:displayName="Generate Images?" ma:default="true" ma:internalName="PrimaryImageGen">
+      <xsd:simpleType>
+        <xsd:restriction base="dms:Boolean"/>
+      </xsd:simpleType>
+    </xsd:element>
+    <xsd:element name="HandoffToMSDN" ma:index="43" nillable="true" ma:displayName="Handoff To MSDN Date" ma:default="" ma:internalName="HandoffToMSDN" ma:readOnly="false">
+      <xsd:simpleType>
+        <xsd:restriction base="dms:DateTime"/>
+      </xsd:simpleType>
+    </xsd:element>
+    <xsd:element name="InProjectListLookup" ma:index="44" nillable="true" ma:displayName="InProjectListLookup" ma:list="{E1DF242F-2A85-4892-885C-E072ACF78A23}" ma:internalName="InProjectListLookup" ma:readOnly="true" ma:showField="InProjectList" ma:web="e5d022ff-4ce9-4922-b5a4-f245e35e2aac">
+      <xsd:complexType>
+        <xsd:complexContent>
+          <xsd:extension base="dms:MultiChoiceLookup">
+            <xsd:sequence>
+              <xsd:element name="Value" type="dms:Lookup" maxOccurs="unbounded" minOccurs="0" nillable="true"/>
+            </xsd:sequence>
+          </xsd:extension>
+        </xsd:complexContent>
+      </xsd:complexType>
+    </xsd:element>
+    <xsd:element name="TPInstallLocation" ma:index="45" nillable="true" ma:displayName="Install Location" ma:default="" ma:internalName="TPInstallLocation">
+      <xsd:simpleType>
+        <xsd:restriction base="dms:Text"/>
+      </xsd:simpleType>
+    </xsd:element>
+    <xsd:element name="InternalTagsTaxHTField0" ma:index="47" nillable="true" ma:taxonomy="true" ma:internalName="InternalTagsTaxHTField0" ma:taxonomyFieldName="InternalTags" ma:displayName="Internal Tags" ma:readOnly="false" ma:default="" ma:fieldId="{e822bdd4-da07-482e-8962-d405657c171a}" ma:taxonomyMulti="true" ma:sspId="8f79753a-75d3-41f5-8ca3-40b843941b4f" ma:termSetId="82b6639e-f7fc-4c18-ad2d-003a6e707765" ma:anchorId="00000000-0000-0000-0000-000000000000" ma:open="false" ma:isKeyword="false">
+      <xsd:complexType>
+        <xsd:sequence>
+          <xsd:element ref="pc:Terms" minOccurs="0" maxOccurs="1"/>
+        </xsd:sequence>
+      </xsd:complexType>
+    </xsd:element>
+    <xsd:element name="IntlLangReview" ma:index="48" nillable="true" ma:displayName="Intl Lang QA Review Required?" ma:default="" ma:internalName="IntlLangReview" ma:readOnly="false">
+      <xsd:simpleType>
+        <xsd:restriction base="dms:Boolean"/>
+      </xsd:simpleType>
+    </xsd:element>
+    <xsd:element name="IntlLangReviewer" ma:index="49" nillable="true" ma:displayName="Intl Lang QA Reviewer" ma:default="" ma:internalName="IntlLangReviewer" ma:readOnly="false">
+      <xsd:simpleType>
+        <xsd:restriction base="dms:Text"/>
+      </xsd:simpleType>
+    </xsd:element>
+    <xsd:element name="MarketSpecific" ma:index="50" nillable="true" ma:displayName="Is Market Specific?" ma:default="" ma:internalName="MarketSpecific" ma:readOnly="false">
+      <xsd:simpleType>
+        <xsd:restriction base="dms:Boolean"/>
+      </xsd:simpleType>
+    </xsd:element>
+    <xsd:element name="LastCompleteVersionLookup" ma:index="51" nillable="true" ma:displayName="Last Complete Version Lookup" ma:default="" ma:list="{E1DF242F-2A85-4892-885C-E072ACF78A23}" ma:internalName="LastCompleteVersionLookup" ma:readOnly="true" ma:showField="LastCompleteVersion" ma:web="e5d022ff-4ce9-4922-b5a4-f245e35e2aac">
+      <xsd:complexType>
+        <xsd:complexContent>
+          <xsd:extension base="dms:MultiChoiceLookup">
+            <xsd:sequence>
+              <xsd:element name="Value" type="dms:Lookup" maxOccurs="unbounded" minOccurs="0" nillable="true"/>
+            </xsd:sequence>
+          </xsd:extension>
+        </xsd:complexContent>
+      </xsd:complexType>
+    </xsd:element>
+    <xsd:element name="LastHandOff" ma:index="52" nillable="true" ma:displayName="Last Hand-off" ma:default="" ma:internalName="LastHandOff" ma:readOnly="false">
+      <xsd:simpleType>
+        <xsd:restriction base="dms:DateTime"/>
+      </xsd:simpleType>
+    </xsd:element>
+    <xsd:element name="LastModifiedDateTime" ma:index="53" nillable="true" ma:displayName="Last Modified Date" ma:default="" ma:internalName="LastModifiedDateTime" ma:readOnly="false">
+      <xsd:simpleType>
+        <xsd:restriction base="dms:DateTime"/>
+      </xsd:simpleType>
+    </xsd:element>
+    <xsd:element name="LastPreviewErrorLookup" ma:index="54" nillable="true" ma:displayName="Last Preview Attempt Error" ma:default="" ma:list="{E1DF242F-2A85-4892-885C-E072ACF78A23}" ma:internalName="LastPreviewErrorLookup" ma:readOnly="true" ma:showField="LastPreviewError" ma:web="e5d022ff-4ce9-4922-b5a4-f245e35e2aac">
+      <xsd:complexType>
+        <xsd:complexContent>
+          <xsd:extension base="dms:MultiChoiceLookup">
+            <xsd:sequence>
+              <xsd:element name="Value" type="dms:Lookup" maxOccurs="unbounded" minOccurs="0" nillable="true"/>
+            </xsd:sequence>
+          </xsd:extension>
+        </xsd:complexContent>
+      </xsd:complexType>
+    </xsd:element>
+    <xsd:element name="LastPreviewResultLookup" ma:index="55" nillable="true" ma:displayName="Last Preview Attempt Result" ma:default="" ma:list="{E1DF242F-2A85-4892-885C-E072ACF78A23}" ma:internalName="LastPreviewResultLookup" ma:readOnly="true" ma:showField="LastPreviewResult" ma:web="e5d022ff-4ce9-4922-b5a4-f245e35e2aac">
+      <xsd:complexType>
+        <xsd:complexContent>
+          <xsd:extension base="dms:MultiChoiceLookup">
+            <xsd:sequence>
+              <xsd:element name="Value" type="dms:Lookup" maxOccurs="unbounded" minOccurs="0" nillable="true"/>
+            </xsd:sequence>
+          </xsd:extension>
+        </xsd:complexContent>
+      </xsd:complexType>
+    </xsd:element>
+    <xsd:element name="LastPreviewAttemptDateLookup" ma:index="56" nillable="true" ma:displayName="Last Preview Attempted On" ma:default="" ma:list="{E1DF242F-2A85-4892-885C-E072ACF78A23}" ma:internalName="LastPreviewAttemptDateLookup" ma:readOnly="true" ma:showField="LastPreviewAttemptDate" ma:web="e5d022ff-4ce9-4922-b5a4-f245e35e2aac">
+      <xsd:complexType>
+        <xsd:complexContent>
+          <xsd:extension base="dms:MultiChoiceLookup">
+            <xsd:sequence>
+              <xsd:element name="Value" type="dms:Lookup" maxOccurs="unbounded" minOccurs="0" nillable="true"/>
+            </xsd:sequence>
+          </xsd:extension>
+        </xsd:complexContent>
+      </xsd:complexType>
+    </xsd:element>
+    <xsd:element name="LastPreviewedByLookup" ma:index="57" nillable="true" ma:displayName="Last Previewed By" ma:default="" ma:list="{E1DF242F-2A85-4892-885C-E072ACF78A23}" ma:internalName="LastPreviewedByLookup" ma:readOnly="true" ma:showField="LastPreviewedBy" ma:web="e5d022ff-4ce9-4922-b5a4-f245e35e2aac">
+      <xsd:complexType>
+        <xsd:complexContent>
+          <xsd:extension base="dms:MultiChoiceLookup">
+            <xsd:sequence>
+              <xsd:element name="Value" type="dms:Lookup" maxOccurs="unbounded" minOccurs="0" nillable="true"/>
+            </xsd:sequence>
+          </xsd:extension>
+        </xsd:complexContent>
+      </xsd:complexType>
+    </xsd:element>
+    <xsd:element name="LastPreviewTimeLookup" ma:index="58" nillable="true" ma:displayName="Last Previewed Date" ma:default="" ma:list="{E1DF242F-2A85-4892-885C-E072ACF78A23}" ma:internalName="LastPreviewTimeLookup" ma:readOnly="true" ma:showField="LastPreviewTime" ma:web="e5d022ff-4ce9-4922-b5a4-f245e35e2aac">
+      <xsd:complexType>
+        <xsd:complexContent>
+          <xsd:extension base="dms:MultiChoiceLookup">
+            <xsd:sequence>
+              <xsd:element name="Value" type="dms:Lookup" maxOccurs="unbounded" minOccurs="0" nillable="true"/>
+            </xsd:sequence>
+          </xsd:extension>
+        </xsd:complexContent>
+      </xsd:complexType>
+    </xsd:element>
+    <xsd:element name="LastPreviewVersionLookup" ma:index="59" nillable="true" ma:displayName="Last Previewed Version" ma:default="" ma:list="{E1DF242F-2A85-4892-885C-E072ACF78A23}" ma:internalName="LastPreviewVersionLookup" ma:readOnly="true" ma:showField="LastPreviewVersion" ma:web="e5d022ff-4ce9-4922-b5a4-f245e35e2aac">
+      <xsd:complexType>
+        <xsd:complexContent>
+          <xsd:extension base="dms:MultiChoiceLookup">
+            <xsd:sequence>
+              <xsd:element name="Value" type="dms:Lookup" maxOccurs="unbounded" minOccurs="0" nillable="true"/>
+            </xsd:sequence>
+          </xsd:extension>
+        </xsd:complexContent>
+      </xsd:complexType>
+    </xsd:element>
+    <xsd:element name="LastPublishErrorLookup" ma:index="60" nillable="true" ma:displayName="Last Publish Attempt Error" ma:default="" ma:list="{E1DF242F-2A85-4892-885C-E072ACF78A23}" ma:internalName="LastPublishErrorLookup" ma:readOnly="true" ma:showField="LastPublishError" ma:web="e5d022ff-4ce9-4922-b5a4-f245e35e2aac">
+      <xsd:complexType>
+        <xsd:complexContent>
+          <xsd:extension base="dms:MultiChoiceLookup">
+            <xsd:sequence>
+              <xsd:element name="Value" type="dms:Lookup" maxOccurs="unbounded" minOccurs="0" nillable="true"/>
+            </xsd:sequence>
+          </xsd:extension>
+        </xsd:complexContent>
+      </xsd:complexType>
+    </xsd:element>
+    <xsd:element name="LastPublishResultLookup" ma:index="61" nillable="true" ma:displayName="Last Publish Attempt Result" ma:default="" ma:list="{E1DF242F-2A85-4892-885C-E072ACF78A23}" ma:internalName="LastPublishResultLookup" ma:readOnly="true" ma:showField="LastPublishResult" ma:web="e5d022ff-4ce9-4922-b5a4-f245e35e2aac">
+      <xsd:complexType>
+        <xsd:complexContent>
+          <xsd:extension base="dms:MultiChoiceLookup">
+            <xsd:sequence>
+              <xsd:element name="Value" type="dms:Lookup" maxOccurs="unbounded" minOccurs="0" nillable="true"/>
+            </xsd:sequence>
+          </xsd:extension>
+        </xsd:complexContent>
+      </xsd:complexType>
+    </xsd:element>
+    <xsd:element name="LastPublishAttemptDateLookup" ma:index="62" nillable="true" ma:displayName="Last Publish Attempted On" ma:default="" ma:list="{E1DF242F-2A85-4892-885C-E072ACF78A23}" ma:internalName="LastPublishAttemptDateLookup" ma:readOnly="true" ma:showField="LastPublishAttemptDate" ma:web="e5d022ff-4ce9-4922-b5a4-f245e35e2aac">
+      <xsd:complexType>
+        <xsd:complexContent>
+          <xsd:extension base="dms:MultiChoiceLookup">
+            <xsd:sequence>
+              <xsd:element name="Value" type="dms:Lookup" maxOccurs="unbounded" minOccurs="0" nillable="true"/>
+            </xsd:sequence>
+          </xsd:extension>
+        </xsd:complexContent>
+      </xsd:complexType>
+    </xsd:element>
+    <xsd:element name="LastPublishedByLookup" ma:index="63" nillable="true" ma:displayName="Last Published By" ma:default="" ma:list="{E1DF242F-2A85-4892-885C-E072ACF78A23}" ma:internalName="LastPublishedByLookup" ma:readOnly="true" ma:showField="LastPublishedBy" ma:web="e5d022ff-4ce9-4922-b5a4-f245e35e2aac">
+      <xsd:complexType>
+        <xsd:complexContent>
+          <xsd:extension base="dms:MultiChoiceLookup">
+            <xsd:sequence>
+              <xsd:element name="Value" type="dms:Lookup" maxOccurs="unbounded" minOccurs="0" nillable="true"/>
+            </xsd:sequence>
+          </xsd:extension>
+        </xsd:complexContent>
+      </xsd:complexType>
+    </xsd:element>
+    <xsd:element name="LastPublishTimeLookup" ma:index="64" nillable="true" ma:displayName="Last Published Date" ma:default="" ma:list="{E1DF242F-2A85-4892-885C-E072ACF78A23}" ma:internalName="LastPublishTimeLookup" ma:readOnly="true" ma:showField="LastPublishTime" ma:web="e5d022ff-4ce9-4922-b5a4-f245e35e2aac">
+      <xsd:complexType>
+        <xsd:complexContent>
+          <xsd:extension base="dms:MultiChoiceLookup">
+            <xsd:sequence>
+              <xsd:element name="Value" type="dms:Lookup" maxOccurs="unbounded" minOccurs="0" nillable="true"/>
+            </xsd:sequence>
+          </xsd:extension>
+        </xsd:complexContent>
+      </xsd:complexType>
+    </xsd:element>
+    <xsd:element name="LastPublishVersionLookup" ma:index="65" nillable="true" ma:displayName="Last Published Version" ma:default="" ma:list="{E1DF242F-2A85-4892-885C-E072ACF78A23}" ma:internalName="LastPublishVersionLookup" ma:readOnly="true" ma:showField="LastPublishVersion" ma:web="e5d022ff-4ce9-4922-b5a4-f245e35e2aac">
+      <xsd:complexType>
+        <xsd:complexContent>
+          <xsd:extension base="dms:MultiChoiceLookup">
+            <xsd:sequence>
+              <xsd:element name="Value" type="dms:Lookup" maxOccurs="unbounded" minOccurs="0" nillable="true"/>
+            </xsd:sequence>
+          </xsd:extension>
+        </xsd:complexContent>
+      </xsd:complexType>
+    </xsd:element>
+    <xsd:element name="TPLaunchHelpLinkType" ma:index="66" nillable="true" ma:displayName="Launch Help Link Type" ma:default="Template" ma:internalName="TPLaunchHelpLinkType">
+      <xsd:simpleType>
+        <xsd:restriction base="dms:Choice">
+          <xsd:enumeration value="Template"/>
+          <xsd:enumeration value="Training"/>
+          <xsd:enumeration value="URL"/>
+          <xsd:enumeration value="None"/>
+        </xsd:restriction>
+      </xsd:simpleType>
+    </xsd:element>
+    <xsd:element name="LegacyData" ma:index="67" nillable="true" ma:displayName="Legacy Data" ma:default="" ma:internalName="LegacyData" ma:readOnly="false">
+      <xsd:simpleType>
+        <xsd:restriction base="dms:Note"/>
+      </xsd:simpleType>
+    </xsd:element>
+    <xsd:element name="TPLaunchHelpLink" ma:index="68" nillable="true" ma:displayName="Link to Launch Help Topic" ma:default="" ma:internalName="TPLaunchHelpLink">
+      <xsd:simpleType>
+        <xsd:restriction base="dms:Text"/>
+      </xsd:simpleType>
+    </xsd:element>
+    <xsd:element name="LocComments" ma:index="69" nillable="true" ma:displayName="Loc Approval Comments" ma:default="" ma:internalName="LocComments" ma:readOnly="false">
+      <xsd:simpleType>
+        <xsd:restriction base="dms:Note"/>
+      </xsd:simpleType>
+    </xsd:element>
+    <xsd:element name="LocLastLocAttemptVersionLookup" ma:index="70" nillable="true" ma:displayName="Loc Last Loc Attempt Version" ma:default="" ma:list="{D8789D1B-66E7-4538-930C-3B8C6A9D68AA}" ma:internalName="LocLastLocAttemptVersionLookup" ma:readOnly="false" ma:showField="LastLocAttemptVersion" ma:web="e5d022ff-4ce9-4922-b5a4-f245e35e2aac">
+      <xsd:simpleType>
+        <xsd:restriction base="dms:Lookup"/>
+      </xsd:simpleType>
+    </xsd:element>
+    <xsd:element name="LocLastLocAttemptVersionTypeLookup" ma:index="71" nillable="true" ma:displayName="Loc Last Loc Attempt Version Type" ma:default="" ma:list="{D8789D1B-66E7-4538-930C-3B8C6A9D68AA}" ma:internalName="LocLastLocAttemptVersionTypeLookup" ma:readOnly="true" ma:showField="LastLocAttemptVersionType" ma:web="e5d022ff-4ce9-4922-b5a4-f245e35e2aac">
+      <xsd:simpleType>
+        <xsd:restriction base="dms:Lookup"/>
+      </xsd:simpleType>
+    </xsd:element>
+    <xsd:element name="LocManualTestRequired" ma:index="72" nillable="true" ma:displayName="Loc Manual Test Required" ma:default="" ma:internalName="LocManualTestRequired" ma:readOnly="false">
+      <xsd:simpleType>
+        <xsd:restriction base="dms:Boolean"/>
+      </xsd:simpleType>
+    </xsd:element>
+    <xsd:element name="LocMarketGroupTiers2" ma:index="73" nillable="true" ma:displayName="Loc Market Group Tiers" ma:internalName="LocMarketGroupTiers2" ma:readOnly="false">
+      <xsd:simpleType>
+        <xsd:restriction base="dms:Unknown"/>
+      </xsd:simpleType>
+    </xsd:element>
+    <xsd:element name="LocNewPublishedVersionLookup" ma:index="74" nillable="true" ma:displayName="Loc New Published Version Lookup" ma:default="" ma:list="{D8789D1B-66E7-4538-930C-3B8C6A9D68AA}" ma:internalName="LocNewPublishedVersionLookup" ma:readOnly="true" ma:showField="NewPublishedVersion" ma:web="e5d022ff-4ce9-4922-b5a4-f245e35e2aac">
+      <xsd:simpleType>
+        <xsd:restriction base="dms:Lookup"/>
+      </xsd:simpleType>
+    </xsd:element>
+    <xsd:element name="LocOverallHandbackStatusLookup" ma:index="75" nillable="true" ma:displayName="Loc Overall Handback Status" ma:default="" ma:list="{D8789D1B-66E7-4538-930C-3B8C6A9D68AA}" ma:internalName="LocOverallHandbackStatusLookup" ma:readOnly="true" ma:showField="OverallHandbackStatus" ma:web="e5d022ff-4ce9-4922-b5a4-f245e35e2aac">
+      <xsd:simpleType>
+        <xsd:restriction base="dms:Lookup"/>
+      </xsd:simpleType>
+    </xsd:element>
+    <xsd:element name="LocOverallLocStatusLookup" ma:index="76" nillable="true" ma:displayName="Loc Overall Localize Status" ma:default="" ma:list="{D8789D1B-66E7-4538-930C-3B8C6A9D68AA}" ma:internalName="LocOverallLocStatusLookup" ma:readOnly="true" ma:showField="OverallLocStatus" ma:web="e5d022ff-4ce9-4922-b5a4-f245e35e2aac">
+      <xsd:simpleType>
+        <xsd:restriction base="dms:Lookup"/>
+      </xsd:simpleType>
+    </xsd:element>
+    <xsd:element name="LocOverallPreviewStatusLookup" ma:index="77" nillable="true" ma:displayName="Loc Overall Preview Status" ma:default="" ma:list="{D8789D1B-66E7-4538-930C-3B8C6A9D68AA}" ma:internalName="LocOverallPreviewStatusLookup" ma:readOnly="true" ma:showField="OverallPreviewStatus" ma:web="e5d022ff-4ce9-4922-b5a4-f245e35e2aac">
+      <xsd:simpleType>
+        <xsd:restriction base="dms:Lookup"/>
+      </xsd:simpleType>
+    </xsd:element>
+    <xsd:element name="LocOverallPublishStatusLookup" ma:index="78" nillable="true" ma:displayName="Loc Overall Publish Status" ma:default="" ma:list="{D8789D1B-66E7-4538-930C-3B8C6A9D68AA}" ma:internalName="LocOverallPublishStatusLookup" ma:readOnly="true" ma:showField="OverallPublishStatus" ma:web="e5d022ff-4ce9-4922-b5a4-f245e35e2aac">
+      <xsd:simpleType>
+        <xsd:restriction base="dms:Lookup"/>
+      </xsd:simpleType>
+    </xsd:element>
+    <xsd:element name="IntlLocPriority" ma:index="79" nillable="true" ma:displayName="Loc Priority" ma:default="" ma:internalName="IntlLocPriority" ma:readOnly="false">
+      <xsd:simpleType>
+        <xsd:restriction base="dms:Unknown"/>
+      </xsd:simpleType>
+    </xsd:element>
+    <xsd:element name="LocProcessedForHandoffsLookup" ma:index="80" nillable="true" ma:displayName="Loc Processed For Handoffs" ma:default="" ma:list="{D8789D1B-66E7-4538-930C-3B8C6A9D68AA}" ma:internalName="LocProcessedForHandoffsLookup" ma:readOnly="true" ma:showField="ProcessedForHandoffs" ma:web="e5d022ff-4ce9-4922-b5a4-f245e35e2aac">
+      <xsd:simpleType>
+        <xsd:restriction base="dms:Lookup"/>
+      </xsd:simpleType>
+    </xsd:element>
+    <xsd:element name="LocProcessedForMarketsLookup" ma:index="81" nillable="true" ma:displayName="Loc Processed For Markets" ma:default="" ma:list="{D8789D1B-66E7-4538-930C-3B8C6A9D68AA}" ma:internalName="LocProcessedForMarketsLookup" ma:readOnly="true" ma:showField="ProcessedForMarkets" ma:web="e5d022ff-4ce9-4922-b5a4-f245e35e2aac">
+      <xsd:simpleType>
+        <xsd:restriction base="dms:Lookup"/>
+      </xsd:simpleType>
+    </xsd:element>
+    <xsd:element name="LocPublishedDependentAssetsLookup" ma:index="82" nillable="true" ma:displayName="Loc Published Dependent Assets" ma:default="" ma:list="{D8789D1B-66E7-4538-930C-3B8C6A9D68AA}" ma:internalName="LocPublishedDependentAssetsLookup" ma:readOnly="true" ma:showField="PublishedDependentAssets" ma:web="e5d022ff-4ce9-4922-b5a4-f245e35e2aac">
+      <xsd:simpleType>
+        <xsd:restriction base="dms:Lookup"/>
+      </xsd:simpleType>
+    </xsd:element>
+    <xsd:element name="LocPublishedLinkedAssetsLookup" ma:index="83" nillable="true" ma:displayName="Loc Published Linked Assets" ma:default="" ma:list="{D8789D1B-66E7-4538-930C-3B8C6A9D68AA}" ma:internalName="LocPublishedLinkedAssetsLookup" ma:readOnly="true" ma:showField="PublishedLinkedAssets" ma:web="e5d022ff-4ce9-4922-b5a4-f245e35e2aac">
+      <xsd:simpleType>
+        <xsd:restriction base="dms:Lookup"/>
+      </xsd:simpleType>
+    </xsd:element>
+    <xsd:element name="LocRecommendedHandoff" ma:index="84" nillable="true" ma:displayName="Loc Recommended Handoff" ma:default="" ma:indexed="true" ma:internalName="LocRecommendedHandoff" ma:readOnly="false">
+      <xsd:simpleType>
+        <xsd:restriction base="dms:Text"/>
+      </xsd:simpleType>
+    </xsd:element>
+    <xsd:element name="LocalizationTagsTaxHTField0" ma:index="86" nillable="true" ma:taxonomy="true" ma:internalName="LocalizationTagsTaxHTField0" ma:taxonomyFieldName="LocalizationTags" ma:displayName="Localization Tags" ma:readOnly="false" ma:default="" ma:fieldId="{63236a87-6c6d-4a5b-9fe1-c805ecae0bb8}" ma:taxonomyMulti="true" ma:sspId="8f79753a-75d3-41f5-8ca3-40b843941b4f" ma:termSetId="5b7703a5-8e8b-4b58-8b31-1cea35331da3" ma:anchorId="00000000-0000-0000-0000-000000000000" ma:open="false" ma:isKeyword="false">
+      <xsd:complexType>
+        <xsd:sequence>
+          <xsd:element ref="pc:Terms" minOccurs="0" maxOccurs="1"/>
+        </xsd:sequence>
+      </xsd:complexType>
+    </xsd:element>
+    <xsd:element name="MachineTranslated" ma:index="87" nillable="true" ma:displayName="Machine Translated" ma:default="" ma:internalName="MachineTranslated" ma:readOnly="false">
+      <xsd:simpleType>
+        <xsd:restriction base="dms:Boolean"/>
+      </xsd:simpleType>
+    </xsd:element>
+    <xsd:element name="Manager" ma:index="88" nillable="true" ma:displayName="Manager" ma:hidden="true" ma:internalName="Manager" ma:readOnly="false">
+      <xsd:simpleType>
+        <xsd:restriction base="dms:Text"/>
+      </xsd:simpleType>
+    </xsd:element>
+    <xsd:element name="Markets" ma:index="89" nillable="true" ma:displayName="Markets" ma:default="" ma:description="Leave blank to show in all markets" ma:list="{5E053CDA-25E6-45C3-8DB3-AEDB8C2D0B9A}" ma:internalName="Markets" ma:readOnly="false" ma:showField="MarketName" ma:web="e5d022ff-4ce9-4922-b5a4-f245e35e2aac">
+      <xsd:complexType>
+        <xsd:complexContent>
+          <xsd:extension base="dms:MultiChoiceLookup">
+            <xsd:sequence>
+              <xsd:element name="Value" type="dms:Lookup" maxOccurs="unbounded" minOccurs="0" nillable="true"/>
+            </xsd:sequence>
+          </xsd:extension>
+        </xsd:complexContent>
+      </xsd:complexType>
+    </xsd:element>
+    <xsd:element name="Milestone" ma:index="90" nillable="true" ma:displayName="Milestone" ma:default="" ma:internalName="Milestone" ma:readOnly="false">
+      <xsd:simpleType>
+        <xsd:restriction base="dms:Unknown"/>
+      </xsd:simpleType>
+    </xsd:element>
+    <xsd:element name="TPNamespace" ma:index="93" nillable="true" ma:displayName="Namespace" ma:default="" ma:internalName="TPNamespace">
+      <xsd:simpleType>
+        <xsd:restriction base="dms:Text"/>
+      </xsd:simpleType>
+    </xsd:element>
+    <xsd:element name="NumericId" ma:index="94" nillable="true" ma:displayName="Numeric ID" ma:default="" ma:indexed="true" ma:internalName="NumericId" ma:readOnly="false">
+      <xsd:simpleType>
+        <xsd:restriction base="dms:Number"/>
+      </xsd:simpleType>
+    </xsd:element>
+    <xsd:element name="NumOfRatingsLookup" ma:index="95" nillable="true" ma:displayName="NumOfRatings" ma:default="" ma:list="{E1DF242F-2A85-4892-885C-E072ACF78A23}" ma:internalName="NumOfRatingsLookup" ma:readOnly="true" ma:showField="NumOfRatings" ma:web="e5d022ff-4ce9-4922-b5a4-f245e35e2aac">
+      <xsd:complexType>
+        <xsd:complexContent>
+          <xsd:extension base="dms:MultiChoiceLookup">
+            <xsd:sequence>
+              <xsd:element name="Value" type="dms:Lookup" maxOccurs="unbounded" minOccurs="0" nillable="true"/>
+            </xsd:sequence>
+          </xsd:extension>
+        </xsd:complexContent>
+      </xsd:complexType>
+    </xsd:element>
+    <xsd:element name="OOCacheId" ma:index="96" nillable="true" ma:displayName="OOCacheId" ma:internalName="OOCacheId" ma:readOnly="false">
+      <xsd:simpleType>
+        <xsd:restriction base="dms:Text"/>
+      </xsd:simpleType>
+    </xsd:element>
+    <xsd:element name="OpenTemplate" ma:index="97" nillable="true" ma:displayName="Open Template" ma:default="true" ma:internalName="OpenTemplate">
+      <xsd:simpleType>
+        <xsd:restriction base="dms:Boolean"/>
+      </xsd:simpleType>
+    </xsd:element>
+    <xsd:element name="OriginAsset" ma:index="98" nillable="true" ma:displayName="Origin Asset" ma:default="" ma:internalName="OriginAsset" ma:readOnly="false">
+      <xsd:simpleType>
+        <xsd:restriction base="dms:Text"/>
+      </xsd:simpleType>
+    </xsd:element>
+    <xsd:element name="OriginalRelease" ma:index="99" nillable="true" ma:displayName="Original Release" ma:default="15" ma:internalName="OriginalRelease" ma:readOnly="false">
+      <xsd:simpleType>
+        <xsd:restriction base="dms:Choice">
+          <xsd:enumeration value="14"/>
+          <xsd:enumeration value="15"/>
+          <xsd:enumeration value="16"/>
+        </xsd:restriction>
+      </xsd:simpleType>
+    </xsd:element>
+    <xsd:element name="OriginalSourceMarket" ma:index="100" nillable="true" ma:displayName="Original Source Market Group" ma:default="" ma:internalName="OriginalSourceMarket" ma:readOnly="false">
+      <xsd:simpleType>
+        <xsd:restriction base="dms:Text"/>
+      </xsd:simpleType>
+    </xsd:element>
+    <xsd:element name="OutputCachingOn" ma:index="101" nillable="true" ma:displayName="Output Caching" ma:default="true" ma:hidden="true" ma:internalName="OutputCachingOn" ma:readOnly="false">
+      <xsd:simpleType>
+        <xsd:restriction base="dms:Boolean"/>
+      </xsd:simpleType>
+    </xsd:element>
+    <xsd:element name="ParentAssetId" ma:index="102" nillable="true" ma:displayName="Parent Asset Id" ma:default="" ma:internalName="ParentAssetId" ma:readOnly="false">
+      <xsd:simpleType>
+        <xsd:restriction base="dms:Text"/>
+      </xsd:simpleType>
+    </xsd:element>
+    <xsd:element name="PlannedPubDate" ma:index="103" nillable="true" ma:displayName="Planned Publish Date" ma:default="" ma:indexed="true" ma:internalName="PlannedPubDate" ma:readOnly="false">
+      <xsd:simpleType>
+        <xsd:restriction base="dms:DateTime"/>
+      </xsd:simpleType>
+    </xsd:element>
+    <xsd:element name="PolicheckWords" ma:index="104" nillable="true" ma:displayName="Policheck Words" ma:default="" ma:internalName="PolicheckWords" ma:readOnly="false">
+      <xsd:simpleType>
+        <xsd:restriction base="dms:Text"/>
+      </xsd:simpleType>
+    </xsd:element>
+    <xsd:element name="BusinessGroup" ma:index="105" nillable="true" ma:displayName="Product Division Owner" ma:default="" ma:internalName="BusinessGroup" ma:readOnly="false">
+      <xsd:simpleType>
+        <xsd:restriction base="dms:Unknown"/>
+      </xsd:simpleType>
+    </xsd:element>
+    <xsd:element name="UAProjectedTotalWords" ma:index="106" nillable="true" ma:displayName="Projected Word Count" ma:default="" ma:internalName="UAProjectedTotalWords" ma:readOnly="false">
+      <xsd:simpleType>
+        <xsd:restriction base="dms:Unknown"/>
+      </xsd:simpleType>
+    </xsd:element>
+    <xsd:element name="Provider" ma:index="107" nillable="true" ma:displayName="Provider" ma:default="" ma:internalName="Provider" ma:readOnly="false">
+      <xsd:simpleType>
+        <xsd:restriction base="dms:Unknown"/>
+      </xsd:simpleType>
+    </xsd:element>
+    <xsd:element name="Providers" ma:index="108" nillable="true" ma:displayName="Providers" ma:default="" ma:internalName="Providers">
+      <xsd:simpleType>
+        <xsd:restriction base="dms:Unknown"/>
+      </xsd:simpleType>
+    </xsd:element>
+    <xsd:element name="PublishStatusLookup" ma:index="109" nillable="true" ma:displayName="Publish Status" ma:default="" ma:list="{E1DF242F-2A85-4892-885C-E072ACF78A23}" ma:internalName="PublishStatusLookup" ma:readOnly="false" ma:showField="PublishStatus" ma:web="e5d022ff-4ce9-4922-b5a4-f245e35e2aac">
+      <xsd:complexType>
+        <xsd:complexContent>
+          <xsd:extension base="dms:MultiChoiceLookup">
+            <xsd:sequence>
+              <xsd:element name="Value" type="dms:Lookup" maxOccurs="unbounded" minOccurs="0" nillable="true"/>
+            </xsd:sequence>
+          </xsd:extension>
+        </xsd:complexContent>
+      </xsd:complexType>
+    </xsd:element>
+    <xsd:element name="PublishTargets" ma:index="110" nillable="true" ma:displayName="Publish Target" ma:default="OfficeOnlineVNext" ma:internalName="PublishTargets" ma:readOnly="false">
+      <xsd:simpleType>
+        <xsd:restriction base="dms:Unknown"/>
+      </xsd:simpleType>
+    </xsd:element>
+    <xsd:element name="RecommendationsModifier" ma:index="111" nillable="true" ma:displayName="Recommendations Modifier" ma:default="" ma:internalName="RecommendationsModifier" ma:readOnly="false">
+      <xsd:simpleType>
+        <xsd:restriction base="dms:Number"/>
+      </xsd:simpleType>
+    </xsd:element>
+    <xsd:element name="ArtSampleDocs" ma:index="112" nillable="true" ma:displayName="Sample Docs" ma:default="" ma:hidden="true" ma:internalName="ArtSampleDocs" ma:readOnly="false">
+      <xsd:simpleType>
+        <xsd:restriction base="dms:Text"/>
+      </xsd:simpleType>
+    </xsd:element>
+    <xsd:element name="ScenarioTagsTaxHTField0" ma:index="114" nillable="true" ma:taxonomy="true" ma:internalName="ScenarioTagsTaxHTField0" ma:taxonomyFieldName="ScenarioTags" ma:displayName="Scenarios" ma:readOnly="false" ma:default="" ma:fieldId="{67a15031-dfad-40a3-960d-7cc941d4a986}" ma:taxonomyMulti="true" ma:sspId="8f79753a-75d3-41f5-8ca3-40b843941b4f" ma:termSetId="4b7d5f16-e2f2-4fc0-bab3-6e8b931e57d6" ma:anchorId="00000000-0000-0000-0000-000000000000" ma:open="false" ma:isKeyword="false">
+      <xsd:complexType>
+        <xsd:sequence>
+          <xsd:element ref="pc:Terms" minOccurs="0" maxOccurs="1"/>
+        </xsd:sequence>
+      </xsd:complexType>
+    </xsd:element>
+    <xsd:element name="ShowIn" ma:index="116" nillable="true" ma:displayName="Show In" ma:default="Show everywhere" ma:internalName="ShowIn" ma:readOnly="false">
+      <xsd:simpleType>
+        <xsd:restriction base="dms:Choice">
+          <xsd:enumeration value="Hide on web"/>
+          <xsd:enumeration value="On Web no search"/>
+          <xsd:enumeration value="Show everywhere"/>
+          <xsd:enumeration value="Special use only"/>
+        </xsd:restriction>
+      </xsd:simpleType>
+    </xsd:element>
+    <xsd:element name="SourceTitle" ma:index="117" nillable="true" ma:displayName="Source Title" ma:default="" ma:indexed="true" ma:internalName="SourceTitle" ma:readOnly="false">
+      <xsd:simpleType>
+        <xsd:restriction base="dms:Text"/>
+      </xsd:simpleType>
+    </xsd:element>
+    <xsd:element name="CSXSubmissionDate" ma:index="118" nillable="true" ma:displayName="Submission Date" ma:default="" ma:internalName="CSXSubmissionDate" ma:readOnly="false">
+      <xsd:simpleType>
+        <xsd:restriction base="dms:DateTime"/>
+      </xsd:simpleType>
+    </xsd:element>
+    <xsd:element name="SubmitterId" ma:index="119" nillable="true" ma:displayName="Submitter ID" ma:default="" ma:internalName="SubmitterId" ma:readOnly="false">
+      <xsd:simpleType>
+        <xsd:restriction base="dms:Text"/>
+      </xsd:simpleType>
+    </xsd:element>
+    <xsd:element name="TaxCatchAll" ma:index="120" nillable="true" ma:displayName="Taxonomy Catch All Column" ma:hidden="true" ma:list="{2f397b98-bdf6-47da-a1ac-484548f5e091}" ma:internalName="TaxCatchAll" ma:showField="CatchAllData" ma:web="e5d022ff-4ce9-4922-b5a4-f245e35e2aac">
+      <xsd:complexType>
+        <xsd:complexContent>
+          <xsd:extension base="dms:MultiChoiceLookup">
+            <xsd:sequence>
+              <xsd:element name="Value" type="dms:Lookup" maxOccurs="unbounded" minOccurs="0" nillable="true"/>
+            </xsd:sequence>
+          </xsd:extension>
+        </xsd:complexContent>
+      </xsd:complexType>
+    </xsd:element>
+    <xsd:element name="TaxCatchAllLabel" ma:index="121" nillable="true" ma:displayName="Taxonomy Catch All Column1" ma:hidden="true" ma:list="{2f397b98-bdf6-47da-a1ac-484548f5e091}" ma:internalName="TaxCatchAllLabel" ma:readOnly="true" ma:showField="CatchAllDataLabel" ma:web="e5d022ff-4ce9-4922-b5a4-f245e35e2aac">
+      <xsd:complexType>
+        <xsd:complexContent>
+          <xsd:extension base="dms:MultiChoiceLookup">
+            <xsd:sequence>
+              <xsd:element name="Value" type="dms:Lookup" maxOccurs="unbounded" minOccurs="0" nillable="true"/>
+            </xsd:sequence>
+          </xsd:extension>
+        </xsd:complexContent>
+      </xsd:complexType>
+    </xsd:element>
+    <xsd:element name="TemplateStatus" ma:index="122" nillable="true" ma:displayName="Template Status" ma:default="" ma:internalName="TemplateStatus">
+      <xsd:simpleType>
+        <xsd:restriction base="dms:Unknown"/>
+      </xsd:simpleType>
+    </xsd:element>
+    <xsd:element name="TemplateTemplateType" ma:index="123" nillable="true" ma:displayName="Template Type" ma:default="" ma:internalName="TemplateTemplateType">
+      <xsd:simpleType>
+        <xsd:restriction base="dms:Unknown"/>
+      </xsd:simpleType>
+    </xsd:element>
+    <xsd:element name="ThumbnailAssetId" ma:index="124" nillable="true" ma:displayName="Thumbnail Image Asset" ma:default="" ma:internalName="ThumbnailAssetId" ma:readOnly="false">
+      <xsd:simpleType>
+        <xsd:restriction base="dms:Text"/>
+      </xsd:simpleType>
+    </xsd:element>
+    <xsd:element name="TimesCloned" ma:index="125" nillable="true" ma:displayName="Times Cloned" ma:default="" ma:internalName="TimesCloned" ma:readOnly="false">
+      <xsd:simpleType>
+        <xsd:restriction base="dms:Number"/>
+      </xsd:simpleType>
+    </xsd:element>
+    <xsd:element name="TrustLevel" ma:index="127" nillable="true" ma:displayName="Trust Level" ma:default="1 Microsoft Managed Content" ma:internalName="TrustLevel" ma:readOnly="false">
+      <xsd:simpleType>
+        <xsd:restriction base="dms:Unknown"/>
+      </xsd:simpleType>
+    </xsd:element>
+    <xsd:element name="UALocComments" ma:index="128" nillable="true" ma:displayName="UA Loc Comments" ma:default="" ma:internalName="UALocComments" ma:readOnly="false">
+      <xsd:simpleType>
+        <xsd:restriction base="dms:Note"/>
+      </xsd:simpleType>
+    </xsd:element>
+    <xsd:element name="UALocRecommendation" ma:index="129" nillable="true" ma:displayName="UA Loc Recommendation" ma:default="Localize" ma:internalName="UALocRecommendation" ma:readOnly="false">
+      <xsd:simpleType>
+        <xsd:restriction base="dms:Choice">
+          <xsd:enumeration value="Localize"/>
+          <xsd:enumeration value="Never Localize"/>
+          <xsd:enumeration value="Priority Localize"/>
+        </xsd:restriction>
+      </xsd:simpleType>
+    </xsd:element>
+    <xsd:element name="UANotes" ma:index="130" nillable="true" ma:displayName="UA Notes" ma:default="" ma:internalName="UANotes" ma:readOnly="false">
+      <xsd:simpleType>
+        <xsd:restriction base="dms:Note"/>
+      </xsd:simpleType>
+    </xsd:element>
+    <xsd:element name="TPAppVersion" ma:index="131" nillable="true" ma:displayName="Version" ma:default="" ma:internalName="TPAppVersion">
+      <xsd:simpleType>
+        <xsd:restriction base="dms:Text"/>
+      </xsd:simpleType>
+    </xsd:element>
+    <xsd:element name="VoteCount" ma:index="132" nillable="true" ma:displayName="Vote Count" ma:default="" ma:internalName="VoteCount" ma:readOnly="false">
+      <xsd:simpleType>
+        <xsd:restriction base="dms:Unknown"/>
+      </xsd:simpleType>
+    </xsd:element>
+  </xsd:schema>
+  <xsd:schema xmlns="http://schemas.openxmlformats.org/package/2006/metadata/core-properties" xmlns:xsd="http://www.w3.org/2001/XMLSchema" xmlns:xsi="http://www.w3.org/2001/XMLSchema-instance" xmlns:dc="http://purl.org/dc/elements/1.1/" xmlns:dcterms="http://purl.org/dc/terms/" xmlns:odoc="http://schemas.microsoft.com/internal/obd" targetNamespace="http://schemas.openxmlformats.org/package/2006/metadata/core-properties" elementFormDefault="qualified" attributeFormDefault="unqualified" blockDefault="#all">
+    <xsd:import namespace="http://purl.org/dc/elements/1.1/" schemaLocation="http://dublincore.org/schemas/xmls/qdc/2003/04/02/dc.xsd"/>
+    <xsd:import namespace="http://purl.org/dc/terms/" schemaLocation="http://dublincore.org/schemas/xmls/qdc/2003/04/02/dcterms.xsd"/>
+    <xsd:element name="coreProperties" type="CT_coreProperties"/>
+    <xsd:complexType name="CT_coreProperties">
+      <xsd:all>
+        <xsd:element ref="dc:creator" minOccurs="0" maxOccurs="1"/>
+        <xsd:element ref="dcterms:created" minOccurs="0" maxOccurs="1"/>
+        <xsd:element ref="dc:identifier" minOccurs="0" maxOccurs="1"/>
+        <xsd:element name="contentType" minOccurs="0" maxOccurs="1" type="xsd:string" ma:index="21" ma:displayName="Content Type"/>
+        <xsd:element ref="dc:title" minOccurs="0" maxOccurs="1" ma:index="126" ma:displayName="Title"/>
+        <xsd:element ref="dc:subject" minOccurs="0" maxOccurs="1"/>
+        <xsd:element ref="dc:description" minOccurs="0" maxOccurs="1"/>
+        <xsd:element name="keywords" minOccurs="0" maxOccurs="1" type="xsd:string"/>
+        <xsd:element ref="dc:language" minOccurs="0" maxOccurs="1"/>
+        <xsd:element name="category" minOccurs="0" maxOccurs="1" type="xsd:string"/>
+        <xsd:element name="version" minOccurs="0" maxOccurs="1" type="xsd:string"/>
+        <xsd:element name="revision" minOccurs="0" maxOccurs="1" type="xsd:string">
+          <xsd:annotation>
+            <xsd:documentation>
+                        This value indicates the number of saves or revisions. The application is responsible for updating this value after each revision.
+                    </xsd:documentation>
+          </xsd:annotation>
+        </xsd:element>
+        <xsd:element name="lastModifiedBy" minOccurs="0" maxOccurs="1" type="xsd:string"/>
+        <xsd:element ref="dcterms:modified" minOccurs="0" maxOccurs="1"/>
+        <xsd:element name="contentStatus" minOccurs="0" maxOccurs="1" type="xsd:string"/>
+      </xsd:all>
+    </xsd:complexType>
+  </xsd:schema>
+  <xs:schema xmlns:pc="http://schemas.microsoft.com/office/infopath/2007/PartnerControls" xmlns:xs="http://www.w3.org/2001/XMLSchema" targetNamespace="http://schemas.microsoft.com/office/infopath/2007/PartnerControls" elementFormDefault="qualified" attributeFormDefault="unqualified">
+    <xs:element name="Person">
+      <xs:complexType>
+        <xs:sequence>
+          <xs:element ref="pc:DisplayName" minOccurs="0"/>
+          <xs:element ref="pc:AccountId" minOccurs="0"/>
+          <xs:element ref="pc:AccountType" minOccurs="0"/>
+        </xs:sequence>
+      </xs:complexType>
+    </xs:element>
+    <xs:element name="DisplayName" type="xs:string"/>
+    <xs:element name="AccountId" type="xs:string"/>
+    <xs:element name="AccountType" type="xs:string"/>
+    <xs:element name="BDCAssociatedEntity">
+      <xs:complexType>
+        <xs:sequence>
+          <xs:element ref="pc:BDCEntity" minOccurs="0" maxOccurs="unbounded"/>
+        </xs:sequence>
+        <xs:attribute ref="pc:EntityNamespace"/>
+        <xs:attribute ref="pc:EntityName"/>
+        <xs:attribute ref="pc:SystemInstanceName"/>
+        <xs:attribute ref="pc:AssociationName"/>
+      </xs:complexType>
+    </xs:element>
+    <xs:attribute name="EntityNamespace" type="xs:string"/>
+    <xs:attribute name="EntityName" type="xs:string"/>
+    <xs:attribute name="SystemInstanceName" type="xs:string"/>
+    <xs:attribute name="AssociationName" type="xs:string"/>
+    <xs:element name="BDCEntity">
+      <xs:complexType>
+        <xs:sequence>
+          <xs:element ref="pc:EntityDisplayName" minOccurs="0"/>
+          <xs:element ref="pc:EntityInstanceReference" minOccurs="0"/>
+          <xs:element ref="pc:EntityId1" minOccurs="0"/>
+          <xs:element ref="pc:EntityId2" minOccurs="0"/>
+          <xs:element ref="pc:EntityId3" minOccurs="0"/>
+          <xs:element ref="pc:EntityId4" minOccurs="0"/>
+          <xs:element ref="pc:EntityId5" minOccurs="0"/>
+        </xs:sequence>
+      </xs:complexType>
+    </xs:element>
+    <xs:element name="EntityDisplayName" type="xs:string"/>
+    <xs:element name="EntityInstanceReference" type="xs:string"/>
+    <xs:element name="EntityId1" type="xs:string"/>
+    <xs:element name="EntityId2" type="xs:string"/>
+    <xs:element name="EntityId3" type="xs:string"/>
+    <xs:element name="EntityId4" type="xs:string"/>
+    <xs:element name="EntityId5" type="xs:string"/>
+    <xs:element name="Terms">
+      <xs:complexType>
+        <xs:sequence>
+          <xs:element ref="pc:TermInfo" minOccurs="0" maxOccurs="unbounded"/>
+        </xs:sequence>
+      </xs:complexType>
+    </xs:element>
+    <xs:element name="TermInfo">
+      <xs:complexType>
+        <xs:sequence>
+          <xs:element ref="pc:TermName" minOccurs="0"/>
+          <xs:element ref="pc:TermId" minOccurs="0"/>
+        </xs:sequence>
+      </xs:complexType>
+    </xs:element>
+    <xs:element name="TermName" type="xs:string"/>
+    <xs:element name="TermId" type="xs:string"/>
+  </xs:schema>
+</ct:contentTypeSchema>
+</file>
+
+<file path=customXml/item2.xml><?xml version="1.0" encoding="utf-8"?>
+<?mso-contentType ?>
+<FormTemplates xmlns="http://schemas.microsoft.com/sharepoint/v3/contenttype/forms">
+  <Display>DocumentLibraryForm</Display>
+  <Edit>AssetEditForm</Edit>
+  <New>DocumentLibraryForm</New>
+</FormTemplates>
+</file>
+
+<file path=customXml/item3.xml><?xml version="1.0" encoding="utf-8"?>
 <p:properties xmlns:p="http://schemas.microsoft.com/office/2006/metadata/properties" xmlns:xsi="http://www.w3.org/2001/XMLSchema-instance" xmlns:pc="http://schemas.microsoft.com/office/infopath/2007/PartnerControls">
   <documentManagement>
     <TPCommandLine xmlns="e5d022ff-4ce9-4922-b5a4-f245e35e2aac" xsi:nil="true"/>
@@ -9236,1072 +10317,11 @@
 </p:properties>
 </file>
 
-<file path=customXml/item2.xml><?xml version="1.0" encoding="utf-8"?>
-<?mso-contentType ?>
-<FormTemplates xmlns="http://schemas.microsoft.com/sharepoint/v3/contenttype/forms">
-  <Display>DocumentLibraryForm</Display>
-  <Edit>AssetEditForm</Edit>
-  <New>DocumentLibraryForm</New>
-</FormTemplates>
-</file>
-
-<file path=customXml/item3.xml><?xml version="1.0" encoding="utf-8"?>
-<ct:contentTypeSchema xmlns:ct="http://schemas.microsoft.com/office/2006/metadata/contentType" xmlns:ma="http://schemas.microsoft.com/office/2006/metadata/properties/metaAttributes" ct:_="" ma:_="" ma:contentTypeName="TemplateFile" ma:contentTypeID="0x01010062057737089D604C8995D725789FFFFD0400C05BDBFCDB0BE84BA6AEC1D1A4F5E4CE" ma:contentTypeVersion="56" ma:contentTypeDescription="Create a new document." ma:contentTypeScope="" ma:versionID="c5c786f17e9890b7d2875e0bb647f603">
-  <xsd:schema xmlns:xsd="http://www.w3.org/2001/XMLSchema" xmlns:xs="http://www.w3.org/2001/XMLSchema" xmlns:p="http://schemas.microsoft.com/office/2006/metadata/properties" xmlns:ns2="e5d022ff-4ce9-4922-b5a4-f245e35e2aac" targetNamespace="http://schemas.microsoft.com/office/2006/metadata/properties" ma:root="true" ma:fieldsID="3dddc4782ba87b44f6678511fd2b89e9" ns2:_="">
-    <xsd:import namespace="e5d022ff-4ce9-4922-b5a4-f245e35e2aac"/>
-    <xsd:element name="properties">
-      <xsd:complexType>
-        <xsd:sequence>
-          <xsd:element name="documentManagement">
-            <xsd:complexType>
-              <xsd:all>
-                <xsd:element ref="ns2:AcquiredFrom" minOccurs="0"/>
-                <xsd:element ref="ns2:UACurrentWords" minOccurs="0"/>
-                <xsd:element ref="ns2:TPApplication" minOccurs="0"/>
-                <xsd:element ref="ns2:ApprovalLog" minOccurs="0"/>
-                <xsd:element ref="ns2:ApprovalStatus" minOccurs="0"/>
-                <xsd:element ref="ns2:AssetStart" minOccurs="0"/>
-                <xsd:element ref="ns2:AssetExpire" minOccurs="0"/>
-                <xsd:element ref="ns2:AssetId" minOccurs="0"/>
-                <xsd:element ref="ns2:IsSearchable" minOccurs="0"/>
-                <xsd:element ref="ns2:AssetType" minOccurs="0"/>
-                <xsd:element ref="ns2:APAuthor" minOccurs="0"/>
-                <xsd:element ref="ns2:BlockPublish" minOccurs="0"/>
-                <xsd:element ref="ns2:BugNumber" minOccurs="0"/>
-                <xsd:element ref="ns2:CampaignTagsTaxHTField0" minOccurs="0"/>
-                <xsd:element ref="ns2:TPClientViewer" minOccurs="0"/>
-                <xsd:element ref="ns2:ClipArtFilename" minOccurs="0"/>
-                <xsd:element ref="ns2:TPCommandLine" minOccurs="0"/>
-                <xsd:element ref="ns2:TPComponent" minOccurs="0"/>
-                <xsd:element ref="ns2:ContentItem" minOccurs="0"/>
-                <xsd:element ref="ns2:CrawlForDependencies" minOccurs="0"/>
-                <xsd:element ref="ns2:CSXHash" minOccurs="0"/>
-                <xsd:element ref="ns2:CSXSubmissionMarket" minOccurs="0"/>
-                <xsd:element ref="ns2:CSXUpdate" minOccurs="0"/>
-                <xsd:element ref="ns2:IntlLangReviewDate" minOccurs="0"/>
-                <xsd:element ref="ns2:IsDeleted" minOccurs="0"/>
-                <xsd:element ref="ns2:APDescription" minOccurs="0"/>
-                <xsd:element ref="ns2:DirectSourceMarket" minOccurs="0"/>
-                <xsd:element ref="ns2:Downloads" minOccurs="0"/>
-                <xsd:element ref="ns2:DSATActionTaken" minOccurs="0"/>
-                <xsd:element ref="ns2:APEditor" minOccurs="0"/>
-                <xsd:element ref="ns2:EditorialStatus" minOccurs="0"/>
-                <xsd:element ref="ns2:EditorialTags" minOccurs="0"/>
-                <xsd:element ref="ns2:TPExecutable" minOccurs="0"/>
-                <xsd:element ref="ns2:FeatureTagsTaxHTField0" minOccurs="0"/>
-                <xsd:element ref="ns2:TPFriendlyName" minOccurs="0"/>
-                <xsd:element ref="ns2:FriendlyTitle" minOccurs="0"/>
-                <xsd:element ref="ns2:PrimaryImageGen" minOccurs="0"/>
-                <xsd:element ref="ns2:HandoffToMSDN" minOccurs="0"/>
-                <xsd:element ref="ns2:InProjectListLookup" minOccurs="0"/>
-                <xsd:element ref="ns2:TPInstallLocation" minOccurs="0"/>
-                <xsd:element ref="ns2:InternalTagsTaxHTField0" minOccurs="0"/>
-                <xsd:element ref="ns2:IntlLangReview" minOccurs="0"/>
-                <xsd:element ref="ns2:IntlLangReviewer" minOccurs="0"/>
-                <xsd:element ref="ns2:MarketSpecific" minOccurs="0"/>
-                <xsd:element ref="ns2:LastCompleteVersionLookup" minOccurs="0"/>
-                <xsd:element ref="ns2:LastHandOff" minOccurs="0"/>
-                <xsd:element ref="ns2:LastModifiedDateTime" minOccurs="0"/>
-                <xsd:element ref="ns2:LastPreviewErrorLookup" minOccurs="0"/>
-                <xsd:element ref="ns2:LastPreviewResultLookup" minOccurs="0"/>
-                <xsd:element ref="ns2:LastPreviewAttemptDateLookup" minOccurs="0"/>
-                <xsd:element ref="ns2:LastPreviewedByLookup" minOccurs="0"/>
-                <xsd:element ref="ns2:LastPreviewTimeLookup" minOccurs="0"/>
-                <xsd:element ref="ns2:LastPreviewVersionLookup" minOccurs="0"/>
-                <xsd:element ref="ns2:LastPublishErrorLookup" minOccurs="0"/>
-                <xsd:element ref="ns2:LastPublishResultLookup" minOccurs="0"/>
-                <xsd:element ref="ns2:LastPublishAttemptDateLookup" minOccurs="0"/>
-                <xsd:element ref="ns2:LastPublishedByLookup" minOccurs="0"/>
-                <xsd:element ref="ns2:LastPublishTimeLookup" minOccurs="0"/>
-                <xsd:element ref="ns2:LastPublishVersionLookup" minOccurs="0"/>
-                <xsd:element ref="ns2:TPLaunchHelpLinkType" minOccurs="0"/>
-                <xsd:element ref="ns2:LegacyData" minOccurs="0"/>
-                <xsd:element ref="ns2:TPLaunchHelpLink" minOccurs="0"/>
-                <xsd:element ref="ns2:LocComments" minOccurs="0"/>
-                <xsd:element ref="ns2:LocLastLocAttemptVersionLookup" minOccurs="0"/>
-                <xsd:element ref="ns2:LocLastLocAttemptVersionTypeLookup" minOccurs="0"/>
-                <xsd:element ref="ns2:LocManualTestRequired" minOccurs="0"/>
-                <xsd:element ref="ns2:LocMarketGroupTiers2" minOccurs="0"/>
-                <xsd:element ref="ns2:LocNewPublishedVersionLookup" minOccurs="0"/>
-                <xsd:element ref="ns2:LocOverallHandbackStatusLookup" minOccurs="0"/>
-                <xsd:element ref="ns2:LocOverallLocStatusLookup" minOccurs="0"/>
-                <xsd:element ref="ns2:LocOverallPreviewStatusLookup" minOccurs="0"/>
-                <xsd:element ref="ns2:LocOverallPublishStatusLookup" minOccurs="0"/>
-                <xsd:element ref="ns2:IntlLocPriority" minOccurs="0"/>
-                <xsd:element ref="ns2:LocProcessedForHandoffsLookup" minOccurs="0"/>
-                <xsd:element ref="ns2:LocProcessedForMarketsLookup" minOccurs="0"/>
-                <xsd:element ref="ns2:LocPublishedDependentAssetsLookup" minOccurs="0"/>
-                <xsd:element ref="ns2:LocPublishedLinkedAssetsLookup" minOccurs="0"/>
-                <xsd:element ref="ns2:LocRecommendedHandoff" minOccurs="0"/>
-                <xsd:element ref="ns2:LocalizationTagsTaxHTField0" minOccurs="0"/>
-                <xsd:element ref="ns2:MachineTranslated" minOccurs="0"/>
-                <xsd:element ref="ns2:Manager" minOccurs="0"/>
-                <xsd:element ref="ns2:Markets" minOccurs="0"/>
-                <xsd:element ref="ns2:Milestone" minOccurs="0"/>
-                <xsd:element ref="ns2:TPNamespace" minOccurs="0"/>
-                <xsd:element ref="ns2:NumericId" minOccurs="0"/>
-                <xsd:element ref="ns2:NumOfRatingsLookup" minOccurs="0"/>
-                <xsd:element ref="ns2:OOCacheId" minOccurs="0"/>
-                <xsd:element ref="ns2:OpenTemplate" minOccurs="0"/>
-                <xsd:element ref="ns2:OriginAsset" minOccurs="0"/>
-                <xsd:element ref="ns2:OriginalRelease" minOccurs="0"/>
-                <xsd:element ref="ns2:OriginalSourceMarket" minOccurs="0"/>
-                <xsd:element ref="ns2:OutputCachingOn" minOccurs="0"/>
-                <xsd:element ref="ns2:ParentAssetId" minOccurs="0"/>
-                <xsd:element ref="ns2:PlannedPubDate" minOccurs="0"/>
-                <xsd:element ref="ns2:PolicheckWords" minOccurs="0"/>
-                <xsd:element ref="ns2:BusinessGroup" minOccurs="0"/>
-                <xsd:element ref="ns2:UAProjectedTotalWords" minOccurs="0"/>
-                <xsd:element ref="ns2:Provider" minOccurs="0"/>
-                <xsd:element ref="ns2:Providers" minOccurs="0"/>
-                <xsd:element ref="ns2:PublishStatusLookup" minOccurs="0"/>
-                <xsd:element ref="ns2:PublishTargets" minOccurs="0"/>
-                <xsd:element ref="ns2:RecommendationsModifier" minOccurs="0"/>
-                <xsd:element ref="ns2:ArtSampleDocs" minOccurs="0"/>
-                <xsd:element ref="ns2:ScenarioTagsTaxHTField0" minOccurs="0"/>
-                <xsd:element ref="ns2:ShowIn" minOccurs="0"/>
-                <xsd:element ref="ns2:SourceTitle" minOccurs="0"/>
-                <xsd:element ref="ns2:CSXSubmissionDate" minOccurs="0"/>
-                <xsd:element ref="ns2:SubmitterId" minOccurs="0"/>
-                <xsd:element ref="ns2:TaxCatchAll" minOccurs="0"/>
-                <xsd:element ref="ns2:TaxCatchAllLabel" minOccurs="0"/>
-                <xsd:element ref="ns2:TemplateStatus" minOccurs="0"/>
-                <xsd:element ref="ns2:TemplateTemplateType" minOccurs="0"/>
-                <xsd:element ref="ns2:ThumbnailAssetId" minOccurs="0"/>
-                <xsd:element ref="ns2:TimesCloned" minOccurs="0"/>
-                <xsd:element ref="ns2:TrustLevel" minOccurs="0"/>
-                <xsd:element ref="ns2:UALocComments" minOccurs="0"/>
-                <xsd:element ref="ns2:UALocRecommendation" minOccurs="0"/>
-                <xsd:element ref="ns2:UANotes" minOccurs="0"/>
-                <xsd:element ref="ns2:TPAppVersion" minOccurs="0"/>
-                <xsd:element ref="ns2:VoteCount" minOccurs="0"/>
-              </xsd:all>
-            </xsd:complexType>
-          </xsd:element>
-        </xsd:sequence>
-      </xsd:complexType>
-    </xsd:element>
-  </xsd:schema>
-  <xsd:schema xmlns:xsd="http://www.w3.org/2001/XMLSchema" xmlns:xs="http://www.w3.org/2001/XMLSchema" xmlns:dms="http://schemas.microsoft.com/office/2006/documentManagement/types" xmlns:pc="http://schemas.microsoft.com/office/infopath/2007/PartnerControls" targetNamespace="e5d022ff-4ce9-4922-b5a4-f245e35e2aac" elementFormDefault="qualified">
-    <xsd:import namespace="http://schemas.microsoft.com/office/2006/documentManagement/types"/>
-    <xsd:import namespace="http://schemas.microsoft.com/office/infopath/2007/PartnerControls"/>
-    <xsd:element name="AcquiredFrom" ma:index="1" nillable="true" ma:displayName="Acquired From" ma:default="Internal MS" ma:internalName="AcquiredFrom" ma:readOnly="false">
-      <xsd:simpleType>
-        <xsd:restriction base="dms:Choice">
-          <xsd:enumeration value="Internal MS"/>
-          <xsd:enumeration value="Community"/>
-          <xsd:enumeration value="MVP"/>
-          <xsd:enumeration value="Publisher"/>
-          <xsd:enumeration value="Partner"/>
-          <xsd:enumeration value="None"/>
-        </xsd:restriction>
-      </xsd:simpleType>
-    </xsd:element>
-    <xsd:element name="UACurrentWords" ma:index="2" nillable="true" ma:displayName="Actual Word Count" ma:default="" ma:internalName="UACurrentWords" ma:readOnly="false">
-      <xsd:simpleType>
-        <xsd:restriction base="dms:Unknown"/>
-      </xsd:simpleType>
-    </xsd:element>
-    <xsd:element name="TPApplication" ma:index="3" nillable="true" ma:displayName="Application to Open Template With" ma:default="" ma:internalName="TPApplication">
-      <xsd:simpleType>
-        <xsd:restriction base="dms:Text"/>
-      </xsd:simpleType>
-    </xsd:element>
-    <xsd:element name="ApprovalLog" ma:index="4" nillable="true" ma:displayName="Approval Log" ma:default="" ma:hidden="true" ma:internalName="ApprovalLog" ma:readOnly="false">
-      <xsd:simpleType>
-        <xsd:restriction base="dms:Note"/>
-      </xsd:simpleType>
-    </xsd:element>
-    <xsd:element name="ApprovalStatus" ma:index="5" nillable="true" ma:displayName="Approval Status" ma:default="InProgress" ma:internalName="ApprovalStatus" ma:readOnly="false">
-      <xsd:simpleType>
-        <xsd:restriction base="dms:Choice">
-          <xsd:enumeration value="InProgress"/>
-          <xsd:enumeration value="Rejected"/>
-          <xsd:enumeration value="Questionable"/>
-          <xsd:enumeration value="ApprovedAutomatic"/>
-          <xsd:enumeration value="ApprovedManual"/>
-          <xsd:enumeration value="On Hold"/>
-          <xsd:enumeration value="Needs Review"/>
-          <xsd:enumeration value="A Violation"/>
-          <xsd:enumeration value="Unpublished Violation"/>
-        </xsd:restriction>
-      </xsd:simpleType>
-    </xsd:element>
-    <xsd:element name="AssetStart" ma:index="6" nillable="true" ma:displayName="Asset Begin Date" ma:default="[Today]" ma:internalName="AssetStart" ma:readOnly="false">
-      <xsd:simpleType>
-        <xsd:restriction base="dms:DateTime"/>
-      </xsd:simpleType>
-    </xsd:element>
-    <xsd:element name="AssetExpire" ma:index="7" nillable="true" ma:displayName="Asset End Date" ma:default="2029-01-01T00:00:00Z" ma:internalName="AssetExpire" ma:readOnly="false">
-      <xsd:simpleType>
-        <xsd:restriction base="dms:DateTime"/>
-      </xsd:simpleType>
-    </xsd:element>
-    <xsd:element name="AssetId" ma:index="8" nillable="true" ma:displayName="Asset ID" ma:default="" ma:indexed="true" ma:internalName="AssetId" ma:readOnly="false">
-      <xsd:simpleType>
-        <xsd:restriction base="dms:Text">
-          <xsd:maxLength value="255"/>
-        </xsd:restriction>
-      </xsd:simpleType>
-    </xsd:element>
-    <xsd:element name="IsSearchable" ma:index="9" nillable="true" ma:displayName="Asset Searchable?" ma:default="true" ma:internalName="IsSearchable" ma:readOnly="false">
-      <xsd:simpleType>
-        <xsd:restriction base="dms:Boolean"/>
-      </xsd:simpleType>
-    </xsd:element>
-    <xsd:element name="AssetType" ma:index="10" nillable="true" ma:displayName="Asset Type" ma:default="" ma:internalName="AssetType" ma:readOnly="false">
-      <xsd:simpleType>
-        <xsd:restriction base="dms:Unknown"/>
-      </xsd:simpleType>
-    </xsd:element>
-    <xsd:element name="APAuthor" ma:index="11" nillable="true" ma:displayName="Author" ma:default="" ma:list="UserInfo" ma:internalName="APAuthor" ma:readOnly="false">
-      <xsd:complexType>
-        <xsd:complexContent>
-          <xsd:extension base="dms:User">
-            <xsd:sequence>
-              <xsd:element name="UserInfo" minOccurs="0" maxOccurs="unbounded">
-                <xsd:complexType>
-                  <xsd:sequence>
-                    <xsd:element name="DisplayName" type="xsd:string" minOccurs="0"/>
-                    <xsd:element name="AccountId" type="dms:UserId" minOccurs="0" nillable="true"/>
-                    <xsd:element name="AccountType" type="xsd:string" minOccurs="0"/>
-                  </xsd:sequence>
-                </xsd:complexType>
-              </xsd:element>
-            </xsd:sequence>
-          </xsd:extension>
-        </xsd:complexContent>
-      </xsd:complexType>
-    </xsd:element>
-    <xsd:element name="BlockPublish" ma:index="12" nillable="true" ma:displayName="Block from Publishing?" ma:default="" ma:internalName="BlockPublish" ma:readOnly="false">
-      <xsd:simpleType>
-        <xsd:restriction base="dms:Boolean"/>
-      </xsd:simpleType>
-    </xsd:element>
-    <xsd:element name="BugNumber" ma:index="13" nillable="true" ma:displayName="Bug Number" ma:default="" ma:internalName="BugNumber" ma:readOnly="false">
-      <xsd:simpleType>
-        <xsd:restriction base="dms:Text"/>
-      </xsd:simpleType>
-    </xsd:element>
-    <xsd:element name="CampaignTagsTaxHTField0" ma:index="15" nillable="true" ma:taxonomy="true" ma:internalName="CampaignTagsTaxHTField0" ma:taxonomyFieldName="CampaignTags" ma:displayName="Campaigns" ma:readOnly="false" ma:default="" ma:fieldId="{ae2f8e70-a23c-4d77-9ad6-ea38e2352880}" ma:taxonomyMulti="true" ma:sspId="8f79753a-75d3-41f5-8ca3-40b843941b4f" ma:termSetId="ca0e50d4-faa1-44ce-961e-bb1441c60e66" ma:anchorId="00000000-0000-0000-0000-000000000000" ma:open="false" ma:isKeyword="false">
-      <xsd:complexType>
-        <xsd:sequence>
-          <xsd:element ref="pc:Terms" minOccurs="0" maxOccurs="1"/>
-        </xsd:sequence>
-      </xsd:complexType>
-    </xsd:element>
-    <xsd:element name="TPClientViewer" ma:index="16" nillable="true" ma:displayName="Client Viewer" ma:default="" ma:internalName="TPClientViewer">
-      <xsd:simpleType>
-        <xsd:restriction base="dms:Text"/>
-      </xsd:simpleType>
-    </xsd:element>
-    <xsd:element name="ClipArtFilename" ma:index="17" nillable="true" ma:displayName="Clip Art Name" ma:default="" ma:internalName="ClipArtFilename" ma:readOnly="false">
-      <xsd:simpleType>
-        <xsd:restriction base="dms:Text"/>
-      </xsd:simpleType>
-    </xsd:element>
-    <xsd:element name="TPCommandLine" ma:index="18" nillable="true" ma:displayName="Command Line" ma:default="" ma:internalName="TPCommandLine">
-      <xsd:simpleType>
-        <xsd:restriction base="dms:Text"/>
-      </xsd:simpleType>
-    </xsd:element>
-    <xsd:element name="TPComponent" ma:index="19" nillable="true" ma:displayName="Component" ma:default="" ma:internalName="TPComponent">
-      <xsd:simpleType>
-        <xsd:restriction base="dms:Text"/>
-      </xsd:simpleType>
-    </xsd:element>
-    <xsd:element name="ContentItem" ma:index="20" nillable="true" ma:displayName="Content Item" ma:default="" ma:hidden="true" ma:internalName="ContentItem" ma:readOnly="false">
-      <xsd:simpleType>
-        <xsd:restriction base="dms:Unknown"/>
-      </xsd:simpleType>
-    </xsd:element>
-    <xsd:element name="CrawlForDependencies" ma:index="22" nillable="true" ma:displayName="Crawl for Dependencies?" ma:default="true" ma:internalName="CrawlForDependencies" ma:readOnly="false">
-      <xsd:simpleType>
-        <xsd:restriction base="dms:Boolean"/>
-      </xsd:simpleType>
-    </xsd:element>
-    <xsd:element name="CSXHash" ma:index="25" nillable="true" ma:displayName="CSX Hash" ma:default="" ma:indexed="true" ma:internalName="CSXHash" ma:readOnly="false">
-      <xsd:simpleType>
-        <xsd:restriction base="dms:Text"/>
-      </xsd:simpleType>
-    </xsd:element>
-    <xsd:element name="CSXSubmissionMarket" ma:index="26" nillable="true" ma:displayName="CSX Submission Market" ma:default="" ma:list="{5E053CDA-25E6-45C3-8DB3-AEDB8C2D0B9A}" ma:internalName="CSXSubmissionMarket" ma:readOnly="false" ma:showField="MarketName" ma:web="e5d022ff-4ce9-4922-b5a4-f245e35e2aac">
-      <xsd:simpleType>
-        <xsd:restriction base="dms:Lookup"/>
-      </xsd:simpleType>
-    </xsd:element>
-    <xsd:element name="CSXUpdate" ma:index="27" nillable="true" ma:displayName="CSX Updated?" ma:default="false" ma:internalName="CSXUpdate" ma:readOnly="false">
-      <xsd:simpleType>
-        <xsd:restriction base="dms:Boolean"/>
-      </xsd:simpleType>
-    </xsd:element>
-    <xsd:element name="IntlLangReviewDate" ma:index="28" nillable="true" ma:displayName="Date to Complete Intl QA" ma:default="" ma:internalName="IntlLangReviewDate" ma:readOnly="false">
-      <xsd:simpleType>
-        <xsd:restriction base="dms:DateTime"/>
-      </xsd:simpleType>
-    </xsd:element>
-    <xsd:element name="IsDeleted" ma:index="29" nillable="true" ma:displayName="Deleted?" ma:default="" ma:internalName="IsDeleted" ma:readOnly="false">
-      <xsd:simpleType>
-        <xsd:restriction base="dms:Boolean"/>
-      </xsd:simpleType>
-    </xsd:element>
-    <xsd:element name="APDescription" ma:index="30" nillable="true" ma:displayName="Description" ma:default="" ma:internalName="APDescription" ma:readOnly="false">
-      <xsd:simpleType>
-        <xsd:restriction base="dms:Note"/>
-      </xsd:simpleType>
-    </xsd:element>
-    <xsd:element name="DirectSourceMarket" ma:index="31" nillable="true" ma:displayName="Direct Source Market Group" ma:default="" ma:internalName="DirectSourceMarket" ma:readOnly="false">
-      <xsd:simpleType>
-        <xsd:restriction base="dms:Text"/>
-      </xsd:simpleType>
-    </xsd:element>
-    <xsd:element name="Downloads" ma:index="32" nillable="true" ma:displayName="Downloads" ma:default="0" ma:hidden="true" ma:internalName="Downloads" ma:readOnly="false">
-      <xsd:simpleType>
-        <xsd:restriction base="dms:Unknown"/>
-      </xsd:simpleType>
-    </xsd:element>
-    <xsd:element name="DSATActionTaken" ma:index="33" nillable="true" ma:displayName="DSAT Action Taken" ma:default="" ma:internalName="DSATActionTaken" ma:readOnly="false">
-      <xsd:simpleType>
-        <xsd:restriction base="dms:Choice">
-          <xsd:enumeration value="Best Bets"/>
-          <xsd:enumeration value="Expire"/>
-          <xsd:enumeration value="Hide"/>
-          <xsd:enumeration value="None"/>
-        </xsd:restriction>
-      </xsd:simpleType>
-    </xsd:element>
-    <xsd:element name="APEditor" ma:index="34" nillable="true" ma:displayName="Editor" ma:default="" ma:list="UserInfo" ma:internalName="APEditor" ma:readOnly="false">
-      <xsd:complexType>
-        <xsd:complexContent>
-          <xsd:extension base="dms:User">
-            <xsd:sequence>
-              <xsd:element name="UserInfo" minOccurs="0" maxOccurs="unbounded">
-                <xsd:complexType>
-                  <xsd:sequence>
-                    <xsd:element name="DisplayName" type="xsd:string" minOccurs="0"/>
-                    <xsd:element name="AccountId" type="dms:UserId" minOccurs="0" nillable="true"/>
-                    <xsd:element name="AccountType" type="xsd:string" minOccurs="0"/>
-                  </xsd:sequence>
-                </xsd:complexType>
-              </xsd:element>
-            </xsd:sequence>
-          </xsd:extension>
-        </xsd:complexContent>
-      </xsd:complexType>
-    </xsd:element>
-    <xsd:element name="EditorialStatus" ma:index="35" nillable="true" ma:displayName="Editorial Status" ma:default="" ma:internalName="EditorialStatus" ma:readOnly="false">
-      <xsd:simpleType>
-        <xsd:restriction base="dms:Unknown"/>
-      </xsd:simpleType>
-    </xsd:element>
-    <xsd:element name="EditorialTags" ma:index="36" nillable="true" ma:displayName="Editorial Tags" ma:default="" ma:internalName="EditorialTags">
-      <xsd:simpleType>
-        <xsd:restriction base="dms:Unknown"/>
-      </xsd:simpleType>
-    </xsd:element>
-    <xsd:element name="TPExecutable" ma:index="37" nillable="true" ma:displayName="Executable" ma:default="" ma:internalName="TPExecutable">
-      <xsd:simpleType>
-        <xsd:restriction base="dms:Text"/>
-      </xsd:simpleType>
-    </xsd:element>
-    <xsd:element name="FeatureTagsTaxHTField0" ma:index="39" nillable="true" ma:taxonomy="true" ma:internalName="FeatureTagsTaxHTField0" ma:taxonomyFieldName="FeatureTags" ma:displayName="Features" ma:readOnly="false" ma:default="" ma:fieldId="{0e79027b-5c14-42ce-a448-02002c169e4a}" ma:taxonomyMulti="true" ma:sspId="8f79753a-75d3-41f5-8ca3-40b843941b4f" ma:termSetId="f1ab6845-967d-4854-a0ba-4ec07f0f8113" ma:anchorId="00000000-0000-0000-0000-000000000000" ma:open="false" ma:isKeyword="false">
-      <xsd:complexType>
-        <xsd:sequence>
-          <xsd:element ref="pc:Terms" minOccurs="0" maxOccurs="1"/>
-        </xsd:sequence>
-      </xsd:complexType>
-    </xsd:element>
-    <xsd:element name="TPFriendlyName" ma:index="40" nillable="true" ma:displayName="Friendly Name" ma:default="" ma:internalName="TPFriendlyName">
-      <xsd:simpleType>
-        <xsd:restriction base="dms:Text"/>
-      </xsd:simpleType>
-    </xsd:element>
-    <xsd:element name="FriendlyTitle" ma:index="41" nillable="true" ma:displayName="Friendly Title" ma:default="" ma:description="Shorter title to be used when displaying search results" ma:internalName="FriendlyTitle" ma:readOnly="false">
-      <xsd:simpleType>
-        <xsd:restriction base="dms:Text"/>
-      </xsd:simpleType>
-    </xsd:element>
-    <xsd:element name="PrimaryImageGen" ma:index="42" nillable="true" ma:displayName="Generate Images?" ma:default="true" ma:internalName="PrimaryImageGen">
-      <xsd:simpleType>
-        <xsd:restriction base="dms:Boolean"/>
-      </xsd:simpleType>
-    </xsd:element>
-    <xsd:element name="HandoffToMSDN" ma:index="43" nillable="true" ma:displayName="Handoff To MSDN Date" ma:default="" ma:internalName="HandoffToMSDN" ma:readOnly="false">
-      <xsd:simpleType>
-        <xsd:restriction base="dms:DateTime"/>
-      </xsd:simpleType>
-    </xsd:element>
-    <xsd:element name="InProjectListLookup" ma:index="44" nillable="true" ma:displayName="InProjectListLookup" ma:list="{E1DF242F-2A85-4892-885C-E072ACF78A23}" ma:internalName="InProjectListLookup" ma:readOnly="true" ma:showField="InProjectList" ma:web="e5d022ff-4ce9-4922-b5a4-f245e35e2aac">
-      <xsd:complexType>
-        <xsd:complexContent>
-          <xsd:extension base="dms:MultiChoiceLookup">
-            <xsd:sequence>
-              <xsd:element name="Value" type="dms:Lookup" maxOccurs="unbounded" minOccurs="0" nillable="true"/>
-            </xsd:sequence>
-          </xsd:extension>
-        </xsd:complexContent>
-      </xsd:complexType>
-    </xsd:element>
-    <xsd:element name="TPInstallLocation" ma:index="45" nillable="true" ma:displayName="Install Location" ma:default="" ma:internalName="TPInstallLocation">
-      <xsd:simpleType>
-        <xsd:restriction base="dms:Text"/>
-      </xsd:simpleType>
-    </xsd:element>
-    <xsd:element name="InternalTagsTaxHTField0" ma:index="47" nillable="true" ma:taxonomy="true" ma:internalName="InternalTagsTaxHTField0" ma:taxonomyFieldName="InternalTags" ma:displayName="Internal Tags" ma:readOnly="false" ma:default="" ma:fieldId="{e822bdd4-da07-482e-8962-d405657c171a}" ma:taxonomyMulti="true" ma:sspId="8f79753a-75d3-41f5-8ca3-40b843941b4f" ma:termSetId="82b6639e-f7fc-4c18-ad2d-003a6e707765" ma:anchorId="00000000-0000-0000-0000-000000000000" ma:open="false" ma:isKeyword="false">
-      <xsd:complexType>
-        <xsd:sequence>
-          <xsd:element ref="pc:Terms" minOccurs="0" maxOccurs="1"/>
-        </xsd:sequence>
-      </xsd:complexType>
-    </xsd:element>
-    <xsd:element name="IntlLangReview" ma:index="48" nillable="true" ma:displayName="Intl Lang QA Review Required?" ma:default="" ma:internalName="IntlLangReview" ma:readOnly="false">
-      <xsd:simpleType>
-        <xsd:restriction base="dms:Boolean"/>
-      </xsd:simpleType>
-    </xsd:element>
-    <xsd:element name="IntlLangReviewer" ma:index="49" nillable="true" ma:displayName="Intl Lang QA Reviewer" ma:default="" ma:internalName="IntlLangReviewer" ma:readOnly="false">
-      <xsd:simpleType>
-        <xsd:restriction base="dms:Text"/>
-      </xsd:simpleType>
-    </xsd:element>
-    <xsd:element name="MarketSpecific" ma:index="50" nillable="true" ma:displayName="Is Market Specific?" ma:default="" ma:internalName="MarketSpecific" ma:readOnly="false">
-      <xsd:simpleType>
-        <xsd:restriction base="dms:Boolean"/>
-      </xsd:simpleType>
-    </xsd:element>
-    <xsd:element name="LastCompleteVersionLookup" ma:index="51" nillable="true" ma:displayName="Last Complete Version Lookup" ma:default="" ma:list="{E1DF242F-2A85-4892-885C-E072ACF78A23}" ma:internalName="LastCompleteVersionLookup" ma:readOnly="true" ma:showField="LastCompleteVersion" ma:web="e5d022ff-4ce9-4922-b5a4-f245e35e2aac">
-      <xsd:complexType>
-        <xsd:complexContent>
-          <xsd:extension base="dms:MultiChoiceLookup">
-            <xsd:sequence>
-              <xsd:element name="Value" type="dms:Lookup" maxOccurs="unbounded" minOccurs="0" nillable="true"/>
-            </xsd:sequence>
-          </xsd:extension>
-        </xsd:complexContent>
-      </xsd:complexType>
-    </xsd:element>
-    <xsd:element name="LastHandOff" ma:index="52" nillable="true" ma:displayName="Last Hand-off" ma:default="" ma:internalName="LastHandOff" ma:readOnly="false">
-      <xsd:simpleType>
-        <xsd:restriction base="dms:DateTime"/>
-      </xsd:simpleType>
-    </xsd:element>
-    <xsd:element name="LastModifiedDateTime" ma:index="53" nillable="true" ma:displayName="Last Modified Date" ma:default="" ma:internalName="LastModifiedDateTime" ma:readOnly="false">
-      <xsd:simpleType>
-        <xsd:restriction base="dms:DateTime"/>
-      </xsd:simpleType>
-    </xsd:element>
-    <xsd:element name="LastPreviewErrorLookup" ma:index="54" nillable="true" ma:displayName="Last Preview Attempt Error" ma:default="" ma:list="{E1DF242F-2A85-4892-885C-E072ACF78A23}" ma:internalName="LastPreviewErrorLookup" ma:readOnly="true" ma:showField="LastPreviewError" ma:web="e5d022ff-4ce9-4922-b5a4-f245e35e2aac">
-      <xsd:complexType>
-        <xsd:complexContent>
-          <xsd:extension base="dms:MultiChoiceLookup">
-            <xsd:sequence>
-              <xsd:element name="Value" type="dms:Lookup" maxOccurs="unbounded" minOccurs="0" nillable="true"/>
-            </xsd:sequence>
-          </xsd:extension>
-        </xsd:complexContent>
-      </xsd:complexType>
-    </xsd:element>
-    <xsd:element name="LastPreviewResultLookup" ma:index="55" nillable="true" ma:displayName="Last Preview Attempt Result" ma:default="" ma:list="{E1DF242F-2A85-4892-885C-E072ACF78A23}" ma:internalName="LastPreviewResultLookup" ma:readOnly="true" ma:showField="LastPreviewResult" ma:web="e5d022ff-4ce9-4922-b5a4-f245e35e2aac">
-      <xsd:complexType>
-        <xsd:complexContent>
-          <xsd:extension base="dms:MultiChoiceLookup">
-            <xsd:sequence>
-              <xsd:element name="Value" type="dms:Lookup" maxOccurs="unbounded" minOccurs="0" nillable="true"/>
-            </xsd:sequence>
-          </xsd:extension>
-        </xsd:complexContent>
-      </xsd:complexType>
-    </xsd:element>
-    <xsd:element name="LastPreviewAttemptDateLookup" ma:index="56" nillable="true" ma:displayName="Last Preview Attempted On" ma:default="" ma:list="{E1DF242F-2A85-4892-885C-E072ACF78A23}" ma:internalName="LastPreviewAttemptDateLookup" ma:readOnly="true" ma:showField="LastPreviewAttemptDate" ma:web="e5d022ff-4ce9-4922-b5a4-f245e35e2aac">
-      <xsd:complexType>
-        <xsd:complexContent>
-          <xsd:extension base="dms:MultiChoiceLookup">
-            <xsd:sequence>
-              <xsd:element name="Value" type="dms:Lookup" maxOccurs="unbounded" minOccurs="0" nillable="true"/>
-            </xsd:sequence>
-          </xsd:extension>
-        </xsd:complexContent>
-      </xsd:complexType>
-    </xsd:element>
-    <xsd:element name="LastPreviewedByLookup" ma:index="57" nillable="true" ma:displayName="Last Previewed By" ma:default="" ma:list="{E1DF242F-2A85-4892-885C-E072ACF78A23}" ma:internalName="LastPreviewedByLookup" ma:readOnly="true" ma:showField="LastPreviewedBy" ma:web="e5d022ff-4ce9-4922-b5a4-f245e35e2aac">
-      <xsd:complexType>
-        <xsd:complexContent>
-          <xsd:extension base="dms:MultiChoiceLookup">
-            <xsd:sequence>
-              <xsd:element name="Value" type="dms:Lookup" maxOccurs="unbounded" minOccurs="0" nillable="true"/>
-            </xsd:sequence>
-          </xsd:extension>
-        </xsd:complexContent>
-      </xsd:complexType>
-    </xsd:element>
-    <xsd:element name="LastPreviewTimeLookup" ma:index="58" nillable="true" ma:displayName="Last Previewed Date" ma:default="" ma:list="{E1DF242F-2A85-4892-885C-E072ACF78A23}" ma:internalName="LastPreviewTimeLookup" ma:readOnly="true" ma:showField="LastPreviewTime" ma:web="e5d022ff-4ce9-4922-b5a4-f245e35e2aac">
-      <xsd:complexType>
-        <xsd:complexContent>
-          <xsd:extension base="dms:MultiChoiceLookup">
-            <xsd:sequence>
-              <xsd:element name="Value" type="dms:Lookup" maxOccurs="unbounded" minOccurs="0" nillable="true"/>
-            </xsd:sequence>
-          </xsd:extension>
-        </xsd:complexContent>
-      </xsd:complexType>
-    </xsd:element>
-    <xsd:element name="LastPreviewVersionLookup" ma:index="59" nillable="true" ma:displayName="Last Previewed Version" ma:default="" ma:list="{E1DF242F-2A85-4892-885C-E072ACF78A23}" ma:internalName="LastPreviewVersionLookup" ma:readOnly="true" ma:showField="LastPreviewVersion" ma:web="e5d022ff-4ce9-4922-b5a4-f245e35e2aac">
-      <xsd:complexType>
-        <xsd:complexContent>
-          <xsd:extension base="dms:MultiChoiceLookup">
-            <xsd:sequence>
-              <xsd:element name="Value" type="dms:Lookup" maxOccurs="unbounded" minOccurs="0" nillable="true"/>
-            </xsd:sequence>
-          </xsd:extension>
-        </xsd:complexContent>
-      </xsd:complexType>
-    </xsd:element>
-    <xsd:element name="LastPublishErrorLookup" ma:index="60" nillable="true" ma:displayName="Last Publish Attempt Error" ma:default="" ma:list="{E1DF242F-2A85-4892-885C-E072ACF78A23}" ma:internalName="LastPublishErrorLookup" ma:readOnly="true" ma:showField="LastPublishError" ma:web="e5d022ff-4ce9-4922-b5a4-f245e35e2aac">
-      <xsd:complexType>
-        <xsd:complexContent>
-          <xsd:extension base="dms:MultiChoiceLookup">
-            <xsd:sequence>
-              <xsd:element name="Value" type="dms:Lookup" maxOccurs="unbounded" minOccurs="0" nillable="true"/>
-            </xsd:sequence>
-          </xsd:extension>
-        </xsd:complexContent>
-      </xsd:complexType>
-    </xsd:element>
-    <xsd:element name="LastPublishResultLookup" ma:index="61" nillable="true" ma:displayName="Last Publish Attempt Result" ma:default="" ma:list="{E1DF242F-2A85-4892-885C-E072ACF78A23}" ma:internalName="LastPublishResultLookup" ma:readOnly="true" ma:showField="LastPublishResult" ma:web="e5d022ff-4ce9-4922-b5a4-f245e35e2aac">
-      <xsd:complexType>
-        <xsd:complexContent>
-          <xsd:extension base="dms:MultiChoiceLookup">
-            <xsd:sequence>
-              <xsd:element name="Value" type="dms:Lookup" maxOccurs="unbounded" minOccurs="0" nillable="true"/>
-            </xsd:sequence>
-          </xsd:extension>
-        </xsd:complexContent>
-      </xsd:complexType>
-    </xsd:element>
-    <xsd:element name="LastPublishAttemptDateLookup" ma:index="62" nillable="true" ma:displayName="Last Publish Attempted On" ma:default="" ma:list="{E1DF242F-2A85-4892-885C-E072ACF78A23}" ma:internalName="LastPublishAttemptDateLookup" ma:readOnly="true" ma:showField="LastPublishAttemptDate" ma:web="e5d022ff-4ce9-4922-b5a4-f245e35e2aac">
-      <xsd:complexType>
-        <xsd:complexContent>
-          <xsd:extension base="dms:MultiChoiceLookup">
-            <xsd:sequence>
-              <xsd:element name="Value" type="dms:Lookup" maxOccurs="unbounded" minOccurs="0" nillable="true"/>
-            </xsd:sequence>
-          </xsd:extension>
-        </xsd:complexContent>
-      </xsd:complexType>
-    </xsd:element>
-    <xsd:element name="LastPublishedByLookup" ma:index="63" nillable="true" ma:displayName="Last Published By" ma:default="" ma:list="{E1DF242F-2A85-4892-885C-E072ACF78A23}" ma:internalName="LastPublishedByLookup" ma:readOnly="true" ma:showField="LastPublishedBy" ma:web="e5d022ff-4ce9-4922-b5a4-f245e35e2aac">
-      <xsd:complexType>
-        <xsd:complexContent>
-          <xsd:extension base="dms:MultiChoiceLookup">
-            <xsd:sequence>
-              <xsd:element name="Value" type="dms:Lookup" maxOccurs="unbounded" minOccurs="0" nillable="true"/>
-            </xsd:sequence>
-          </xsd:extension>
-        </xsd:complexContent>
-      </xsd:complexType>
-    </xsd:element>
-    <xsd:element name="LastPublishTimeLookup" ma:index="64" nillable="true" ma:displayName="Last Published Date" ma:default="" ma:list="{E1DF242F-2A85-4892-885C-E072ACF78A23}" ma:internalName="LastPublishTimeLookup" ma:readOnly="true" ma:showField="LastPublishTime" ma:web="e5d022ff-4ce9-4922-b5a4-f245e35e2aac">
-      <xsd:complexType>
-        <xsd:complexContent>
-          <xsd:extension base="dms:MultiChoiceLookup">
-            <xsd:sequence>
-              <xsd:element name="Value" type="dms:Lookup" maxOccurs="unbounded" minOccurs="0" nillable="true"/>
-            </xsd:sequence>
-          </xsd:extension>
-        </xsd:complexContent>
-      </xsd:complexType>
-    </xsd:element>
-    <xsd:element name="LastPublishVersionLookup" ma:index="65" nillable="true" ma:displayName="Last Published Version" ma:default="" ma:list="{E1DF242F-2A85-4892-885C-E072ACF78A23}" ma:internalName="LastPublishVersionLookup" ma:readOnly="true" ma:showField="LastPublishVersion" ma:web="e5d022ff-4ce9-4922-b5a4-f245e35e2aac">
-      <xsd:complexType>
-        <xsd:complexContent>
-          <xsd:extension base="dms:MultiChoiceLookup">
-            <xsd:sequence>
-              <xsd:element name="Value" type="dms:Lookup" maxOccurs="unbounded" minOccurs="0" nillable="true"/>
-            </xsd:sequence>
-          </xsd:extension>
-        </xsd:complexContent>
-      </xsd:complexType>
-    </xsd:element>
-    <xsd:element name="TPLaunchHelpLinkType" ma:index="66" nillable="true" ma:displayName="Launch Help Link Type" ma:default="Template" ma:internalName="TPLaunchHelpLinkType">
-      <xsd:simpleType>
-        <xsd:restriction base="dms:Choice">
-          <xsd:enumeration value="Template"/>
-          <xsd:enumeration value="Training"/>
-          <xsd:enumeration value="URL"/>
-          <xsd:enumeration value="None"/>
-        </xsd:restriction>
-      </xsd:simpleType>
-    </xsd:element>
-    <xsd:element name="LegacyData" ma:index="67" nillable="true" ma:displayName="Legacy Data" ma:default="" ma:internalName="LegacyData" ma:readOnly="false">
-      <xsd:simpleType>
-        <xsd:restriction base="dms:Note"/>
-      </xsd:simpleType>
-    </xsd:element>
-    <xsd:element name="TPLaunchHelpLink" ma:index="68" nillable="true" ma:displayName="Link to Launch Help Topic" ma:default="" ma:internalName="TPLaunchHelpLink">
-      <xsd:simpleType>
-        <xsd:restriction base="dms:Text"/>
-      </xsd:simpleType>
-    </xsd:element>
-    <xsd:element name="LocComments" ma:index="69" nillable="true" ma:displayName="Loc Approval Comments" ma:default="" ma:internalName="LocComments" ma:readOnly="false">
-      <xsd:simpleType>
-        <xsd:restriction base="dms:Note"/>
-      </xsd:simpleType>
-    </xsd:element>
-    <xsd:element name="LocLastLocAttemptVersionLookup" ma:index="70" nillable="true" ma:displayName="Loc Last Loc Attempt Version" ma:default="" ma:list="{D8789D1B-66E7-4538-930C-3B8C6A9D68AA}" ma:internalName="LocLastLocAttemptVersionLookup" ma:readOnly="false" ma:showField="LastLocAttemptVersion" ma:web="e5d022ff-4ce9-4922-b5a4-f245e35e2aac">
-      <xsd:simpleType>
-        <xsd:restriction base="dms:Lookup"/>
-      </xsd:simpleType>
-    </xsd:element>
-    <xsd:element name="LocLastLocAttemptVersionTypeLookup" ma:index="71" nillable="true" ma:displayName="Loc Last Loc Attempt Version Type" ma:default="" ma:list="{D8789D1B-66E7-4538-930C-3B8C6A9D68AA}" ma:internalName="LocLastLocAttemptVersionTypeLookup" ma:readOnly="true" ma:showField="LastLocAttemptVersionType" ma:web="e5d022ff-4ce9-4922-b5a4-f245e35e2aac">
-      <xsd:simpleType>
-        <xsd:restriction base="dms:Lookup"/>
-      </xsd:simpleType>
-    </xsd:element>
-    <xsd:element name="LocManualTestRequired" ma:index="72" nillable="true" ma:displayName="Loc Manual Test Required" ma:default="" ma:internalName="LocManualTestRequired" ma:readOnly="false">
-      <xsd:simpleType>
-        <xsd:restriction base="dms:Boolean"/>
-      </xsd:simpleType>
-    </xsd:element>
-    <xsd:element name="LocMarketGroupTiers2" ma:index="73" nillable="true" ma:displayName="Loc Market Group Tiers" ma:internalName="LocMarketGroupTiers2" ma:readOnly="false">
-      <xsd:simpleType>
-        <xsd:restriction base="dms:Unknown"/>
-      </xsd:simpleType>
-    </xsd:element>
-    <xsd:element name="LocNewPublishedVersionLookup" ma:index="74" nillable="true" ma:displayName="Loc New Published Version Lookup" ma:default="" ma:list="{D8789D1B-66E7-4538-930C-3B8C6A9D68AA}" ma:internalName="LocNewPublishedVersionLookup" ma:readOnly="true" ma:showField="NewPublishedVersion" ma:web="e5d022ff-4ce9-4922-b5a4-f245e35e2aac">
-      <xsd:simpleType>
-        <xsd:restriction base="dms:Lookup"/>
-      </xsd:simpleType>
-    </xsd:element>
-    <xsd:element name="LocOverallHandbackStatusLookup" ma:index="75" nillable="true" ma:displayName="Loc Overall Handback Status" ma:default="" ma:list="{D8789D1B-66E7-4538-930C-3B8C6A9D68AA}" ma:internalName="LocOverallHandbackStatusLookup" ma:readOnly="true" ma:showField="OverallHandbackStatus" ma:web="e5d022ff-4ce9-4922-b5a4-f245e35e2aac">
-      <xsd:simpleType>
-        <xsd:restriction base="dms:Lookup"/>
-      </xsd:simpleType>
-    </xsd:element>
-    <xsd:element name="LocOverallLocStatusLookup" ma:index="76" nillable="true" ma:displayName="Loc Overall Localize Status" ma:default="" ma:list="{D8789D1B-66E7-4538-930C-3B8C6A9D68AA}" ma:internalName="LocOverallLocStatusLookup" ma:readOnly="true" ma:showField="OverallLocStatus" ma:web="e5d022ff-4ce9-4922-b5a4-f245e35e2aac">
-      <xsd:simpleType>
-        <xsd:restriction base="dms:Lookup"/>
-      </xsd:simpleType>
-    </xsd:element>
-    <xsd:element name="LocOverallPreviewStatusLookup" ma:index="77" nillable="true" ma:displayName="Loc Overall Preview Status" ma:default="" ma:list="{D8789D1B-66E7-4538-930C-3B8C6A9D68AA}" ma:internalName="LocOverallPreviewStatusLookup" ma:readOnly="true" ma:showField="OverallPreviewStatus" ma:web="e5d022ff-4ce9-4922-b5a4-f245e35e2aac">
-      <xsd:simpleType>
-        <xsd:restriction base="dms:Lookup"/>
-      </xsd:simpleType>
-    </xsd:element>
-    <xsd:element name="LocOverallPublishStatusLookup" ma:index="78" nillable="true" ma:displayName="Loc Overall Publish Status" ma:default="" ma:list="{D8789D1B-66E7-4538-930C-3B8C6A9D68AA}" ma:internalName="LocOverallPublishStatusLookup" ma:readOnly="true" ma:showField="OverallPublishStatus" ma:web="e5d022ff-4ce9-4922-b5a4-f245e35e2aac">
-      <xsd:simpleType>
-        <xsd:restriction base="dms:Lookup"/>
-      </xsd:simpleType>
-    </xsd:element>
-    <xsd:element name="IntlLocPriority" ma:index="79" nillable="true" ma:displayName="Loc Priority" ma:default="" ma:internalName="IntlLocPriority" ma:readOnly="false">
-      <xsd:simpleType>
-        <xsd:restriction base="dms:Unknown"/>
-      </xsd:simpleType>
-    </xsd:element>
-    <xsd:element name="LocProcessedForHandoffsLookup" ma:index="80" nillable="true" ma:displayName="Loc Processed For Handoffs" ma:default="" ma:list="{D8789D1B-66E7-4538-930C-3B8C6A9D68AA}" ma:internalName="LocProcessedForHandoffsLookup" ma:readOnly="true" ma:showField="ProcessedForHandoffs" ma:web="e5d022ff-4ce9-4922-b5a4-f245e35e2aac">
-      <xsd:simpleType>
-        <xsd:restriction base="dms:Lookup"/>
-      </xsd:simpleType>
-    </xsd:element>
-    <xsd:element name="LocProcessedForMarketsLookup" ma:index="81" nillable="true" ma:displayName="Loc Processed For Markets" ma:default="" ma:list="{D8789D1B-66E7-4538-930C-3B8C6A9D68AA}" ma:internalName="LocProcessedForMarketsLookup" ma:readOnly="true" ma:showField="ProcessedForMarkets" ma:web="e5d022ff-4ce9-4922-b5a4-f245e35e2aac">
-      <xsd:simpleType>
-        <xsd:restriction base="dms:Lookup"/>
-      </xsd:simpleType>
-    </xsd:element>
-    <xsd:element name="LocPublishedDependentAssetsLookup" ma:index="82" nillable="true" ma:displayName="Loc Published Dependent Assets" ma:default="" ma:list="{D8789D1B-66E7-4538-930C-3B8C6A9D68AA}" ma:internalName="LocPublishedDependentAssetsLookup" ma:readOnly="true" ma:showField="PublishedDependentAssets" ma:web="e5d022ff-4ce9-4922-b5a4-f245e35e2aac">
-      <xsd:simpleType>
-        <xsd:restriction base="dms:Lookup"/>
-      </xsd:simpleType>
-    </xsd:element>
-    <xsd:element name="LocPublishedLinkedAssetsLookup" ma:index="83" nillable="true" ma:displayName="Loc Published Linked Assets" ma:default="" ma:list="{D8789D1B-66E7-4538-930C-3B8C6A9D68AA}" ma:internalName="LocPublishedLinkedAssetsLookup" ma:readOnly="true" ma:showField="PublishedLinkedAssets" ma:web="e5d022ff-4ce9-4922-b5a4-f245e35e2aac">
-      <xsd:simpleType>
-        <xsd:restriction base="dms:Lookup"/>
-      </xsd:simpleType>
-    </xsd:element>
-    <xsd:element name="LocRecommendedHandoff" ma:index="84" nillable="true" ma:displayName="Loc Recommended Handoff" ma:default="" ma:indexed="true" ma:internalName="LocRecommendedHandoff" ma:readOnly="false">
-      <xsd:simpleType>
-        <xsd:restriction base="dms:Text"/>
-      </xsd:simpleType>
-    </xsd:element>
-    <xsd:element name="LocalizationTagsTaxHTField0" ma:index="86" nillable="true" ma:taxonomy="true" ma:internalName="LocalizationTagsTaxHTField0" ma:taxonomyFieldName="LocalizationTags" ma:displayName="Localization Tags" ma:readOnly="false" ma:default="" ma:fieldId="{63236a87-6c6d-4a5b-9fe1-c805ecae0bb8}" ma:taxonomyMulti="true" ma:sspId="8f79753a-75d3-41f5-8ca3-40b843941b4f" ma:termSetId="5b7703a5-8e8b-4b58-8b31-1cea35331da3" ma:anchorId="00000000-0000-0000-0000-000000000000" ma:open="false" ma:isKeyword="false">
-      <xsd:complexType>
-        <xsd:sequence>
-          <xsd:element ref="pc:Terms" minOccurs="0" maxOccurs="1"/>
-        </xsd:sequence>
-      </xsd:complexType>
-    </xsd:element>
-    <xsd:element name="MachineTranslated" ma:index="87" nillable="true" ma:displayName="Machine Translated" ma:default="" ma:internalName="MachineTranslated" ma:readOnly="false">
-      <xsd:simpleType>
-        <xsd:restriction base="dms:Boolean"/>
-      </xsd:simpleType>
-    </xsd:element>
-    <xsd:element name="Manager" ma:index="88" nillable="true" ma:displayName="Manager" ma:hidden="true" ma:internalName="Manager" ma:readOnly="false">
-      <xsd:simpleType>
-        <xsd:restriction base="dms:Text"/>
-      </xsd:simpleType>
-    </xsd:element>
-    <xsd:element name="Markets" ma:index="89" nillable="true" ma:displayName="Markets" ma:default="" ma:description="Leave blank to show in all markets" ma:list="{5E053CDA-25E6-45C3-8DB3-AEDB8C2D0B9A}" ma:internalName="Markets" ma:readOnly="false" ma:showField="MarketName" ma:web="e5d022ff-4ce9-4922-b5a4-f245e35e2aac">
-      <xsd:complexType>
-        <xsd:complexContent>
-          <xsd:extension base="dms:MultiChoiceLookup">
-            <xsd:sequence>
-              <xsd:element name="Value" type="dms:Lookup" maxOccurs="unbounded" minOccurs="0" nillable="true"/>
-            </xsd:sequence>
-          </xsd:extension>
-        </xsd:complexContent>
-      </xsd:complexType>
-    </xsd:element>
-    <xsd:element name="Milestone" ma:index="90" nillable="true" ma:displayName="Milestone" ma:default="" ma:internalName="Milestone" ma:readOnly="false">
-      <xsd:simpleType>
-        <xsd:restriction base="dms:Unknown"/>
-      </xsd:simpleType>
-    </xsd:element>
-    <xsd:element name="TPNamespace" ma:index="93" nillable="true" ma:displayName="Namespace" ma:default="" ma:internalName="TPNamespace">
-      <xsd:simpleType>
-        <xsd:restriction base="dms:Text"/>
-      </xsd:simpleType>
-    </xsd:element>
-    <xsd:element name="NumericId" ma:index="94" nillable="true" ma:displayName="Numeric ID" ma:default="" ma:indexed="true" ma:internalName="NumericId" ma:readOnly="false">
-      <xsd:simpleType>
-        <xsd:restriction base="dms:Number"/>
-      </xsd:simpleType>
-    </xsd:element>
-    <xsd:element name="NumOfRatingsLookup" ma:index="95" nillable="true" ma:displayName="NumOfRatings" ma:default="" ma:list="{E1DF242F-2A85-4892-885C-E072ACF78A23}" ma:internalName="NumOfRatingsLookup" ma:readOnly="true" ma:showField="NumOfRatings" ma:web="e5d022ff-4ce9-4922-b5a4-f245e35e2aac">
-      <xsd:complexType>
-        <xsd:complexContent>
-          <xsd:extension base="dms:MultiChoiceLookup">
-            <xsd:sequence>
-              <xsd:element name="Value" type="dms:Lookup" maxOccurs="unbounded" minOccurs="0" nillable="true"/>
-            </xsd:sequence>
-          </xsd:extension>
-        </xsd:complexContent>
-      </xsd:complexType>
-    </xsd:element>
-    <xsd:element name="OOCacheId" ma:index="96" nillable="true" ma:displayName="OOCacheId" ma:internalName="OOCacheId" ma:readOnly="false">
-      <xsd:simpleType>
-        <xsd:restriction base="dms:Text"/>
-      </xsd:simpleType>
-    </xsd:element>
-    <xsd:element name="OpenTemplate" ma:index="97" nillable="true" ma:displayName="Open Template" ma:default="true" ma:internalName="OpenTemplate">
-      <xsd:simpleType>
-        <xsd:restriction base="dms:Boolean"/>
-      </xsd:simpleType>
-    </xsd:element>
-    <xsd:element name="OriginAsset" ma:index="98" nillable="true" ma:displayName="Origin Asset" ma:default="" ma:internalName="OriginAsset" ma:readOnly="false">
-      <xsd:simpleType>
-        <xsd:restriction base="dms:Text"/>
-      </xsd:simpleType>
-    </xsd:element>
-    <xsd:element name="OriginalRelease" ma:index="99" nillable="true" ma:displayName="Original Release" ma:default="15" ma:internalName="OriginalRelease" ma:readOnly="false">
-      <xsd:simpleType>
-        <xsd:restriction base="dms:Choice">
-          <xsd:enumeration value="14"/>
-          <xsd:enumeration value="15"/>
-          <xsd:enumeration value="16"/>
-        </xsd:restriction>
-      </xsd:simpleType>
-    </xsd:element>
-    <xsd:element name="OriginalSourceMarket" ma:index="100" nillable="true" ma:displayName="Original Source Market Group" ma:default="" ma:internalName="OriginalSourceMarket" ma:readOnly="false">
-      <xsd:simpleType>
-        <xsd:restriction base="dms:Text"/>
-      </xsd:simpleType>
-    </xsd:element>
-    <xsd:element name="OutputCachingOn" ma:index="101" nillable="true" ma:displayName="Output Caching" ma:default="true" ma:hidden="true" ma:internalName="OutputCachingOn" ma:readOnly="false">
-      <xsd:simpleType>
-        <xsd:restriction base="dms:Boolean"/>
-      </xsd:simpleType>
-    </xsd:element>
-    <xsd:element name="ParentAssetId" ma:index="102" nillable="true" ma:displayName="Parent Asset Id" ma:default="" ma:internalName="ParentAssetId" ma:readOnly="false">
-      <xsd:simpleType>
-        <xsd:restriction base="dms:Text"/>
-      </xsd:simpleType>
-    </xsd:element>
-    <xsd:element name="PlannedPubDate" ma:index="103" nillable="true" ma:displayName="Planned Publish Date" ma:default="" ma:indexed="true" ma:internalName="PlannedPubDate" ma:readOnly="false">
-      <xsd:simpleType>
-        <xsd:restriction base="dms:DateTime"/>
-      </xsd:simpleType>
-    </xsd:element>
-    <xsd:element name="PolicheckWords" ma:index="104" nillable="true" ma:displayName="Policheck Words" ma:default="" ma:internalName="PolicheckWords" ma:readOnly="false">
-      <xsd:simpleType>
-        <xsd:restriction base="dms:Text"/>
-      </xsd:simpleType>
-    </xsd:element>
-    <xsd:element name="BusinessGroup" ma:index="105" nillable="true" ma:displayName="Product Division Owner" ma:default="" ma:internalName="BusinessGroup" ma:readOnly="false">
-      <xsd:simpleType>
-        <xsd:restriction base="dms:Unknown"/>
-      </xsd:simpleType>
-    </xsd:element>
-    <xsd:element name="UAProjectedTotalWords" ma:index="106" nillable="true" ma:displayName="Projected Word Count" ma:default="" ma:internalName="UAProjectedTotalWords" ma:readOnly="false">
-      <xsd:simpleType>
-        <xsd:restriction base="dms:Unknown"/>
-      </xsd:simpleType>
-    </xsd:element>
-    <xsd:element name="Provider" ma:index="107" nillable="true" ma:displayName="Provider" ma:default="" ma:internalName="Provider" ma:readOnly="false">
-      <xsd:simpleType>
-        <xsd:restriction base="dms:Unknown"/>
-      </xsd:simpleType>
-    </xsd:element>
-    <xsd:element name="Providers" ma:index="108" nillable="true" ma:displayName="Providers" ma:default="" ma:internalName="Providers">
-      <xsd:simpleType>
-        <xsd:restriction base="dms:Unknown"/>
-      </xsd:simpleType>
-    </xsd:element>
-    <xsd:element name="PublishStatusLookup" ma:index="109" nillable="true" ma:displayName="Publish Status" ma:default="" ma:list="{E1DF242F-2A85-4892-885C-E072ACF78A23}" ma:internalName="PublishStatusLookup" ma:readOnly="false" ma:showField="PublishStatus" ma:web="e5d022ff-4ce9-4922-b5a4-f245e35e2aac">
-      <xsd:complexType>
-        <xsd:complexContent>
-          <xsd:extension base="dms:MultiChoiceLookup">
-            <xsd:sequence>
-              <xsd:element name="Value" type="dms:Lookup" maxOccurs="unbounded" minOccurs="0" nillable="true"/>
-            </xsd:sequence>
-          </xsd:extension>
-        </xsd:complexContent>
-      </xsd:complexType>
-    </xsd:element>
-    <xsd:element name="PublishTargets" ma:index="110" nillable="true" ma:displayName="Publish Target" ma:default="OfficeOnlineVNext" ma:internalName="PublishTargets" ma:readOnly="false">
-      <xsd:simpleType>
-        <xsd:restriction base="dms:Unknown"/>
-      </xsd:simpleType>
-    </xsd:element>
-    <xsd:element name="RecommendationsModifier" ma:index="111" nillable="true" ma:displayName="Recommendations Modifier" ma:default="" ma:internalName="RecommendationsModifier" ma:readOnly="false">
-      <xsd:simpleType>
-        <xsd:restriction base="dms:Number"/>
-      </xsd:simpleType>
-    </xsd:element>
-    <xsd:element name="ArtSampleDocs" ma:index="112" nillable="true" ma:displayName="Sample Docs" ma:default="" ma:hidden="true" ma:internalName="ArtSampleDocs" ma:readOnly="false">
-      <xsd:simpleType>
-        <xsd:restriction base="dms:Text"/>
-      </xsd:simpleType>
-    </xsd:element>
-    <xsd:element name="ScenarioTagsTaxHTField0" ma:index="114" nillable="true" ma:taxonomy="true" ma:internalName="ScenarioTagsTaxHTField0" ma:taxonomyFieldName="ScenarioTags" ma:displayName="Scenarios" ma:readOnly="false" ma:default="" ma:fieldId="{67a15031-dfad-40a3-960d-7cc941d4a986}" ma:taxonomyMulti="true" ma:sspId="8f79753a-75d3-41f5-8ca3-40b843941b4f" ma:termSetId="4b7d5f16-e2f2-4fc0-bab3-6e8b931e57d6" ma:anchorId="00000000-0000-0000-0000-000000000000" ma:open="false" ma:isKeyword="false">
-      <xsd:complexType>
-        <xsd:sequence>
-          <xsd:element ref="pc:Terms" minOccurs="0" maxOccurs="1"/>
-        </xsd:sequence>
-      </xsd:complexType>
-    </xsd:element>
-    <xsd:element name="ShowIn" ma:index="116" nillable="true" ma:displayName="Show In" ma:default="Show everywhere" ma:internalName="ShowIn" ma:readOnly="false">
-      <xsd:simpleType>
-        <xsd:restriction base="dms:Choice">
-          <xsd:enumeration value="Hide on web"/>
-          <xsd:enumeration value="On Web no search"/>
-          <xsd:enumeration value="Show everywhere"/>
-          <xsd:enumeration value="Special use only"/>
-        </xsd:restriction>
-      </xsd:simpleType>
-    </xsd:element>
-    <xsd:element name="SourceTitle" ma:index="117" nillable="true" ma:displayName="Source Title" ma:default="" ma:indexed="true" ma:internalName="SourceTitle" ma:readOnly="false">
-      <xsd:simpleType>
-        <xsd:restriction base="dms:Text"/>
-      </xsd:simpleType>
-    </xsd:element>
-    <xsd:element name="CSXSubmissionDate" ma:index="118" nillable="true" ma:displayName="Submission Date" ma:default="" ma:internalName="CSXSubmissionDate" ma:readOnly="false">
-      <xsd:simpleType>
-        <xsd:restriction base="dms:DateTime"/>
-      </xsd:simpleType>
-    </xsd:element>
-    <xsd:element name="SubmitterId" ma:index="119" nillable="true" ma:displayName="Submitter ID" ma:default="" ma:internalName="SubmitterId" ma:readOnly="false">
-      <xsd:simpleType>
-        <xsd:restriction base="dms:Text"/>
-      </xsd:simpleType>
-    </xsd:element>
-    <xsd:element name="TaxCatchAll" ma:index="120" nillable="true" ma:displayName="Taxonomy Catch All Column" ma:hidden="true" ma:list="{2f397b98-bdf6-47da-a1ac-484548f5e091}" ma:internalName="TaxCatchAll" ma:showField="CatchAllData" ma:web="e5d022ff-4ce9-4922-b5a4-f245e35e2aac">
-      <xsd:complexType>
-        <xsd:complexContent>
-          <xsd:extension base="dms:MultiChoiceLookup">
-            <xsd:sequence>
-              <xsd:element name="Value" type="dms:Lookup" maxOccurs="unbounded" minOccurs="0" nillable="true"/>
-            </xsd:sequence>
-          </xsd:extension>
-        </xsd:complexContent>
-      </xsd:complexType>
-    </xsd:element>
-    <xsd:element name="TaxCatchAllLabel" ma:index="121" nillable="true" ma:displayName="Taxonomy Catch All Column1" ma:hidden="true" ma:list="{2f397b98-bdf6-47da-a1ac-484548f5e091}" ma:internalName="TaxCatchAllLabel" ma:readOnly="true" ma:showField="CatchAllDataLabel" ma:web="e5d022ff-4ce9-4922-b5a4-f245e35e2aac">
-      <xsd:complexType>
-        <xsd:complexContent>
-          <xsd:extension base="dms:MultiChoiceLookup">
-            <xsd:sequence>
-              <xsd:element name="Value" type="dms:Lookup" maxOccurs="unbounded" minOccurs="0" nillable="true"/>
-            </xsd:sequence>
-          </xsd:extension>
-        </xsd:complexContent>
-      </xsd:complexType>
-    </xsd:element>
-    <xsd:element name="TemplateStatus" ma:index="122" nillable="true" ma:displayName="Template Status" ma:default="" ma:internalName="TemplateStatus">
-      <xsd:simpleType>
-        <xsd:restriction base="dms:Unknown"/>
-      </xsd:simpleType>
-    </xsd:element>
-    <xsd:element name="TemplateTemplateType" ma:index="123" nillable="true" ma:displayName="Template Type" ma:default="" ma:internalName="TemplateTemplateType">
-      <xsd:simpleType>
-        <xsd:restriction base="dms:Unknown"/>
-      </xsd:simpleType>
-    </xsd:element>
-    <xsd:element name="ThumbnailAssetId" ma:index="124" nillable="true" ma:displayName="Thumbnail Image Asset" ma:default="" ma:internalName="ThumbnailAssetId" ma:readOnly="false">
-      <xsd:simpleType>
-        <xsd:restriction base="dms:Text"/>
-      </xsd:simpleType>
-    </xsd:element>
-    <xsd:element name="TimesCloned" ma:index="125" nillable="true" ma:displayName="Times Cloned" ma:default="" ma:internalName="TimesCloned" ma:readOnly="false">
-      <xsd:simpleType>
-        <xsd:restriction base="dms:Number"/>
-      </xsd:simpleType>
-    </xsd:element>
-    <xsd:element name="TrustLevel" ma:index="127" nillable="true" ma:displayName="Trust Level" ma:default="1 Microsoft Managed Content" ma:internalName="TrustLevel" ma:readOnly="false">
-      <xsd:simpleType>
-        <xsd:restriction base="dms:Unknown"/>
-      </xsd:simpleType>
-    </xsd:element>
-    <xsd:element name="UALocComments" ma:index="128" nillable="true" ma:displayName="UA Loc Comments" ma:default="" ma:internalName="UALocComments" ma:readOnly="false">
-      <xsd:simpleType>
-        <xsd:restriction base="dms:Note"/>
-      </xsd:simpleType>
-    </xsd:element>
-    <xsd:element name="UALocRecommendation" ma:index="129" nillable="true" ma:displayName="UA Loc Recommendation" ma:default="Localize" ma:internalName="UALocRecommendation" ma:readOnly="false">
-      <xsd:simpleType>
-        <xsd:restriction base="dms:Choice">
-          <xsd:enumeration value="Localize"/>
-          <xsd:enumeration value="Never Localize"/>
-          <xsd:enumeration value="Priority Localize"/>
-        </xsd:restriction>
-      </xsd:simpleType>
-    </xsd:element>
-    <xsd:element name="UANotes" ma:index="130" nillable="true" ma:displayName="UA Notes" ma:default="" ma:internalName="UANotes" ma:readOnly="false">
-      <xsd:simpleType>
-        <xsd:restriction base="dms:Note"/>
-      </xsd:simpleType>
-    </xsd:element>
-    <xsd:element name="TPAppVersion" ma:index="131" nillable="true" ma:displayName="Version" ma:default="" ma:internalName="TPAppVersion">
-      <xsd:simpleType>
-        <xsd:restriction base="dms:Text"/>
-      </xsd:simpleType>
-    </xsd:element>
-    <xsd:element name="VoteCount" ma:index="132" nillable="true" ma:displayName="Vote Count" ma:default="" ma:internalName="VoteCount" ma:readOnly="false">
-      <xsd:simpleType>
-        <xsd:restriction base="dms:Unknown"/>
-      </xsd:simpleType>
-    </xsd:element>
-  </xsd:schema>
-  <xsd:schema xmlns="http://schemas.openxmlformats.org/package/2006/metadata/core-properties" xmlns:xsd="http://www.w3.org/2001/XMLSchema" xmlns:xsi="http://www.w3.org/2001/XMLSchema-instance" xmlns:dc="http://purl.org/dc/elements/1.1/" xmlns:dcterms="http://purl.org/dc/terms/" xmlns:odoc="http://schemas.microsoft.com/internal/obd" targetNamespace="http://schemas.openxmlformats.org/package/2006/metadata/core-properties" elementFormDefault="qualified" attributeFormDefault="unqualified" blockDefault="#all">
-    <xsd:import namespace="http://purl.org/dc/elements/1.1/" schemaLocation="http://dublincore.org/schemas/xmls/qdc/2003/04/02/dc.xsd"/>
-    <xsd:import namespace="http://purl.org/dc/terms/" schemaLocation="http://dublincore.org/schemas/xmls/qdc/2003/04/02/dcterms.xsd"/>
-    <xsd:element name="coreProperties" type="CT_coreProperties"/>
-    <xsd:complexType name="CT_coreProperties">
-      <xsd:all>
-        <xsd:element ref="dc:creator" minOccurs="0" maxOccurs="1"/>
-        <xsd:element ref="dcterms:created" minOccurs="0" maxOccurs="1"/>
-        <xsd:element ref="dc:identifier" minOccurs="0" maxOccurs="1"/>
-        <xsd:element name="contentType" minOccurs="0" maxOccurs="1" type="xsd:string" ma:index="21" ma:displayName="Content Type"/>
-        <xsd:element ref="dc:title" minOccurs="0" maxOccurs="1" ma:index="126" ma:displayName="Title"/>
-        <xsd:element ref="dc:subject" minOccurs="0" maxOccurs="1"/>
-        <xsd:element ref="dc:description" minOccurs="0" maxOccurs="1"/>
-        <xsd:element name="keywords" minOccurs="0" maxOccurs="1" type="xsd:string"/>
-        <xsd:element ref="dc:language" minOccurs="0" maxOccurs="1"/>
-        <xsd:element name="category" minOccurs="0" maxOccurs="1" type="xsd:string"/>
-        <xsd:element name="version" minOccurs="0" maxOccurs="1" type="xsd:string"/>
-        <xsd:element name="revision" minOccurs="0" maxOccurs="1" type="xsd:string">
-          <xsd:annotation>
-            <xsd:documentation>
-                        This value indicates the number of saves or revisions. The application is responsible for updating this value after each revision.
-                    </xsd:documentation>
-          </xsd:annotation>
-        </xsd:element>
-        <xsd:element name="lastModifiedBy" minOccurs="0" maxOccurs="1" type="xsd:string"/>
-        <xsd:element ref="dcterms:modified" minOccurs="0" maxOccurs="1"/>
-        <xsd:element name="contentStatus" minOccurs="0" maxOccurs="1" type="xsd:string"/>
-      </xsd:all>
-    </xsd:complexType>
-  </xsd:schema>
-  <xs:schema xmlns:pc="http://schemas.microsoft.com/office/infopath/2007/PartnerControls" xmlns:xs="http://www.w3.org/2001/XMLSchema" targetNamespace="http://schemas.microsoft.com/office/infopath/2007/PartnerControls" elementFormDefault="qualified" attributeFormDefault="unqualified">
-    <xs:element name="Person">
-      <xs:complexType>
-        <xs:sequence>
-          <xs:element ref="pc:DisplayName" minOccurs="0"/>
-          <xs:element ref="pc:AccountId" minOccurs="0"/>
-          <xs:element ref="pc:AccountType" minOccurs="0"/>
-        </xs:sequence>
-      </xs:complexType>
-    </xs:element>
-    <xs:element name="DisplayName" type="xs:string"/>
-    <xs:element name="AccountId" type="xs:string"/>
-    <xs:element name="AccountType" type="xs:string"/>
-    <xs:element name="BDCAssociatedEntity">
-      <xs:complexType>
-        <xs:sequence>
-          <xs:element ref="pc:BDCEntity" minOccurs="0" maxOccurs="unbounded"/>
-        </xs:sequence>
-        <xs:attribute ref="pc:EntityNamespace"/>
-        <xs:attribute ref="pc:EntityName"/>
-        <xs:attribute ref="pc:SystemInstanceName"/>
-        <xs:attribute ref="pc:AssociationName"/>
-      </xs:complexType>
-    </xs:element>
-    <xs:attribute name="EntityNamespace" type="xs:string"/>
-    <xs:attribute name="EntityName" type="xs:string"/>
-    <xs:attribute name="SystemInstanceName" type="xs:string"/>
-    <xs:attribute name="AssociationName" type="xs:string"/>
-    <xs:element name="BDCEntity">
-      <xs:complexType>
-        <xs:sequence>
-          <xs:element ref="pc:EntityDisplayName" minOccurs="0"/>
-          <xs:element ref="pc:EntityInstanceReference" minOccurs="0"/>
-          <xs:element ref="pc:EntityId1" minOccurs="0"/>
-          <xs:element ref="pc:EntityId2" minOccurs="0"/>
-          <xs:element ref="pc:EntityId3" minOccurs="0"/>
-          <xs:element ref="pc:EntityId4" minOccurs="0"/>
-          <xs:element ref="pc:EntityId5" minOccurs="0"/>
-        </xs:sequence>
-      </xs:complexType>
-    </xs:element>
-    <xs:element name="EntityDisplayName" type="xs:string"/>
-    <xs:element name="EntityInstanceReference" type="xs:string"/>
-    <xs:element name="EntityId1" type="xs:string"/>
-    <xs:element name="EntityId2" type="xs:string"/>
-    <xs:element name="EntityId3" type="xs:string"/>
-    <xs:element name="EntityId4" type="xs:string"/>
-    <xs:element name="EntityId5" type="xs:string"/>
-    <xs:element name="Terms">
-      <xs:complexType>
-        <xs:sequence>
-          <xs:element ref="pc:TermInfo" minOccurs="0" maxOccurs="unbounded"/>
-        </xs:sequence>
-      </xs:complexType>
-    </xs:element>
-    <xs:element name="TermInfo">
-      <xs:complexType>
-        <xs:sequence>
-          <xs:element ref="pc:TermName" minOccurs="0"/>
-          <xs:element ref="pc:TermId" minOccurs="0"/>
-        </xs:sequence>
-      </xs:complexType>
-    </xs:element>
-    <xs:element name="TermName" type="xs:string"/>
-    <xs:element name="TermId" type="xs:string"/>
-  </xs:schema>
-</ct:contentTypeSchema>
-</file>
-
 <file path=customXml/item4.xml><?xml version="1.0" encoding="utf-8"?>
 <b:Sources xmlns:b="http://schemas.openxmlformats.org/officeDocument/2006/bibliography" xmlns="http://schemas.openxmlformats.org/officeDocument/2006/bibliography" SelectedStyle="\APASixthEditionOfficeOnline.xsl" StyleName="APA" Version="6"/>
 </file>
 
 <file path=customXml/itemProps1.xml><?xml version="1.0" encoding="utf-8"?>
-<ds:datastoreItem xmlns:ds="http://schemas.openxmlformats.org/officeDocument/2006/customXml" ds:itemID="{7ABB109B-79B4-4647-889B-A6D82EC858DF}">
-  <ds:schemaRefs>
-    <ds:schemaRef ds:uri="http://schemas.microsoft.com/office/2006/metadata/properties"/>
-    <ds:schemaRef ds:uri="http://schemas.microsoft.com/office/infopath/2007/PartnerControls"/>
-    <ds:schemaRef ds:uri="e5d022ff-4ce9-4922-b5a4-f245e35e2aac"/>
-  </ds:schemaRefs>
-</ds:datastoreItem>
-</file>
-
-<file path=customXml/itemProps2.xml><?xml version="1.0" encoding="utf-8"?>
-<ds:datastoreItem xmlns:ds="http://schemas.openxmlformats.org/officeDocument/2006/customXml" ds:itemID="{D0DA407E-CF0A-4AB9-B575-424BAEC8B182}">
-  <ds:schemaRefs>
-    <ds:schemaRef ds:uri="http://schemas.microsoft.com/sharepoint/v3/contenttype/forms"/>
-  </ds:schemaRefs>
-</ds:datastoreItem>
-</file>
-
-<file path=customXml/itemProps3.xml><?xml version="1.0" encoding="utf-8"?>
 <ds:datastoreItem xmlns:ds="http://schemas.openxmlformats.org/officeDocument/2006/customXml" ds:itemID="{2B5C2808-8093-4CB7-BBDE-C93124CD48FE}">
   <ds:schemaRefs>
     <ds:schemaRef ds:uri="http://schemas.microsoft.com/office/2006/metadata/contentType"/>
@@ -10319,8 +10339,26 @@
 </ds:datastoreItem>
 </file>
 
+<file path=customXml/itemProps2.xml><?xml version="1.0" encoding="utf-8"?>
+<ds:datastoreItem xmlns:ds="http://schemas.openxmlformats.org/officeDocument/2006/customXml" ds:itemID="{D0DA407E-CF0A-4AB9-B575-424BAEC8B182}">
+  <ds:schemaRefs>
+    <ds:schemaRef ds:uri="http://schemas.microsoft.com/sharepoint/v3/contenttype/forms"/>
+  </ds:schemaRefs>
+</ds:datastoreItem>
+</file>
+
+<file path=customXml/itemProps3.xml><?xml version="1.0" encoding="utf-8"?>
+<ds:datastoreItem xmlns:ds="http://schemas.openxmlformats.org/officeDocument/2006/customXml" ds:itemID="{7ABB109B-79B4-4647-889B-A6D82EC858DF}">
+  <ds:schemaRefs>
+    <ds:schemaRef ds:uri="http://schemas.microsoft.com/office/2006/metadata/properties"/>
+    <ds:schemaRef ds:uri="http://schemas.microsoft.com/office/infopath/2007/PartnerControls"/>
+    <ds:schemaRef ds:uri="e5d022ff-4ce9-4922-b5a4-f245e35e2aac"/>
+  </ds:schemaRefs>
+</ds:datastoreItem>
+</file>
+
 <file path=customXml/itemProps4.xml><?xml version="1.0" encoding="utf-8"?>
-<ds:datastoreItem xmlns:ds="http://schemas.openxmlformats.org/officeDocument/2006/customXml" ds:itemID="{B07E6F74-B35D-488D-A526-77374805C349}">
+<ds:datastoreItem xmlns:ds="http://schemas.openxmlformats.org/officeDocument/2006/customXml" ds:itemID="{FFCA9B41-E90A-47F4-9865-DD6B91FE7849}">
   <ds:schemaRefs>
     <ds:schemaRef ds:uri="http://schemas.openxmlformats.org/officeDocument/2006/bibliography"/>
   </ds:schemaRefs>

</xml_diff>